<commit_message>
Ongoing corrections to chapter 6 analysis strategy and event selections
</commit_message>
<xml_diff>
--- a/ThesisCorrections.docx
+++ b/ThesisCorrections.docx
@@ -13238,17 +13238,15 @@
         </w:numPr>
         <w:rPr>
           <w:rFonts w:cstheme="minorHAnsi"/>
-          <w:i/>
-          <w:highlight w:val="yellow"/>
-        </w:rPr>
-      </w:pPr>
-      <w:r>
-        <w:rPr>
-          <w:rFonts w:cstheme="minorHAnsi"/>
-          <w:b/>
-          <w:i/>
+          <w:iCs/>
+        </w:rPr>
+      </w:pPr>
+      <w:r>
+        <w:rPr>
+          <w:rFonts w:cstheme="minorHAnsi"/>
+          <w:b/>
+          <w:iCs/>
           <w:color w:val="C00000"/>
-          <w:highlight w:val="yellow"/>
         </w:rPr>
         <w:t xml:space="preserve">Introduce forward referencing to the event selection definitions </w:t>
       </w:r>
@@ -13256,9 +13254,8 @@
         <w:rPr>
           <w:rFonts w:cstheme="minorHAnsi"/>
           <w:b/>
-          <w:i/>
+          <w:iCs/>
           <w:color w:val="C00000"/>
-          <w:highlight w:val="yellow"/>
         </w:rPr>
         <w:t>(P110-112)</w:t>
       </w:r>
@@ -13266,9 +13263,8 @@
         <w:rPr>
           <w:rFonts w:cstheme="minorHAnsi"/>
           <w:b/>
-          <w:i/>
+          <w:iCs/>
           <w:color w:val="C00000"/>
-          <w:highlight w:val="yellow"/>
         </w:rPr>
         <w:t>.</w:t>
       </w:r>
@@ -13282,17 +13278,15 @@
         </w:numPr>
         <w:rPr>
           <w:rFonts w:cstheme="minorHAnsi"/>
-          <w:i/>
-          <w:highlight w:val="yellow"/>
-        </w:rPr>
-      </w:pPr>
-      <w:r>
-        <w:rPr>
-          <w:rFonts w:cstheme="minorHAnsi"/>
-          <w:b/>
-          <w:i/>
+          <w:iCs/>
+        </w:rPr>
+      </w:pPr>
+      <w:r>
+        <w:rPr>
+          <w:rFonts w:cstheme="minorHAnsi"/>
+          <w:b/>
+          <w:iCs/>
           <w:color w:val="C00000"/>
-          <w:highlight w:val="yellow"/>
         </w:rPr>
         <w:lastRenderedPageBreak/>
         <w:t>The</w:t>
@@ -13301,9 +13295,8 @@
         <w:rPr>
           <w:rFonts w:cstheme="minorHAnsi"/>
           <w:b/>
-          <w:i/>
+          <w:iCs/>
           <w:color w:val="C00000"/>
-          <w:highlight w:val="yellow"/>
         </w:rPr>
         <w:t xml:space="preserve"> selection criteria for</w:t>
       </w:r>
@@ -13311,9 +13304,8 @@
         <w:rPr>
           <w:rFonts w:cstheme="minorHAnsi"/>
           <w:b/>
-          <w:i/>
+          <w:iCs/>
           <w:color w:val="C00000"/>
-          <w:highlight w:val="yellow"/>
         </w:rPr>
         <w:t xml:space="preserve"> </w:t>
       </w:r>
@@ -13321,9 +13313,8 @@
         <w:rPr>
           <w:rFonts w:cstheme="minorHAnsi"/>
           <w:b/>
-          <w:i/>
+          <w:iCs/>
           <w:color w:val="C00000"/>
-          <w:highlight w:val="yellow"/>
         </w:rPr>
         <w:t xml:space="preserve">the </w:t>
       </w:r>
@@ -13331,9 +13322,8 @@
         <w:rPr>
           <w:rFonts w:cstheme="minorHAnsi"/>
           <w:b/>
-          <w:i/>
+          <w:iCs/>
           <w:color w:val="C00000"/>
-          <w:highlight w:val="yellow"/>
         </w:rPr>
         <w:t xml:space="preserve">physics objects </w:t>
       </w:r>
@@ -13341,9 +13331,8 @@
         <w:rPr>
           <w:rFonts w:cstheme="minorHAnsi"/>
           <w:b/>
-          <w:i/>
+          <w:iCs/>
           <w:color w:val="C00000"/>
-          <w:highlight w:val="yellow"/>
         </w:rPr>
         <w:t xml:space="preserve">that are </w:t>
       </w:r>
@@ -13351,9 +13340,8 @@
         <w:rPr>
           <w:rFonts w:cstheme="minorHAnsi"/>
           <w:b/>
-          <w:i/>
+          <w:iCs/>
           <w:color w:val="C00000"/>
-          <w:highlight w:val="yellow"/>
         </w:rPr>
         <w:t xml:space="preserve">Sections 6.1 and 6.2 </w:t>
       </w:r>
@@ -13361,9 +13349,8 @@
         <w:rPr>
           <w:rFonts w:cstheme="minorHAnsi"/>
           <w:b/>
-          <w:i/>
+          <w:iCs/>
           <w:color w:val="C00000"/>
-          <w:highlight w:val="yellow"/>
         </w:rPr>
         <w:t>are defined in detail in Section 6.6</w:t>
       </w:r>
@@ -13377,16 +13364,14 @@
         </w:numPr>
         <w:rPr>
           <w:rFonts w:cstheme="minorHAnsi"/>
-          <w:highlight w:val="yellow"/>
-        </w:rPr>
-      </w:pPr>
-      <w:r>
-        <w:rPr>
-          <w:rFonts w:cstheme="minorHAnsi"/>
-          <w:b/>
-          <w:i/>
-          <w:color w:val="7030A0"/>
-          <w:highlight w:val="yellow"/>
+        </w:rPr>
+      </w:pPr>
+      <w:r>
+        <w:rPr>
+          <w:rFonts w:cstheme="minorHAnsi"/>
+          <w:b/>
+          <w:iCs/>
+          <w:color w:val="7030A0"/>
         </w:rPr>
         <w:t>Examiner</w:t>
       </w:r>
@@ -13394,17 +13379,15 @@
         <w:rPr>
           <w:rFonts w:cstheme="minorHAnsi"/>
           <w:b/>
-          <w:i/>
-          <w:color w:val="7030A0"/>
-          <w:highlight w:val="yellow"/>
+          <w:iCs/>
+          <w:color w:val="7030A0"/>
         </w:rPr>
         <w:t xml:space="preserve"> 2 </w:t>
       </w:r>
       <w:r>
         <w:rPr>
           <w:rFonts w:cstheme="minorHAnsi"/>
-          <w:i/>
-          <w:highlight w:val="yellow"/>
+          <w:iCs/>
         </w:rPr>
         <w:t xml:space="preserve">(Page 102): “This mass window was found to be sufficiently </w:t>
       </w:r>
@@ -13412,28 +13395,49 @@
         <w:rPr>
           <w:rFonts w:cstheme="minorHAnsi"/>
           <w:b/>
-          <w:i/>
-          <w:color w:val="7030A0"/>
-          <w:highlight w:val="yellow"/>
+          <w:iCs/>
+          <w:color w:val="7030A0"/>
         </w:rPr>
         <w:t>[MISSING WORD]</w:t>
       </w:r>
       <w:r>
         <w:rPr>
           <w:rFonts w:cstheme="minorHAnsi"/>
-          <w:i/>
-          <w:color w:val="7030A0"/>
-          <w:highlight w:val="yellow"/>
+          <w:iCs/>
+          <w:color w:val="7030A0"/>
         </w:rPr>
         <w:t xml:space="preserve"> </w:t>
       </w:r>
       <w:r>
         <w:rPr>
           <w:rFonts w:cstheme="minorHAnsi"/>
-          <w:i/>
-          <w:highlight w:val="yellow"/>
+          <w:iCs/>
         </w:rPr>
         <w:t>account for detector resolution effects.”</w:t>
+      </w:r>
+      <w:r>
+        <w:rPr>
+          <w:rFonts w:cstheme="minorHAnsi"/>
+          <w:i/>
+        </w:rPr>
+        <w:t xml:space="preserve"> </w:t>
+      </w:r>
+      <w:r>
+        <w:rPr>
+          <w:rFonts w:cstheme="minorHAnsi"/>
+          <w:i/>
+        </w:rPr>
+        <w:t>﻿</w:t>
+      </w:r>
+      <w:r>
+        <w:rPr>
+          <w:rFonts w:cstheme="minorHAnsi"/>
+          <w:b/>
+          <w:bCs/>
+          <w:iCs/>
+          <w:color w:val="0070C0"/>
+        </w:rPr>
+        <w:t>This mass window was chosen as was sufficiently wide to account for detector resolution effects, leading to a high acceptance rate of leptons produced from Z boson decays.</w:t>
       </w:r>
     </w:p>
     <w:p>
@@ -13536,19 +13540,28 @@
         </w:numPr>
         <w:rPr>
           <w:rFonts w:cstheme="minorHAnsi"/>
-          <w:i/>
-          <w:iCs/>
-          <w:highlight w:val="yellow"/>
-        </w:rPr>
-      </w:pPr>
-      <w:r>
-        <w:rPr>
-          <w:rFonts w:cstheme="minorHAnsi"/>
-          <w:i/>
-          <w:iCs/>
-          <w:highlight w:val="yellow"/>
+          <w:color w:val="0070C0"/>
+        </w:rPr>
+      </w:pPr>
+      <w:r>
+        <w:rPr>
+          <w:rFonts w:cstheme="minorHAnsi"/>
         </w:rPr>
         <w:t>What about tight jets? Unclear as no forward referencing – the cut name is PF loose, used as a “tight” jet cut.</w:t>
+      </w:r>
+      <w:r>
+        <w:rPr>
+          <w:rFonts w:cstheme="minorHAnsi"/>
+        </w:rPr>
+        <w:t xml:space="preserve"> </w:t>
+      </w:r>
+      <w:r>
+        <w:rPr>
+          <w:rFonts w:cstheme="minorHAnsi"/>
+          <w:b/>
+          <w:color w:val="0070C0"/>
+        </w:rPr>
+        <w:t>Referred to a highly efficient jet ID (and fake rejecting) criteria, described later.</w:t>
       </w:r>
     </w:p>
     <w:p>
@@ -13634,24 +13647,22 @@
         </w:numPr>
         <w:rPr>
           <w:rFonts w:cstheme="minorHAnsi"/>
-          <w:highlight w:val="yellow"/>
-        </w:rPr>
-      </w:pPr>
-      <w:r>
-        <w:rPr>
-          <w:rFonts w:cstheme="minorHAnsi"/>
-          <w:b/>
-          <w:i/>
-          <w:color w:val="7030A0"/>
-          <w:highlight w:val="yellow"/>
+          <w:iCs/>
+        </w:rPr>
+      </w:pPr>
+      <w:r>
+        <w:rPr>
+          <w:rFonts w:cstheme="minorHAnsi"/>
+          <w:b/>
+          <w:iCs/>
+          <w:color w:val="7030A0"/>
         </w:rPr>
         <w:t xml:space="preserve">Examiner 2 </w:t>
       </w:r>
       <w:r>
         <w:rPr>
           <w:rFonts w:cstheme="minorHAnsi"/>
-          <w:i/>
-          <w:highlight w:val="yellow"/>
+          <w:iCs/>
         </w:rPr>
         <w:t>(Page 102): “The leading b-</w:t>
       </w:r>
@@ -13659,8 +13670,7 @@
       <w:r>
         <w:rPr>
           <w:rFonts w:cstheme="minorHAnsi"/>
-          <w:i/>
-          <w:highlight w:val="yellow"/>
+          <w:iCs/>
         </w:rPr>
         <w:t>jet</w:t>
       </w:r>
@@ -13668,8 +13678,7 @@
       <w:r>
         <w:rPr>
           <w:rFonts w:cstheme="minorHAnsi"/>
-          <w:i/>
-          <w:highlight w:val="yellow"/>
+          <w:iCs/>
         </w:rPr>
         <w:t xml:space="preserve"> however, is not … from the W boson decay.” </w:t>
       </w:r>
@@ -13677,12 +13686,28 @@
         <w:rPr>
           <w:rFonts w:cstheme="minorHAnsi"/>
           <w:b/>
-          <w:i/>
-          <w:color w:val="7030A0"/>
-          <w:highlight w:val="yellow"/>
+          <w:iCs/>
+          <w:color w:val="7030A0"/>
         </w:rPr>
         <w:t>Repetitive rephrase.</w:t>
       </w:r>
+      <w:r>
+        <w:rPr>
+          <w:rFonts w:cstheme="minorHAnsi"/>
+          <w:b/>
+          <w:iCs/>
+          <w:color w:val="7030A0"/>
+        </w:rPr>
+        <w:t xml:space="preserve"> </w:t>
+      </w:r>
+      <w:r>
+        <w:rPr>
+          <w:rFonts w:cstheme="minorHAnsi"/>
+          <w:b/>
+          <w:color w:val="0070C0"/>
+        </w:rPr>
+        <w:t>Removed repetitive rephrase.</w:t>
+      </w:r>
     </w:p>
     <w:p>
       <w:pPr>
@@ -13853,17 +13878,11 @@
         </w:numPr>
         <w:rPr>
           <w:rFonts w:cstheme="minorHAnsi"/>
-          <w:i/>
-          <w:iCs/>
-          <w:highlight w:val="yellow"/>
-        </w:rPr>
-      </w:pPr>
-      <w:r>
-        <w:rPr>
-          <w:rFonts w:cstheme="minorHAnsi"/>
-          <w:i/>
-          <w:iCs/>
-          <w:highlight w:val="yellow"/>
+        </w:rPr>
+      </w:pPr>
+      <w:r>
+        <w:rPr>
+          <w:rFonts w:cstheme="minorHAnsi"/>
         </w:rPr>
         <w:t>Justify the b-jet upper limit</w:t>
       </w:r>
@@ -14025,6 +14044,370 @@
         </w:numPr>
         <w:rPr>
           <w:rFonts w:cstheme="minorHAnsi"/>
+          <w:color w:val="7030A0"/>
+        </w:rPr>
+      </w:pPr>
+      <w:r>
+        <w:rPr>
+          <w:rFonts w:cstheme="minorHAnsi"/>
+          <w:b/>
+          <w:i/>
+          <w:color w:val="7030A0"/>
+        </w:rPr>
+        <w:t xml:space="preserve">Examiner 2 </w:t>
+      </w:r>
+      <w:r>
+        <w:rPr>
+          <w:rFonts w:cstheme="minorHAnsi"/>
+          <w:i/>
+          <w:color w:val="000000" w:themeColor="text1"/>
+        </w:rPr>
+        <w:t xml:space="preserve">(Page 103): “... enriched control regions that are </w:t>
+      </w:r>
+      <w:r>
+        <w:rPr>
+          <w:rFonts w:cstheme="minorHAnsi"/>
+          <w:i/>
+          <w:color w:val="000000" w:themeColor="text1"/>
+          <w:u w:val="single" w:color="7030A0"/>
+        </w:rPr>
+        <w:t xml:space="preserve">topologically similar </w:t>
+      </w:r>
+      <w:r>
+        <w:rPr>
+          <w:rFonts w:cstheme="minorHAnsi"/>
+          <w:i/>
+          <w:color w:val="000000" w:themeColor="text1"/>
+          <w:u w:color="7030A0"/>
+        </w:rPr>
+        <w:t xml:space="preserve">and orthogonal …” </w:t>
+      </w:r>
+      <w:r>
+        <w:rPr>
+          <w:rFonts w:cstheme="minorHAnsi"/>
+          <w:b/>
+          <w:i/>
+          <w:color w:val="7030A0"/>
+          <w:u w:color="7030A0"/>
+        </w:rPr>
+        <w:t>What does this mean?</w:t>
+      </w:r>
+      <w:r>
+        <w:rPr>
+          <w:rFonts w:cstheme="minorHAnsi"/>
+          <w:b/>
+          <w:i/>
+          <w:color w:val="7030A0"/>
+          <w:u w:color="7030A0"/>
+        </w:rPr>
+        <w:t xml:space="preserve">  </w:t>
+      </w:r>
+      <w:r>
+        <w:rPr>
+          <w:b/>
+          <w:bCs/>
+          <w:color w:val="0070C0"/>
+        </w:rPr>
+        <w:t xml:space="preserve">Meant that their variable shapes are similar without occupying the same analytical phase space “… </w:t>
+      </w:r>
+      <w:r>
+        <w:rPr>
+          <w:b/>
+          <w:bCs/>
+          <w:color w:val="0070C0"/>
+        </w:rPr>
+        <w:t xml:space="preserve">background enriched control regions whose kinematic distributions are similar to the signal </w:t>
+      </w:r>
+      <w:proofErr w:type="spellStart"/>
+      <w:proofErr w:type="gramStart"/>
+      <w:r>
+        <w:rPr>
+          <w:b/>
+          <w:bCs/>
+          <w:color w:val="0070C0"/>
+        </w:rPr>
+        <w:t>region's</w:t>
+      </w:r>
+      <w:proofErr w:type="spellEnd"/>
+      <w:proofErr w:type="gramEnd"/>
+      <w:r>
+        <w:rPr>
+          <w:b/>
+          <w:bCs/>
+          <w:color w:val="0070C0"/>
+        </w:rPr>
+        <w:t xml:space="preserve"> were</w:t>
+      </w:r>
+      <w:r>
+        <w:rPr>
+          <w:b/>
+          <w:bCs/>
+          <w:color w:val="0070C0"/>
+        </w:rPr>
+        <w:t xml:space="preserve"> …”</w:t>
+      </w:r>
+    </w:p>
+    <w:p>
+      <w:pPr>
+        <w:pStyle w:val="ListParagraph"/>
+        <w:numPr>
+          <w:ilvl w:val="1"/>
+          <w:numId w:val="1"/>
+        </w:numPr>
+        <w:rPr>
+          <w:rFonts w:cstheme="minorHAnsi"/>
+          <w:iCs/>
+        </w:rPr>
+      </w:pPr>
+      <w:bookmarkStart w:id="0" w:name="_GoBack"/>
+      <w:r>
+        <w:rPr>
+          <w:rFonts w:cstheme="minorHAnsi"/>
+          <w:b/>
+          <w:iCs/>
+          <w:color w:val="7030A0"/>
+        </w:rPr>
+        <w:t xml:space="preserve">Examiner 2 </w:t>
+      </w:r>
+      <w:r>
+        <w:rPr>
+          <w:rFonts w:cstheme="minorHAnsi"/>
+          <w:iCs/>
+        </w:rPr>
+        <w:t xml:space="preserve">(Page 103): “… so that they occupy a </w:t>
+      </w:r>
+      <w:r>
+        <w:rPr>
+          <w:rFonts w:cstheme="minorHAnsi"/>
+          <w:iCs/>
+          <w:u w:val="single" w:color="7030A0"/>
+        </w:rPr>
+        <w:t xml:space="preserve">topologically similar </w:t>
+      </w:r>
+      <w:r>
+        <w:rPr>
+          <w:rFonts w:cstheme="minorHAnsi"/>
+          <w:iCs/>
+          <w:u w:color="7030A0"/>
+        </w:rPr>
+        <w:t xml:space="preserve">phase space …” </w:t>
+      </w:r>
+      <w:r>
+        <w:rPr>
+          <w:rFonts w:cstheme="minorHAnsi"/>
+          <w:b/>
+          <w:iCs/>
+          <w:color w:val="7030A0"/>
+          <w:u w:color="7030A0"/>
+        </w:rPr>
+        <w:t>Repetition.</w:t>
+      </w:r>
+      <w:r>
+        <w:rPr>
+          <w:b/>
+          <w:bCs/>
+          <w:iCs/>
+          <w:color w:val="0070C0"/>
+        </w:rPr>
+        <w:t xml:space="preserve"> </w:t>
+      </w:r>
+      <w:r>
+        <w:rPr>
+          <w:b/>
+          <w:bCs/>
+          <w:iCs/>
+          <w:color w:val="0070C0"/>
+        </w:rPr>
+        <w:t>See rewritten subsection’s 1</w:t>
+      </w:r>
+      <w:r>
+        <w:rPr>
+          <w:b/>
+          <w:bCs/>
+          <w:iCs/>
+          <w:color w:val="0070C0"/>
+          <w:vertAlign w:val="superscript"/>
+        </w:rPr>
+        <w:t>st</w:t>
+      </w:r>
+      <w:r>
+        <w:rPr>
+          <w:b/>
+          <w:bCs/>
+          <w:iCs/>
+          <w:color w:val="0070C0"/>
+        </w:rPr>
+        <w:t>+2</w:t>
+      </w:r>
+      <w:r>
+        <w:rPr>
+          <w:b/>
+          <w:bCs/>
+          <w:iCs/>
+          <w:color w:val="0070C0"/>
+          <w:vertAlign w:val="superscript"/>
+        </w:rPr>
+        <w:t>nd</w:t>
+      </w:r>
+      <w:r>
+        <w:rPr>
+          <w:b/>
+          <w:bCs/>
+          <w:iCs/>
+          <w:color w:val="0070C0"/>
+        </w:rPr>
+        <w:t xml:space="preserve"> paragraphs</w:t>
+      </w:r>
+    </w:p>
+    <w:p>
+      <w:pPr>
+        <w:pStyle w:val="ListParagraph"/>
+        <w:numPr>
+          <w:ilvl w:val="1"/>
+          <w:numId w:val="1"/>
+        </w:numPr>
+        <w:rPr>
+          <w:rFonts w:cstheme="minorHAnsi"/>
+          <w:iCs/>
+        </w:rPr>
+      </w:pPr>
+      <w:r>
+        <w:rPr>
+          <w:rFonts w:cstheme="minorHAnsi"/>
+          <w:b/>
+          <w:iCs/>
+          <w:color w:val="7030A0"/>
+        </w:rPr>
+        <w:t>Examiner</w:t>
+      </w:r>
+      <w:r>
+        <w:rPr>
+          <w:rFonts w:cstheme="minorHAnsi"/>
+          <w:b/>
+          <w:iCs/>
+          <w:color w:val="7030A0"/>
+        </w:rPr>
+        <w:t xml:space="preserve"> 1</w:t>
+      </w:r>
+      <w:r>
+        <w:rPr>
+          <w:rFonts w:cstheme="minorHAnsi"/>
+          <w:b/>
+          <w:iCs/>
+          <w:color w:val="7030A0"/>
+        </w:rPr>
+        <w:t xml:space="preserve"> </w:t>
+      </w:r>
+      <w:r>
+        <w:rPr>
+          <w:rFonts w:cstheme="minorHAnsi"/>
+          <w:iCs/>
+        </w:rPr>
+        <w:t xml:space="preserve">(Page 103): </w:t>
+      </w:r>
+      <w:r>
+        <w:rPr>
+          <w:rFonts w:cstheme="minorHAnsi"/>
+          <w:b/>
+          <w:iCs/>
+          <w:color w:val="7030A0"/>
+        </w:rPr>
+        <w:t xml:space="preserve">Explain control region?? </w:t>
+      </w:r>
+      <w:r>
+        <w:rPr>
+          <w:rFonts w:cstheme="minorHAnsi"/>
+          <w:b/>
+          <w:iCs/>
+          <w:color w:val="7030A0"/>
+        </w:rPr>
+        <w:t>[</w:t>
+      </w:r>
+      <w:r>
+        <w:rPr>
+          <w:rFonts w:cstheme="minorHAnsi"/>
+          <w:b/>
+          <w:iCs/>
+          <w:color w:val="7030A0"/>
+        </w:rPr>
+        <w:t>check modelling</w:t>
+      </w:r>
+      <w:r>
+        <w:rPr>
+          <w:rFonts w:cstheme="minorHAnsi"/>
+          <w:b/>
+          <w:iCs/>
+          <w:color w:val="7030A0"/>
+        </w:rPr>
+        <w:t>]</w:t>
+      </w:r>
+      <w:r>
+        <w:rPr>
+          <w:rFonts w:cstheme="minorHAnsi"/>
+          <w:b/>
+          <w:iCs/>
+          <w:color w:val="7030A0"/>
+        </w:rPr>
+        <w:t xml:space="preserve"> </w:t>
+      </w:r>
+      <w:r>
+        <w:rPr>
+          <w:b/>
+          <w:bCs/>
+          <w:iCs/>
+          <w:color w:val="0070C0"/>
+        </w:rPr>
+        <w:t>See rewritten subsection’s 1</w:t>
+      </w:r>
+      <w:r>
+        <w:rPr>
+          <w:b/>
+          <w:bCs/>
+          <w:iCs/>
+          <w:color w:val="0070C0"/>
+          <w:vertAlign w:val="superscript"/>
+        </w:rPr>
+        <w:t>st</w:t>
+      </w:r>
+      <w:r>
+        <w:rPr>
+          <w:b/>
+          <w:bCs/>
+          <w:iCs/>
+          <w:color w:val="0070C0"/>
+        </w:rPr>
+        <w:t>+2</w:t>
+      </w:r>
+      <w:r>
+        <w:rPr>
+          <w:b/>
+          <w:bCs/>
+          <w:iCs/>
+          <w:color w:val="0070C0"/>
+          <w:vertAlign w:val="superscript"/>
+        </w:rPr>
+        <w:t>nd</w:t>
+      </w:r>
+      <w:r>
+        <w:rPr>
+          <w:b/>
+          <w:bCs/>
+          <w:iCs/>
+          <w:color w:val="0070C0"/>
+        </w:rPr>
+        <w:t xml:space="preserve"> paragraphs</w:t>
+      </w:r>
+    </w:p>
+    <w:bookmarkEnd w:id="0"/>
+    <w:p>
+      <w:pPr>
+        <w:pStyle w:val="ListParagraph"/>
+        <w:numPr>
+          <w:ilvl w:val="1"/>
+          <w:numId w:val="1"/>
+        </w:numPr>
+        <w:rPr>
+          <w:rFonts w:cstheme="minorHAnsi"/>
           <w:highlight w:val="yellow"/>
         </w:rPr>
       </w:pPr>
@@ -14044,7 +14427,25 @@
           <w:i/>
           <w:highlight w:val="yellow"/>
         </w:rPr>
-        <w:t xml:space="preserve">(Page 103): “... enriched control regions that are </w:t>
+        <w:t>(Page 104):</w:t>
+      </w:r>
+      <w:r>
+        <w:rPr>
+          <w:rFonts w:cstheme="minorHAnsi"/>
+          <w:b/>
+          <w:i/>
+          <w:color w:val="7030A0"/>
+          <w:highlight w:val="yellow"/>
+        </w:rPr>
+        <w:t xml:space="preserve"> </w:t>
+      </w:r>
+      <w:r>
+        <w:rPr>
+          <w:rFonts w:cstheme="minorHAnsi"/>
+          <w:i/>
+          <w:highlight w:val="yellow"/>
+        </w:rPr>
+        <w:t xml:space="preserve">“... this control region’s </w:t>
       </w:r>
       <w:r>
         <w:rPr>
@@ -14053,7 +14454,7 @@
           <w:highlight w:val="yellow"/>
           <w:u w:val="single" w:color="7030A0"/>
         </w:rPr>
-        <w:t xml:space="preserve">topologically similar </w:t>
+        <w:t xml:space="preserve">topology may </w:t>
       </w:r>
       <w:r>
         <w:rPr>
@@ -14062,7 +14463,7 @@
           <w:highlight w:val="yellow"/>
           <w:u w:color="7030A0"/>
         </w:rPr>
-        <w:t xml:space="preserve">and orthogonal …” </w:t>
+        <w:t xml:space="preserve">not be …” </w:t>
       </w:r>
       <w:r>
         <w:rPr>
@@ -14071,237 +14472,18 @@
           <w:i/>
           <w:color w:val="7030A0"/>
           <w:highlight w:val="yellow"/>
-          <w:u w:color="7030A0"/>
-        </w:rPr>
-        <w:t>What does this mean?</w:t>
-      </w:r>
-    </w:p>
-    <w:p>
-      <w:pPr>
-        <w:pStyle w:val="ListParagraph"/>
-        <w:numPr>
-          <w:ilvl w:val="1"/>
-          <w:numId w:val="1"/>
-        </w:numPr>
-        <w:rPr>
-          <w:rFonts w:cstheme="minorHAnsi"/>
+        </w:rPr>
+        <w:t>Misuse of the word topology. Really you probably mean kinematic distributions or something similar.</w:t>
+      </w:r>
+      <w:r>
+        <w:rPr>
+          <w:rFonts w:cstheme="minorHAnsi"/>
+          <w:b/>
+          <w:i/>
+          <w:color w:val="7030A0"/>
           <w:highlight w:val="yellow"/>
         </w:rPr>
-      </w:pPr>
-      <w:r>
-        <w:rPr>
-          <w:rFonts w:cstheme="minorHAnsi"/>
-          <w:b/>
-          <w:i/>
-          <w:color w:val="7030A0"/>
-          <w:highlight w:val="yellow"/>
-        </w:rPr>
-        <w:t xml:space="preserve">Examiner 2 </w:t>
-      </w:r>
-      <w:r>
-        <w:rPr>
-          <w:rFonts w:cstheme="minorHAnsi"/>
-          <w:i/>
-          <w:highlight w:val="yellow"/>
-        </w:rPr>
-        <w:t xml:space="preserve">(Page 103): “… so that they occupy a </w:t>
-      </w:r>
-      <w:r>
-        <w:rPr>
-          <w:rFonts w:cstheme="minorHAnsi"/>
-          <w:i/>
-          <w:highlight w:val="yellow"/>
-          <w:u w:val="single" w:color="7030A0"/>
-        </w:rPr>
-        <w:t xml:space="preserve">topologically similar </w:t>
-      </w:r>
-      <w:r>
-        <w:rPr>
-          <w:rFonts w:cstheme="minorHAnsi"/>
-          <w:i/>
-          <w:highlight w:val="yellow"/>
-          <w:u w:color="7030A0"/>
-        </w:rPr>
-        <w:t xml:space="preserve">phase space …” </w:t>
-      </w:r>
-      <w:r>
-        <w:rPr>
-          <w:rFonts w:cstheme="minorHAnsi"/>
-          <w:b/>
-          <w:i/>
-          <w:color w:val="7030A0"/>
-          <w:highlight w:val="yellow"/>
-          <w:u w:color="7030A0"/>
-        </w:rPr>
-        <w:t>Repetition.</w:t>
-      </w:r>
-    </w:p>
-    <w:p>
-      <w:pPr>
-        <w:pStyle w:val="ListParagraph"/>
-        <w:numPr>
-          <w:ilvl w:val="1"/>
-          <w:numId w:val="1"/>
-        </w:numPr>
-        <w:rPr>
-          <w:rFonts w:cstheme="minorHAnsi"/>
-          <w:highlight w:val="yellow"/>
-        </w:rPr>
-      </w:pPr>
-      <w:r>
-        <w:rPr>
-          <w:rFonts w:cstheme="minorHAnsi"/>
-          <w:b/>
-          <w:i/>
-          <w:color w:val="7030A0"/>
-          <w:highlight w:val="yellow"/>
-        </w:rPr>
-        <w:t>Examiner</w:t>
-      </w:r>
-      <w:r>
-        <w:rPr>
-          <w:rFonts w:cstheme="minorHAnsi"/>
-          <w:b/>
-          <w:i/>
-          <w:color w:val="7030A0"/>
-          <w:highlight w:val="yellow"/>
-        </w:rPr>
-        <w:t xml:space="preserve"> 1</w:t>
-      </w:r>
-      <w:r>
-        <w:rPr>
-          <w:rFonts w:cstheme="minorHAnsi"/>
-          <w:b/>
-          <w:i/>
-          <w:color w:val="7030A0"/>
-          <w:highlight w:val="yellow"/>
-        </w:rPr>
         <w:t xml:space="preserve"> </w:t>
-      </w:r>
-      <w:r>
-        <w:rPr>
-          <w:rFonts w:cstheme="minorHAnsi"/>
-          <w:i/>
-          <w:highlight w:val="yellow"/>
-        </w:rPr>
-        <w:t xml:space="preserve">(Page 103): </w:t>
-      </w:r>
-      <w:r>
-        <w:rPr>
-          <w:rFonts w:cstheme="minorHAnsi"/>
-          <w:b/>
-          <w:i/>
-          <w:color w:val="7030A0"/>
-          <w:highlight w:val="yellow"/>
-        </w:rPr>
-        <w:t xml:space="preserve">Explain control region?? </w:t>
-      </w:r>
-      <w:r>
-        <w:rPr>
-          <w:rFonts w:cstheme="minorHAnsi"/>
-          <w:b/>
-          <w:i/>
-          <w:color w:val="7030A0"/>
-          <w:highlight w:val="yellow"/>
-        </w:rPr>
-        <w:t>[</w:t>
-      </w:r>
-      <w:r>
-        <w:rPr>
-          <w:rFonts w:cstheme="minorHAnsi"/>
-          <w:b/>
-          <w:i/>
-          <w:color w:val="7030A0"/>
-          <w:highlight w:val="yellow"/>
-        </w:rPr>
-        <w:t>check modelling</w:t>
-      </w:r>
-      <w:r>
-        <w:rPr>
-          <w:rFonts w:cstheme="minorHAnsi"/>
-          <w:b/>
-          <w:i/>
-          <w:color w:val="7030A0"/>
-          <w:highlight w:val="yellow"/>
-        </w:rPr>
-        <w:t>]</w:t>
-      </w:r>
-    </w:p>
-    <w:p>
-      <w:pPr>
-        <w:pStyle w:val="ListParagraph"/>
-        <w:numPr>
-          <w:ilvl w:val="1"/>
-          <w:numId w:val="1"/>
-        </w:numPr>
-        <w:rPr>
-          <w:rFonts w:cstheme="minorHAnsi"/>
-          <w:highlight w:val="yellow"/>
-        </w:rPr>
-      </w:pPr>
-      <w:r>
-        <w:rPr>
-          <w:rFonts w:cstheme="minorHAnsi"/>
-          <w:b/>
-          <w:i/>
-          <w:color w:val="7030A0"/>
-          <w:highlight w:val="yellow"/>
-        </w:rPr>
-        <w:t xml:space="preserve">Examiner 2 </w:t>
-      </w:r>
-      <w:r>
-        <w:rPr>
-          <w:rFonts w:cstheme="minorHAnsi"/>
-          <w:i/>
-          <w:highlight w:val="yellow"/>
-        </w:rPr>
-        <w:t>(Page 104):</w:t>
-      </w:r>
-      <w:r>
-        <w:rPr>
-          <w:rFonts w:cstheme="minorHAnsi"/>
-          <w:b/>
-          <w:i/>
-          <w:color w:val="7030A0"/>
-          <w:highlight w:val="yellow"/>
-        </w:rPr>
-        <w:t xml:space="preserve"> </w:t>
-      </w:r>
-      <w:r>
-        <w:rPr>
-          <w:rFonts w:cstheme="minorHAnsi"/>
-          <w:i/>
-          <w:highlight w:val="yellow"/>
-        </w:rPr>
-        <w:t xml:space="preserve">“... this control region’s </w:t>
-      </w:r>
-      <w:r>
-        <w:rPr>
-          <w:rFonts w:cstheme="minorHAnsi"/>
-          <w:i/>
-          <w:highlight w:val="yellow"/>
-          <w:u w:val="single" w:color="7030A0"/>
-        </w:rPr>
-        <w:t xml:space="preserve">topology may </w:t>
-      </w:r>
-      <w:r>
-        <w:rPr>
-          <w:rFonts w:cstheme="minorHAnsi"/>
-          <w:i/>
-          <w:highlight w:val="yellow"/>
-          <w:u w:color="7030A0"/>
-        </w:rPr>
-        <w:t xml:space="preserve">not be …” </w:t>
-      </w:r>
-      <w:r>
-        <w:rPr>
-          <w:rFonts w:cstheme="minorHAnsi"/>
-          <w:b/>
-          <w:i/>
-          <w:color w:val="7030A0"/>
-          <w:highlight w:val="yellow"/>
-        </w:rPr>
-        <w:t>Misuse of the word topology. Really you probably mean kinematic distributions or something similar.</w:t>
       </w:r>
     </w:p>
     <w:p>
@@ -14376,24 +14558,22 @@
         </w:numPr>
         <w:rPr>
           <w:rFonts w:cstheme="minorHAnsi"/>
-          <w:highlight w:val="yellow"/>
-        </w:rPr>
-      </w:pPr>
-      <w:r>
-        <w:rPr>
-          <w:rFonts w:cstheme="minorHAnsi"/>
-          <w:b/>
-          <w:i/>
-          <w:color w:val="7030A0"/>
-          <w:highlight w:val="yellow"/>
+          <w:iCs/>
+        </w:rPr>
+      </w:pPr>
+      <w:r>
+        <w:rPr>
+          <w:rFonts w:cstheme="minorHAnsi"/>
+          <w:b/>
+          <w:iCs/>
+          <w:color w:val="7030A0"/>
         </w:rPr>
         <w:t xml:space="preserve">Examiners </w:t>
       </w:r>
       <w:r>
         <w:rPr>
           <w:rFonts w:cstheme="minorHAnsi"/>
-          <w:i/>
-          <w:highlight w:val="yellow"/>
+          <w:iCs/>
         </w:rPr>
         <w:t xml:space="preserve">(Page 104): </w:t>
       </w:r>
@@ -14401,9 +14581,8 @@
         <w:rPr>
           <w:rFonts w:cstheme="minorHAnsi"/>
           <w:b/>
-          <w:i/>
-          <w:color w:val="7030A0"/>
-          <w:highlight w:val="yellow"/>
+          <w:iCs/>
+          <w:color w:val="7030A0"/>
         </w:rPr>
         <w:t xml:space="preserve">Correct </w:t>
       </w:r>
@@ -14412,9 +14591,8 @@
         <w:rPr>
           <w:rFonts w:cstheme="minorHAnsi"/>
           <w:b/>
-          <w:i/>
-          <w:color w:val="7030A0"/>
-          <w:highlight w:val="yellow"/>
+          <w:iCs/>
+          <w:color w:val="7030A0"/>
         </w:rPr>
         <w:t>pT</w:t>
       </w:r>
@@ -14423,11 +14601,37 @@
         <w:rPr>
           <w:rFonts w:cstheme="minorHAnsi"/>
           <w:b/>
-          <w:i/>
-          <w:color w:val="7030A0"/>
-          <w:highlight w:val="yellow"/>
+          <w:iCs/>
+          <w:color w:val="7030A0"/>
         </w:rPr>
         <w:t xml:space="preserve"> thresholds used for this control region.</w:t>
+      </w:r>
+      <w:r>
+        <w:rPr>
+          <w:rFonts w:cstheme="minorHAnsi"/>
+          <w:b/>
+          <w:iCs/>
+          <w:color w:val="7030A0"/>
+        </w:rPr>
+        <w:t xml:space="preserve"> </w:t>
+      </w:r>
+      <w:r>
+        <w:rPr>
+          <w:b/>
+          <w:bCs/>
+          <w:iCs/>
+          <w:color w:val="0070C0"/>
+        </w:rPr>
+        <w:t>35 GeV for electrons and 26 GeV for muons</w:t>
+      </w:r>
+      <w:r>
+        <w:rPr>
+          <w:b/>
+          <w:bCs/>
+          <w:iCs/>
+          <w:color w:val="0070C0"/>
+        </w:rPr>
+        <w:t>.</w:t>
       </w:r>
     </w:p>
     <w:p>
@@ -14555,6 +14759,114 @@
         </w:numPr>
         <w:rPr>
           <w:rFonts w:cstheme="minorHAnsi"/>
+          <w:iCs/>
+        </w:rPr>
+      </w:pPr>
+      <w:r>
+        <w:rPr>
+          <w:rFonts w:cstheme="minorHAnsi"/>
+          <w:b/>
+          <w:iCs/>
+          <w:color w:val="7030A0"/>
+        </w:rPr>
+        <w:t>Examiner 1</w:t>
+      </w:r>
+      <w:r>
+        <w:rPr>
+          <w:rFonts w:cstheme="minorHAnsi"/>
+          <w:b/>
+          <w:iCs/>
+          <w:color w:val="7030A0"/>
+        </w:rPr>
+        <w:t xml:space="preserve"> </w:t>
+      </w:r>
+      <w:r>
+        <w:rPr>
+          <w:rFonts w:cstheme="minorHAnsi"/>
+          <w:iCs/>
+        </w:rPr>
+        <w:t>(Page 104):</w:t>
+      </w:r>
+      <w:r>
+        <w:rPr>
+          <w:rFonts w:cstheme="minorHAnsi"/>
+          <w:iCs/>
+        </w:rPr>
+        <w:t xml:space="preserve"> </w:t>
+      </w:r>
+      <w:r>
+        <w:rPr>
+          <w:rFonts w:cstheme="minorHAnsi"/>
+          <w:b/>
+          <w:iCs/>
+          <w:color w:val="7030A0"/>
+        </w:rPr>
+        <w:t>Explain BDT?</w:t>
+      </w:r>
+      <w:r>
+        <w:rPr>
+          <w:rFonts w:cstheme="minorHAnsi"/>
+          <w:b/>
+          <w:iCs/>
+          <w:color w:val="7030A0"/>
+        </w:rPr>
+        <w:t xml:space="preserve"> </w:t>
+      </w:r>
+      <w:r>
+        <w:rPr>
+          <w:rFonts w:cstheme="minorHAnsi"/>
+          <w:b/>
+          <w:iCs/>
+          <w:color w:val="0070C0"/>
+        </w:rPr>
+        <w:t>Not defined – define</w:t>
+      </w:r>
+      <w:r>
+        <w:rPr>
+          <w:rFonts w:cstheme="minorHAnsi"/>
+          <w:b/>
+          <w:iCs/>
+          <w:color w:val="0070C0"/>
+        </w:rPr>
+        <w:t>d</w:t>
+      </w:r>
+      <w:r>
+        <w:rPr>
+          <w:rFonts w:cstheme="minorHAnsi"/>
+          <w:b/>
+          <w:iCs/>
+          <w:color w:val="0070C0"/>
+        </w:rPr>
+        <w:t xml:space="preserve"> as </w:t>
+      </w:r>
+      <w:r>
+        <w:rPr>
+          <w:rFonts w:cstheme="minorHAnsi"/>
+          <w:b/>
+          <w:iCs/>
+          <w:color w:val="0070C0"/>
+        </w:rPr>
+        <w:t>MVA</w:t>
+      </w:r>
+      <w:r>
+        <w:rPr>
+          <w:rFonts w:cstheme="minorHAnsi"/>
+          <w:b/>
+          <w:iCs/>
+          <w:color w:val="0070C0"/>
+        </w:rPr>
+        <w:t>.</w:t>
+      </w:r>
+    </w:p>
+    <w:p>
+      <w:pPr>
+        <w:pStyle w:val="ListParagraph"/>
+        <w:numPr>
+          <w:ilvl w:val="1"/>
+          <w:numId w:val="1"/>
+        </w:numPr>
+        <w:rPr>
+          <w:rFonts w:cstheme="minorHAnsi"/>
           <w:i/>
           <w:highlight w:val="yellow"/>
         </w:rPr>
@@ -14567,50 +14879,1016 @@
           <w:color w:val="7030A0"/>
           <w:highlight w:val="yellow"/>
         </w:rPr>
-        <w:t>Examiner 1</w:t>
-      </w:r>
-      <w:r>
-        <w:rPr>
-          <w:rFonts w:cstheme="minorHAnsi"/>
-          <w:b/>
-          <w:i/>
-          <w:color w:val="7030A0"/>
+        <w:lastRenderedPageBreak/>
+        <w:t xml:space="preserve">Examiner 2 </w:t>
+      </w:r>
+      <w:r>
+        <w:rPr>
+          <w:rFonts w:cstheme="minorHAnsi"/>
+          <w:i/>
           <w:highlight w:val="yellow"/>
         </w:rPr>
+        <w:t xml:space="preserve">(Page 104): </w:t>
+      </w:r>
+      <w:r>
+        <w:rPr>
+          <w:rFonts w:cstheme="minorHAnsi"/>
+          <w:b/>
+          <w:i/>
+          <w:color w:val="7030A0"/>
+          <w:highlight w:val="yellow"/>
+        </w:rPr>
+        <w:t xml:space="preserve">Incomplete specification of the optimisation of the chi2 and sigma values. What were the optimisation </w:t>
+      </w:r>
+      <w:proofErr w:type="spellStart"/>
+      <w:r>
+        <w:rPr>
+          <w:rFonts w:cstheme="minorHAnsi"/>
+          <w:b/>
+          <w:i/>
+          <w:color w:val="7030A0"/>
+          <w:highlight w:val="yellow"/>
+        </w:rPr>
+        <w:t>critiera</w:t>
+      </w:r>
+      <w:proofErr w:type="spellEnd"/>
+      <w:r>
+        <w:rPr>
+          <w:rFonts w:cstheme="minorHAnsi"/>
+          <w:b/>
+          <w:i/>
+          <w:color w:val="7030A0"/>
+          <w:highlight w:val="yellow"/>
+        </w:rPr>
+        <w:t>?</w:t>
+      </w:r>
+    </w:p>
+    <w:p>
+      <w:pPr>
+        <w:pStyle w:val="ListParagraph"/>
+        <w:numPr>
+          <w:ilvl w:val="1"/>
+          <w:numId w:val="1"/>
+        </w:numPr>
+        <w:rPr>
+          <w:rFonts w:cstheme="minorHAnsi"/>
+        </w:rPr>
+      </w:pPr>
+      <w:r>
+        <w:rPr>
+          <w:rFonts w:cstheme="minorHAnsi"/>
+        </w:rPr>
+        <w:t xml:space="preserve">Page 105: </w:t>
+      </w:r>
+      <w:proofErr w:type="gramStart"/>
+      <w:r>
+        <w:rPr>
+          <w:rFonts w:cstheme="minorHAnsi"/>
+        </w:rPr>
+        <w:t xml:space="preserve">Stray </w:t>
+      </w:r>
+      <w:r>
+        <w:rPr>
+          <w:rFonts w:cstheme="minorHAnsi"/>
+          <w:b/>
+          <w:color w:val="FF0000"/>
+        </w:rPr>
+        <w:t>)</w:t>
+      </w:r>
+      <w:proofErr w:type="gramEnd"/>
+      <w:r>
+        <w:rPr>
+          <w:rFonts w:cstheme="minorHAnsi"/>
+        </w:rPr>
         <w:t xml:space="preserve"> </w:t>
       </w:r>
       <w:r>
         <w:rPr>
           <w:rFonts w:cstheme="minorHAnsi"/>
-          <w:i/>
+        </w:rPr>
+        <w:t>be</w:t>
+      </w:r>
+      <w:r>
+        <w:rPr>
+          <w:rFonts w:cstheme="minorHAnsi"/>
+        </w:rPr>
+        <w:t>for</w:t>
+      </w:r>
+      <w:r>
+        <w:rPr>
+          <w:rFonts w:cstheme="minorHAnsi"/>
+        </w:rPr>
+        <w:t>e</w:t>
+      </w:r>
+      <w:r>
+        <w:rPr>
+          <w:rFonts w:cstheme="minorHAnsi"/>
+        </w:rPr>
+        <w:t xml:space="preserve"> </w:t>
+      </w:r>
+      <w:r>
+        <w:rPr>
+          <w:rFonts w:cstheme="minorHAnsi"/>
+        </w:rPr>
+        <w:t>“</w:t>
+      </w:r>
+      <w:r>
+        <w:rPr>
+          <w:rFonts w:cstheme="minorHAnsi"/>
+        </w:rPr>
+        <w:t>optimised chi2 values.</w:t>
+      </w:r>
+      <w:r>
+        <w:rPr>
+          <w:rFonts w:cstheme="minorHAnsi"/>
+        </w:rPr>
+        <w:t>”</w:t>
+      </w:r>
+      <w:r>
+        <w:rPr>
+          <w:rFonts w:cstheme="minorHAnsi"/>
+          <w:b/>
+          <w:color w:val="7030A0"/>
+        </w:rPr>
+        <w:t xml:space="preserve"> Examiners also picked up on this.</w:t>
+      </w:r>
+    </w:p>
+    <w:p>
+      <w:pPr>
+        <w:pStyle w:val="ListParagraph"/>
+        <w:numPr>
+          <w:ilvl w:val="1"/>
+          <w:numId w:val="1"/>
+        </w:numPr>
+        <w:rPr>
+          <w:rFonts w:cstheme="minorHAnsi"/>
+        </w:rPr>
+      </w:pPr>
+      <w:r>
+        <w:rPr>
+          <w:rFonts w:cstheme="minorHAnsi"/>
+        </w:rPr>
+        <w:t xml:space="preserve">Page 106: </w:t>
+      </w:r>
+      <w:r>
+        <w:rPr>
+          <w:rFonts w:cstheme="minorHAnsi"/>
+        </w:rPr>
+        <w:t>Figure 6.1 top/bottom -&gt; left/right.</w:t>
+      </w:r>
+      <w:r>
+        <w:rPr>
+          <w:rFonts w:cstheme="minorHAnsi"/>
+        </w:rPr>
+        <w:t xml:space="preserve"> </w:t>
+      </w:r>
+      <w:r>
+        <w:rPr>
+          <w:rFonts w:cstheme="minorHAnsi"/>
+          <w:b/>
+          <w:color w:val="7030A0"/>
+        </w:rPr>
+        <w:t>Both e</w:t>
+      </w:r>
+      <w:r>
+        <w:rPr>
+          <w:rFonts w:cstheme="minorHAnsi"/>
+          <w:b/>
+          <w:color w:val="7030A0"/>
+        </w:rPr>
+        <w:t>xaminers also picked up on this.</w:t>
+      </w:r>
+    </w:p>
+    <w:p>
+      <w:pPr>
+        <w:pStyle w:val="ListParagraph"/>
+        <w:numPr>
+          <w:ilvl w:val="1"/>
+          <w:numId w:val="1"/>
+        </w:numPr>
+        <w:rPr>
+          <w:rFonts w:cstheme="minorHAnsi"/>
           <w:highlight w:val="yellow"/>
         </w:rPr>
-        <w:t>(Page 104):</w:t>
-      </w:r>
-      <w:r>
-        <w:rPr>
-          <w:rFonts w:cstheme="minorHAnsi"/>
-          <w:i/>
+      </w:pPr>
+      <w:r>
+        <w:rPr>
+          <w:rFonts w:cstheme="minorHAnsi"/>
+          <w:b/>
+          <w:i/>
+          <w:color w:val="7030A0"/>
           <w:highlight w:val="yellow"/>
         </w:rPr>
+        <w:t xml:space="preserve">Examiner 2 </w:t>
+      </w:r>
+      <w:r>
+        <w:rPr>
+          <w:rFonts w:cstheme="minorHAnsi"/>
+          <w:i/>
+          <w:highlight w:val="yellow"/>
+        </w:rPr>
+        <w:t xml:space="preserve">(Page 104): Figure 6.1- </w:t>
+      </w:r>
+      <w:r>
+        <w:rPr>
+          <w:rFonts w:cstheme="minorHAnsi"/>
+          <w:b/>
+          <w:i/>
+          <w:color w:val="7030A0"/>
+          <w:highlight w:val="yellow"/>
+        </w:rPr>
+        <w:t>Q: Why circles [?]-like structure visible (and physically motivated).</w:t>
+      </w:r>
+    </w:p>
+    <w:p>
+      <w:pPr>
+        <w:pStyle w:val="ListParagraph"/>
+        <w:numPr>
+          <w:ilvl w:val="0"/>
+          <w:numId w:val="1"/>
+        </w:numPr>
+        <w:rPr>
+          <w:rFonts w:cstheme="minorHAnsi"/>
+          <w:i/>
+        </w:rPr>
+      </w:pPr>
+      <w:r>
+        <w:rPr>
+          <w:rFonts w:cstheme="minorHAnsi"/>
+          <w:i/>
+        </w:rPr>
+        <w:t>Trigger Strategy</w:t>
+      </w:r>
+    </w:p>
+    <w:p>
+      <w:pPr>
+        <w:pStyle w:val="ListParagraph"/>
+        <w:numPr>
+          <w:ilvl w:val="1"/>
+          <w:numId w:val="1"/>
+        </w:numPr>
+        <w:rPr>
+          <w:rFonts w:cstheme="minorHAnsi"/>
+        </w:rPr>
+      </w:pPr>
+      <w:r>
+        <w:rPr>
+          <w:rFonts w:cstheme="minorHAnsi"/>
+          <w:b/>
+          <w:color w:val="7030A0"/>
+        </w:rPr>
+        <w:t xml:space="preserve">Both </w:t>
+      </w:r>
+      <w:r>
+        <w:rPr>
+          <w:rFonts w:cstheme="minorHAnsi"/>
+          <w:b/>
+          <w:color w:val="7030A0"/>
+        </w:rPr>
+        <w:t>e</w:t>
+      </w:r>
+      <w:r>
+        <w:rPr>
+          <w:rFonts w:cstheme="minorHAnsi"/>
+          <w:b/>
+          <w:color w:val="7030A0"/>
+        </w:rPr>
+        <w:t xml:space="preserve">xaminers </w:t>
+      </w:r>
+      <w:r>
+        <w:rPr>
+          <w:rFonts w:cstheme="minorHAnsi"/>
+        </w:rPr>
+        <w:t>(Page 10</w:t>
+      </w:r>
+      <w:r>
+        <w:rPr>
+          <w:rFonts w:cstheme="minorHAnsi"/>
+        </w:rPr>
+        <w:t>6</w:t>
+      </w:r>
+      <w:r>
+        <w:rPr>
+          <w:rFonts w:cstheme="minorHAnsi"/>
+        </w:rPr>
+        <w:t>):</w:t>
+      </w:r>
+      <w:r>
+        <w:rPr>
+          <w:rFonts w:cstheme="minorHAnsi"/>
+        </w:rPr>
+        <w:t xml:space="preserve"> “… and will likely be limited by </w:t>
+      </w:r>
+      <w:r>
+        <w:rPr>
+          <w:rFonts w:cstheme="minorHAnsi"/>
+          <w:b/>
+          <w:strike/>
+          <w:color w:val="FF0000"/>
+        </w:rPr>
+        <w:t>statistics</w:t>
+      </w:r>
+      <w:r>
+        <w:rPr>
+          <w:rFonts w:cstheme="minorHAnsi"/>
+          <w:b/>
+          <w:color w:val="FF0000"/>
+        </w:rPr>
+        <w:t xml:space="preserve"> event yield</w:t>
+      </w:r>
+      <w:r>
+        <w:rPr>
+          <w:rFonts w:cstheme="minorHAnsi"/>
+        </w:rPr>
+        <w:t>, it is …</w:t>
+      </w:r>
+    </w:p>
+    <w:p>
+      <w:pPr>
+        <w:pStyle w:val="ListParagraph"/>
+        <w:numPr>
+          <w:ilvl w:val="1"/>
+          <w:numId w:val="1"/>
+        </w:numPr>
+        <w:rPr>
+          <w:rFonts w:cstheme="minorHAnsi"/>
+        </w:rPr>
+      </w:pPr>
+      <w:r>
+        <w:rPr>
+          <w:rFonts w:cstheme="minorHAnsi"/>
+          <w:b/>
+          <w:color w:val="7030A0"/>
+        </w:rPr>
+        <w:t xml:space="preserve">Examiner 2 </w:t>
+      </w:r>
+      <w:r>
+        <w:rPr>
+          <w:rFonts w:cstheme="minorHAnsi"/>
+        </w:rPr>
+        <w:t xml:space="preserve">(Page 106): “The logic for this for each of the channels is illustrated in </w:t>
+      </w:r>
+      <w:r>
+        <w:rPr>
+          <w:rFonts w:cstheme="minorHAnsi"/>
+          <w:b/>
+          <w:color w:val="FF0000"/>
+        </w:rPr>
+        <w:t>T</w:t>
+      </w:r>
+      <w:r>
+        <w:rPr>
+          <w:rFonts w:cstheme="minorHAnsi"/>
+        </w:rPr>
+        <w:t>able 6.1.”</w:t>
+      </w:r>
+    </w:p>
+    <w:p>
+      <w:pPr>
+        <w:pStyle w:val="ListParagraph"/>
+        <w:numPr>
+          <w:ilvl w:val="1"/>
+          <w:numId w:val="1"/>
+        </w:numPr>
+        <w:rPr>
+          <w:rFonts w:cstheme="minorHAnsi"/>
+        </w:rPr>
+      </w:pPr>
+      <w:r>
+        <w:rPr>
+          <w:rFonts w:cstheme="minorHAnsi"/>
+          <w:b/>
+          <w:color w:val="7030A0"/>
+        </w:rPr>
+        <w:t xml:space="preserve">Examiner 2 </w:t>
+      </w:r>
+      <w:r>
+        <w:rPr>
+          <w:rFonts w:cstheme="minorHAnsi"/>
+        </w:rPr>
+        <w:t xml:space="preserve">(Page 106): “… maximum possible </w:t>
+      </w:r>
+      <w:r>
+        <w:rPr>
+          <w:rFonts w:cstheme="minorHAnsi"/>
+          <w:color w:val="7030A0"/>
+          <w:u w:val="single" w:color="7030A0"/>
+        </w:rPr>
+        <w:t>statistics</w:t>
+      </w:r>
+      <w:r>
+        <w:rPr>
+          <w:rFonts w:cstheme="minorHAnsi"/>
+          <w:color w:val="7030A0"/>
+        </w:rPr>
         <w:t xml:space="preserve"> </w:t>
       </w:r>
       <w:r>
         <w:rPr>
           <w:rFonts w:cstheme="minorHAnsi"/>
-          <w:b/>
-          <w:i/>
-          <w:color w:val="7030A0"/>
+        </w:rPr>
+        <w:t>can be …”</w:t>
+      </w:r>
+      <w:r>
+        <w:rPr>
+          <w:rFonts w:cstheme="minorHAnsi"/>
+        </w:rPr>
+        <w:t xml:space="preserve"> </w:t>
+      </w:r>
+      <w:r>
+        <w:rPr>
+          <w:rFonts w:cstheme="minorHAnsi"/>
+          <w:b/>
+          <w:color w:val="0070C0"/>
+        </w:rPr>
+        <w:t>Use “event yield” in lieu of statistics.</w:t>
+      </w:r>
+    </w:p>
+    <w:p>
+      <w:pPr>
+        <w:pStyle w:val="ListParagraph"/>
+        <w:numPr>
+          <w:ilvl w:val="1"/>
+          <w:numId w:val="1"/>
+        </w:numPr>
+        <w:rPr>
+          <w:rFonts w:cstheme="minorHAnsi"/>
+          <w:iCs/>
+        </w:rPr>
+      </w:pPr>
+      <w:r>
+        <w:rPr>
+          <w:rFonts w:cstheme="minorHAnsi"/>
+          <w:iCs/>
+        </w:rPr>
+        <w:t xml:space="preserve">Table 6.1 </w:t>
+      </w:r>
+      <w:r>
+        <w:rPr>
+          <w:rFonts w:cstheme="minorHAnsi"/>
+          <w:iCs/>
+        </w:rPr>
+        <w:t>- ensure</w:t>
+      </w:r>
+      <w:r>
+        <w:rPr>
+          <w:rFonts w:cstheme="minorHAnsi"/>
+          <w:iCs/>
+        </w:rPr>
+        <w:t xml:space="preserve"> table logic is </w:t>
+      </w:r>
+      <w:r>
+        <w:rPr>
+          <w:rFonts w:cstheme="minorHAnsi"/>
+          <w:iCs/>
+        </w:rPr>
+        <w:t xml:space="preserve">clear. </w:t>
+      </w:r>
+    </w:p>
+    <w:p>
+      <w:pPr>
+        <w:pStyle w:val="ListParagraph"/>
+        <w:numPr>
+          <w:ilvl w:val="1"/>
+          <w:numId w:val="1"/>
+        </w:numPr>
+        <w:rPr>
+          <w:rFonts w:cstheme="minorHAnsi"/>
+        </w:rPr>
+      </w:pPr>
+      <w:r>
+        <w:rPr>
+          <w:rFonts w:cstheme="minorHAnsi"/>
+        </w:rPr>
+        <w:t xml:space="preserve">Table 6.1 </w:t>
+      </w:r>
+      <w:proofErr w:type="gramStart"/>
+      <w:r>
+        <w:rPr>
+          <w:rFonts w:cstheme="minorHAnsi"/>
+        </w:rPr>
+        <w:t xml:space="preserve">- </w:t>
+      </w:r>
+      <w:r>
+        <w:rPr>
+          <w:rFonts w:cstheme="minorHAnsi"/>
+        </w:rPr>
+        <w:t>!M</w:t>
+      </w:r>
+      <w:proofErr w:type="gramEnd"/>
+      <w:r>
+        <w:rPr>
+          <w:rFonts w:cstheme="minorHAnsi"/>
+        </w:rPr>
+        <w:t xml:space="preserve"> and !E for Single Electron and Single Muon.</w:t>
+      </w:r>
+    </w:p>
+    <w:p>
+      <w:pPr>
+        <w:pStyle w:val="ListParagraph"/>
+        <w:numPr>
+          <w:ilvl w:val="1"/>
+          <w:numId w:val="1"/>
+        </w:numPr>
+        <w:rPr>
+          <w:rFonts w:cstheme="minorHAnsi"/>
+        </w:rPr>
+      </w:pPr>
+      <w:r>
+        <w:rPr>
+          <w:rFonts w:cstheme="minorHAnsi"/>
+          <w:b/>
+          <w:color w:val="7030A0"/>
+        </w:rPr>
+        <w:t xml:space="preserve">Examiner 2 </w:t>
+      </w:r>
+      <w:r>
+        <w:rPr>
+          <w:rFonts w:cstheme="minorHAnsi"/>
+        </w:rPr>
+        <w:t xml:space="preserve">(Page 106): “… control </w:t>
+      </w:r>
+      <w:proofErr w:type="gramStart"/>
+      <w:r>
+        <w:rPr>
+          <w:rFonts w:cstheme="minorHAnsi"/>
+        </w:rPr>
+        <w:t>region</w:t>
+      </w:r>
+      <w:r>
+        <w:rPr>
+          <w:rFonts w:cstheme="minorHAnsi"/>
+          <w:b/>
+          <w:color w:val="FF0000"/>
+        </w:rPr>
+        <w:t>[</w:t>
+      </w:r>
+      <w:proofErr w:type="gramEnd"/>
+      <w:r>
+        <w:rPr>
+          <w:rFonts w:cstheme="minorHAnsi"/>
+          <w:b/>
+          <w:color w:val="FF0000"/>
+        </w:rPr>
+        <w:t>missing space]</w:t>
+      </w:r>
+      <w:r>
+        <w:rPr>
+          <w:rFonts w:cstheme="minorHAnsi"/>
+        </w:rPr>
+        <w:t xml:space="preserve"> (see Section 6.2.2.).”</w:t>
+      </w:r>
+    </w:p>
+    <w:p>
+      <w:pPr>
+        <w:pStyle w:val="ListParagraph"/>
+        <w:numPr>
+          <w:ilvl w:val="0"/>
+          <w:numId w:val="1"/>
+        </w:numPr>
+        <w:rPr>
+          <w:rFonts w:cstheme="minorHAnsi"/>
+        </w:rPr>
+      </w:pPr>
+      <w:r>
+        <w:rPr>
+          <w:rFonts w:cstheme="minorHAnsi"/>
+        </w:rPr>
+        <w:t>Event Cleani</w:t>
+      </w:r>
+      <w:r>
+        <w:rPr>
+          <w:rFonts w:cstheme="minorHAnsi"/>
+        </w:rPr>
+        <w:t>n</w:t>
+      </w:r>
+      <w:r>
+        <w:rPr>
+          <w:rFonts w:cstheme="minorHAnsi"/>
+        </w:rPr>
+        <w:t>g:</w:t>
+      </w:r>
+    </w:p>
+    <w:p>
+      <w:pPr>
+        <w:pStyle w:val="ListParagraph"/>
+        <w:numPr>
+          <w:ilvl w:val="1"/>
+          <w:numId w:val="1"/>
+        </w:numPr>
+        <w:rPr>
+          <w:rFonts w:cstheme="minorHAnsi"/>
+          <w:iCs/>
+        </w:rPr>
+      </w:pPr>
+      <w:r>
+        <w:rPr>
+          <w:rFonts w:cstheme="minorHAnsi"/>
+          <w:b/>
+          <w:iCs/>
+          <w:color w:val="7030A0"/>
+        </w:rPr>
+        <w:t>Both e</w:t>
+      </w:r>
+      <w:r>
+        <w:rPr>
+          <w:rFonts w:cstheme="minorHAnsi"/>
+          <w:b/>
+          <w:iCs/>
+          <w:color w:val="7030A0"/>
+        </w:rPr>
+        <w:t xml:space="preserve">xaminers </w:t>
+      </w:r>
+      <w:r>
+        <w:rPr>
+          <w:rFonts w:cstheme="minorHAnsi"/>
+          <w:iCs/>
+        </w:rPr>
+        <w:t>(Page 107):</w:t>
+      </w:r>
+      <w:r>
+        <w:rPr>
+          <w:rFonts w:cstheme="minorHAnsi"/>
+          <w:iCs/>
+        </w:rPr>
+        <w:t xml:space="preserve"> “… with beam or </w:t>
+      </w:r>
+      <w:r>
+        <w:rPr>
+          <w:rFonts w:cstheme="minorHAnsi"/>
+          <w:iCs/>
+          <w:u w:val="single" w:color="7030A0"/>
+        </w:rPr>
+        <w:t>detector</w:t>
+      </w:r>
+      <w:r>
+        <w:rPr>
+          <w:rFonts w:cstheme="minorHAnsi"/>
+          <w:iCs/>
+        </w:rPr>
+        <w:t xml:space="preserve"> from …” </w:t>
+      </w:r>
+      <w:r>
+        <w:rPr>
+          <w:rFonts w:cstheme="minorHAnsi"/>
+          <w:b/>
+          <w:iCs/>
+          <w:color w:val="7030A0"/>
+        </w:rPr>
+        <w:t>detector?</w:t>
+      </w:r>
+      <w:r>
+        <w:rPr>
+          <w:rFonts w:cstheme="minorHAnsi"/>
+          <w:b/>
+          <w:iCs/>
+          <w:color w:val="7030A0"/>
+        </w:rPr>
+        <w:t xml:space="preserve"> [Examiner 1] Missing words? [Examiner 2]</w:t>
+      </w:r>
+      <w:r>
+        <w:rPr>
+          <w:rFonts w:cstheme="minorHAnsi"/>
+          <w:b/>
+          <w:iCs/>
+          <w:color w:val="7030A0"/>
+        </w:rPr>
+        <w:t xml:space="preserve"> </w:t>
+      </w:r>
+      <w:r>
+        <w:rPr>
+          <w:rFonts w:cstheme="minorHAnsi"/>
+          <w:b/>
+          <w:iCs/>
+          <w:color w:val="0070C0"/>
+        </w:rPr>
+        <w:t xml:space="preserve">“… </w:t>
+      </w:r>
+      <w:r>
+        <w:rPr>
+          <w:b/>
+          <w:color w:val="0070C0"/>
+        </w:rPr>
+        <w:t>a number of filters are applied to remove events containing beam backgrounds or detector noise from further consideration</w:t>
+      </w:r>
+      <w:r>
+        <w:rPr>
+          <w:b/>
+          <w:color w:val="0070C0"/>
+        </w:rPr>
+        <w:t>.”</w:t>
+      </w:r>
+    </w:p>
+    <w:p>
+      <w:pPr>
+        <w:pStyle w:val="ListParagraph"/>
+        <w:numPr>
+          <w:ilvl w:val="1"/>
+          <w:numId w:val="1"/>
+        </w:numPr>
+        <w:rPr>
+          <w:rFonts w:cstheme="minorHAnsi"/>
+          <w:iCs/>
+        </w:rPr>
+      </w:pPr>
+      <w:r>
+        <w:rPr>
+          <w:rFonts w:cstheme="minorHAnsi"/>
+          <w:b/>
+          <w:iCs/>
+          <w:color w:val="7030A0"/>
+        </w:rPr>
+        <w:t>Examiner</w:t>
+      </w:r>
+      <w:r>
+        <w:rPr>
+          <w:rFonts w:cstheme="minorHAnsi"/>
+          <w:b/>
+          <w:iCs/>
+          <w:color w:val="7030A0"/>
+        </w:rPr>
+        <w:t xml:space="preserve"> 1</w:t>
+      </w:r>
+      <w:r>
+        <w:rPr>
+          <w:rFonts w:cstheme="minorHAnsi"/>
+          <w:b/>
+          <w:iCs/>
+          <w:color w:val="7030A0"/>
+        </w:rPr>
+        <w:t xml:space="preserve"> </w:t>
+      </w:r>
+      <w:r>
+        <w:rPr>
+          <w:rFonts w:cstheme="minorHAnsi"/>
+          <w:iCs/>
+        </w:rPr>
+        <w:t xml:space="preserve">(Page 108): “… at </w:t>
+      </w:r>
+      <w:proofErr w:type="spellStart"/>
+      <w:r>
+        <w:rPr>
+          <w:rFonts w:cstheme="minorHAnsi"/>
+          <w:iCs/>
+          <w:u w:val="single" w:color="7030A0"/>
+        </w:rPr>
+        <w:t>raddi</w:t>
+      </w:r>
+      <w:proofErr w:type="spellEnd"/>
+      <w:r>
+        <w:rPr>
+          <w:rFonts w:cstheme="minorHAnsi"/>
+          <w:iCs/>
+          <w:u w:val="single" w:color="7030A0"/>
+        </w:rPr>
+        <w:t xml:space="preserve"> up to 5m</w:t>
+      </w:r>
+      <w:r>
+        <w:rPr>
+          <w:rFonts w:cstheme="minorHAnsi"/>
+          <w:iCs/>
+        </w:rPr>
+        <w:t>”</w:t>
+      </w:r>
+      <w:r>
+        <w:rPr>
+          <w:rFonts w:cstheme="minorHAnsi"/>
+          <w:b/>
+          <w:iCs/>
+          <w:color w:val="7030A0"/>
+        </w:rPr>
+        <w:t xml:space="preserve"> </w:t>
+      </w:r>
+      <w:r>
+        <w:rPr>
+          <w:rFonts w:cstheme="minorHAnsi"/>
+          <w:iCs/>
+          <w:color w:val="FF0000"/>
+        </w:rPr>
+        <w:t>Perhaps “of up to 5cm”?</w:t>
+      </w:r>
+      <w:r>
+        <w:rPr>
+          <w:rFonts w:cstheme="minorHAnsi"/>
+          <w:iCs/>
+          <w:color w:val="FF0000"/>
+        </w:rPr>
+        <w:t xml:space="preserve"> </w:t>
+      </w:r>
+      <w:r>
+        <w:rPr>
+          <w:b/>
+          <w:iCs/>
+          <w:color w:val="0070C0"/>
+        </w:rPr>
+        <w:t>Yes</w:t>
+      </w:r>
+    </w:p>
+    <w:p>
+      <w:pPr>
+        <w:pStyle w:val="ListParagraph"/>
+        <w:numPr>
+          <w:ilvl w:val="0"/>
+          <w:numId w:val="1"/>
+        </w:numPr>
+        <w:rPr>
+          <w:rFonts w:cstheme="minorHAnsi"/>
+          <w:i/>
+        </w:rPr>
+      </w:pPr>
+      <w:r>
+        <w:rPr>
+          <w:rFonts w:cstheme="minorHAnsi"/>
+          <w:i/>
+        </w:rPr>
+        <w:t>Physics objects:</w:t>
+      </w:r>
+    </w:p>
+    <w:p>
+      <w:pPr>
+        <w:pStyle w:val="ListParagraph"/>
+        <w:numPr>
+          <w:ilvl w:val="1"/>
+          <w:numId w:val="1"/>
+        </w:numPr>
+        <w:rPr>
+          <w:rFonts w:cstheme="minorHAnsi"/>
+          <w:i/>
+          <w:color w:val="0070C0"/>
+        </w:rPr>
+      </w:pPr>
+      <w:r>
+        <w:rPr>
+          <w:rFonts w:cstheme="minorHAnsi"/>
+          <w:b/>
+          <w:color w:val="7030A0"/>
+        </w:rPr>
+        <w:t xml:space="preserve">Examiner 2 </w:t>
+      </w:r>
+      <w:r>
+        <w:rPr>
+          <w:rFonts w:cstheme="minorHAnsi"/>
+        </w:rPr>
+        <w:t xml:space="preserve">(Page 108): </w:t>
+      </w:r>
+      <w:r>
+        <w:rPr>
+          <w:rFonts w:cstheme="minorHAnsi"/>
+        </w:rPr>
+        <w:t xml:space="preserve">“In order to meet suppress the backgrounds </w:t>
+      </w:r>
+      <w:r>
+        <w:rPr>
+          <w:rFonts w:cstheme="minorHAnsi"/>
+          <w:u w:val="single" w:color="7030A0"/>
+        </w:rPr>
+        <w:t>in the for a</w:t>
+      </w:r>
+      <w:r>
+        <w:rPr>
+          <w:rFonts w:cstheme="minorHAnsi"/>
+        </w:rPr>
+        <w:t xml:space="preserve"> signal enriched region …” </w:t>
+      </w:r>
+      <w:r>
+        <w:rPr>
+          <w:rFonts w:cstheme="minorHAnsi"/>
+          <w:b/>
+          <w:color w:val="0070C0"/>
+        </w:rPr>
+        <w:t xml:space="preserve">Poor </w:t>
+      </w:r>
+      <w:r>
+        <w:rPr>
+          <w:rFonts w:cstheme="minorHAnsi"/>
+          <w:b/>
+          <w:color w:val="0070C0"/>
+        </w:rPr>
+        <w:t>English – rewri</w:t>
+      </w:r>
+      <w:r>
+        <w:rPr>
+          <w:rFonts w:cstheme="minorHAnsi"/>
+          <w:b/>
+          <w:color w:val="0070C0"/>
+        </w:rPr>
+        <w:t>tten.</w:t>
+      </w:r>
+      <w:r>
+        <w:rPr>
+          <w:rFonts w:cstheme="minorHAnsi"/>
+          <w:b/>
+          <w:color w:val="0070C0"/>
+        </w:rPr>
+        <w:t xml:space="preserve"> “</w:t>
+      </w:r>
+      <w:r>
+        <w:rPr>
+          <w:b/>
+          <w:bCs/>
+          <w:color w:val="0070C0"/>
+        </w:rPr>
+        <w:t>In order select events consistent with the objects expected to be in the final states of the signal enriched region and background enriched control regions described</w:t>
+      </w:r>
+      <w:r>
+        <w:rPr>
+          <w:b/>
+          <w:bCs/>
+          <w:color w:val="0070C0"/>
+        </w:rPr>
+        <w:t xml:space="preserve"> …”</w:t>
+      </w:r>
+    </w:p>
+    <w:p>
+      <w:pPr>
+        <w:pStyle w:val="ListParagraph"/>
+        <w:numPr>
+          <w:ilvl w:val="1"/>
+          <w:numId w:val="1"/>
+        </w:numPr>
+        <w:rPr>
+          <w:rFonts w:cstheme="minorHAnsi"/>
+          <w:i/>
+        </w:rPr>
+      </w:pPr>
+      <w:r>
+        <w:rPr>
+          <w:rFonts w:cstheme="minorHAnsi"/>
+          <w:i/>
+        </w:rPr>
+        <w:t>Lepton Selection:</w:t>
+      </w:r>
+    </w:p>
+    <w:p>
+      <w:pPr>
+        <w:pStyle w:val="ListParagraph"/>
+        <w:numPr>
+          <w:ilvl w:val="2"/>
+          <w:numId w:val="1"/>
+        </w:numPr>
+        <w:rPr>
+          <w:rFonts w:cstheme="minorHAnsi"/>
+          <w:i/>
+        </w:rPr>
+      </w:pPr>
+      <w:r>
+        <w:rPr>
+          <w:rFonts w:cstheme="minorHAnsi"/>
+          <w:b/>
+          <w:color w:val="7030A0"/>
+        </w:rPr>
+        <w:t xml:space="preserve">Examiner 2 </w:t>
+      </w:r>
+      <w:r>
+        <w:rPr>
+          <w:rFonts w:cstheme="minorHAnsi"/>
+        </w:rPr>
+        <w:t xml:space="preserve">(Page 108): “… their transverse momenta lies in the …” </w:t>
+      </w:r>
+      <w:r>
+        <w:rPr>
+          <w:rFonts w:cstheme="minorHAnsi"/>
+          <w:b/>
+          <w:color w:val="7030A0"/>
+        </w:rPr>
+        <w:t>Consider use of plural. Should probably be “momentum”.</w:t>
+      </w:r>
+    </w:p>
+    <w:p>
+      <w:pPr>
+        <w:pStyle w:val="ListParagraph"/>
+        <w:numPr>
+          <w:ilvl w:val="2"/>
+          <w:numId w:val="1"/>
+        </w:numPr>
+        <w:rPr>
+          <w:rFonts w:cstheme="minorHAnsi"/>
+          <w:i/>
           <w:highlight w:val="yellow"/>
         </w:rPr>
-        <w:t>Explain BDT?</w:t>
-      </w:r>
-      <w:r>
-        <w:rPr>
-          <w:rFonts w:cstheme="minorHAnsi"/>
-          <w:b/>
-          <w:i/>
-          <w:color w:val="7030A0"/>
+      </w:pPr>
+      <w:r>
+        <w:rPr>
+          <w:rFonts w:cstheme="minorHAnsi"/>
+          <w:b/>
+          <w:i/>
+          <w:color w:val="7030A0"/>
+          <w:highlight w:val="yellow"/>
+        </w:rPr>
+        <w:t xml:space="preserve">Examiner 2 </w:t>
+      </w:r>
+      <w:r>
+        <w:rPr>
+          <w:rFonts w:cstheme="minorHAnsi"/>
+          <w:i/>
+          <w:highlight w:val="yellow"/>
+        </w:rPr>
+        <w:t>(Page 109):</w:t>
+      </w:r>
+      <w:r>
+        <w:rPr>
+          <w:rFonts w:cstheme="minorHAnsi"/>
+          <w:i/>
           <w:highlight w:val="yellow"/>
         </w:rPr>
         <w:t xml:space="preserve"> </w:t>
@@ -14623,22 +15901,17 @@
           <w:color w:val="0070C0"/>
           <w:highlight w:val="yellow"/>
         </w:rPr>
-        <w:t>Not defined – define as machine learning method?</w:t>
-      </w:r>
-    </w:p>
-    <w:p>
-      <w:pPr>
-        <w:pStyle w:val="ListParagraph"/>
-        <w:numPr>
-          <w:ilvl w:val="1"/>
-          <w:numId w:val="1"/>
-        </w:numPr>
-        <w:rPr>
-          <w:rFonts w:cstheme="minorHAnsi"/>
-          <w:i/>
+        <w:t>Annotation for final paragraph prior to Electrons subsubsection.</w:t>
+      </w:r>
+      <w:r>
+        <w:rPr>
+          <w:rFonts w:cstheme="minorHAnsi"/>
+          <w:i/>
+          <w:color w:val="0070C0"/>
           <w:highlight w:val="yellow"/>
         </w:rPr>
-      </w:pPr>
+        <w:t xml:space="preserve"> </w:t>
+      </w:r>
       <w:r>
         <w:rPr>
           <w:rFonts w:cstheme="minorHAnsi"/>
@@ -14647,6 +15920,102 @@
           <w:color w:val="7030A0"/>
           <w:highlight w:val="yellow"/>
         </w:rPr>
+        <w:t>Would be worth including indication efficiency and fakes rates here …</w:t>
+      </w:r>
+    </w:p>
+    <w:p>
+      <w:pPr>
+        <w:pStyle w:val="ListParagraph"/>
+        <w:numPr>
+          <w:ilvl w:val="2"/>
+          <w:numId w:val="1"/>
+        </w:numPr>
+        <w:rPr>
+          <w:rFonts w:cstheme="minorHAnsi"/>
+          <w:i/>
+          <w:highlight w:val="yellow"/>
+        </w:rPr>
+      </w:pPr>
+      <w:r>
+        <w:rPr>
+          <w:rFonts w:cstheme="minorHAnsi"/>
+          <w:i/>
+          <w:highlight w:val="yellow"/>
+        </w:rPr>
+        <w:t>Electrons:</w:t>
+      </w:r>
+    </w:p>
+    <w:p>
+      <w:pPr>
+        <w:pStyle w:val="ListParagraph"/>
+        <w:numPr>
+          <w:ilvl w:val="3"/>
+          <w:numId w:val="1"/>
+        </w:numPr>
+        <w:rPr>
+          <w:rFonts w:cstheme="minorHAnsi"/>
+          <w:i/>
+          <w:highlight w:val="yellow"/>
+        </w:rPr>
+      </w:pPr>
+      <w:r>
+        <w:rPr>
+          <w:rFonts w:cstheme="minorHAnsi"/>
+          <w:b/>
+          <w:i/>
+          <w:color w:val="7030A0"/>
+          <w:highlight w:val="yellow"/>
+        </w:rPr>
+        <w:t xml:space="preserve">Examiners </w:t>
+      </w:r>
+      <w:r>
+        <w:rPr>
+          <w:rFonts w:cstheme="minorHAnsi"/>
+          <w:i/>
+          <w:highlight w:val="yellow"/>
+        </w:rPr>
+        <w:t>(Page 109): Add reference to Chapter 5 for conversion veto.</w:t>
+      </w:r>
+      <w:r>
+        <w:rPr>
+          <w:rFonts w:cstheme="minorHAnsi"/>
+          <w:i/>
+          <w:highlight w:val="yellow"/>
+        </w:rPr>
+        <w:t xml:space="preserve"> </w:t>
+      </w:r>
+      <w:r>
+        <w:rPr>
+          <w:rFonts w:cstheme="minorHAnsi"/>
+          <w:b/>
+          <w:i/>
+          <w:color w:val="7030A0"/>
+          <w:highlight w:val="yellow"/>
+        </w:rPr>
+        <w:t>Examiner 2 adds: how is “photon-electron conversion” defined?</w:t>
+      </w:r>
+    </w:p>
+    <w:p>
+      <w:pPr>
+        <w:pStyle w:val="ListParagraph"/>
+        <w:numPr>
+          <w:ilvl w:val="3"/>
+          <w:numId w:val="1"/>
+        </w:numPr>
+        <w:rPr>
+          <w:rFonts w:cstheme="minorHAnsi"/>
+          <w:i/>
+          <w:highlight w:val="yellow"/>
+        </w:rPr>
+      </w:pPr>
+      <w:r>
+        <w:rPr>
+          <w:rFonts w:cstheme="minorHAnsi"/>
+          <w:b/>
+          <w:i/>
+          <w:color w:val="7030A0"/>
+          <w:highlight w:val="yellow"/>
+        </w:rPr>
         <w:t xml:space="preserve">Examiner 2 </w:t>
       </w:r>
       <w:r>
@@ -14655,647 +16024,7 @@
           <w:i/>
           <w:highlight w:val="yellow"/>
         </w:rPr>
-        <w:t xml:space="preserve">(Page 104): </w:t>
-      </w:r>
-      <w:r>
-        <w:rPr>
-          <w:rFonts w:cstheme="minorHAnsi"/>
-          <w:b/>
-          <w:i/>
-          <w:color w:val="7030A0"/>
-          <w:highlight w:val="yellow"/>
-        </w:rPr>
-        <w:t xml:space="preserve">Incomplete specification of the optimisation of the chi2 and sigma values. What were the optimisation </w:t>
-      </w:r>
-      <w:proofErr w:type="spellStart"/>
-      <w:r>
-        <w:rPr>
-          <w:rFonts w:cstheme="minorHAnsi"/>
-          <w:b/>
-          <w:i/>
-          <w:color w:val="7030A0"/>
-          <w:highlight w:val="yellow"/>
-        </w:rPr>
-        <w:t>critiera</w:t>
-      </w:r>
-      <w:proofErr w:type="spellEnd"/>
-      <w:r>
-        <w:rPr>
-          <w:rFonts w:cstheme="minorHAnsi"/>
-          <w:b/>
-          <w:i/>
-          <w:color w:val="7030A0"/>
-          <w:highlight w:val="yellow"/>
-        </w:rPr>
-        <w:t>?</w:t>
-      </w:r>
-    </w:p>
-    <w:p>
-      <w:pPr>
-        <w:pStyle w:val="ListParagraph"/>
-        <w:numPr>
-          <w:ilvl w:val="1"/>
-          <w:numId w:val="1"/>
-        </w:numPr>
-        <w:rPr>
-          <w:rFonts w:cstheme="minorHAnsi"/>
-        </w:rPr>
-      </w:pPr>
-      <w:r>
-        <w:rPr>
-          <w:rFonts w:cstheme="minorHAnsi"/>
-        </w:rPr>
-        <w:t xml:space="preserve">Page 105: </w:t>
-      </w:r>
-      <w:proofErr w:type="gramStart"/>
-      <w:r>
-        <w:rPr>
-          <w:rFonts w:cstheme="minorHAnsi"/>
-        </w:rPr>
-        <w:t xml:space="preserve">Stray </w:t>
-      </w:r>
-      <w:r>
-        <w:rPr>
-          <w:rFonts w:cstheme="minorHAnsi"/>
-          <w:b/>
-          <w:color w:val="FF0000"/>
-        </w:rPr>
-        <w:t>)</w:t>
-      </w:r>
-      <w:proofErr w:type="gramEnd"/>
-      <w:r>
-        <w:rPr>
-          <w:rFonts w:cstheme="minorHAnsi"/>
-        </w:rPr>
-        <w:t xml:space="preserve"> </w:t>
-      </w:r>
-      <w:r>
-        <w:rPr>
-          <w:rFonts w:cstheme="minorHAnsi"/>
-        </w:rPr>
-        <w:t>be</w:t>
-      </w:r>
-      <w:r>
-        <w:rPr>
-          <w:rFonts w:cstheme="minorHAnsi"/>
-        </w:rPr>
-        <w:t>for</w:t>
-      </w:r>
-      <w:r>
-        <w:rPr>
-          <w:rFonts w:cstheme="minorHAnsi"/>
-        </w:rPr>
-        <w:t>e</w:t>
-      </w:r>
-      <w:r>
-        <w:rPr>
-          <w:rFonts w:cstheme="minorHAnsi"/>
-        </w:rPr>
-        <w:t xml:space="preserve"> </w:t>
-      </w:r>
-      <w:r>
-        <w:rPr>
-          <w:rFonts w:cstheme="minorHAnsi"/>
-        </w:rPr>
-        <w:t>“</w:t>
-      </w:r>
-      <w:r>
-        <w:rPr>
-          <w:rFonts w:cstheme="minorHAnsi"/>
-        </w:rPr>
-        <w:t>optimised chi2 values.</w:t>
-      </w:r>
-      <w:r>
-        <w:rPr>
-          <w:rFonts w:cstheme="minorHAnsi"/>
-        </w:rPr>
-        <w:t>”</w:t>
-      </w:r>
-      <w:r>
-        <w:rPr>
-          <w:rFonts w:cstheme="minorHAnsi"/>
-          <w:b/>
-          <w:color w:val="7030A0"/>
-        </w:rPr>
-        <w:t xml:space="preserve"> Examiners also picked up on this.</w:t>
-      </w:r>
-    </w:p>
-    <w:p>
-      <w:pPr>
-        <w:pStyle w:val="ListParagraph"/>
-        <w:numPr>
-          <w:ilvl w:val="1"/>
-          <w:numId w:val="1"/>
-        </w:numPr>
-        <w:rPr>
-          <w:rFonts w:cstheme="minorHAnsi"/>
-        </w:rPr>
-      </w:pPr>
-      <w:r>
-        <w:rPr>
-          <w:rFonts w:cstheme="minorHAnsi"/>
-        </w:rPr>
-        <w:t xml:space="preserve">Page 106: </w:t>
-      </w:r>
-      <w:r>
-        <w:rPr>
-          <w:rFonts w:cstheme="minorHAnsi"/>
-        </w:rPr>
-        <w:t>Figure 6.1 top/bottom -&gt; left/right.</w:t>
-      </w:r>
-      <w:r>
-        <w:rPr>
-          <w:rFonts w:cstheme="minorHAnsi"/>
-        </w:rPr>
-        <w:t xml:space="preserve"> </w:t>
-      </w:r>
-      <w:r>
-        <w:rPr>
-          <w:rFonts w:cstheme="minorHAnsi"/>
-          <w:b/>
-          <w:color w:val="7030A0"/>
-        </w:rPr>
-        <w:t>Both e</w:t>
-      </w:r>
-      <w:r>
-        <w:rPr>
-          <w:rFonts w:cstheme="minorHAnsi"/>
-          <w:b/>
-          <w:color w:val="7030A0"/>
-        </w:rPr>
-        <w:t>xaminers also picked up on this.</w:t>
-      </w:r>
-    </w:p>
-    <w:p>
-      <w:pPr>
-        <w:pStyle w:val="ListParagraph"/>
-        <w:numPr>
-          <w:ilvl w:val="1"/>
-          <w:numId w:val="1"/>
-        </w:numPr>
-        <w:rPr>
-          <w:rFonts w:cstheme="minorHAnsi"/>
-          <w:highlight w:val="yellow"/>
-        </w:rPr>
-      </w:pPr>
-      <w:r>
-        <w:rPr>
-          <w:rFonts w:cstheme="minorHAnsi"/>
-          <w:b/>
-          <w:i/>
-          <w:color w:val="7030A0"/>
-          <w:highlight w:val="yellow"/>
-        </w:rPr>
-        <w:t xml:space="preserve">Examiner 2 </w:t>
-      </w:r>
-      <w:r>
-        <w:rPr>
-          <w:rFonts w:cstheme="minorHAnsi"/>
-          <w:i/>
-          <w:highlight w:val="yellow"/>
-        </w:rPr>
-        <w:t xml:space="preserve">(Page 104): Figure 6.1- </w:t>
-      </w:r>
-      <w:r>
-        <w:rPr>
-          <w:rFonts w:cstheme="minorHAnsi"/>
-          <w:b/>
-          <w:i/>
-          <w:color w:val="7030A0"/>
-          <w:highlight w:val="yellow"/>
-        </w:rPr>
-        <w:t>Q: Why circles [?]-like structure visible (and physically motivated).</w:t>
-      </w:r>
-    </w:p>
-    <w:p>
-      <w:pPr>
-        <w:pStyle w:val="ListParagraph"/>
-        <w:numPr>
-          <w:ilvl w:val="0"/>
-          <w:numId w:val="1"/>
-        </w:numPr>
-        <w:rPr>
-          <w:rFonts w:cstheme="minorHAnsi"/>
-          <w:i/>
-        </w:rPr>
-      </w:pPr>
-      <w:r>
-        <w:rPr>
-          <w:rFonts w:cstheme="minorHAnsi"/>
-          <w:i/>
-        </w:rPr>
-        <w:lastRenderedPageBreak/>
-        <w:t>Trigger Strategy</w:t>
-      </w:r>
-    </w:p>
-    <w:p>
-      <w:pPr>
-        <w:pStyle w:val="ListParagraph"/>
-        <w:numPr>
-          <w:ilvl w:val="1"/>
-          <w:numId w:val="1"/>
-        </w:numPr>
-        <w:rPr>
-          <w:rFonts w:cstheme="minorHAnsi"/>
-        </w:rPr>
-      </w:pPr>
-      <w:r>
-        <w:rPr>
-          <w:rFonts w:cstheme="minorHAnsi"/>
-          <w:b/>
-          <w:color w:val="7030A0"/>
-        </w:rPr>
-        <w:t xml:space="preserve">Both </w:t>
-      </w:r>
-      <w:r>
-        <w:rPr>
-          <w:rFonts w:cstheme="minorHAnsi"/>
-          <w:b/>
-          <w:color w:val="7030A0"/>
-        </w:rPr>
-        <w:t>e</w:t>
-      </w:r>
-      <w:r>
-        <w:rPr>
-          <w:rFonts w:cstheme="minorHAnsi"/>
-          <w:b/>
-          <w:color w:val="7030A0"/>
-        </w:rPr>
-        <w:t xml:space="preserve">xaminers </w:t>
-      </w:r>
-      <w:r>
-        <w:rPr>
-          <w:rFonts w:cstheme="minorHAnsi"/>
-        </w:rPr>
-        <w:t>(Page 10</w:t>
-      </w:r>
-      <w:r>
-        <w:rPr>
-          <w:rFonts w:cstheme="minorHAnsi"/>
-        </w:rPr>
-        <w:t>6</w:t>
-      </w:r>
-      <w:r>
-        <w:rPr>
-          <w:rFonts w:cstheme="minorHAnsi"/>
-        </w:rPr>
-        <w:t>):</w:t>
-      </w:r>
-      <w:r>
-        <w:rPr>
-          <w:rFonts w:cstheme="minorHAnsi"/>
-        </w:rPr>
-        <w:t xml:space="preserve"> “… and will likely be limited by </w:t>
-      </w:r>
-      <w:r>
-        <w:rPr>
-          <w:rFonts w:cstheme="minorHAnsi"/>
-          <w:b/>
-          <w:strike/>
-          <w:color w:val="FF0000"/>
-        </w:rPr>
-        <w:t>statistics</w:t>
-      </w:r>
-      <w:r>
-        <w:rPr>
-          <w:rFonts w:cstheme="minorHAnsi"/>
-          <w:b/>
-          <w:color w:val="FF0000"/>
-        </w:rPr>
-        <w:t xml:space="preserve"> event yield</w:t>
-      </w:r>
-      <w:r>
-        <w:rPr>
-          <w:rFonts w:cstheme="minorHAnsi"/>
-        </w:rPr>
-        <w:t>, it is …</w:t>
-      </w:r>
-    </w:p>
-    <w:p>
-      <w:pPr>
-        <w:pStyle w:val="ListParagraph"/>
-        <w:numPr>
-          <w:ilvl w:val="1"/>
-          <w:numId w:val="1"/>
-        </w:numPr>
-        <w:rPr>
-          <w:rFonts w:cstheme="minorHAnsi"/>
-        </w:rPr>
-      </w:pPr>
-      <w:r>
-        <w:rPr>
-          <w:rFonts w:cstheme="minorHAnsi"/>
-          <w:b/>
-          <w:color w:val="7030A0"/>
-        </w:rPr>
-        <w:t xml:space="preserve">Examiner 2 </w:t>
-      </w:r>
-      <w:r>
-        <w:rPr>
-          <w:rFonts w:cstheme="minorHAnsi"/>
-        </w:rPr>
-        <w:t xml:space="preserve">(Page 106): “The logic for this for each of the channels is illustrated in </w:t>
-      </w:r>
-      <w:r>
-        <w:rPr>
-          <w:rFonts w:cstheme="minorHAnsi"/>
-          <w:b/>
-          <w:color w:val="FF0000"/>
-        </w:rPr>
-        <w:t>T</w:t>
-      </w:r>
-      <w:r>
-        <w:rPr>
-          <w:rFonts w:cstheme="minorHAnsi"/>
-        </w:rPr>
-        <w:t>able 6.1.”</w:t>
-      </w:r>
-    </w:p>
-    <w:p>
-      <w:pPr>
-        <w:pStyle w:val="ListParagraph"/>
-        <w:numPr>
-          <w:ilvl w:val="1"/>
-          <w:numId w:val="1"/>
-        </w:numPr>
-        <w:rPr>
-          <w:rFonts w:cstheme="minorHAnsi"/>
-        </w:rPr>
-      </w:pPr>
-      <w:r>
-        <w:rPr>
-          <w:rFonts w:cstheme="minorHAnsi"/>
-          <w:b/>
-          <w:color w:val="7030A0"/>
-        </w:rPr>
-        <w:t xml:space="preserve">Examiner 2 </w:t>
-      </w:r>
-      <w:r>
-        <w:rPr>
-          <w:rFonts w:cstheme="minorHAnsi"/>
-        </w:rPr>
-        <w:t xml:space="preserve">(Page 106): “… maximum possible </w:t>
-      </w:r>
-      <w:r>
-        <w:rPr>
-          <w:rFonts w:cstheme="minorHAnsi"/>
-          <w:color w:val="7030A0"/>
-          <w:u w:val="single" w:color="7030A0"/>
-        </w:rPr>
-        <w:t>statistics</w:t>
-      </w:r>
-      <w:r>
-        <w:rPr>
-          <w:rFonts w:cstheme="minorHAnsi"/>
-          <w:color w:val="7030A0"/>
-        </w:rPr>
-        <w:t xml:space="preserve"> </w:t>
-      </w:r>
-      <w:r>
-        <w:rPr>
-          <w:rFonts w:cstheme="minorHAnsi"/>
-        </w:rPr>
-        <w:t>can be …”</w:t>
-      </w:r>
-      <w:r>
-        <w:rPr>
-          <w:rFonts w:cstheme="minorHAnsi"/>
-        </w:rPr>
-        <w:t xml:space="preserve"> </w:t>
-      </w:r>
-      <w:r>
-        <w:rPr>
-          <w:rFonts w:cstheme="minorHAnsi"/>
-          <w:b/>
-          <w:color w:val="0070C0"/>
-        </w:rPr>
-        <w:t>Use “event yield” in lieu of statistics.</w:t>
-      </w:r>
-    </w:p>
-    <w:p>
-      <w:pPr>
-        <w:pStyle w:val="ListParagraph"/>
-        <w:numPr>
-          <w:ilvl w:val="1"/>
-          <w:numId w:val="1"/>
-        </w:numPr>
-        <w:rPr>
-          <w:rFonts w:cstheme="minorHAnsi"/>
-          <w:iCs/>
-        </w:rPr>
-      </w:pPr>
-      <w:r>
-        <w:rPr>
-          <w:rFonts w:cstheme="minorHAnsi"/>
-          <w:iCs/>
-        </w:rPr>
-        <w:t xml:space="preserve">Table 6.1 </w:t>
-      </w:r>
-      <w:r>
-        <w:rPr>
-          <w:rFonts w:cstheme="minorHAnsi"/>
-          <w:iCs/>
-        </w:rPr>
-        <w:t>- ensure</w:t>
-      </w:r>
-      <w:r>
-        <w:rPr>
-          <w:rFonts w:cstheme="minorHAnsi"/>
-          <w:iCs/>
-        </w:rPr>
-        <w:t xml:space="preserve"> table logic is </w:t>
-      </w:r>
-      <w:r>
-        <w:rPr>
-          <w:rFonts w:cstheme="minorHAnsi"/>
-          <w:iCs/>
-        </w:rPr>
-        <w:t xml:space="preserve">clear. </w:t>
-      </w:r>
-    </w:p>
-    <w:p>
-      <w:pPr>
-        <w:pStyle w:val="ListParagraph"/>
-        <w:numPr>
-          <w:ilvl w:val="1"/>
-          <w:numId w:val="1"/>
-        </w:numPr>
-        <w:rPr>
-          <w:rFonts w:cstheme="minorHAnsi"/>
-        </w:rPr>
-      </w:pPr>
-      <w:r>
-        <w:rPr>
-          <w:rFonts w:cstheme="minorHAnsi"/>
-        </w:rPr>
-        <w:t xml:space="preserve">Table 6.1 </w:t>
-      </w:r>
-      <w:proofErr w:type="gramStart"/>
-      <w:r>
-        <w:rPr>
-          <w:rFonts w:cstheme="minorHAnsi"/>
-        </w:rPr>
-        <w:t xml:space="preserve">- </w:t>
-      </w:r>
-      <w:r>
-        <w:rPr>
-          <w:rFonts w:cstheme="minorHAnsi"/>
-        </w:rPr>
-        <w:t>!M</w:t>
-      </w:r>
-      <w:proofErr w:type="gramEnd"/>
-      <w:r>
-        <w:rPr>
-          <w:rFonts w:cstheme="minorHAnsi"/>
-        </w:rPr>
-        <w:t xml:space="preserve"> and !E for Single Electron and Single Muon.</w:t>
-      </w:r>
-    </w:p>
-    <w:p>
-      <w:pPr>
-        <w:pStyle w:val="ListParagraph"/>
-        <w:numPr>
-          <w:ilvl w:val="1"/>
-          <w:numId w:val="1"/>
-        </w:numPr>
-        <w:rPr>
-          <w:rFonts w:cstheme="minorHAnsi"/>
-        </w:rPr>
-      </w:pPr>
-      <w:r>
-        <w:rPr>
-          <w:rFonts w:cstheme="minorHAnsi"/>
-          <w:b/>
-          <w:color w:val="7030A0"/>
-        </w:rPr>
-        <w:t xml:space="preserve">Examiner 2 </w:t>
-      </w:r>
-      <w:r>
-        <w:rPr>
-          <w:rFonts w:cstheme="minorHAnsi"/>
-        </w:rPr>
-        <w:t xml:space="preserve">(Page 106): “… control </w:t>
-      </w:r>
-      <w:proofErr w:type="gramStart"/>
-      <w:r>
-        <w:rPr>
-          <w:rFonts w:cstheme="minorHAnsi"/>
-        </w:rPr>
-        <w:t>region</w:t>
-      </w:r>
-      <w:r>
-        <w:rPr>
-          <w:rFonts w:cstheme="minorHAnsi"/>
-          <w:b/>
-          <w:color w:val="FF0000"/>
-        </w:rPr>
-        <w:t>[</w:t>
-      </w:r>
-      <w:proofErr w:type="gramEnd"/>
-      <w:r>
-        <w:rPr>
-          <w:rFonts w:cstheme="minorHAnsi"/>
-          <w:b/>
-          <w:color w:val="FF0000"/>
-        </w:rPr>
-        <w:t>missing space]</w:t>
-      </w:r>
-      <w:r>
-        <w:rPr>
-          <w:rFonts w:cstheme="minorHAnsi"/>
-        </w:rPr>
-        <w:t xml:space="preserve"> (see Section 6.2.2.).”</w:t>
-      </w:r>
-    </w:p>
-    <w:p>
-      <w:pPr>
-        <w:pStyle w:val="ListParagraph"/>
-        <w:numPr>
-          <w:ilvl w:val="0"/>
-          <w:numId w:val="1"/>
-        </w:numPr>
-        <w:rPr>
-          <w:rFonts w:cstheme="minorHAnsi"/>
-        </w:rPr>
-      </w:pPr>
-      <w:r>
-        <w:rPr>
-          <w:rFonts w:cstheme="minorHAnsi"/>
-        </w:rPr>
-        <w:t>Event Cleani</w:t>
-      </w:r>
-      <w:r>
-        <w:rPr>
-          <w:rFonts w:cstheme="minorHAnsi"/>
-        </w:rPr>
-        <w:t>n</w:t>
-      </w:r>
-      <w:r>
-        <w:rPr>
-          <w:rFonts w:cstheme="minorHAnsi"/>
-        </w:rPr>
-        <w:t>g:</w:t>
-      </w:r>
-    </w:p>
-    <w:p>
-      <w:pPr>
-        <w:pStyle w:val="ListParagraph"/>
-        <w:numPr>
-          <w:ilvl w:val="1"/>
-          <w:numId w:val="1"/>
-        </w:numPr>
-        <w:rPr>
-          <w:rFonts w:cstheme="minorHAnsi"/>
-          <w:highlight w:val="yellow"/>
-        </w:rPr>
-      </w:pPr>
-      <w:r>
-        <w:rPr>
-          <w:rFonts w:cstheme="minorHAnsi"/>
-          <w:b/>
-          <w:i/>
-          <w:color w:val="7030A0"/>
-          <w:highlight w:val="yellow"/>
-        </w:rPr>
-        <w:t>Both e</w:t>
-      </w:r>
-      <w:r>
-        <w:rPr>
-          <w:rFonts w:cstheme="minorHAnsi"/>
-          <w:b/>
-          <w:i/>
-          <w:color w:val="7030A0"/>
-          <w:highlight w:val="yellow"/>
-        </w:rPr>
-        <w:t>xaminers</w:t>
-      </w:r>
-      <w:bookmarkStart w:id="0" w:name="_GoBack"/>
-      <w:bookmarkEnd w:id="0"/>
-      <w:r>
-        <w:rPr>
-          <w:rFonts w:cstheme="minorHAnsi"/>
-          <w:b/>
-          <w:i/>
-          <w:color w:val="7030A0"/>
-          <w:highlight w:val="yellow"/>
-        </w:rPr>
-        <w:t xml:space="preserve"> </w:t>
-      </w:r>
-      <w:r>
-        <w:rPr>
-          <w:rFonts w:cstheme="minorHAnsi"/>
-          <w:i/>
-          <w:highlight w:val="yellow"/>
-        </w:rPr>
-        <w:t>(Page 107):</w:t>
-      </w:r>
-      <w:r>
-        <w:rPr>
-          <w:rFonts w:cstheme="minorHAnsi"/>
-          <w:i/>
-          <w:highlight w:val="yellow"/>
-        </w:rPr>
-        <w:t xml:space="preserve"> “… with beam or </w:t>
+        <w:t>(Page 110): “</w:t>
       </w:r>
       <w:r>
         <w:rPr>
@@ -15304,7 +16033,7 @@
           <w:highlight w:val="yellow"/>
           <w:u w:val="single" w:color="7030A0"/>
         </w:rPr>
-        <w:t>detector</w:t>
+        <w:t>The MVA tuned variables include</w:t>
       </w:r>
       <w:r>
         <w:rPr>
@@ -15312,7 +16041,7 @@
           <w:i/>
           <w:highlight w:val="yellow"/>
         </w:rPr>
-        <w:t xml:space="preserve"> from …” </w:t>
+        <w:t>:” Ho</w:t>
       </w:r>
       <w:r>
         <w:rPr>
@@ -15322,153 +16051,267 @@
           <w:color w:val="7030A0"/>
           <w:highlight w:val="yellow"/>
         </w:rPr>
-        <w:t>detector?</w:t>
-      </w:r>
-      <w:r>
-        <w:rPr>
-          <w:rFonts w:cstheme="minorHAnsi"/>
-          <w:b/>
-          <w:i/>
-          <w:color w:val="7030A0"/>
-          <w:highlight w:val="yellow"/>
-        </w:rPr>
-        <w:t xml:space="preserve"> [Examiner 1] Missing words? [Examiner 2]</w:t>
-      </w:r>
-    </w:p>
-    <w:p>
-      <w:pPr>
-        <w:pStyle w:val="ListParagraph"/>
-        <w:numPr>
-          <w:ilvl w:val="1"/>
-          <w:numId w:val="1"/>
-        </w:numPr>
-        <w:rPr>
-          <w:rFonts w:cstheme="minorHAnsi"/>
-          <w:highlight w:val="yellow"/>
-        </w:rPr>
-      </w:pPr>
-      <w:r>
-        <w:rPr>
-          <w:rFonts w:cstheme="minorHAnsi"/>
-          <w:b/>
-          <w:i/>
-          <w:color w:val="7030A0"/>
-          <w:highlight w:val="yellow"/>
-        </w:rPr>
-        <w:t>Examiner</w:t>
-      </w:r>
-      <w:r>
-        <w:rPr>
-          <w:rFonts w:cstheme="minorHAnsi"/>
-          <w:b/>
-          <w:i/>
-          <w:color w:val="7030A0"/>
-          <w:highlight w:val="yellow"/>
-        </w:rPr>
-        <w:t xml:space="preserve"> 1</w:t>
-      </w:r>
-      <w:r>
-        <w:rPr>
-          <w:rFonts w:cstheme="minorHAnsi"/>
-          <w:b/>
-          <w:i/>
-          <w:color w:val="7030A0"/>
-          <w:highlight w:val="yellow"/>
+        <w:t>w are the tuned? More detail required.</w:t>
+      </w:r>
+    </w:p>
+    <w:p>
+      <w:pPr>
+        <w:pStyle w:val="ListParagraph"/>
+        <w:numPr>
+          <w:ilvl w:val="3"/>
+          <w:numId w:val="1"/>
+        </w:numPr>
+        <w:rPr>
+          <w:rFonts w:cstheme="minorHAnsi"/>
+          <w:iCs/>
+        </w:rPr>
+      </w:pPr>
+      <w:r>
+        <w:rPr>
+          <w:rFonts w:cstheme="minorHAnsi"/>
+          <w:iCs/>
+        </w:rPr>
+        <w:t xml:space="preserve">Page 110: </w:t>
+      </w:r>
+      <w:r>
+        <w:rPr>
+          <w:rFonts w:cstheme="minorHAnsi"/>
+          <w:iCs/>
+        </w:rPr>
+        <w:t>Full 5x5σiηiη – add a brief summary.</w:t>
+      </w:r>
+      <w:r>
+        <w:rPr>
+          <w:rFonts w:cstheme="minorHAnsi"/>
+          <w:iCs/>
         </w:rPr>
         <w:t xml:space="preserve"> </w:t>
       </w:r>
       <w:r>
         <w:rPr>
           <w:rFonts w:cstheme="minorHAnsi"/>
-          <w:i/>
-          <w:highlight w:val="yellow"/>
-        </w:rPr>
-        <w:t xml:space="preserve">(Page 108): “… at </w:t>
+          <w:b/>
+          <w:iCs/>
+          <w:color w:val="7030A0"/>
+        </w:rPr>
+        <w:t>Examiners also picked up on this.</w:t>
+      </w:r>
+    </w:p>
+    <w:p>
+      <w:pPr>
+        <w:pStyle w:val="ListParagraph"/>
+        <w:numPr>
+          <w:ilvl w:val="4"/>
+          <w:numId w:val="1"/>
+        </w:numPr>
+        <w:rPr>
+          <w:rFonts w:cstheme="minorHAnsi"/>
+          <w:b/>
+          <w:bCs/>
+          <w:iCs/>
+          <w:color w:val="0070C0"/>
+        </w:rPr>
+      </w:pPr>
+      <w:r>
+        <w:rPr>
+          <w:rFonts w:cstheme="minorHAnsi"/>
+          <w:b/>
+          <w:bCs/>
+          <w:iCs/>
+          <w:color w:val="0070C0"/>
+        </w:rPr>
+        <w:t>Describes the lateral extension of the shower along the η directio</w:t>
+      </w:r>
+      <w:r>
+        <w:rPr>
+          <w:rFonts w:cstheme="minorHAnsi"/>
+          <w:b/>
+          <w:bCs/>
+          <w:iCs/>
+          <w:color w:val="0070C0"/>
+        </w:rPr>
+        <w:t xml:space="preserve">n: i.e. the RMS along the η direction inside the 5x5 </w:t>
       </w:r>
       <w:proofErr w:type="spellStart"/>
       <w:r>
         <w:rPr>
           <w:rFonts w:cstheme="minorHAnsi"/>
-          <w:i/>
-          <w:highlight w:val="yellow"/>
-          <w:u w:val="single" w:color="7030A0"/>
-        </w:rPr>
-        <w:t>raddi</w:t>
+          <w:b/>
+          <w:bCs/>
+          <w:iCs/>
+          <w:color w:val="0070C0"/>
+        </w:rPr>
+        <w:t>iη</w:t>
       </w:r>
       <w:proofErr w:type="spellEnd"/>
       <w:r>
         <w:rPr>
           <w:rFonts w:cstheme="minorHAnsi"/>
-          <w:i/>
-          <w:highlight w:val="yellow"/>
-          <w:u w:val="single" w:color="7030A0"/>
-        </w:rPr>
-        <w:t xml:space="preserve"> up to 5m</w:t>
-      </w:r>
-      <w:r>
-        <w:rPr>
-          <w:rFonts w:cstheme="minorHAnsi"/>
-          <w:i/>
-          <w:highlight w:val="yellow"/>
-        </w:rPr>
-        <w:t>”</w:t>
-      </w:r>
-      <w:r>
-        <w:rPr>
-          <w:rFonts w:cstheme="minorHAnsi"/>
-          <w:b/>
-          <w:i/>
-          <w:color w:val="7030A0"/>
-          <w:highlight w:val="yellow"/>
+          <w:b/>
+          <w:bCs/>
+          <w:iCs/>
+          <w:color w:val="0070C0"/>
+        </w:rPr>
+        <w:t xml:space="preserve"> tower.</w:t>
+      </w:r>
+    </w:p>
+    <w:p>
+      <w:pPr>
+        <w:pStyle w:val="ListParagraph"/>
+        <w:numPr>
+          <w:ilvl w:val="3"/>
+          <w:numId w:val="1"/>
+        </w:numPr>
+        <w:rPr>
+          <w:rFonts w:cstheme="minorHAnsi"/>
+        </w:rPr>
+      </w:pPr>
+      <w:r>
+        <w:rPr>
+          <w:rFonts w:cstheme="minorHAnsi"/>
+          <w:b/>
+          <w:color w:val="7030A0"/>
+        </w:rPr>
+        <w:lastRenderedPageBreak/>
+        <w:t xml:space="preserve">Examiner 2 </w:t>
+      </w:r>
+      <w:r>
+        <w:rPr>
+          <w:rFonts w:cstheme="minorHAnsi"/>
+        </w:rPr>
+        <w:t xml:space="preserve">(Page 110): “… these variables are given in </w:t>
+      </w:r>
+      <w:r>
+        <w:rPr>
+          <w:rFonts w:cstheme="minorHAnsi"/>
+          <w:b/>
+          <w:color w:val="FF0000"/>
+        </w:rPr>
+        <w:t>T</w:t>
+      </w:r>
+      <w:r>
+        <w:rPr>
+          <w:rFonts w:cstheme="minorHAnsi"/>
+        </w:rPr>
+        <w:t>able 6.3.”</w:t>
+      </w:r>
+    </w:p>
+    <w:p>
+      <w:pPr>
+        <w:pStyle w:val="ListParagraph"/>
+        <w:numPr>
+          <w:ilvl w:val="2"/>
+          <w:numId w:val="1"/>
+        </w:numPr>
+        <w:rPr>
+          <w:rFonts w:cstheme="minorHAnsi"/>
+          <w:i/>
+        </w:rPr>
+      </w:pPr>
+      <w:r>
+        <w:rPr>
+          <w:rFonts w:cstheme="minorHAnsi"/>
+          <w:i/>
+        </w:rPr>
+        <w:t>Muons:</w:t>
+      </w:r>
+    </w:p>
+    <w:p>
+      <w:pPr>
+        <w:pStyle w:val="ListParagraph"/>
+        <w:numPr>
+          <w:ilvl w:val="3"/>
+          <w:numId w:val="1"/>
+        </w:numPr>
+        <w:rPr>
+          <w:rFonts w:cstheme="minorHAnsi"/>
+          <w:iCs/>
+        </w:rPr>
+      </w:pPr>
+      <w:r>
+        <w:rPr>
+          <w:rFonts w:cstheme="minorHAnsi"/>
+          <w:iCs/>
+        </w:rPr>
+        <w:t xml:space="preserve">“muons must have eta &lt;= </w:t>
+      </w:r>
+      <w:r>
+        <w:rPr>
+          <w:rFonts w:cstheme="minorHAnsi"/>
+          <w:b/>
+          <w:iCs/>
+          <w:color w:val="FF0000"/>
+        </w:rPr>
+        <w:t>2.40</w:t>
+      </w:r>
+      <w:r>
+        <w:rPr>
+          <w:rFonts w:cstheme="minorHAnsi"/>
+          <w:iCs/>
+        </w:rPr>
+        <w:t xml:space="preserve"> to ensure that a muon is fully within the …”</w:t>
+      </w:r>
+      <w:r>
+        <w:rPr>
+          <w:rFonts w:cstheme="minorHAnsi"/>
+          <w:iCs/>
         </w:rPr>
         <w:t xml:space="preserve"> </w:t>
       </w:r>
       <w:r>
         <w:rPr>
           <w:rFonts w:cstheme="minorHAnsi"/>
-          <w:i/>
-          <w:color w:val="FF0000"/>
-          <w:highlight w:val="yellow"/>
-        </w:rPr>
-        <w:t>Perhaps “of up to 5cm”?</w:t>
-      </w:r>
-    </w:p>
-    <w:p>
-      <w:pPr>
-        <w:pStyle w:val="ListParagraph"/>
-        <w:numPr>
-          <w:ilvl w:val="0"/>
-          <w:numId w:val="1"/>
-        </w:numPr>
-        <w:rPr>
-          <w:rFonts w:cstheme="minorHAnsi"/>
-          <w:i/>
-        </w:rPr>
-      </w:pPr>
-      <w:r>
-        <w:rPr>
-          <w:rFonts w:cstheme="minorHAnsi"/>
-          <w:i/>
-        </w:rPr>
-        <w:t>Physics objects:</w:t>
-      </w:r>
-    </w:p>
-    <w:p>
-      <w:pPr>
-        <w:pStyle w:val="ListParagraph"/>
-        <w:numPr>
-          <w:ilvl w:val="1"/>
-          <w:numId w:val="1"/>
-        </w:numPr>
-        <w:rPr>
-          <w:rFonts w:cstheme="minorHAnsi"/>
-          <w:i/>
-        </w:rPr>
-      </w:pPr>
-      <w:r>
-        <w:rPr>
-          <w:rFonts w:cstheme="minorHAnsi"/>
-          <w:b/>
+          <w:b/>
+          <w:iCs/>
+          <w:color w:val="7030A0"/>
+        </w:rPr>
+        <w:t xml:space="preserve">Both </w:t>
+      </w:r>
+      <w:r>
+        <w:rPr>
+          <w:rFonts w:cstheme="minorHAnsi"/>
+          <w:b/>
+          <w:iCs/>
+          <w:color w:val="7030A0"/>
+        </w:rPr>
+        <w:t>e</w:t>
+      </w:r>
+      <w:r>
+        <w:rPr>
+          <w:rFonts w:cstheme="minorHAnsi"/>
+          <w:b/>
+          <w:iCs/>
+          <w:color w:val="7030A0"/>
+        </w:rPr>
+        <w:t>xaminers also picked up on this</w:t>
+      </w:r>
+      <w:r>
+        <w:rPr>
+          <w:rFonts w:cstheme="minorHAnsi"/>
+          <w:b/>
+          <w:iCs/>
+          <w:color w:val="7030A0"/>
+        </w:rPr>
+        <w:t>!</w:t>
+      </w:r>
+    </w:p>
+    <w:p>
+      <w:pPr>
+        <w:pStyle w:val="ListParagraph"/>
+        <w:numPr>
+          <w:ilvl w:val="3"/>
+          <w:numId w:val="1"/>
+        </w:numPr>
+        <w:rPr>
+          <w:rFonts w:cstheme="minorHAnsi"/>
+          <w:iCs/>
+        </w:rPr>
+      </w:pPr>
+      <w:r>
+        <w:rPr>
+          <w:rFonts w:cstheme="minorHAnsi"/>
+          <w:b/>
+          <w:iCs/>
           <w:color w:val="7030A0"/>
         </w:rPr>
         <w:t xml:space="preserve">Examiner 2 </w:t>
@@ -15476,561 +16319,72 @@
       <w:r>
         <w:rPr>
           <w:rFonts w:cstheme="minorHAnsi"/>
-        </w:rPr>
-        <w:t xml:space="preserve">(Page 108): </w:t>
-      </w:r>
-      <w:r>
-        <w:rPr>
-          <w:rFonts w:cstheme="minorHAnsi"/>
-        </w:rPr>
-        <w:t xml:space="preserve">“In order to meet suppress the backgrounds </w:t>
-      </w:r>
-      <w:r>
-        <w:rPr>
-          <w:rFonts w:cstheme="minorHAnsi"/>
-          <w:u w:val="single" w:color="7030A0"/>
-        </w:rPr>
-        <w:t>in the for a</w:t>
-      </w:r>
-      <w:r>
-        <w:rPr>
-          <w:rFonts w:cstheme="minorHAnsi"/>
-        </w:rPr>
-        <w:t xml:space="preserve"> signal enriched region …” </w:t>
-      </w:r>
-      <w:r>
-        <w:rPr>
-          <w:rFonts w:cstheme="minorHAnsi"/>
-          <w:b/>
+          <w:iCs/>
+        </w:rPr>
+        <w:t xml:space="preserve">(Page 111): </w:t>
+      </w:r>
+      <w:r>
+        <w:rPr>
+          <w:rFonts w:cstheme="minorHAnsi"/>
+          <w:b/>
+          <w:iCs/>
+          <w:color w:val="7030A0"/>
+        </w:rPr>
+        <w:t>Better style to avoid forward references</w:t>
+      </w:r>
+      <w:r>
+        <w:rPr>
+          <w:rFonts w:cstheme="minorHAnsi"/>
+          <w:b/>
+          <w:iCs/>
+          <w:color w:val="7030A0"/>
+        </w:rPr>
+        <w:t xml:space="preserve"> [re. muon isolation]</w:t>
+      </w:r>
+      <w:r>
+        <w:rPr>
+          <w:rFonts w:cstheme="minorHAnsi"/>
+          <w:b/>
+          <w:iCs/>
+          <w:color w:val="7030A0"/>
+        </w:rPr>
+        <w:t>, since this follows immediately it is probably okay …</w:t>
+      </w:r>
+      <w:r>
+        <w:rPr>
+          <w:rFonts w:cstheme="minorHAnsi"/>
+          <w:b/>
+          <w:iCs/>
+          <w:color w:val="7030A0"/>
+        </w:rPr>
+        <w:t xml:space="preserve"> </w:t>
+      </w:r>
+      <w:r>
+        <w:rPr>
+          <w:rFonts w:cstheme="minorHAnsi"/>
+          <w:b/>
+          <w:iCs/>
           <w:color w:val="0070C0"/>
         </w:rPr>
-        <w:t>Poor English – rewrite.</w:t>
-      </w:r>
-    </w:p>
-    <w:p>
-      <w:pPr>
-        <w:pStyle w:val="ListParagraph"/>
-        <w:numPr>
-          <w:ilvl w:val="1"/>
-          <w:numId w:val="1"/>
-        </w:numPr>
-        <w:rPr>
-          <w:rFonts w:cstheme="minorHAnsi"/>
-          <w:i/>
-        </w:rPr>
-      </w:pPr>
-      <w:r>
-        <w:rPr>
-          <w:rFonts w:cstheme="minorHAnsi"/>
-          <w:i/>
-        </w:rPr>
-        <w:t>Lepton Selection:</w:t>
-      </w:r>
-    </w:p>
-    <w:p>
-      <w:pPr>
-        <w:pStyle w:val="ListParagraph"/>
-        <w:numPr>
-          <w:ilvl w:val="2"/>
-          <w:numId w:val="1"/>
-        </w:numPr>
-        <w:rPr>
-          <w:rFonts w:cstheme="minorHAnsi"/>
-          <w:i/>
-        </w:rPr>
-      </w:pPr>
-      <w:r>
-        <w:rPr>
-          <w:rFonts w:cstheme="minorHAnsi"/>
-          <w:b/>
-          <w:color w:val="7030A0"/>
-        </w:rPr>
-        <w:t xml:space="preserve">Examiner 2 </w:t>
-      </w:r>
-      <w:r>
-        <w:rPr>
-          <w:rFonts w:cstheme="minorHAnsi"/>
-        </w:rPr>
-        <w:t xml:space="preserve">(Page 108): “… their transverse momenta lies in the …” </w:t>
-      </w:r>
-      <w:r>
-        <w:rPr>
-          <w:rFonts w:cstheme="minorHAnsi"/>
-          <w:b/>
-          <w:color w:val="7030A0"/>
-        </w:rPr>
-        <w:t>Consider use of plural. Should probably be “momentum”.</w:t>
-      </w:r>
-    </w:p>
-    <w:p>
-      <w:pPr>
-        <w:pStyle w:val="ListParagraph"/>
-        <w:numPr>
-          <w:ilvl w:val="2"/>
-          <w:numId w:val="1"/>
-        </w:numPr>
-        <w:rPr>
-          <w:rFonts w:cstheme="minorHAnsi"/>
-          <w:i/>
-          <w:highlight w:val="yellow"/>
-        </w:rPr>
-      </w:pPr>
-      <w:r>
-        <w:rPr>
-          <w:rFonts w:cstheme="minorHAnsi"/>
-          <w:b/>
-          <w:i/>
-          <w:color w:val="7030A0"/>
-          <w:highlight w:val="yellow"/>
-        </w:rPr>
-        <w:t xml:space="preserve">Examiner 2 </w:t>
-      </w:r>
-      <w:r>
-        <w:rPr>
-          <w:rFonts w:cstheme="minorHAnsi"/>
-          <w:i/>
-          <w:highlight w:val="yellow"/>
-        </w:rPr>
-        <w:t>(Page 109):</w:t>
-      </w:r>
-      <w:r>
-        <w:rPr>
-          <w:rFonts w:cstheme="minorHAnsi"/>
-          <w:i/>
-          <w:highlight w:val="yellow"/>
-        </w:rPr>
-        <w:t xml:space="preserve"> </w:t>
-      </w:r>
-      <w:r>
-        <w:rPr>
-          <w:rFonts w:cstheme="minorHAnsi"/>
-          <w:b/>
-          <w:i/>
+        <w:t>Rephrased a tad to improve the English</w:t>
+      </w:r>
+      <w:r>
+        <w:rPr>
+          <w:rFonts w:cstheme="minorHAnsi"/>
+          <w:b/>
+          <w:iCs/>
           <w:color w:val="0070C0"/>
-          <w:highlight w:val="yellow"/>
-        </w:rPr>
-        <w:t>Annotation for final paragraph prior to Electrons subsubsection.</w:t>
-      </w:r>
-      <w:r>
-        <w:rPr>
-          <w:rFonts w:cstheme="minorHAnsi"/>
-          <w:i/>
+        </w:rPr>
+        <w:t xml:space="preserve"> in this paragraph</w:t>
+      </w:r>
+      <w:r>
+        <w:rPr>
+          <w:rFonts w:cstheme="minorHAnsi"/>
+          <w:b/>
+          <w:iCs/>
           <w:color w:val="0070C0"/>
-          <w:highlight w:val="yellow"/>
-        </w:rPr>
-        <w:t xml:space="preserve"> </w:t>
-      </w:r>
-      <w:r>
-        <w:rPr>
-          <w:rFonts w:cstheme="minorHAnsi"/>
-          <w:b/>
-          <w:i/>
-          <w:color w:val="7030A0"/>
-          <w:highlight w:val="yellow"/>
-        </w:rPr>
-        <w:t>Would be worth including indication efficiency and fakes rates here …</w:t>
-      </w:r>
-    </w:p>
-    <w:p>
-      <w:pPr>
-        <w:pStyle w:val="ListParagraph"/>
-        <w:numPr>
-          <w:ilvl w:val="2"/>
-          <w:numId w:val="1"/>
-        </w:numPr>
-        <w:rPr>
-          <w:rFonts w:cstheme="minorHAnsi"/>
-          <w:i/>
-          <w:highlight w:val="yellow"/>
-        </w:rPr>
-      </w:pPr>
-      <w:r>
-        <w:rPr>
-          <w:rFonts w:cstheme="minorHAnsi"/>
-          <w:i/>
-          <w:highlight w:val="yellow"/>
-        </w:rPr>
-        <w:t>Electrons:</w:t>
-      </w:r>
-    </w:p>
-    <w:p>
-      <w:pPr>
-        <w:pStyle w:val="ListParagraph"/>
-        <w:numPr>
-          <w:ilvl w:val="3"/>
-          <w:numId w:val="1"/>
-        </w:numPr>
-        <w:rPr>
-          <w:rFonts w:cstheme="minorHAnsi"/>
-          <w:i/>
-          <w:highlight w:val="yellow"/>
-        </w:rPr>
-      </w:pPr>
-      <w:r>
-        <w:rPr>
-          <w:rFonts w:cstheme="minorHAnsi"/>
-          <w:b/>
-          <w:i/>
-          <w:color w:val="7030A0"/>
-          <w:highlight w:val="yellow"/>
-        </w:rPr>
-        <w:t xml:space="preserve">Examiners </w:t>
-      </w:r>
-      <w:r>
-        <w:rPr>
-          <w:rFonts w:cstheme="minorHAnsi"/>
-          <w:i/>
-          <w:highlight w:val="yellow"/>
-        </w:rPr>
-        <w:t>(Page 109): Add reference to Chapter 5 for conversion veto.</w:t>
-      </w:r>
-      <w:r>
-        <w:rPr>
-          <w:rFonts w:cstheme="minorHAnsi"/>
-          <w:i/>
-          <w:highlight w:val="yellow"/>
-        </w:rPr>
-        <w:t xml:space="preserve"> </w:t>
-      </w:r>
-      <w:r>
-        <w:rPr>
-          <w:rFonts w:cstheme="minorHAnsi"/>
-          <w:b/>
-          <w:i/>
-          <w:color w:val="7030A0"/>
-          <w:highlight w:val="yellow"/>
-        </w:rPr>
-        <w:t>Examiner 2 adds: how is “photon-electron conversion” defined?</w:t>
-      </w:r>
-    </w:p>
-    <w:p>
-      <w:pPr>
-        <w:pStyle w:val="ListParagraph"/>
-        <w:numPr>
-          <w:ilvl w:val="3"/>
-          <w:numId w:val="1"/>
-        </w:numPr>
-        <w:rPr>
-          <w:rFonts w:cstheme="minorHAnsi"/>
-          <w:i/>
-          <w:highlight w:val="yellow"/>
-        </w:rPr>
-      </w:pPr>
-      <w:r>
-        <w:rPr>
-          <w:rFonts w:cstheme="minorHAnsi"/>
-          <w:b/>
-          <w:i/>
-          <w:color w:val="7030A0"/>
-          <w:highlight w:val="yellow"/>
-        </w:rPr>
-        <w:t xml:space="preserve">Examiner 2 </w:t>
-      </w:r>
-      <w:r>
-        <w:rPr>
-          <w:rFonts w:cstheme="minorHAnsi"/>
-          <w:i/>
-          <w:highlight w:val="yellow"/>
-        </w:rPr>
-        <w:t>(Page 110): “</w:t>
-      </w:r>
-      <w:r>
-        <w:rPr>
-          <w:rFonts w:cstheme="minorHAnsi"/>
-          <w:i/>
-          <w:highlight w:val="yellow"/>
-          <w:u w:val="single" w:color="7030A0"/>
-        </w:rPr>
-        <w:t>The MVA tuned variables include</w:t>
-      </w:r>
-      <w:r>
-        <w:rPr>
-          <w:rFonts w:cstheme="minorHAnsi"/>
-          <w:i/>
-          <w:highlight w:val="yellow"/>
-        </w:rPr>
-        <w:t>:” Ho</w:t>
-      </w:r>
-      <w:r>
-        <w:rPr>
-          <w:rFonts w:cstheme="minorHAnsi"/>
-          <w:b/>
-          <w:i/>
-          <w:color w:val="7030A0"/>
-          <w:highlight w:val="yellow"/>
-        </w:rPr>
-        <w:t>w are the tuned? More detail required.</w:t>
-      </w:r>
-    </w:p>
-    <w:p>
-      <w:pPr>
-        <w:pStyle w:val="ListParagraph"/>
-        <w:numPr>
-          <w:ilvl w:val="3"/>
-          <w:numId w:val="1"/>
-        </w:numPr>
-        <w:rPr>
-          <w:rFonts w:cstheme="minorHAnsi"/>
-          <w:i/>
-          <w:highlight w:val="yellow"/>
-        </w:rPr>
-      </w:pPr>
-      <w:r>
-        <w:rPr>
-          <w:rFonts w:cstheme="minorHAnsi"/>
-          <w:i/>
-          <w:highlight w:val="yellow"/>
-        </w:rPr>
-        <w:t xml:space="preserve">Page 110: </w:t>
-      </w:r>
-      <w:r>
-        <w:rPr>
-          <w:rFonts w:cstheme="minorHAnsi"/>
-          <w:i/>
-          <w:highlight w:val="yellow"/>
-        </w:rPr>
-        <w:t>Full 5x5σiηiη – add a brief summary.</w:t>
-      </w:r>
-      <w:r>
-        <w:rPr>
-          <w:rFonts w:cstheme="minorHAnsi"/>
-          <w:i/>
-          <w:highlight w:val="yellow"/>
-        </w:rPr>
-        <w:t xml:space="preserve"> </w:t>
-      </w:r>
-      <w:r>
-        <w:rPr>
-          <w:rFonts w:cstheme="minorHAnsi"/>
-          <w:b/>
-          <w:color w:val="7030A0"/>
-          <w:highlight w:val="yellow"/>
-        </w:rPr>
-        <w:t>Examiners also picked up on this.</w:t>
-      </w:r>
-    </w:p>
-    <w:p>
-      <w:pPr>
-        <w:pStyle w:val="ListParagraph"/>
-        <w:numPr>
-          <w:ilvl w:val="4"/>
-          <w:numId w:val="1"/>
-        </w:numPr>
-        <w:rPr>
-          <w:rFonts w:cstheme="minorHAnsi"/>
-          <w:iCs/>
-        </w:rPr>
-      </w:pPr>
-      <w:r>
-        <w:rPr>
-          <w:rFonts w:cstheme="minorHAnsi"/>
-          <w:iCs/>
-        </w:rPr>
-        <w:t>Describes the lateral extension of the shower along the η directio</w:t>
-      </w:r>
-      <w:r>
-        <w:rPr>
-          <w:rFonts w:cstheme="minorHAnsi"/>
-          <w:iCs/>
-        </w:rPr>
-        <w:t xml:space="preserve">n: i.e. the RMS along the η direction inside the 5x5 </w:t>
-      </w:r>
-      <w:proofErr w:type="spellStart"/>
-      <w:r>
-        <w:rPr>
-          <w:rFonts w:cstheme="minorHAnsi"/>
-          <w:iCs/>
-        </w:rPr>
-        <w:t>iη</w:t>
-      </w:r>
-      <w:proofErr w:type="spellEnd"/>
-      <w:r>
-        <w:rPr>
-          <w:rFonts w:cstheme="minorHAnsi"/>
-          <w:iCs/>
-        </w:rPr>
-        <w:t xml:space="preserve"> tower.</w:t>
-      </w:r>
-    </w:p>
-    <w:p>
-      <w:pPr>
-        <w:pStyle w:val="ListParagraph"/>
-        <w:numPr>
-          <w:ilvl w:val="3"/>
-          <w:numId w:val="1"/>
-        </w:numPr>
-        <w:rPr>
-          <w:rFonts w:cstheme="minorHAnsi"/>
-        </w:rPr>
-      </w:pPr>
-      <w:r>
-        <w:rPr>
-          <w:rFonts w:cstheme="minorHAnsi"/>
-          <w:b/>
-          <w:color w:val="7030A0"/>
-        </w:rPr>
-        <w:t xml:space="preserve">Examiner 2 </w:t>
-      </w:r>
-      <w:r>
-        <w:rPr>
-          <w:rFonts w:cstheme="minorHAnsi"/>
-        </w:rPr>
-        <w:t xml:space="preserve">(Page 110): “… these variables are given in </w:t>
-      </w:r>
-      <w:r>
-        <w:rPr>
-          <w:rFonts w:cstheme="minorHAnsi"/>
-          <w:b/>
-          <w:color w:val="FF0000"/>
-        </w:rPr>
-        <w:t>T</w:t>
-      </w:r>
-      <w:r>
-        <w:rPr>
-          <w:rFonts w:cstheme="minorHAnsi"/>
-        </w:rPr>
-        <w:t>able 6.3.”</w:t>
-      </w:r>
-    </w:p>
-    <w:p>
-      <w:pPr>
-        <w:pStyle w:val="ListParagraph"/>
-        <w:numPr>
-          <w:ilvl w:val="2"/>
-          <w:numId w:val="1"/>
-        </w:numPr>
-        <w:rPr>
-          <w:rFonts w:cstheme="minorHAnsi"/>
-          <w:i/>
-        </w:rPr>
-      </w:pPr>
-      <w:r>
-        <w:rPr>
-          <w:rFonts w:cstheme="minorHAnsi"/>
-          <w:i/>
-        </w:rPr>
-        <w:t>Muons:</w:t>
-      </w:r>
-    </w:p>
-    <w:p>
-      <w:pPr>
-        <w:pStyle w:val="ListParagraph"/>
-        <w:numPr>
-          <w:ilvl w:val="3"/>
-          <w:numId w:val="1"/>
-        </w:numPr>
-        <w:rPr>
-          <w:rFonts w:cstheme="minorHAnsi"/>
-          <w:iCs/>
-        </w:rPr>
-      </w:pPr>
-      <w:r>
-        <w:rPr>
-          <w:rFonts w:cstheme="minorHAnsi"/>
-          <w:iCs/>
-        </w:rPr>
-        <w:t xml:space="preserve">“muons must have eta &lt;= </w:t>
-      </w:r>
-      <w:r>
-        <w:rPr>
-          <w:rFonts w:cstheme="minorHAnsi"/>
-          <w:b/>
-          <w:iCs/>
-          <w:color w:val="FF0000"/>
-        </w:rPr>
-        <w:t>2.40</w:t>
-      </w:r>
-      <w:r>
-        <w:rPr>
-          <w:rFonts w:cstheme="minorHAnsi"/>
-          <w:iCs/>
-        </w:rPr>
-        <w:t xml:space="preserve"> to ensure that a muon is fully within the …”</w:t>
-      </w:r>
-      <w:r>
-        <w:rPr>
-          <w:rFonts w:cstheme="minorHAnsi"/>
-          <w:iCs/>
-        </w:rPr>
-        <w:t xml:space="preserve"> </w:t>
-      </w:r>
-      <w:r>
-        <w:rPr>
-          <w:rFonts w:cstheme="minorHAnsi"/>
-          <w:b/>
-          <w:iCs/>
-          <w:color w:val="7030A0"/>
-        </w:rPr>
-        <w:t xml:space="preserve">Both </w:t>
-      </w:r>
-      <w:r>
-        <w:rPr>
-          <w:rFonts w:cstheme="minorHAnsi"/>
-          <w:b/>
-          <w:iCs/>
-          <w:color w:val="7030A0"/>
-        </w:rPr>
-        <w:t>e</w:t>
-      </w:r>
-      <w:r>
-        <w:rPr>
-          <w:rFonts w:cstheme="minorHAnsi"/>
-          <w:b/>
-          <w:iCs/>
-          <w:color w:val="7030A0"/>
-        </w:rPr>
-        <w:t>xaminers also picked up on this</w:t>
-      </w:r>
-      <w:r>
-        <w:rPr>
-          <w:rFonts w:cstheme="minorHAnsi"/>
-          <w:b/>
-          <w:iCs/>
-          <w:color w:val="7030A0"/>
-        </w:rPr>
-        <w:t>!</w:t>
-      </w:r>
-    </w:p>
-    <w:p>
-      <w:pPr>
-        <w:pStyle w:val="ListParagraph"/>
-        <w:numPr>
-          <w:ilvl w:val="3"/>
-          <w:numId w:val="1"/>
-        </w:numPr>
-        <w:rPr>
-          <w:rFonts w:cstheme="minorHAnsi"/>
-          <w:i/>
-          <w:highlight w:val="yellow"/>
-        </w:rPr>
-      </w:pPr>
-      <w:r>
-        <w:rPr>
-          <w:rFonts w:cstheme="minorHAnsi"/>
-          <w:b/>
-          <w:i/>
-          <w:color w:val="7030A0"/>
-          <w:highlight w:val="yellow"/>
-        </w:rPr>
-        <w:t xml:space="preserve">Examiner 2 </w:t>
-      </w:r>
-      <w:r>
-        <w:rPr>
-          <w:rFonts w:cstheme="minorHAnsi"/>
-          <w:i/>
-          <w:highlight w:val="yellow"/>
-        </w:rPr>
-        <w:t xml:space="preserve">(Page 111): </w:t>
-      </w:r>
-      <w:r>
-        <w:rPr>
-          <w:rFonts w:cstheme="minorHAnsi"/>
-          <w:b/>
-          <w:i/>
-          <w:color w:val="7030A0"/>
-          <w:highlight w:val="yellow"/>
-        </w:rPr>
-        <w:t>Better style to avoid forward references, since this follows immediately it is probably okay …</w:t>
+        </w:rPr>
+        <w:t>.</w:t>
       </w:r>
     </w:p>
     <w:p>
@@ -16188,7 +16542,6 @@
         <w:rPr>
           <w:rFonts w:cstheme="minorHAnsi"/>
         </w:rPr>
-        <w:lastRenderedPageBreak/>
         <w:t>b-tagging Requirements:</w:t>
       </w:r>
     </w:p>
@@ -17435,6 +17788,7 @@
           <w:color w:val="7030A0"/>
           <w:highlight w:val="yellow"/>
         </w:rPr>
+        <w:lastRenderedPageBreak/>
         <w:t>Examiner 1</w:t>
       </w:r>
       <w:r>
@@ -17886,7 +18240,6 @@
           <w:color w:val="7030A0"/>
           <w:highlight w:val="yellow"/>
         </w:rPr>
-        <w:lastRenderedPageBreak/>
         <w:t xml:space="preserve">Examiner 1 </w:t>
       </w:r>
       <w:r>
@@ -19064,6 +19417,7 @@
           <w:iCs/>
           <w:color w:val="7030A0"/>
         </w:rPr>
+        <w:lastRenderedPageBreak/>
         <w:t xml:space="preserve">Examiners </w:t>
       </w:r>
       <w:r>
@@ -19362,7 +19716,6 @@
           <w:rFonts w:cstheme="minorHAnsi"/>
           <w:iCs/>
         </w:rPr>
-        <w:lastRenderedPageBreak/>
         <w:t>Lepton Efficiencies:</w:t>
       </w:r>
     </w:p>
@@ -20546,6 +20899,7 @@
           <w:rFonts w:cstheme="minorHAnsi"/>
           <w:i/>
         </w:rPr>
+        <w:lastRenderedPageBreak/>
         <w:t xml:space="preserve">DATA IS OF GOOD </w:t>
       </w:r>
       <w:proofErr w:type="gramStart"/>
@@ -20772,7 +21126,6 @@
           <w:rFonts w:cstheme="minorHAnsi"/>
           <w:i/>
         </w:rPr>
-        <w:lastRenderedPageBreak/>
         <w:t>CL</w:t>
       </w:r>
       <w:r>
@@ -22036,6 +22389,7 @@
           <w:rFonts w:cstheme="minorHAnsi"/>
           <w:i/>
         </w:rPr>
+        <w:lastRenderedPageBreak/>
         <w:t>Appendix B:</w:t>
       </w:r>
     </w:p>
@@ -34525,7 +34879,7 @@
 </file>
 
 <file path=customXml/itemProps1.xml><?xml version="1.0" encoding="utf-8"?>
-<ds:datastoreItem xmlns:ds="http://schemas.openxmlformats.org/officeDocument/2006/customXml" ds:itemID="{3818F443-7E69-D54D-AF85-30F89E3BACCF}">
+<ds:datastoreItem xmlns:ds="http://schemas.openxmlformats.org/officeDocument/2006/customXml" ds:itemID="{48FB12FE-8D26-DD45-B243-8E68FD1173AC}">
   <ds:schemaRefs>
     <ds:schemaRef ds:uri="http://schemas.openxmlformats.org/officeDocument/2006/bibliography"/>
   </ds:schemaRefs>

</xml_diff>

<commit_message>
Chapter 6 analysis strategy and event selections almost complete - just blinding left
</commit_message>
<xml_diff>
--- a/ThesisCorrections.docx
+++ b/ThesisCorrections.docx
@@ -12926,9 +12926,18 @@
           <w:rFonts w:cstheme="minorHAnsi"/>
           <w:b/>
           <w:iCs/>
-          <w:color w:val="7030A0"/>
-        </w:rPr>
-        <w:t xml:space="preserve">s </w:t>
+          <w:color w:val="C00000"/>
+        </w:rPr>
+        <w:t>s</w:t>
+      </w:r>
+      <w:r>
+        <w:rPr>
+          <w:rFonts w:cstheme="minorHAnsi"/>
+          <w:b/>
+          <w:iCs/>
+          <w:color w:val="7030A0"/>
+        </w:rPr>
+        <w:t xml:space="preserve"> </w:t>
       </w:r>
       <w:r>
         <w:rPr>
@@ -12942,7 +12951,7 @@
           <w:rFonts w:cstheme="minorHAnsi"/>
           <w:b/>
           <w:iCs/>
-          <w:color w:val="7030A0"/>
+          <w:color w:val="C00000"/>
         </w:rPr>
         <w:t>(small s)</w:t>
       </w:r>
@@ -13014,7 +13023,7 @@
           <w:rFonts w:cstheme="minorHAnsi"/>
           <w:b/>
           <w:iCs/>
-          <w:color w:val="7030A0"/>
+          <w:color w:val="C00000"/>
         </w:rPr>
         <w:t>(POG)</w:t>
       </w:r>
@@ -13279,16 +13288,28 @@
         <w:rPr>
           <w:rFonts w:cstheme="minorHAnsi"/>
           <w:iCs/>
-        </w:rPr>
-      </w:pPr>
-      <w:r>
-        <w:rPr>
-          <w:rFonts w:cstheme="minorHAnsi"/>
-          <w:b/>
-          <w:iCs/>
-          <w:color w:val="C00000"/>
+          <w:color w:val="0070C0"/>
+        </w:rPr>
+      </w:pPr>
+      <w:r>
+        <w:rPr>
+          <w:rFonts w:cstheme="minorHAnsi"/>
+          <w:b/>
+          <w:iCs/>
+          <w:color w:val="0070C0"/>
         </w:rPr>
         <w:lastRenderedPageBreak/>
+        <w:t>“</w:t>
+      </w:r>
+      <w:bookmarkStart w:id="0" w:name="_GoBack"/>
+      <w:bookmarkEnd w:id="0"/>
+      <w:r>
+        <w:rPr>
+          <w:rFonts w:cstheme="minorHAnsi"/>
+          <w:b/>
+          <w:iCs/>
+          <w:color w:val="0070C0"/>
+        </w:rPr>
         <w:t>The</w:t>
       </w:r>
       <w:r>
@@ -13296,7 +13317,7 @@
           <w:rFonts w:cstheme="minorHAnsi"/>
           <w:b/>
           <w:iCs/>
-          <w:color w:val="C00000"/>
+          <w:color w:val="0070C0"/>
         </w:rPr>
         <w:t xml:space="preserve"> selection criteria for</w:t>
       </w:r>
@@ -13305,7 +13326,7 @@
           <w:rFonts w:cstheme="minorHAnsi"/>
           <w:b/>
           <w:iCs/>
-          <w:color w:val="C00000"/>
+          <w:color w:val="0070C0"/>
         </w:rPr>
         <w:t xml:space="preserve"> </w:t>
       </w:r>
@@ -13314,7 +13335,7 @@
           <w:rFonts w:cstheme="minorHAnsi"/>
           <w:b/>
           <w:iCs/>
-          <w:color w:val="C00000"/>
+          <w:color w:val="0070C0"/>
         </w:rPr>
         <w:t xml:space="preserve">the </w:t>
       </w:r>
@@ -13323,7 +13344,7 @@
           <w:rFonts w:cstheme="minorHAnsi"/>
           <w:b/>
           <w:iCs/>
-          <w:color w:val="C00000"/>
+          <w:color w:val="0070C0"/>
         </w:rPr>
         <w:t xml:space="preserve">physics objects </w:t>
       </w:r>
@@ -13332,7 +13353,7 @@
           <w:rFonts w:cstheme="minorHAnsi"/>
           <w:b/>
           <w:iCs/>
-          <w:color w:val="C00000"/>
+          <w:color w:val="0070C0"/>
         </w:rPr>
         <w:t xml:space="preserve">that are </w:t>
       </w:r>
@@ -13341,7 +13362,7 @@
           <w:rFonts w:cstheme="minorHAnsi"/>
           <w:b/>
           <w:iCs/>
-          <w:color w:val="C00000"/>
+          <w:color w:val="0070C0"/>
         </w:rPr>
         <w:t xml:space="preserve">Sections 6.1 and 6.2 </w:t>
       </w:r>
@@ -13350,9 +13371,18 @@
           <w:rFonts w:cstheme="minorHAnsi"/>
           <w:b/>
           <w:iCs/>
-          <w:color w:val="C00000"/>
+          <w:color w:val="0070C0"/>
         </w:rPr>
         <w:t>are defined in detail in Section 6.6</w:t>
+      </w:r>
+      <w:r>
+        <w:rPr>
+          <w:rFonts w:cstheme="minorHAnsi"/>
+          <w:b/>
+          <w:iCs/>
+          <w:color w:val="0070C0"/>
+        </w:rPr>
+        <w:t>”</w:t>
       </w:r>
     </w:p>
     <w:p>
@@ -13916,33 +13946,29 @@
         </w:numPr>
         <w:rPr>
           <w:rFonts w:cstheme="minorHAnsi"/>
-          <w:i/>
-          <w:highlight w:val="yellow"/>
-        </w:rPr>
-      </w:pPr>
-      <w:r>
-        <w:rPr>
-          <w:rFonts w:cstheme="minorHAnsi"/>
-          <w:b/>
-          <w:i/>
-          <w:color w:val="7030A0"/>
-          <w:highlight w:val="yellow"/>
+          <w:iCs/>
+        </w:rPr>
+      </w:pPr>
+      <w:r>
+        <w:rPr>
+          <w:rFonts w:cstheme="minorHAnsi"/>
+          <w:b/>
+          <w:iCs/>
+          <w:color w:val="7030A0"/>
         </w:rPr>
         <w:t xml:space="preserve">Examiner 2 </w:t>
       </w:r>
       <w:r>
         <w:rPr>
           <w:rFonts w:cstheme="minorHAnsi"/>
-          <w:i/>
-          <w:highlight w:val="yellow"/>
+          <w:iCs/>
         </w:rPr>
         <w:t>(Page 103): “</w:t>
       </w:r>
       <w:r>
         <w:rPr>
           <w:rFonts w:cstheme="minorHAnsi"/>
-          <w:i/>
-          <w:highlight w:val="yellow"/>
+          <w:iCs/>
           <w:u w:val="single" w:color="7030A0"/>
         </w:rPr>
         <w:t>In any high energy particle physics analysis, accurate modelling of the background processes is essential in order to extract the signal yield.</w:t>
@@ -13950,8 +13976,7 @@
       <w:r>
         <w:rPr>
           <w:rFonts w:cstheme="minorHAnsi"/>
-          <w:i/>
-          <w:highlight w:val="yellow"/>
+          <w:iCs/>
         </w:rPr>
         <w:t xml:space="preserve">” </w:t>
       </w:r>
@@ -13959,12 +13984,38 @@
         <w:rPr>
           <w:rFonts w:cstheme="minorHAnsi"/>
           <w:b/>
-          <w:i/>
-          <w:color w:val="7030A0"/>
-          <w:highlight w:val="yellow"/>
+          <w:iCs/>
+          <w:color w:val="7030A0"/>
         </w:rPr>
         <w:t>Not strictly true. For high S/B analyses might not be critical to understand background accurately.</w:t>
       </w:r>
+      <w:r>
+        <w:rPr>
+          <w:rFonts w:cstheme="minorHAnsi"/>
+          <w:b/>
+          <w:iCs/>
+          <w:color w:val="7030A0"/>
+        </w:rPr>
+        <w:t xml:space="preserve"> </w:t>
+      </w:r>
+      <w:r>
+        <w:rPr>
+          <w:rFonts w:cstheme="minorHAnsi"/>
+          <w:b/>
+          <w:iCs/>
+          <w:color w:val="7030A0"/>
+        </w:rPr>
+        <w:t>﻿</w:t>
+      </w:r>
+      <w:r>
+        <w:rPr>
+          <w:rFonts w:cstheme="minorHAnsi"/>
+          <w:b/>
+          <w:iCs/>
+          <w:color w:val="0070C0"/>
+        </w:rPr>
+        <w:t>For any high energy particle physics analysis lacking a high signal to background ratio, the accurate modelling of the background processes is essential in order to extract the signal yield and make a precise measurement.</w:t>
+      </w:r>
     </w:p>
     <w:p>
       <w:pPr>
@@ -14015,7 +14066,7 @@
           <w:rFonts w:cstheme="minorHAnsi"/>
           <w:b/>
           <w:iCs/>
-          <w:color w:val="7030A0"/>
+          <w:color w:val="C00000"/>
         </w:rPr>
         <w:t>to</w:t>
       </w:r>
@@ -14023,7 +14074,7 @@
         <w:rPr>
           <w:rFonts w:cstheme="minorHAnsi"/>
           <w:iCs/>
-          <w:color w:val="7030A0"/>
+          <w:color w:val="C00000"/>
         </w:rPr>
         <w:t xml:space="preserve"> </w:t>
       </w:r>
@@ -14044,14 +14095,15 @@
         </w:numPr>
         <w:rPr>
           <w:rFonts w:cstheme="minorHAnsi"/>
-          <w:color w:val="7030A0"/>
-        </w:rPr>
-      </w:pPr>
-      <w:r>
-        <w:rPr>
-          <w:rFonts w:cstheme="minorHAnsi"/>
-          <w:b/>
-          <w:i/>
+          <w:iCs/>
+          <w:color w:val="7030A0"/>
+        </w:rPr>
+      </w:pPr>
+      <w:r>
+        <w:rPr>
+          <w:rFonts w:cstheme="minorHAnsi"/>
+          <w:b/>
+          <w:iCs/>
           <w:color w:val="7030A0"/>
         </w:rPr>
         <w:t xml:space="preserve">Examiner 2 </w:t>
@@ -14059,7 +14111,7 @@
       <w:r>
         <w:rPr>
           <w:rFonts w:cstheme="minorHAnsi"/>
-          <w:i/>
+          <w:iCs/>
           <w:color w:val="000000" w:themeColor="text1"/>
         </w:rPr>
         <w:t xml:space="preserve">(Page 103): “... enriched control regions that are </w:t>
@@ -14067,7 +14119,7 @@
       <w:r>
         <w:rPr>
           <w:rFonts w:cstheme="minorHAnsi"/>
-          <w:i/>
+          <w:iCs/>
           <w:color w:val="000000" w:themeColor="text1"/>
           <w:u w:val="single" w:color="7030A0"/>
         </w:rPr>
@@ -14076,7 +14128,7 @@
       <w:r>
         <w:rPr>
           <w:rFonts w:cstheme="minorHAnsi"/>
-          <w:i/>
+          <w:iCs/>
           <w:color w:val="000000" w:themeColor="text1"/>
           <w:u w:color="7030A0"/>
         </w:rPr>
@@ -14086,7 +14138,7 @@
         <w:rPr>
           <w:rFonts w:cstheme="minorHAnsi"/>
           <w:b/>
-          <w:i/>
+          <w:iCs/>
           <w:color w:val="7030A0"/>
           <w:u w:color="7030A0"/>
         </w:rPr>
@@ -14096,7 +14148,7 @@
         <w:rPr>
           <w:rFonts w:cstheme="minorHAnsi"/>
           <w:b/>
-          <w:i/>
+          <w:iCs/>
           <w:color w:val="7030A0"/>
           <w:u w:color="7030A0"/>
         </w:rPr>
@@ -14106,6 +14158,7 @@
         <w:rPr>
           <w:b/>
           <w:bCs/>
+          <w:iCs/>
           <w:color w:val="0070C0"/>
         </w:rPr>
         <w:t xml:space="preserve">Meant that their variable shapes are similar without occupying the same analytical phase space “… </w:t>
@@ -14114,6 +14167,7 @@
         <w:rPr>
           <w:b/>
           <w:bCs/>
+          <w:iCs/>
           <w:color w:val="0070C0"/>
         </w:rPr>
         <w:t xml:space="preserve">background enriched control regions whose kinematic distributions are similar to the signal </w:t>
@@ -14124,6 +14178,7 @@
         <w:rPr>
           <w:b/>
           <w:bCs/>
+          <w:iCs/>
           <w:color w:val="0070C0"/>
         </w:rPr>
         <w:t>region's</w:t>
@@ -14134,6 +14189,7 @@
         <w:rPr>
           <w:b/>
           <w:bCs/>
+          <w:iCs/>
           <w:color w:val="0070C0"/>
         </w:rPr>
         <w:t xml:space="preserve"> were</w:t>
@@ -14142,10 +14198,38 @@
         <w:rPr>
           <w:b/>
           <w:bCs/>
+          <w:iCs/>
           <w:color w:val="0070C0"/>
         </w:rPr>
         <w:t xml:space="preserve"> …”</w:t>
       </w:r>
+      <w:r>
+        <w:rPr>
+          <w:b/>
+          <w:bCs/>
+          <w:iCs/>
+          <w:color w:val="0070C0"/>
+        </w:rPr>
+        <w:t xml:space="preserve"> S</w:t>
+      </w:r>
+      <w:r>
+        <w:rPr>
+          <w:b/>
+          <w:bCs/>
+          <w:iCs/>
+          <w:color w:val="0070C0"/>
+        </w:rPr>
+        <w:t>ee rewritten section’s 2nd paragraph</w:t>
+      </w:r>
+      <w:r>
+        <w:rPr>
+          <w:b/>
+          <w:bCs/>
+          <w:iCs/>
+          <w:color w:val="0070C0"/>
+        </w:rPr>
+        <w:t xml:space="preserve"> for full text.</w:t>
+      </w:r>
     </w:p>
     <w:p>
       <w:pPr>
@@ -14159,7 +14243,6 @@
           <w:iCs/>
         </w:rPr>
       </w:pPr>
-      <w:bookmarkStart w:id="0" w:name="_GoBack"/>
       <w:r>
         <w:rPr>
           <w:rFonts w:cstheme="minorHAnsi"/>
@@ -14218,7 +14301,7 @@
           <w:iCs/>
           <w:color w:val="0070C0"/>
         </w:rPr>
-        <w:t>See rewritten subsection’s 1</w:t>
+        <w:t>S</w:t>
       </w:r>
       <w:r>
         <w:rPr>
@@ -14226,9 +14309,8 @@
           <w:bCs/>
           <w:iCs/>
           <w:color w:val="0070C0"/>
-          <w:vertAlign w:val="superscript"/>
-        </w:rPr>
-        <w:t>st</w:t>
+        </w:rPr>
+        <w:t xml:space="preserve">ee rewritten </w:t>
       </w:r>
       <w:r>
         <w:rPr>
@@ -14237,7 +14319,7 @@
           <w:iCs/>
           <w:color w:val="0070C0"/>
         </w:rPr>
-        <w:t>+2</w:t>
+        <w:t>s</w:t>
       </w:r>
       <w:r>
         <w:rPr>
@@ -14245,9 +14327,8 @@
           <w:bCs/>
           <w:iCs/>
           <w:color w:val="0070C0"/>
-          <w:vertAlign w:val="superscript"/>
-        </w:rPr>
-        <w:t>nd</w:t>
+        </w:rPr>
+        <w:t xml:space="preserve">ection’s </w:t>
       </w:r>
       <w:r>
         <w:rPr>
@@ -14256,7 +14337,16 @@
           <w:iCs/>
           <w:color w:val="0070C0"/>
         </w:rPr>
-        <w:t xml:space="preserve"> paragraphs</w:t>
+        <w:t>2nd</w:t>
+      </w:r>
+      <w:r>
+        <w:rPr>
+          <w:b/>
+          <w:bCs/>
+          <w:iCs/>
+          <w:color w:val="0070C0"/>
+        </w:rPr>
+        <w:t xml:space="preserve"> paragraph</w:t>
       </w:r>
     </w:p>
     <w:p>
@@ -14357,7 +14447,7 @@
           <w:iCs/>
           <w:color w:val="0070C0"/>
         </w:rPr>
-        <w:t>See rewritten subsection’s 1</w:t>
+        <w:t xml:space="preserve">See rewritten </w:t>
       </w:r>
       <w:r>
         <w:rPr>
@@ -14365,9 +14455,8 @@
           <w:bCs/>
           <w:iCs/>
           <w:color w:val="0070C0"/>
-          <w:vertAlign w:val="superscript"/>
-        </w:rPr>
-        <w:t>st</w:t>
+        </w:rPr>
+        <w:t>s</w:t>
       </w:r>
       <w:r>
         <w:rPr>
@@ -14376,7 +14465,7 @@
           <w:iCs/>
           <w:color w:val="0070C0"/>
         </w:rPr>
-        <w:t>+2</w:t>
+        <w:t xml:space="preserve">ection’s </w:t>
       </w:r>
       <w:r>
         <w:rPr>
@@ -14384,9 +14473,8 @@
           <w:bCs/>
           <w:iCs/>
           <w:color w:val="0070C0"/>
-          <w:vertAlign w:val="superscript"/>
-        </w:rPr>
-        <w:t>nd</w:t>
+        </w:rPr>
+        <w:t>2nd</w:t>
       </w:r>
       <w:r>
         <w:rPr>
@@ -14395,10 +14483,9 @@
           <w:iCs/>
           <w:color w:val="0070C0"/>
         </w:rPr>
-        <w:t xml:space="preserve"> paragraphs</w:t>
-      </w:r>
-    </w:p>
-    <w:bookmarkEnd w:id="0"/>
+        <w:t xml:space="preserve"> paragraph</w:t>
+      </w:r>
+    </w:p>
     <w:p>
       <w:pPr>
         <w:pStyle w:val="ListParagraph"/>
@@ -14408,24 +14495,47 @@
         </w:numPr>
         <w:rPr>
           <w:rFonts w:cstheme="minorHAnsi"/>
-          <w:highlight w:val="yellow"/>
-        </w:rPr>
-      </w:pPr>
-      <w:r>
-        <w:rPr>
-          <w:rFonts w:cstheme="minorHAnsi"/>
-          <w:b/>
-          <w:i/>
-          <w:color w:val="7030A0"/>
-          <w:highlight w:val="yellow"/>
+          <w:bCs/>
+          <w:iCs/>
+          <w:color w:val="000000" w:themeColor="text1"/>
+        </w:rPr>
+      </w:pPr>
+      <w:r>
+        <w:rPr>
+          <w:rFonts w:cstheme="minorHAnsi"/>
+          <w:bCs/>
+          <w:iCs/>
+          <w:color w:val="000000" w:themeColor="text1"/>
+        </w:rPr>
+        <w:t>Page 104 – remove 6.2’s last sentence. The following subsections are self-explanatory!</w:t>
+      </w:r>
+    </w:p>
+    <w:p>
+      <w:pPr>
+        <w:pStyle w:val="ListParagraph"/>
+        <w:numPr>
+          <w:ilvl w:val="1"/>
+          <w:numId w:val="1"/>
+        </w:numPr>
+        <w:rPr>
+          <w:rFonts w:cstheme="minorHAnsi"/>
+          <w:iCs/>
+          <w:color w:val="0070C0"/>
+        </w:rPr>
+      </w:pPr>
+      <w:r>
+        <w:rPr>
+          <w:rFonts w:cstheme="minorHAnsi"/>
+          <w:b/>
+          <w:iCs/>
+          <w:color w:val="7030A0"/>
         </w:rPr>
         <w:t xml:space="preserve">Examiner 2 </w:t>
       </w:r>
       <w:r>
         <w:rPr>
           <w:rFonts w:cstheme="minorHAnsi"/>
-          <w:i/>
-          <w:highlight w:val="yellow"/>
+          <w:iCs/>
         </w:rPr>
         <w:t>(Page 104):</w:t>
       </w:r>
@@ -14433,25 +14543,22 @@
         <w:rPr>
           <w:rFonts w:cstheme="minorHAnsi"/>
           <w:b/>
-          <w:i/>
-          <w:color w:val="7030A0"/>
-          <w:highlight w:val="yellow"/>
+          <w:iCs/>
+          <w:color w:val="7030A0"/>
         </w:rPr>
         <w:t xml:space="preserve"> </w:t>
       </w:r>
       <w:r>
         <w:rPr>
           <w:rFonts w:cstheme="minorHAnsi"/>
-          <w:i/>
-          <w:highlight w:val="yellow"/>
+          <w:iCs/>
         </w:rPr>
         <w:t xml:space="preserve">“... this control region’s </w:t>
       </w:r>
       <w:r>
         <w:rPr>
           <w:rFonts w:cstheme="minorHAnsi"/>
-          <w:i/>
-          <w:highlight w:val="yellow"/>
+          <w:iCs/>
           <w:u w:val="single" w:color="7030A0"/>
         </w:rPr>
         <w:t xml:space="preserve">topology may </w:t>
@@ -14459,8 +14566,7 @@
       <w:r>
         <w:rPr>
           <w:rFonts w:cstheme="minorHAnsi"/>
-          <w:i/>
-          <w:highlight w:val="yellow"/>
+          <w:iCs/>
           <w:u w:color="7030A0"/>
         </w:rPr>
         <w:t xml:space="preserve">not be …” </w:t>
@@ -14469,9 +14575,8 @@
         <w:rPr>
           <w:rFonts w:cstheme="minorHAnsi"/>
           <w:b/>
-          <w:i/>
-          <w:color w:val="7030A0"/>
-          <w:highlight w:val="yellow"/>
+          <w:iCs/>
+          <w:color w:val="7030A0"/>
         </w:rPr>
         <w:t>Misuse of the word topology. Really you probably mean kinematic distributions or something similar.</w:t>
       </w:r>
@@ -14479,11 +14584,35 @@
         <w:rPr>
           <w:rFonts w:cstheme="minorHAnsi"/>
           <w:b/>
-          <w:i/>
-          <w:color w:val="7030A0"/>
-          <w:highlight w:val="yellow"/>
+          <w:iCs/>
+          <w:color w:val="7030A0"/>
         </w:rPr>
         <w:t xml:space="preserve"> </w:t>
+      </w:r>
+      <w:r>
+        <w:rPr>
+          <w:rFonts w:cstheme="minorHAnsi"/>
+          <w:b/>
+          <w:iCs/>
+          <w:color w:val="0070C0"/>
+        </w:rPr>
+        <w:t>Solution: better defined Control Regions in the above text and replaced this problematic phrase with “</w:t>
+      </w:r>
+      <w:r>
+        <w:rPr>
+          <w:b/>
+          <w:iCs/>
+          <w:color w:val="0070C0"/>
+        </w:rPr>
+        <w:t>this control region may not provide a sufficiently similar kinematic phase space to the signal region</w:t>
+      </w:r>
+      <w:r>
+        <w:rPr>
+          <w:b/>
+          <w:iCs/>
+          <w:color w:val="0070C0"/>
+        </w:rPr>
+        <w:t>”.</w:t>
       </w:r>
     </w:p>
     <w:p>
@@ -14568,6 +14697,7 @@
           <w:iCs/>
           <w:color w:val="7030A0"/>
         </w:rPr>
+        <w:lastRenderedPageBreak/>
         <w:t xml:space="preserve">Examiners </w:t>
       </w:r>
       <w:r>
@@ -14879,7 +15009,6 @@
           <w:color w:val="7030A0"/>
           <w:highlight w:val="yellow"/>
         </w:rPr>
-        <w:lastRenderedPageBreak/>
         <w:t xml:space="preserve">Examiner 2 </w:t>
       </w:r>
       <w:r>
@@ -14900,7 +15029,6 @@
         </w:rPr>
         <w:t xml:space="preserve">Incomplete specification of the optimisation of the chi2 and sigma values. What were the optimisation </w:t>
       </w:r>
-      <w:proofErr w:type="spellStart"/>
       <w:r>
         <w:rPr>
           <w:rFonts w:cstheme="minorHAnsi"/>
@@ -14909,9 +15037,8 @@
           <w:color w:val="7030A0"/>
           <w:highlight w:val="yellow"/>
         </w:rPr>
-        <w:t>critiera</w:t>
-      </w:r>
-      <w:proofErr w:type="spellEnd"/>
+        <w:t>criteria</w:t>
+      </w:r>
       <w:r>
         <w:rPr>
           <w:rFonts w:cstheme="minorHAnsi"/>
@@ -15068,6 +15195,7 @@
         </w:numPr>
         <w:rPr>
           <w:rFonts w:cstheme="minorHAnsi"/>
+          <w:color w:val="0070C0"/>
           <w:highlight w:val="yellow"/>
         </w:rPr>
       </w:pPr>
@@ -15087,17 +15215,77 @@
           <w:i/>
           <w:highlight w:val="yellow"/>
         </w:rPr>
-        <w:t xml:space="preserve">(Page 104): Figure 6.1- </w:t>
-      </w:r>
-      <w:r>
-        <w:rPr>
-          <w:rFonts w:cstheme="minorHAnsi"/>
-          <w:b/>
-          <w:i/>
-          <w:color w:val="7030A0"/>
+        <w:t>(Page 10</w:t>
+      </w:r>
+      <w:r>
+        <w:rPr>
+          <w:rFonts w:cstheme="minorHAnsi"/>
+          <w:i/>
           <w:highlight w:val="yellow"/>
         </w:rPr>
+        <w:t>6</w:t>
+      </w:r>
+      <w:r>
+        <w:rPr>
+          <w:rFonts w:cstheme="minorHAnsi"/>
+          <w:i/>
+          <w:highlight w:val="yellow"/>
+        </w:rPr>
+        <w:t xml:space="preserve">): Figure 6.1- </w:t>
+      </w:r>
+      <w:r>
+        <w:rPr>
+          <w:rFonts w:cstheme="minorHAnsi"/>
+          <w:b/>
+          <w:i/>
+          <w:color w:val="7030A0"/>
+          <w:highlight w:val="yellow"/>
+        </w:rPr>
         <w:t>Q: Why circles [?]-like structure visible (and physically motivated).</w:t>
+      </w:r>
+      <w:r>
+        <w:rPr>
+          <w:rFonts w:cstheme="minorHAnsi"/>
+          <w:b/>
+          <w:i/>
+          <w:color w:val="7030A0"/>
+          <w:highlight w:val="yellow"/>
+        </w:rPr>
+        <w:t xml:space="preserve"> </w:t>
+      </w:r>
+      <w:r>
+        <w:rPr>
+          <w:rFonts w:cstheme="minorHAnsi"/>
+          <w:b/>
+          <w:i/>
+          <w:color w:val="0070C0"/>
+          <w:highlight w:val="yellow"/>
+        </w:rPr>
+        <w:t>Asked during viva.</w:t>
+      </w:r>
+    </w:p>
+    <w:p>
+      <w:pPr>
+        <w:pStyle w:val="ListParagraph"/>
+        <w:numPr>
+          <w:ilvl w:val="2"/>
+          <w:numId w:val="1"/>
+        </w:numPr>
+        <w:rPr>
+          <w:rFonts w:cstheme="minorHAnsi"/>
+          <w:color w:val="0070C0"/>
+          <w:highlight w:val="yellow"/>
+        </w:rPr>
+      </w:pPr>
+      <w:r>
+        <w:rPr>
+          <w:rFonts w:cstheme="minorHAnsi"/>
+          <w:b/>
+          <w:i/>
+          <w:color w:val="0070C0"/>
+          <w:highlight w:val="yellow"/>
+        </w:rPr>
+        <w:t>Add future work: alternative shapes?</w:t>
       </w:r>
     </w:p>
     <w:p>
@@ -15863,33 +16051,29 @@
         </w:numPr>
         <w:rPr>
           <w:rFonts w:cstheme="minorHAnsi"/>
-          <w:i/>
-          <w:highlight w:val="yellow"/>
-        </w:rPr>
-      </w:pPr>
-      <w:r>
-        <w:rPr>
-          <w:rFonts w:cstheme="minorHAnsi"/>
-          <w:b/>
-          <w:i/>
-          <w:color w:val="7030A0"/>
-          <w:highlight w:val="yellow"/>
+          <w:iCs/>
+        </w:rPr>
+      </w:pPr>
+      <w:r>
+        <w:rPr>
+          <w:rFonts w:cstheme="minorHAnsi"/>
+          <w:b/>
+          <w:iCs/>
+          <w:color w:val="7030A0"/>
         </w:rPr>
         <w:t xml:space="preserve">Examiner 2 </w:t>
       </w:r>
       <w:r>
         <w:rPr>
           <w:rFonts w:cstheme="minorHAnsi"/>
-          <w:i/>
-          <w:highlight w:val="yellow"/>
+          <w:iCs/>
         </w:rPr>
         <w:t>(Page 109):</w:t>
       </w:r>
       <w:r>
         <w:rPr>
           <w:rFonts w:cstheme="minorHAnsi"/>
-          <w:i/>
-          <w:highlight w:val="yellow"/>
+          <w:iCs/>
         </w:rPr>
         <w:t xml:space="preserve"> </w:t>
       </w:r>
@@ -15897,52 +16081,424 @@
         <w:rPr>
           <w:rFonts w:cstheme="minorHAnsi"/>
           <w:b/>
-          <w:i/>
+          <w:iCs/>
+          <w:color w:val="0070C0"/>
+        </w:rPr>
+        <w:t>Annotation for final paragraph prior to Electrons subsubsection.</w:t>
+      </w:r>
+      <w:r>
+        <w:rPr>
+          <w:rFonts w:cstheme="minorHAnsi"/>
+          <w:iCs/>
+          <w:color w:val="0070C0"/>
+        </w:rPr>
+        <w:t xml:space="preserve"> </w:t>
+      </w:r>
+      <w:r>
+        <w:rPr>
+          <w:rFonts w:cstheme="minorHAnsi"/>
+          <w:b/>
+          <w:iCs/>
+          <w:color w:val="7030A0"/>
+        </w:rPr>
+        <w:t>Would be worth including indication efficiency and fakes rates here …</w:t>
+      </w:r>
+      <w:r>
+        <w:rPr>
+          <w:rFonts w:cstheme="minorHAnsi"/>
+          <w:b/>
+          <w:iCs/>
+          <w:color w:val="7030A0"/>
+        </w:rPr>
+        <w:t xml:space="preserve"> </w:t>
+      </w:r>
+    </w:p>
+    <w:p>
+      <w:pPr>
+        <w:pStyle w:val="ListParagraph"/>
+        <w:numPr>
+          <w:ilvl w:val="3"/>
+          <w:numId w:val="1"/>
+        </w:numPr>
+        <w:rPr>
+          <w:rFonts w:cstheme="minorHAnsi"/>
+          <w:iCs/>
+          <w:color w:val="0070C0"/>
+        </w:rPr>
+      </w:pPr>
+      <w:r>
+        <w:rPr>
+          <w:rFonts w:cstheme="minorHAnsi"/>
+          <w:b/>
+          <w:iCs/>
+          <w:color w:val="0070C0"/>
+        </w:rPr>
+        <w:t>Electron and muon selection efficiencies quoted in respective subsubsections. No need to repeat.</w:t>
+      </w:r>
+    </w:p>
+    <w:p>
+      <w:pPr>
+        <w:pStyle w:val="ListParagraph"/>
+        <w:numPr>
+          <w:ilvl w:val="3"/>
+          <w:numId w:val="1"/>
+        </w:numPr>
+        <w:rPr>
+          <w:rFonts w:cstheme="minorHAnsi"/>
+          <w:iCs/>
+          <w:color w:val="0070C0"/>
+        </w:rPr>
+      </w:pPr>
+      <w:r>
+        <w:rPr>
+          <w:rFonts w:cstheme="minorHAnsi"/>
+          <w:b/>
+          <w:iCs/>
+          <w:color w:val="0070C0"/>
+        </w:rPr>
+        <w:t>And the f</w:t>
+      </w:r>
+      <w:r>
+        <w:rPr>
+          <w:rFonts w:cstheme="minorHAnsi"/>
+          <w:b/>
+          <w:iCs/>
+          <w:color w:val="0070C0"/>
+        </w:rPr>
+        <w:t xml:space="preserve">ake rates </w:t>
+      </w:r>
+      <w:r>
+        <w:rPr>
+          <w:rFonts w:cstheme="minorHAnsi"/>
+          <w:b/>
+          <w:iCs/>
+          <w:color w:val="0070C0"/>
+        </w:rPr>
+        <w:t xml:space="preserve">are </w:t>
+      </w:r>
+      <w:r>
+        <w:rPr>
+          <w:rFonts w:cstheme="minorHAnsi"/>
+          <w:b/>
+          <w:iCs/>
+          <w:color w:val="0070C0"/>
+        </w:rPr>
+        <w:t>background process dependent</w:t>
+      </w:r>
+      <w:r>
+        <w:rPr>
+          <w:rFonts w:cstheme="minorHAnsi"/>
+          <w:b/>
+          <w:iCs/>
+          <w:color w:val="0070C0"/>
+        </w:rPr>
+        <w:t>!</w:t>
+      </w:r>
+    </w:p>
+    <w:p>
+      <w:pPr>
+        <w:pStyle w:val="ListParagraph"/>
+        <w:numPr>
+          <w:ilvl w:val="2"/>
+          <w:numId w:val="1"/>
+        </w:numPr>
+        <w:rPr>
+          <w:rFonts w:cstheme="minorHAnsi"/>
+          <w:i/>
+        </w:rPr>
+      </w:pPr>
+      <w:r>
+        <w:rPr>
+          <w:rFonts w:cstheme="minorHAnsi"/>
+          <w:i/>
+        </w:rPr>
+        <w:t>Electrons:</w:t>
+      </w:r>
+    </w:p>
+    <w:p>
+      <w:pPr>
+        <w:pStyle w:val="ListParagraph"/>
+        <w:numPr>
+          <w:ilvl w:val="3"/>
+          <w:numId w:val="1"/>
+        </w:numPr>
+        <w:rPr>
+          <w:rFonts w:cstheme="minorHAnsi"/>
+          <w:b/>
+          <w:iCs/>
+          <w:color w:val="0070C0"/>
+        </w:rPr>
+      </w:pPr>
+      <w:r>
+        <w:rPr>
+          <w:rFonts w:cstheme="minorHAnsi"/>
+          <w:b/>
+          <w:iCs/>
+          <w:color w:val="7030A0"/>
+        </w:rPr>
+        <w:lastRenderedPageBreak/>
+        <w:t>Examiner</w:t>
+      </w:r>
+      <w:r>
+        <w:rPr>
+          <w:rFonts w:cstheme="minorHAnsi"/>
+          <w:b/>
+          <w:iCs/>
+          <w:color w:val="7030A0"/>
+        </w:rPr>
+        <w:t xml:space="preserve"> 1</w:t>
+      </w:r>
+      <w:r>
+        <w:rPr>
+          <w:rFonts w:cstheme="minorHAnsi"/>
+          <w:b/>
+          <w:iCs/>
+          <w:color w:val="7030A0"/>
+        </w:rPr>
+        <w:t xml:space="preserve"> </w:t>
+      </w:r>
+      <w:r>
+        <w:rPr>
+          <w:rFonts w:cstheme="minorHAnsi"/>
+          <w:iCs/>
+        </w:rPr>
+        <w:t>(Page 109): Add reference to Chapter 5 for conversion veto.</w:t>
+      </w:r>
+      <w:r>
+        <w:rPr>
+          <w:rFonts w:cstheme="minorHAnsi"/>
+          <w:iCs/>
+        </w:rPr>
+        <w:t xml:space="preserve"> </w:t>
+      </w:r>
+      <w:r>
+        <w:rPr>
+          <w:rFonts w:cstheme="minorHAnsi"/>
+          <w:b/>
+          <w:iCs/>
+          <w:color w:val="7030A0"/>
+        </w:rPr>
+        <w:t>Examiner 2 adds: how is “photon-electron conversion” defined?</w:t>
+      </w:r>
+      <w:r>
+        <w:rPr>
+          <w:rFonts w:cstheme="minorHAnsi"/>
+          <w:b/>
+          <w:iCs/>
+          <w:color w:val="7030A0"/>
+        </w:rPr>
+        <w:t xml:space="preserve"> Unsure of the need to reference Chapter 5 – surely definition of veto is sufficient</w:t>
+      </w:r>
+      <w:r>
+        <w:rPr>
+          <w:rFonts w:cstheme="minorHAnsi"/>
+          <w:b/>
+          <w:iCs/>
+          <w:color w:val="7030A0"/>
+        </w:rPr>
+        <w:t xml:space="preserve">. </w:t>
+      </w:r>
+      <w:r>
+        <w:rPr>
+          <w:rFonts w:cstheme="minorHAnsi"/>
+          <w:b/>
+          <w:iCs/>
+          <w:color w:val="0070C0"/>
+        </w:rPr>
+        <w:t>New text:</w:t>
+      </w:r>
+      <w:r>
+        <w:rPr>
+          <w:rFonts w:cstheme="minorHAnsi"/>
+          <w:b/>
+          <w:iCs/>
+          <w:color w:val="0070C0"/>
+        </w:rPr>
+        <w:t xml:space="preserve"> </w:t>
+      </w:r>
+      <w:proofErr w:type="gramStart"/>
+      <w:r>
+        <w:rPr>
+          <w:rFonts w:cstheme="minorHAnsi"/>
+          <w:b/>
+          <w:iCs/>
+          <w:color w:val="0070C0"/>
+        </w:rPr>
+        <w:t>“ -</w:t>
+      </w:r>
+      <w:proofErr w:type="gramEnd"/>
+      <w:r>
+        <w:rPr>
+          <w:rFonts w:cstheme="minorHAnsi"/>
+          <w:b/>
+          <w:iCs/>
+          <w:color w:val="0070C0"/>
+        </w:rPr>
+        <w:t xml:space="preserve"> </w:t>
+      </w:r>
+      <w:r>
+        <w:rPr>
+          <w:b/>
+          <w:iCs/>
+          <w:color w:val="0070C0"/>
+        </w:rPr>
+        <w:t xml:space="preserve">a conversion veto - is applied for all working points. The photon to electron conversion veto tests if a pair of electron tracks originate from a common displaced vertex. Any electron which fails </w:t>
+      </w:r>
+      <w:proofErr w:type="gramStart"/>
+      <w:r>
+        <w:rPr>
+          <w:b/>
+          <w:iCs/>
+          <w:color w:val="0070C0"/>
+        </w:rPr>
+        <w:t>this criteria</w:t>
+      </w:r>
+      <w:proofErr w:type="gramEnd"/>
+      <w:r>
+        <w:rPr>
+          <w:b/>
+          <w:iCs/>
+          <w:color w:val="0070C0"/>
+        </w:rPr>
+        <w:t xml:space="preserve"> is rejected.</w:t>
+      </w:r>
+      <w:r>
+        <w:rPr>
+          <w:rFonts w:cstheme="minorHAnsi"/>
+          <w:b/>
+          <w:iCs/>
+          <w:color w:val="0070C0"/>
+        </w:rPr>
+        <w:t>”</w:t>
+      </w:r>
+    </w:p>
+    <w:p>
+      <w:pPr>
+        <w:pStyle w:val="ListParagraph"/>
+        <w:numPr>
+          <w:ilvl w:val="3"/>
+          <w:numId w:val="1"/>
+        </w:numPr>
+        <w:rPr>
+          <w:rFonts w:cstheme="minorHAnsi"/>
+          <w:iCs/>
           <w:color w:val="0070C0"/>
           <w:highlight w:val="yellow"/>
         </w:rPr>
-        <w:t>Annotation for final paragraph prior to Electrons subsubsection.</w:t>
-      </w:r>
-      <w:r>
-        <w:rPr>
-          <w:rFonts w:cstheme="minorHAnsi"/>
-          <w:i/>
+      </w:pPr>
+      <w:r>
+        <w:rPr>
+          <w:rFonts w:cstheme="minorHAnsi"/>
+          <w:b/>
+          <w:iCs/>
+          <w:color w:val="7030A0"/>
+          <w:highlight w:val="yellow"/>
+        </w:rPr>
+        <w:t xml:space="preserve">Examiner 2 </w:t>
+      </w:r>
+      <w:r>
+        <w:rPr>
+          <w:rFonts w:cstheme="minorHAnsi"/>
+          <w:iCs/>
+          <w:highlight w:val="yellow"/>
+        </w:rPr>
+        <w:t>(Page 110): “</w:t>
+      </w:r>
+      <w:r>
+        <w:rPr>
+          <w:rFonts w:cstheme="minorHAnsi"/>
+          <w:iCs/>
+          <w:highlight w:val="yellow"/>
+          <w:u w:val="single" w:color="7030A0"/>
+        </w:rPr>
+        <w:t>The MVA tuned variables include</w:t>
+      </w:r>
+      <w:r>
+        <w:rPr>
+          <w:rFonts w:cstheme="minorHAnsi"/>
+          <w:iCs/>
+          <w:highlight w:val="yellow"/>
+        </w:rPr>
+        <w:t xml:space="preserve">:” </w:t>
+      </w:r>
+      <w:r>
+        <w:rPr>
+          <w:rFonts w:cstheme="minorHAnsi"/>
+          <w:b/>
+          <w:iCs/>
+          <w:color w:val="7030A0"/>
+          <w:highlight w:val="yellow"/>
+        </w:rPr>
+        <w:t>How</w:t>
+      </w:r>
+      <w:r>
+        <w:rPr>
+          <w:rFonts w:cstheme="minorHAnsi"/>
+          <w:b/>
+          <w:iCs/>
+          <w:color w:val="7030A0"/>
+          <w:highlight w:val="yellow"/>
+        </w:rPr>
+        <w:t xml:space="preserve"> are the tuned? More detail required.</w:t>
+      </w:r>
+      <w:r>
+        <w:rPr>
+          <w:rFonts w:cstheme="minorHAnsi"/>
+          <w:b/>
+          <w:iCs/>
+          <w:color w:val="7030A0"/>
+          <w:highlight w:val="yellow"/>
+        </w:rPr>
+        <w:t xml:space="preserve"> </w:t>
+      </w:r>
+      <w:r>
+        <w:rPr>
+          <w:rFonts w:cstheme="minorHAnsi"/>
+          <w:b/>
+          <w:iCs/>
           <w:color w:val="0070C0"/>
           <w:highlight w:val="yellow"/>
         </w:rPr>
+        <w:t xml:space="preserve">On the basis of delivering a defined acceptance efficiency whilst maximising </w:t>
+      </w:r>
+      <w:r>
+        <w:rPr>
+          <w:rFonts w:cstheme="minorHAnsi"/>
+          <w:b/>
+          <w:iCs/>
+          <w:color w:val="0070C0"/>
+          <w:highlight w:val="yellow"/>
+        </w:rPr>
+        <w:t xml:space="preserve">training sample (Z+ jets) </w:t>
+      </w:r>
+      <w:r>
+        <w:rPr>
+          <w:rFonts w:cstheme="minorHAnsi"/>
+          <w:b/>
+          <w:iCs/>
+          <w:color w:val="0070C0"/>
+          <w:highlight w:val="yellow"/>
+        </w:rPr>
+        <w:t>fake rejection.</w:t>
+      </w:r>
+      <w:r>
+        <w:rPr>
+          <w:rFonts w:cstheme="minorHAnsi"/>
+          <w:b/>
+          <w:iCs/>
+          <w:color w:val="0070C0"/>
+          <w:highlight w:val="yellow"/>
+        </w:rPr>
         <w:t xml:space="preserve"> </w:t>
       </w:r>
       <w:r>
         <w:rPr>
           <w:rFonts w:cstheme="minorHAnsi"/>
           <w:b/>
-          <w:i/>
-          <w:color w:val="7030A0"/>
-          <w:highlight w:val="yellow"/>
-        </w:rPr>
-        <w:t>Would be worth including indication efficiency and fakes rates here …</w:t>
-      </w:r>
-    </w:p>
-    <w:p>
-      <w:pPr>
-        <w:pStyle w:val="ListParagraph"/>
-        <w:numPr>
-          <w:ilvl w:val="2"/>
-          <w:numId w:val="1"/>
-        </w:numPr>
-        <w:rPr>
-          <w:rFonts w:cstheme="minorHAnsi"/>
-          <w:i/>
-          <w:highlight w:val="yellow"/>
-        </w:rPr>
-      </w:pPr>
-      <w:r>
-        <w:rPr>
-          <w:rFonts w:cstheme="minorHAnsi"/>
-          <w:i/>
-          <w:highlight w:val="yellow"/>
-        </w:rPr>
-        <w:t>Electrons:</w:t>
+          <w:iCs/>
+          <w:color w:val="0070C0"/>
+        </w:rPr>
+        <w:t xml:space="preserve">Proposed text: </w:t>
       </w:r>
     </w:p>
     <w:p>
@@ -15954,33 +16510,27 @@
         </w:numPr>
         <w:rPr>
           <w:rFonts w:cstheme="minorHAnsi"/>
-          <w:i/>
-          <w:highlight w:val="yellow"/>
-        </w:rPr>
-      </w:pPr>
-      <w:r>
-        <w:rPr>
-          <w:rFonts w:cstheme="minorHAnsi"/>
-          <w:b/>
-          <w:i/>
-          <w:color w:val="7030A0"/>
-          <w:highlight w:val="yellow"/>
-        </w:rPr>
-        <w:t xml:space="preserve">Examiners </w:t>
-      </w:r>
-      <w:r>
-        <w:rPr>
-          <w:rFonts w:cstheme="minorHAnsi"/>
-          <w:i/>
-          <w:highlight w:val="yellow"/>
-        </w:rPr>
-        <w:t>(Page 109): Add reference to Chapter 5 for conversion veto.</w:t>
-      </w:r>
-      <w:r>
-        <w:rPr>
-          <w:rFonts w:cstheme="minorHAnsi"/>
-          <w:i/>
-          <w:highlight w:val="yellow"/>
+          <w:iCs/>
+        </w:rPr>
+      </w:pPr>
+      <w:r>
+        <w:rPr>
+          <w:rFonts w:cstheme="minorHAnsi"/>
+          <w:iCs/>
+        </w:rPr>
+        <w:t xml:space="preserve">Page 110: </w:t>
+      </w:r>
+      <w:r>
+        <w:rPr>
+          <w:rFonts w:cstheme="minorHAnsi"/>
+          <w:iCs/>
+        </w:rPr>
+        <w:t>Full 5x5σiηiη – add a brief summary.</w:t>
+      </w:r>
+      <w:r>
+        <w:rPr>
+          <w:rFonts w:cstheme="minorHAnsi"/>
+          <w:iCs/>
         </w:rPr>
         <w:t xml:space="preserve"> </w:t>
       </w:r>
@@ -15988,11 +16538,68 @@
         <w:rPr>
           <w:rFonts w:cstheme="minorHAnsi"/>
           <w:b/>
-          <w:i/>
-          <w:color w:val="7030A0"/>
-          <w:highlight w:val="yellow"/>
-        </w:rPr>
-        <w:t>Examiner 2 adds: how is “photon-electron conversion” defined?</w:t>
+          <w:iCs/>
+          <w:color w:val="7030A0"/>
+        </w:rPr>
+        <w:t>Examiners also picked up on this.</w:t>
+      </w:r>
+    </w:p>
+    <w:p>
+      <w:pPr>
+        <w:pStyle w:val="ListParagraph"/>
+        <w:numPr>
+          <w:ilvl w:val="4"/>
+          <w:numId w:val="1"/>
+        </w:numPr>
+        <w:rPr>
+          <w:rFonts w:cstheme="minorHAnsi"/>
+          <w:b/>
+          <w:bCs/>
+          <w:iCs/>
+          <w:color w:val="0070C0"/>
+        </w:rPr>
+      </w:pPr>
+      <w:r>
+        <w:rPr>
+          <w:rFonts w:cstheme="minorHAnsi"/>
+          <w:b/>
+          <w:bCs/>
+          <w:iCs/>
+          <w:color w:val="0070C0"/>
+        </w:rPr>
+        <w:t>Describes the lateral extension of the shower along the η directio</w:t>
+      </w:r>
+      <w:r>
+        <w:rPr>
+          <w:rFonts w:cstheme="minorHAnsi"/>
+          <w:b/>
+          <w:bCs/>
+          <w:iCs/>
+          <w:color w:val="0070C0"/>
+        </w:rPr>
+        <w:t xml:space="preserve">n: i.e. the RMS along the η direction inside the 5x5 </w:t>
+      </w:r>
+      <w:proofErr w:type="spellStart"/>
+      <w:r>
+        <w:rPr>
+          <w:rFonts w:cstheme="minorHAnsi"/>
+          <w:b/>
+          <w:bCs/>
+          <w:iCs/>
+          <w:color w:val="0070C0"/>
+        </w:rPr>
+        <w:t>iη</w:t>
+      </w:r>
+      <w:proofErr w:type="spellEnd"/>
+      <w:r>
+        <w:rPr>
+          <w:rFonts w:cstheme="minorHAnsi"/>
+          <w:b/>
+          <w:bCs/>
+          <w:iCs/>
+          <w:color w:val="0070C0"/>
+        </w:rPr>
+        <w:t xml:space="preserve"> tower.</w:t>
       </w:r>
     </w:p>
     <w:p>
@@ -16004,175 +16611,14 @@
         </w:numPr>
         <w:rPr>
           <w:rFonts w:cstheme="minorHAnsi"/>
-          <w:i/>
-          <w:highlight w:val="yellow"/>
-        </w:rPr>
-      </w:pPr>
-      <w:r>
-        <w:rPr>
-          <w:rFonts w:cstheme="minorHAnsi"/>
-          <w:b/>
-          <w:i/>
-          <w:color w:val="7030A0"/>
-          <w:highlight w:val="yellow"/>
-        </w:rPr>
-        <w:t xml:space="preserve">Examiner 2 </w:t>
-      </w:r>
-      <w:r>
-        <w:rPr>
-          <w:rFonts w:cstheme="minorHAnsi"/>
-          <w:i/>
-          <w:highlight w:val="yellow"/>
-        </w:rPr>
-        <w:t>(Page 110): “</w:t>
-      </w:r>
-      <w:r>
-        <w:rPr>
-          <w:rFonts w:cstheme="minorHAnsi"/>
-          <w:i/>
-          <w:highlight w:val="yellow"/>
-          <w:u w:val="single" w:color="7030A0"/>
-        </w:rPr>
-        <w:t>The MVA tuned variables include</w:t>
-      </w:r>
-      <w:r>
-        <w:rPr>
-          <w:rFonts w:cstheme="minorHAnsi"/>
-          <w:i/>
-          <w:highlight w:val="yellow"/>
-        </w:rPr>
-        <w:t>:” Ho</w:t>
-      </w:r>
-      <w:r>
-        <w:rPr>
-          <w:rFonts w:cstheme="minorHAnsi"/>
-          <w:b/>
-          <w:i/>
-          <w:color w:val="7030A0"/>
-          <w:highlight w:val="yellow"/>
-        </w:rPr>
-        <w:t>w are the tuned? More detail required.</w:t>
-      </w:r>
-    </w:p>
-    <w:p>
-      <w:pPr>
-        <w:pStyle w:val="ListParagraph"/>
-        <w:numPr>
-          <w:ilvl w:val="3"/>
-          <w:numId w:val="1"/>
-        </w:numPr>
-        <w:rPr>
-          <w:rFonts w:cstheme="minorHAnsi"/>
-          <w:iCs/>
-        </w:rPr>
-      </w:pPr>
-      <w:r>
-        <w:rPr>
-          <w:rFonts w:cstheme="minorHAnsi"/>
-          <w:iCs/>
-        </w:rPr>
-        <w:t xml:space="preserve">Page 110: </w:t>
-      </w:r>
-      <w:r>
-        <w:rPr>
-          <w:rFonts w:cstheme="minorHAnsi"/>
-          <w:iCs/>
-        </w:rPr>
-        <w:t>Full 5x5σiηiη – add a brief summary.</w:t>
-      </w:r>
-      <w:r>
-        <w:rPr>
-          <w:rFonts w:cstheme="minorHAnsi"/>
-          <w:iCs/>
-        </w:rPr>
-        <w:t xml:space="preserve"> </w:t>
-      </w:r>
-      <w:r>
-        <w:rPr>
-          <w:rFonts w:cstheme="minorHAnsi"/>
-          <w:b/>
-          <w:iCs/>
-          <w:color w:val="7030A0"/>
-        </w:rPr>
-        <w:t>Examiners also picked up on this.</w:t>
-      </w:r>
-    </w:p>
-    <w:p>
-      <w:pPr>
-        <w:pStyle w:val="ListParagraph"/>
-        <w:numPr>
-          <w:ilvl w:val="4"/>
-          <w:numId w:val="1"/>
-        </w:numPr>
-        <w:rPr>
-          <w:rFonts w:cstheme="minorHAnsi"/>
-          <w:b/>
-          <w:bCs/>
-          <w:iCs/>
-          <w:color w:val="0070C0"/>
-        </w:rPr>
-      </w:pPr>
-      <w:r>
-        <w:rPr>
-          <w:rFonts w:cstheme="minorHAnsi"/>
-          <w:b/>
-          <w:bCs/>
-          <w:iCs/>
-          <w:color w:val="0070C0"/>
-        </w:rPr>
-        <w:t>Describes the lateral extension of the shower along the η directio</w:t>
-      </w:r>
-      <w:r>
-        <w:rPr>
-          <w:rFonts w:cstheme="minorHAnsi"/>
-          <w:b/>
-          <w:bCs/>
-          <w:iCs/>
-          <w:color w:val="0070C0"/>
-        </w:rPr>
-        <w:t xml:space="preserve">n: i.e. the RMS along the η direction inside the 5x5 </w:t>
-      </w:r>
-      <w:proofErr w:type="spellStart"/>
-      <w:r>
-        <w:rPr>
-          <w:rFonts w:cstheme="minorHAnsi"/>
-          <w:b/>
-          <w:bCs/>
-          <w:iCs/>
-          <w:color w:val="0070C0"/>
-        </w:rPr>
-        <w:t>iη</w:t>
-      </w:r>
-      <w:proofErr w:type="spellEnd"/>
-      <w:r>
-        <w:rPr>
-          <w:rFonts w:cstheme="minorHAnsi"/>
-          <w:b/>
-          <w:bCs/>
-          <w:iCs/>
-          <w:color w:val="0070C0"/>
-        </w:rPr>
-        <w:t xml:space="preserve"> tower.</w:t>
-      </w:r>
-    </w:p>
-    <w:p>
-      <w:pPr>
-        <w:pStyle w:val="ListParagraph"/>
-        <w:numPr>
-          <w:ilvl w:val="3"/>
-          <w:numId w:val="1"/>
-        </w:numPr>
-        <w:rPr>
-          <w:rFonts w:cstheme="minorHAnsi"/>
-        </w:rPr>
-      </w:pPr>
-      <w:r>
-        <w:rPr>
-          <w:rFonts w:cstheme="minorHAnsi"/>
-          <w:b/>
-          <w:color w:val="7030A0"/>
-        </w:rPr>
-        <w:lastRenderedPageBreak/>
+        </w:rPr>
+      </w:pPr>
+      <w:r>
+        <w:rPr>
+          <w:rFonts w:cstheme="minorHAnsi"/>
+          <w:b/>
+          <w:color w:val="7030A0"/>
+        </w:rPr>
         <w:t xml:space="preserve">Examiner 2 </w:t>
       </w:r>
       <w:r>
@@ -17146,6 +17592,7 @@
           <w:rFonts w:cstheme="minorHAnsi"/>
           <w:i/>
         </w:rPr>
+        <w:lastRenderedPageBreak/>
         <w:t>Data and Simulation Samples:</w:t>
       </w:r>
     </w:p>
@@ -17531,91 +17978,160 @@
         <w:rPr>
           <w:rFonts w:cstheme="minorHAnsi"/>
           <w:i/>
+        </w:rPr>
+      </w:pPr>
+      <w:proofErr w:type="spellStart"/>
+      <w:r>
+        <w:rPr>
+          <w:rFonts w:cstheme="minorHAnsi"/>
+          <w:i/>
+        </w:rPr>
+        <w:t>Miscalibrated</w:t>
+      </w:r>
+      <w:proofErr w:type="spellEnd"/>
+      <w:r>
+        <w:rPr>
+          <w:rFonts w:cstheme="minorHAnsi"/>
+          <w:i/>
+        </w:rPr>
+        <w:t xml:space="preserve"> Tracker APV </w:t>
+      </w:r>
+      <w:r>
+        <w:rPr>
+          <w:rFonts w:cstheme="minorHAnsi"/>
+          <w:b/>
+          <w:i/>
+          <w:color w:val="FF0000"/>
+        </w:rPr>
+        <w:t>Chips</w:t>
+      </w:r>
+      <w:r>
+        <w:rPr>
+          <w:rFonts w:cstheme="minorHAnsi"/>
+          <w:b/>
+          <w:i/>
+          <w:color w:val="FF0000"/>
+        </w:rPr>
+        <w:t xml:space="preserve"> </w:t>
+      </w:r>
+      <w:r>
+        <w:rPr>
+          <w:rFonts w:cstheme="minorHAnsi"/>
+          <w:i/>
+        </w:rPr>
+        <w:t>(7.2.1 title)</w:t>
+      </w:r>
+    </w:p>
+    <w:p>
+      <w:pPr>
+        <w:pStyle w:val="ListParagraph"/>
+        <w:numPr>
+          <w:ilvl w:val="2"/>
+          <w:numId w:val="1"/>
+        </w:numPr>
+        <w:rPr>
+          <w:rFonts w:cstheme="minorHAnsi"/>
+          <w:i/>
+        </w:rPr>
+      </w:pPr>
+      <w:r>
+        <w:rPr>
+          <w:rFonts w:cstheme="minorHAnsi"/>
+          <w:i/>
+        </w:rPr>
+        <w:t>Split up first sentence into two.</w:t>
+      </w:r>
+    </w:p>
+    <w:p>
+      <w:pPr>
+        <w:pStyle w:val="ListParagraph"/>
+        <w:numPr>
+          <w:ilvl w:val="2"/>
+          <w:numId w:val="1"/>
+        </w:numPr>
+        <w:rPr>
+          <w:rFonts w:cstheme="minorHAnsi"/>
+          <w:i/>
+        </w:rPr>
+      </w:pPr>
+      <w:r>
+        <w:rPr>
+          <w:rFonts w:cstheme="minorHAnsi"/>
+          <w:i/>
+        </w:rPr>
+        <w:t>P</w:t>
+      </w:r>
+      <w:r>
+        <w:rPr>
+          <w:rFonts w:cstheme="minorHAnsi"/>
+          <w:i/>
+        </w:rPr>
+        <w:t>aragraphs 2+3 can be one paragraph</w:t>
+      </w:r>
+    </w:p>
+    <w:p>
+      <w:pPr>
+        <w:pStyle w:val="ListParagraph"/>
+        <w:numPr>
+          <w:ilvl w:val="1"/>
+          <w:numId w:val="1"/>
+        </w:numPr>
+        <w:rPr>
+          <w:rFonts w:cstheme="minorHAnsi"/>
+          <w:i/>
           <w:highlight w:val="yellow"/>
         </w:rPr>
       </w:pPr>
       <w:r>
         <w:rPr>
           <w:rFonts w:cstheme="minorHAnsi"/>
-          <w:b/>
-          <w:i/>
-          <w:color w:val="7030A0"/>
+          <w:i/>
           <w:highlight w:val="yellow"/>
         </w:rPr>
-        <w:t xml:space="preserve">Examiner </w:t>
-      </w:r>
-      <w:proofErr w:type="gramStart"/>
-      <w:r>
-        <w:rPr>
-          <w:rFonts w:cstheme="minorHAnsi"/>
-          <w:b/>
+        <w:t>Lepton Efficiency</w:t>
+      </w:r>
+    </w:p>
+    <w:p>
+      <w:pPr>
+        <w:pStyle w:val="ListParagraph"/>
+        <w:numPr>
+          <w:ilvl w:val="2"/>
+          <w:numId w:val="1"/>
+        </w:numPr>
+        <w:rPr>
+          <w:rFonts w:cstheme="minorHAnsi"/>
           <w:i/>
           <w:color w:val="7030A0"/>
           <w:highlight w:val="yellow"/>
         </w:rPr>
-        <w:t xml:space="preserve">2  </w:t>
-      </w:r>
-      <w:r>
-        <w:rPr>
-          <w:rFonts w:cstheme="minorHAnsi"/>
-          <w:i/>
+      </w:pPr>
+      <w:r>
+        <w:rPr>
+          <w:rFonts w:cstheme="minorHAnsi"/>
+          <w:b/>
+          <w:i/>
+          <w:color w:val="7030A0"/>
           <w:highlight w:val="yellow"/>
         </w:rPr>
-        <w:t>(</w:t>
-      </w:r>
-      <w:proofErr w:type="gramEnd"/>
-      <w:r>
-        <w:rPr>
-          <w:rFonts w:cstheme="minorHAnsi"/>
-          <w:i/>
+        <w:t>Examiner</w:t>
+      </w:r>
+      <w:r>
+        <w:rPr>
+          <w:rFonts w:cstheme="minorHAnsi"/>
+          <w:b/>
+          <w:i/>
+          <w:color w:val="7030A0"/>
           <w:highlight w:val="yellow"/>
         </w:rPr>
-        <w:t>Page 116):</w:t>
-      </w:r>
-    </w:p>
-    <w:p>
-      <w:pPr>
-        <w:pStyle w:val="ListParagraph"/>
-        <w:numPr>
-          <w:ilvl w:val="1"/>
-          <w:numId w:val="1"/>
-        </w:numPr>
-        <w:rPr>
-          <w:rFonts w:cstheme="minorHAnsi"/>
-          <w:i/>
-        </w:rPr>
-      </w:pPr>
-      <w:proofErr w:type="spellStart"/>
-      <w:r>
-        <w:rPr>
-          <w:rFonts w:cstheme="minorHAnsi"/>
-          <w:i/>
-        </w:rPr>
-        <w:t>Miscalibrated</w:t>
-      </w:r>
-      <w:proofErr w:type="spellEnd"/>
-      <w:r>
-        <w:rPr>
-          <w:rFonts w:cstheme="minorHAnsi"/>
-          <w:i/>
-        </w:rPr>
-        <w:t xml:space="preserve"> Tracker APV </w:t>
-      </w:r>
-      <w:r>
-        <w:rPr>
-          <w:rFonts w:cstheme="minorHAnsi"/>
-          <w:b/>
-          <w:i/>
-          <w:color w:val="FF0000"/>
-        </w:rPr>
-        <w:t>Chips</w:t>
-      </w:r>
-      <w:r>
-        <w:rPr>
-          <w:rFonts w:cstheme="minorHAnsi"/>
-          <w:b/>
-          <w:i/>
-          <w:color w:val="FF0000"/>
+        <w:t xml:space="preserve"> 1</w:t>
+      </w:r>
+      <w:r>
+        <w:rPr>
+          <w:rFonts w:cstheme="minorHAnsi"/>
+          <w:b/>
+          <w:i/>
+          <w:color w:val="7030A0"/>
+          <w:highlight w:val="yellow"/>
         </w:rPr>
         <w:t xml:space="preserve"> </w:t>
       </w:r>
@@ -17623,8 +18139,26 @@
         <w:rPr>
           <w:rFonts w:cstheme="minorHAnsi"/>
           <w:i/>
-        </w:rPr>
-        <w:t>(7.2.1 title)</w:t>
+          <w:highlight w:val="yellow"/>
+        </w:rPr>
+        <w:t>(Page 119):</w:t>
+      </w:r>
+      <w:r>
+        <w:rPr>
+          <w:rFonts w:cstheme="minorHAnsi"/>
+          <w:i/>
+          <w:highlight w:val="yellow"/>
+        </w:rPr>
+        <w:t xml:space="preserve"> </w:t>
+      </w:r>
+      <w:r>
+        <w:rPr>
+          <w:rFonts w:cstheme="minorHAnsi"/>
+          <w:i/>
+          <w:color w:val="7030A0"/>
+          <w:highlight w:val="yellow"/>
+        </w:rPr>
+        <w:t>“plots for the performance”</w:t>
       </w:r>
     </w:p>
     <w:p>
@@ -17637,158 +18171,18 @@
         <w:rPr>
           <w:rFonts w:cstheme="minorHAnsi"/>
           <w:i/>
-        </w:rPr>
-      </w:pPr>
-      <w:r>
-        <w:rPr>
-          <w:rFonts w:cstheme="minorHAnsi"/>
-          <w:i/>
-        </w:rPr>
-        <w:t>Split up first sentence into two.</w:t>
-      </w:r>
-    </w:p>
-    <w:p>
-      <w:pPr>
-        <w:pStyle w:val="ListParagraph"/>
-        <w:numPr>
-          <w:ilvl w:val="2"/>
-          <w:numId w:val="1"/>
-        </w:numPr>
-        <w:rPr>
-          <w:rFonts w:cstheme="minorHAnsi"/>
-          <w:i/>
-        </w:rPr>
-      </w:pPr>
-      <w:r>
-        <w:rPr>
-          <w:rFonts w:cstheme="minorHAnsi"/>
-          <w:i/>
-        </w:rPr>
-        <w:t>P</w:t>
-      </w:r>
-      <w:r>
-        <w:rPr>
-          <w:rFonts w:cstheme="minorHAnsi"/>
-          <w:i/>
-        </w:rPr>
-        <w:t>aragraphs 2+3 can be one paragraph</w:t>
-      </w:r>
-    </w:p>
-    <w:p>
-      <w:pPr>
-        <w:pStyle w:val="ListParagraph"/>
-        <w:numPr>
-          <w:ilvl w:val="1"/>
-          <w:numId w:val="1"/>
-        </w:numPr>
-        <w:rPr>
-          <w:rFonts w:cstheme="minorHAnsi"/>
-          <w:i/>
+          <w:color w:val="7030A0"/>
           <w:highlight w:val="yellow"/>
         </w:rPr>
       </w:pPr>
       <w:r>
         <w:rPr>
           <w:rFonts w:cstheme="minorHAnsi"/>
-          <w:i/>
+          <w:b/>
+          <w:i/>
+          <w:color w:val="7030A0"/>
           <w:highlight w:val="yellow"/>
         </w:rPr>
-        <w:t>Lepton Efficiency</w:t>
-      </w:r>
-    </w:p>
-    <w:p>
-      <w:pPr>
-        <w:pStyle w:val="ListParagraph"/>
-        <w:numPr>
-          <w:ilvl w:val="2"/>
-          <w:numId w:val="1"/>
-        </w:numPr>
-        <w:rPr>
-          <w:rFonts w:cstheme="minorHAnsi"/>
-          <w:i/>
-          <w:color w:val="7030A0"/>
-          <w:highlight w:val="yellow"/>
-        </w:rPr>
-      </w:pPr>
-      <w:r>
-        <w:rPr>
-          <w:rFonts w:cstheme="minorHAnsi"/>
-          <w:b/>
-          <w:i/>
-          <w:color w:val="7030A0"/>
-          <w:highlight w:val="yellow"/>
-        </w:rPr>
-        <w:t>Examiner</w:t>
-      </w:r>
-      <w:r>
-        <w:rPr>
-          <w:rFonts w:cstheme="minorHAnsi"/>
-          <w:b/>
-          <w:i/>
-          <w:color w:val="7030A0"/>
-          <w:highlight w:val="yellow"/>
-        </w:rPr>
-        <w:t xml:space="preserve"> 1</w:t>
-      </w:r>
-      <w:r>
-        <w:rPr>
-          <w:rFonts w:cstheme="minorHAnsi"/>
-          <w:b/>
-          <w:i/>
-          <w:color w:val="7030A0"/>
-          <w:highlight w:val="yellow"/>
-        </w:rPr>
-        <w:t xml:space="preserve"> </w:t>
-      </w:r>
-      <w:r>
-        <w:rPr>
-          <w:rFonts w:cstheme="minorHAnsi"/>
-          <w:i/>
-          <w:highlight w:val="yellow"/>
-        </w:rPr>
-        <w:t>(Page 119):</w:t>
-      </w:r>
-      <w:r>
-        <w:rPr>
-          <w:rFonts w:cstheme="minorHAnsi"/>
-          <w:i/>
-          <w:highlight w:val="yellow"/>
-        </w:rPr>
-        <w:t xml:space="preserve"> </w:t>
-      </w:r>
-      <w:r>
-        <w:rPr>
-          <w:rFonts w:cstheme="minorHAnsi"/>
-          <w:i/>
-          <w:color w:val="7030A0"/>
-          <w:highlight w:val="yellow"/>
-        </w:rPr>
-        <w:t>“plots for the performance”</w:t>
-      </w:r>
-    </w:p>
-    <w:p>
-      <w:pPr>
-        <w:pStyle w:val="ListParagraph"/>
-        <w:numPr>
-          <w:ilvl w:val="2"/>
-          <w:numId w:val="1"/>
-        </w:numPr>
-        <w:rPr>
-          <w:rFonts w:cstheme="minorHAnsi"/>
-          <w:i/>
-          <w:color w:val="7030A0"/>
-          <w:highlight w:val="yellow"/>
-        </w:rPr>
-      </w:pPr>
-      <w:r>
-        <w:rPr>
-          <w:rFonts w:cstheme="minorHAnsi"/>
-          <w:b/>
-          <w:i/>
-          <w:color w:val="7030A0"/>
-          <w:highlight w:val="yellow"/>
-        </w:rPr>
-        <w:lastRenderedPageBreak/>
         <w:t>Examiner 1</w:t>
       </w:r>
       <w:r>
@@ -18996,6 +19390,7 @@
           <w:rFonts w:cstheme="minorHAnsi"/>
           <w:iCs/>
         </w:rPr>
+        <w:lastRenderedPageBreak/>
         <w:t>Non-Prompt Leptons</w:t>
       </w:r>
       <w:r>
@@ -19417,7 +19812,6 @@
           <w:iCs/>
           <w:color w:val="7030A0"/>
         </w:rPr>
-        <w:lastRenderedPageBreak/>
         <w:t xml:space="preserve">Examiners </w:t>
       </w:r>
       <w:r>
@@ -20408,6 +20802,7 @@
           <w:color w:val="7030A0"/>
           <w:highlight w:val="yellow"/>
         </w:rPr>
+        <w:lastRenderedPageBreak/>
         <w:t xml:space="preserve">Examiner 2 </w:t>
       </w:r>
       <w:r>
@@ -20899,7 +21294,6 @@
           <w:rFonts w:cstheme="minorHAnsi"/>
           <w:i/>
         </w:rPr>
-        <w:lastRenderedPageBreak/>
         <w:t xml:space="preserve">DATA IS OF GOOD </w:t>
       </w:r>
       <w:proofErr w:type="gramStart"/>
@@ -21978,6 +22372,7 @@
           <w:rFonts w:cstheme="minorHAnsi"/>
           <w:i/>
         </w:rPr>
+        <w:lastRenderedPageBreak/>
         <w:t xml:space="preserve">Summary of the </w:t>
       </w:r>
       <w:proofErr w:type="spellStart"/>
@@ -22389,7 +22784,6 @@
           <w:rFonts w:cstheme="minorHAnsi"/>
           <w:i/>
         </w:rPr>
-        <w:lastRenderedPageBreak/>
         <w:t>Appendix B:</w:t>
       </w:r>
     </w:p>
@@ -34879,7 +35273,7 @@
 </file>
 
 <file path=customXml/itemProps1.xml><?xml version="1.0" encoding="utf-8"?>
-<ds:datastoreItem xmlns:ds="http://schemas.openxmlformats.org/officeDocument/2006/customXml" ds:itemID="{48FB12FE-8D26-DD45-B243-8E68FD1173AC}">
+<ds:datastoreItem xmlns:ds="http://schemas.openxmlformats.org/officeDocument/2006/customXml" ds:itemID="{14E7ADAE-9A98-C847-9063-205D6D8F0EC6}">
   <ds:schemaRefs>
     <ds:schemaRef ds:uri="http://schemas.openxmlformats.org/officeDocument/2006/bibliography"/>
   </ds:schemaRefs>

</xml_diff>

<commit_message>
Added SPT and SST images
</commit_message>
<xml_diff>
--- a/ThesisCorrections.docx
+++ b/ThesisCorrections.docx
@@ -4416,15 +4416,14 @@
         </w:numPr>
         <w:rPr>
           <w:rFonts w:cstheme="minorHAnsi"/>
-          <w:highlight w:val="yellow"/>
-        </w:rPr>
-      </w:pPr>
-      <w:r>
-        <w:rPr>
-          <w:rFonts w:cstheme="minorHAnsi"/>
-          <w:b/>
-          <w:color w:val="7030A0"/>
-          <w:highlight w:val="yellow"/>
+        </w:rPr>
+      </w:pPr>
+      <w:bookmarkStart w:id="0" w:name="_GoBack"/>
+      <w:r>
+        <w:rPr>
+          <w:rFonts w:cstheme="minorHAnsi"/>
+          <w:b/>
+          <w:color w:val="7030A0"/>
         </w:rPr>
         <w:t>Examiner</w:t>
       </w:r>
@@ -4433,7 +4432,6 @@
           <w:rFonts w:cstheme="minorHAnsi"/>
           <w:b/>
           <w:color w:val="7030A0"/>
-          <w:highlight w:val="yellow"/>
         </w:rPr>
         <w:t xml:space="preserve"> </w:t>
       </w:r>
@@ -4442,47 +4440,55 @@
           <w:rFonts w:cstheme="minorHAnsi"/>
           <w:b/>
           <w:color w:val="7030A0"/>
-          <w:highlight w:val="yellow"/>
         </w:rPr>
         <w:t>1</w:t>
       </w:r>
       <w:r>
         <w:rPr>
           <w:rFonts w:cstheme="minorHAnsi"/>
-          <w:highlight w:val="yellow"/>
         </w:rPr>
         <w:t xml:space="preserve"> (Page 48)</w:t>
       </w:r>
       <w:r>
         <w:rPr>
           <w:rFonts w:cstheme="minorHAnsi"/>
-          <w:highlight w:val="yellow"/>
         </w:rPr>
         <w:t>:</w:t>
       </w:r>
       <w:r>
         <w:rPr>
           <w:rFonts w:cstheme="minorHAnsi"/>
-          <w:highlight w:val="yellow"/>
-        </w:rPr>
-        <w:t xml:space="preserve"> </w:t>
-      </w:r>
-      <w:r>
-        <w:rPr>
-          <w:rFonts w:cstheme="minorHAnsi"/>
-          <w:i/>
-          <w:highlight w:val="yellow"/>
-        </w:rPr>
-        <w:t>Nice to have pictures of SPT and SMT.</w:t>
-      </w:r>
-    </w:p>
-    <w:p>
-      <w:pPr>
-        <w:pStyle w:val="ListParagraph"/>
-        <w:numPr>
-          <w:ilvl w:val="2"/>
-          <w:numId w:val="1"/>
-        </w:numPr>
+        </w:rPr>
+        <w:t xml:space="preserve"> Nice to have pictures of SPT and SMT.</w:t>
+      </w:r>
+    </w:p>
+    <w:bookmarkEnd w:id="0"/>
+    <w:p>
+      <w:pPr>
+        <w:pStyle w:val="ListParagraph"/>
+        <w:numPr>
+          <w:ilvl w:val="3"/>
+          <w:numId w:val="1"/>
+        </w:numPr>
+        <w:rPr>
+          <w:rFonts w:cstheme="minorHAnsi"/>
+          <w:b/>
+          <w:color w:val="0070C0"/>
+        </w:rPr>
+      </w:pPr>
+      <w:r>
+        <w:rPr>
+          <w:rFonts w:cstheme="minorHAnsi"/>
+          <w:b/>
+          <w:color w:val="0070C0"/>
+        </w:rPr>
+        <w:t>Chosen two picturesque images for each subsubsection as technical layout is already shown in subsection{tracker}.</w:t>
+      </w:r>
+    </w:p>
+    <w:p>
+      <w:pPr>
+        <w:pStyle w:val="ListParagraph"/>
+        <w:ind w:left="2160"/>
         <w:rPr>
           <w:rFonts w:cstheme="minorHAnsi"/>
           <w:iCs/>
@@ -6041,6 +6047,7 @@
           <w:rFonts w:cstheme="minorHAnsi"/>
           <w:iCs/>
         </w:rPr>
+        <w:lastRenderedPageBreak/>
         <w:t xml:space="preserve">Page 62: </w:t>
       </w:r>
       <w:r>
@@ -6093,7 +6100,6 @@
           <w:b/>
           <w:color w:val="7030A0"/>
         </w:rPr>
-        <w:lastRenderedPageBreak/>
         <w:t>Examiner</w:t>
       </w:r>
       <w:r>
@@ -6154,14 +6160,12 @@
         <w:rPr>
           <w:rFonts w:cstheme="minorHAnsi"/>
           <w:iCs/>
-          <w:highlight w:val="lightGray"/>
-        </w:rPr>
-      </w:pPr>
-      <w:r>
-        <w:rPr>
-          <w:rFonts w:cstheme="minorHAnsi"/>
-          <w:iCs/>
-          <w:highlight w:val="lightGray"/>
+        </w:rPr>
+      </w:pPr>
+      <w:r>
+        <w:rPr>
+          <w:rFonts w:cstheme="minorHAnsi"/>
+          <w:iCs/>
         </w:rPr>
         <w:t xml:space="preserve">Page 64: Further details on the two </w:t>
       </w:r>
@@ -6170,7 +6174,6 @@
         <w:rPr>
           <w:rFonts w:cstheme="minorHAnsi"/>
           <w:iCs/>
-          <w:highlight w:val="lightGray"/>
         </w:rPr>
         <w:t>pT</w:t>
       </w:r>
@@ -6179,7 +6182,6 @@
         <w:rPr>
           <w:rFonts w:cstheme="minorHAnsi"/>
           <w:iCs/>
-          <w:highlight w:val="lightGray"/>
         </w:rPr>
         <w:t xml:space="preserve">-modules can be found in </w:t>
       </w:r>
@@ -6189,7 +6191,6 @@
           <w:b/>
           <w:iCs/>
           <w:color w:val="FF0000"/>
-          <w:highlight w:val="lightGray"/>
         </w:rPr>
         <w:t>[correct reference ordering]</w:t>
       </w:r>
@@ -6204,7 +6205,6 @@
         <w:rPr>
           <w:rFonts w:cstheme="minorHAnsi"/>
           <w:iCs/>
-          <w:highlight w:val="lightGray"/>
         </w:rPr>
       </w:pPr>
       <w:r>
@@ -6213,7 +6213,6 @@
           <w:b/>
           <w:iCs/>
           <w:color w:val="FF0000"/>
-          <w:highlight w:val="lightGray"/>
         </w:rPr>
         <w:t xml:space="preserve">Page 64: </w:t>
       </w:r>
@@ -6223,7 +6222,6 @@
           <w:b/>
           <w:iCs/>
           <w:color w:val="FF0000"/>
-          <w:highlight w:val="lightGray"/>
         </w:rPr>
         <w:t xml:space="preserve">Fix reference ordering in </w:t>
       </w:r>
@@ -6231,7 +6229,6 @@
         <w:rPr>
           <w:rFonts w:cstheme="minorHAnsi"/>
           <w:iCs/>
-          <w:highlight w:val="lightGray"/>
         </w:rPr>
         <w:t>Figure 4.2</w:t>
       </w:r>
@@ -6239,7 +6236,6 @@
         <w:rPr>
           <w:rFonts w:cstheme="minorHAnsi"/>
           <w:iCs/>
-          <w:highlight w:val="lightGray"/>
         </w:rPr>
         <w:t xml:space="preserve"> and end of the paragraph at the top of the page.</w:t>
       </w:r>
@@ -10049,19 +10045,17 @@
         </w:numPr>
         <w:rPr>
           <w:rFonts w:cstheme="minorHAnsi"/>
-          <w:i/>
-          <w:highlight w:val="yellow"/>
-        </w:rPr>
-      </w:pPr>
-      <w:r>
-        <w:rPr>
-          <w:rFonts w:cstheme="minorHAnsi"/>
-          <w:b/>
-          <w:i/>
+          <w:iCs/>
+        </w:rPr>
+      </w:pPr>
+      <w:r>
+        <w:rPr>
+          <w:rFonts w:cstheme="minorHAnsi"/>
+          <w:b/>
+          <w:iCs/>
           <w:color w:val="0070C0"/>
-          <w:highlight w:val="yellow"/>
-        </w:rPr>
-        <w:t>Need to explain why cot(theta) and z0 resolutions were worse for chi2?</w:t>
+        </w:rPr>
+        <w:t>Worse due to exclusion of higher order terms. Excluded due to additional free parameters making LUTs unfeasibly large.</w:t>
       </w:r>
     </w:p>
     <w:p>
@@ -10115,465 +10109,471 @@
         </w:rPr>
         <w:t xml:space="preserve">fixing binning </w:t>
       </w:r>
+      <w:r>
+        <w:rPr>
+          <w:rFonts w:cstheme="minorHAnsi"/>
+          <w:b/>
+          <w:iCs/>
+          <w:color w:val="0070C0"/>
+        </w:rPr>
+        <w:t>artefacts</w:t>
+      </w:r>
+      <w:r>
+        <w:rPr>
+          <w:rFonts w:cstheme="minorHAnsi"/>
+          <w:b/>
+          <w:iCs/>
+          <w:color w:val="0070C0"/>
+        </w:rPr>
+        <w:t>.</w:t>
+      </w:r>
+    </w:p>
+    <w:p>
+      <w:pPr>
+        <w:pStyle w:val="ListParagraph"/>
+        <w:rPr>
+          <w:rFonts w:cstheme="minorHAnsi"/>
+          <w:b/>
+          <w:i/>
+        </w:rPr>
+      </w:pPr>
+    </w:p>
+    <w:p>
+      <w:pPr>
+        <w:pStyle w:val="ListParagraph"/>
+        <w:numPr>
+          <w:ilvl w:val="2"/>
+          <w:numId w:val="1"/>
+        </w:numPr>
+        <w:rPr>
+          <w:rFonts w:cstheme="minorHAnsi"/>
+          <w:i/>
+          <w:color w:val="000000"/>
+        </w:rPr>
+      </w:pPr>
+      <w:r>
+        <w:rPr>
+          <w:rFonts w:cstheme="minorHAnsi"/>
+          <w:i/>
+          <w:color w:val="000000"/>
+        </w:rPr>
+        <w:t>Tracking at low transverse momenta studies:</w:t>
+      </w:r>
+    </w:p>
+    <w:p>
+      <w:pPr>
+        <w:pStyle w:val="ListParagraph"/>
+        <w:numPr>
+          <w:ilvl w:val="3"/>
+          <w:numId w:val="1"/>
+        </w:numPr>
+        <w:rPr>
+          <w:rFonts w:cstheme="minorHAnsi"/>
+          <w:iCs/>
+        </w:rPr>
+      </w:pPr>
+      <w:r>
+        <w:rPr>
+          <w:rFonts w:cstheme="minorHAnsi"/>
+          <w:b/>
+          <w:iCs/>
+          <w:color w:val="7030A0"/>
+        </w:rPr>
+        <w:t>Examiners</w:t>
+      </w:r>
+      <w:r>
+        <w:rPr>
+          <w:rFonts w:cstheme="minorHAnsi"/>
+          <w:iCs/>
+        </w:rPr>
+        <w:t xml:space="preserve"> (Page</w:t>
+      </w:r>
+      <w:r>
+        <w:rPr>
+          <w:rFonts w:cstheme="minorHAnsi"/>
+          <w:iCs/>
+        </w:rPr>
+        <w:t>s</w:t>
+      </w:r>
+      <w:r>
+        <w:rPr>
+          <w:rFonts w:cstheme="minorHAnsi"/>
+          <w:iCs/>
+        </w:rPr>
+        <w:t xml:space="preserve"> 80</w:t>
+      </w:r>
+      <w:r>
+        <w:rPr>
+          <w:rFonts w:cstheme="minorHAnsi"/>
+          <w:iCs/>
+        </w:rPr>
+        <w:t>-81</w:t>
+      </w:r>
+      <w:r>
+        <w:rPr>
+          <w:rFonts w:cstheme="minorHAnsi"/>
+          <w:iCs/>
+        </w:rPr>
+        <w:t>)</w:t>
+      </w:r>
+      <w:proofErr w:type="gramStart"/>
+      <w:r>
+        <w:rPr>
+          <w:rFonts w:cstheme="minorHAnsi"/>
+          <w:iCs/>
+        </w:rPr>
+        <w:t>:  “</w:t>
+      </w:r>
+      <w:proofErr w:type="gramEnd"/>
+      <w:r>
+        <w:rPr>
+          <w:rFonts w:cstheme="minorHAnsi"/>
+          <w:iCs/>
+        </w:rPr>
+        <w:t xml:space="preserve">… lower </w:t>
+      </w:r>
       <w:proofErr w:type="spellStart"/>
       <w:r>
         <w:rPr>
           <w:rFonts w:cstheme="minorHAnsi"/>
-          <w:b/>
-          <w:iCs/>
+          <w:iCs/>
+        </w:rPr>
+        <w:t>pT</w:t>
+      </w:r>
+      <w:proofErr w:type="spellEnd"/>
+      <w:r>
+        <w:rPr>
+          <w:rFonts w:cstheme="minorHAnsi"/>
+          <w:iCs/>
+        </w:rPr>
+        <w:t xml:space="preserve"> threshold of 2 GeV ... performance of the proposed track-finder system was studied.”, “… robustness studies…”</w:t>
+      </w:r>
+      <w:r>
+        <w:rPr>
+          <w:rFonts w:cstheme="minorHAnsi"/>
+          <w:iCs/>
+        </w:rPr>
+        <w:t>, “… demonstrator review.”, “</w:t>
+      </w:r>
+      <w:r>
+        <w:rPr>
+          <w:rFonts w:cstheme="minorHAnsi"/>
+          <w:iCs/>
+        </w:rPr>
+        <w:t>tracking efficiency below 3GeV with the Hough Transform.”</w:t>
+      </w:r>
+      <w:r>
+        <w:rPr>
+          <w:rFonts w:cstheme="minorHAnsi"/>
+          <w:iCs/>
+        </w:rPr>
+        <w:t xml:space="preserve"> </w:t>
+      </w:r>
+      <w:r>
+        <w:rPr>
+          <w:rFonts w:cstheme="minorHAnsi"/>
+          <w:iCs/>
+          <w:color w:val="7030A0"/>
+        </w:rPr>
+        <w:t>Underlined by Examiner 1 – suspect for questions for viva, but I think these parts can be rephrased into a better form.</w:t>
+      </w:r>
+    </w:p>
+    <w:p>
+      <w:pPr>
+        <w:pStyle w:val="ListParagraph"/>
+        <w:numPr>
+          <w:ilvl w:val="3"/>
+          <w:numId w:val="1"/>
+        </w:numPr>
+        <w:rPr>
+          <w:rFonts w:cstheme="minorHAnsi"/>
+          <w:iCs/>
+        </w:rPr>
+      </w:pPr>
+      <w:r>
+        <w:rPr>
+          <w:rFonts w:cstheme="minorHAnsi"/>
+          <w:b/>
+          <w:iCs/>
+          <w:color w:val="7030A0"/>
+        </w:rPr>
+        <w:t xml:space="preserve">Examiners </w:t>
+      </w:r>
+      <w:r>
+        <w:rPr>
+          <w:rFonts w:cstheme="minorHAnsi"/>
+          <w:iCs/>
+          <w:color w:val="000000"/>
+        </w:rPr>
+        <w:t>(Page 81): “… threshold of 2GeV</w:t>
+      </w:r>
+      <w:r>
+        <w:rPr>
+          <w:rFonts w:cstheme="minorHAnsi"/>
+          <w:b/>
+          <w:iCs/>
+          <w:color w:val="7030A0"/>
+        </w:rPr>
+        <w:t>.</w:t>
+      </w:r>
+      <w:r>
+        <w:rPr>
+          <w:rFonts w:cstheme="minorHAnsi"/>
+          <w:iCs/>
+          <w:color w:val="000000"/>
+        </w:rPr>
+        <w:t xml:space="preserve"> The …”</w:t>
+      </w:r>
+      <w:r>
+        <w:rPr>
+          <w:rFonts w:cstheme="minorHAnsi"/>
+          <w:iCs/>
+          <w:color w:val="000000"/>
+        </w:rPr>
+        <w:t xml:space="preserve"> </w:t>
+      </w:r>
+      <w:r>
+        <w:rPr>
+          <w:rFonts w:cstheme="minorHAnsi"/>
+          <w:iCs/>
+          <w:color w:val="7030A0"/>
+        </w:rPr>
+        <w:t>missing full stop.</w:t>
+      </w:r>
+    </w:p>
+    <w:p>
+      <w:pPr>
+        <w:pStyle w:val="ListParagraph"/>
+        <w:numPr>
+          <w:ilvl w:val="3"/>
+          <w:numId w:val="1"/>
+        </w:numPr>
+        <w:rPr>
+          <w:rFonts w:cstheme="minorHAnsi"/>
+          <w:iCs/>
+        </w:rPr>
+      </w:pPr>
+      <w:r>
+        <w:rPr>
+          <w:rFonts w:cstheme="minorHAnsi"/>
+          <w:b/>
+          <w:iCs/>
+          <w:color w:val="7030A0"/>
+        </w:rPr>
+        <w:t>Examiner</w:t>
+      </w:r>
+      <w:r>
+        <w:rPr>
+          <w:rFonts w:cstheme="minorHAnsi"/>
+          <w:b/>
+          <w:iCs/>
+          <w:color w:val="7030A0"/>
+        </w:rPr>
+        <w:t xml:space="preserve"> </w:t>
+      </w:r>
+      <w:proofErr w:type="gramStart"/>
+      <w:r>
+        <w:rPr>
+          <w:rFonts w:cstheme="minorHAnsi"/>
+          <w:b/>
+          <w:iCs/>
+          <w:color w:val="7030A0"/>
+        </w:rPr>
+        <w:t xml:space="preserve">2 </w:t>
+      </w:r>
+      <w:r>
+        <w:rPr>
+          <w:rFonts w:cstheme="minorHAnsi"/>
+          <w:iCs/>
+        </w:rPr>
+        <w:t xml:space="preserve"> (</w:t>
+      </w:r>
+      <w:proofErr w:type="gramEnd"/>
+      <w:r>
+        <w:rPr>
+          <w:rFonts w:cstheme="minorHAnsi"/>
+          <w:iCs/>
+        </w:rPr>
+        <w:t xml:space="preserve">Page </w:t>
+      </w:r>
+      <w:r>
+        <w:rPr>
+          <w:rFonts w:cstheme="minorHAnsi"/>
+          <w:iCs/>
+        </w:rPr>
+        <w:t>81</w:t>
+      </w:r>
+      <w:r>
+        <w:rPr>
+          <w:rFonts w:cstheme="minorHAnsi"/>
+          <w:iCs/>
+        </w:rPr>
+        <w:t xml:space="preserve">):  </w:t>
+      </w:r>
+      <w:r>
+        <w:rPr>
+          <w:rFonts w:cstheme="minorHAnsi"/>
+          <w:iCs/>
+        </w:rPr>
+        <w:t>“</w:t>
+      </w:r>
+      <w:r>
+        <w:rPr>
+          <w:rFonts w:cstheme="minorHAnsi"/>
+          <w:iCs/>
+          <w:u w:val="single"/>
+        </w:rPr>
+        <w:t>The focusing on recovering tracking efficiency below 3 GeV with the Hough Transform</w:t>
+      </w:r>
+      <w:r>
+        <w:rPr>
+          <w:rFonts w:cstheme="minorHAnsi"/>
+          <w:iCs/>
+        </w:rPr>
+        <w:t xml:space="preserve">.” </w:t>
+      </w:r>
+      <w:r>
+        <w:rPr>
+          <w:rFonts w:cstheme="minorHAnsi"/>
+          <w:iCs/>
+          <w:color w:val="7030A0"/>
+        </w:rPr>
+        <w:t>Phrasing</w:t>
+      </w:r>
+      <w:r>
+        <w:rPr>
+          <w:rFonts w:cstheme="minorHAnsi"/>
+          <w:iCs/>
+          <w:color w:val="7030A0"/>
+        </w:rPr>
+        <w:t>.</w:t>
+      </w:r>
+      <w:r>
+        <w:rPr>
+          <w:rFonts w:cstheme="minorHAnsi"/>
+          <w:iCs/>
+          <w:color w:val="7030A0"/>
+        </w:rPr>
+        <w:t xml:space="preserve"> </w:t>
+      </w:r>
+      <w:r>
+        <w:rPr>
+          <w:rFonts w:cstheme="minorHAnsi"/>
+          <w:b/>
           <w:color w:val="0070C0"/>
         </w:rPr>
-        <w:t>artifacts</w:t>
-      </w:r>
-      <w:proofErr w:type="spellEnd"/>
-      <w:r>
-        <w:rPr>
-          <w:rFonts w:cstheme="minorHAnsi"/>
-          <w:b/>
+        <w:t>Rephrased</w:t>
+      </w:r>
+    </w:p>
+    <w:p>
+      <w:pPr>
+        <w:pStyle w:val="ListParagraph"/>
+        <w:numPr>
+          <w:ilvl w:val="3"/>
+          <w:numId w:val="1"/>
+        </w:numPr>
+        <w:rPr>
+          <w:rFonts w:cstheme="minorHAnsi"/>
+        </w:rPr>
+      </w:pPr>
+      <w:r>
+        <w:rPr>
+          <w:rFonts w:cstheme="minorHAnsi"/>
+          <w:b/>
+          <w:color w:val="7030A0"/>
+        </w:rPr>
+        <w:t>Examiners</w:t>
+      </w:r>
+      <w:r>
+        <w:rPr>
+          <w:rFonts w:cstheme="minorHAnsi"/>
+        </w:rPr>
+        <w:t xml:space="preserve"> (Page 82):  </w:t>
+      </w:r>
+      <w:r>
+        <w:rPr>
+          <w:rFonts w:cstheme="minorHAnsi"/>
+        </w:rPr>
+        <w:t>Figure 4.11 caption top/bottom -&gt; left/right.</w:t>
+      </w:r>
+    </w:p>
+    <w:p>
+      <w:pPr>
+        <w:pStyle w:val="ListParagraph"/>
+        <w:numPr>
+          <w:ilvl w:val="3"/>
+          <w:numId w:val="1"/>
+        </w:numPr>
+        <w:rPr>
+          <w:rFonts w:cstheme="minorHAnsi"/>
+          <w:iCs/>
+        </w:rPr>
+      </w:pPr>
+      <w:r>
+        <w:rPr>
+          <w:rFonts w:cstheme="minorHAnsi"/>
+          <w:b/>
+          <w:iCs/>
+          <w:color w:val="7030A0"/>
+        </w:rPr>
+        <w:t>Examiners</w:t>
+      </w:r>
+      <w:r>
+        <w:rPr>
+          <w:rFonts w:cstheme="minorHAnsi"/>
+          <w:iCs/>
+        </w:rPr>
+        <w:t xml:space="preserve"> (Page 82)</w:t>
+      </w:r>
+      <w:proofErr w:type="gramStart"/>
+      <w:r>
+        <w:rPr>
+          <w:rFonts w:cstheme="minorHAnsi"/>
+          <w:iCs/>
+        </w:rPr>
+        <w:t>:  “</w:t>
+      </w:r>
+      <w:proofErr w:type="gramEnd"/>
+      <w:r>
+        <w:rPr>
+          <w:rFonts w:cstheme="minorHAnsi"/>
+          <w:iCs/>
+        </w:rPr>
+        <w:t xml:space="preserve">The impact of multiple scattering on the Kalman Filter …” </w:t>
+      </w:r>
+      <w:r>
+        <w:rPr>
+          <w:rFonts w:cstheme="minorHAnsi"/>
+          <w:iCs/>
+          <w:color w:val="7030A0"/>
+        </w:rPr>
+        <w:t xml:space="preserve">Underlined by Examiner 1 – suspect for questions </w:t>
+      </w:r>
+      <w:r>
+        <w:rPr>
+          <w:rFonts w:cstheme="minorHAnsi"/>
+          <w:iCs/>
+          <w:color w:val="7030A0"/>
+        </w:rPr>
+        <w:lastRenderedPageBreak/>
+        <w:t>for viva, but I think these parts can be rephrased into a better form.</w:t>
+      </w:r>
+      <w:r>
+        <w:rPr>
+          <w:rFonts w:cstheme="minorHAnsi"/>
+          <w:iCs/>
+          <w:color w:val="7030A0"/>
+        </w:rPr>
+        <w:t xml:space="preserve"> </w:t>
+      </w:r>
+      <w:r>
+        <w:rPr>
+          <w:rFonts w:cstheme="minorHAnsi"/>
+          <w:b/>
+          <w:bCs/>
           <w:iCs/>
           <w:color w:val="0070C0"/>
         </w:rPr>
-        <w:t>.</w:t>
-      </w:r>
-    </w:p>
-    <w:p>
-      <w:pPr>
-        <w:pStyle w:val="ListParagraph"/>
-        <w:rPr>
-          <w:rFonts w:cstheme="minorHAnsi"/>
-          <w:b/>
-          <w:i/>
-        </w:rPr>
-      </w:pPr>
-    </w:p>
-    <w:p>
-      <w:pPr>
-        <w:pStyle w:val="ListParagraph"/>
-        <w:numPr>
-          <w:ilvl w:val="2"/>
-          <w:numId w:val="1"/>
-        </w:numPr>
-        <w:rPr>
-          <w:rFonts w:cstheme="minorHAnsi"/>
-          <w:i/>
-          <w:color w:val="000000"/>
-        </w:rPr>
-      </w:pPr>
-      <w:r>
-        <w:rPr>
-          <w:rFonts w:cstheme="minorHAnsi"/>
-          <w:i/>
-          <w:color w:val="000000"/>
-        </w:rPr>
-        <w:t>Tracking at low transverse momenta studies:</w:t>
-      </w:r>
-    </w:p>
-    <w:p>
-      <w:pPr>
-        <w:pStyle w:val="ListParagraph"/>
-        <w:numPr>
-          <w:ilvl w:val="3"/>
-          <w:numId w:val="1"/>
-        </w:numPr>
-        <w:rPr>
-          <w:rFonts w:cstheme="minorHAnsi"/>
-          <w:iCs/>
-        </w:rPr>
-      </w:pPr>
-      <w:r>
-        <w:rPr>
-          <w:rFonts w:cstheme="minorHAnsi"/>
-          <w:b/>
-          <w:iCs/>
-          <w:color w:val="7030A0"/>
-        </w:rPr>
-        <w:t>Examiners</w:t>
-      </w:r>
-      <w:r>
-        <w:rPr>
-          <w:rFonts w:cstheme="minorHAnsi"/>
-          <w:iCs/>
-        </w:rPr>
-        <w:t xml:space="preserve"> (Page</w:t>
-      </w:r>
-      <w:r>
-        <w:rPr>
-          <w:rFonts w:cstheme="minorHAnsi"/>
-          <w:iCs/>
-        </w:rPr>
-        <w:t>s</w:t>
-      </w:r>
-      <w:r>
-        <w:rPr>
-          <w:rFonts w:cstheme="minorHAnsi"/>
-          <w:iCs/>
-        </w:rPr>
-        <w:t xml:space="preserve"> 80</w:t>
-      </w:r>
-      <w:r>
-        <w:rPr>
-          <w:rFonts w:cstheme="minorHAnsi"/>
-          <w:iCs/>
-        </w:rPr>
-        <w:t>-81</w:t>
-      </w:r>
-      <w:r>
-        <w:rPr>
-          <w:rFonts w:cstheme="minorHAnsi"/>
-          <w:iCs/>
-        </w:rPr>
-        <w:t>)</w:t>
-      </w:r>
-      <w:proofErr w:type="gramStart"/>
-      <w:r>
-        <w:rPr>
-          <w:rFonts w:cstheme="minorHAnsi"/>
-          <w:iCs/>
-        </w:rPr>
-        <w:t>:  “</w:t>
-      </w:r>
-      <w:proofErr w:type="gramEnd"/>
-      <w:r>
-        <w:rPr>
-          <w:rFonts w:cstheme="minorHAnsi"/>
-          <w:iCs/>
-        </w:rPr>
-        <w:t xml:space="preserve">… lower </w:t>
-      </w:r>
-      <w:proofErr w:type="spellStart"/>
-      <w:r>
-        <w:rPr>
-          <w:rFonts w:cstheme="minorHAnsi"/>
-          <w:iCs/>
-        </w:rPr>
-        <w:t>pT</w:t>
-      </w:r>
-      <w:proofErr w:type="spellEnd"/>
-      <w:r>
-        <w:rPr>
-          <w:rFonts w:cstheme="minorHAnsi"/>
-          <w:iCs/>
-        </w:rPr>
-        <w:t xml:space="preserve"> threshold of 2 GeV ... performance of the proposed track-finder system was studied.”, “… robustness studies…”</w:t>
-      </w:r>
-      <w:r>
-        <w:rPr>
-          <w:rFonts w:cstheme="minorHAnsi"/>
-          <w:iCs/>
-        </w:rPr>
-        <w:t>, “… demonstrator review.”, “</w:t>
-      </w:r>
-      <w:r>
-        <w:rPr>
-          <w:rFonts w:cstheme="minorHAnsi"/>
-          <w:iCs/>
-        </w:rPr>
-        <w:t>tracking efficiency below 3GeV with the Hough Transform.”</w:t>
-      </w:r>
-      <w:r>
-        <w:rPr>
-          <w:rFonts w:cstheme="minorHAnsi"/>
-          <w:iCs/>
-        </w:rPr>
-        <w:t xml:space="preserve"> </w:t>
-      </w:r>
-      <w:r>
-        <w:rPr>
-          <w:rFonts w:cstheme="minorHAnsi"/>
-          <w:iCs/>
-          <w:color w:val="7030A0"/>
-        </w:rPr>
-        <w:t>Underlined by Examiner 1 – suspect for questions for viva, but I think these parts can be rephrased into a better form.</w:t>
-      </w:r>
-    </w:p>
-    <w:p>
-      <w:pPr>
-        <w:pStyle w:val="ListParagraph"/>
-        <w:numPr>
-          <w:ilvl w:val="3"/>
-          <w:numId w:val="1"/>
-        </w:numPr>
-        <w:rPr>
-          <w:rFonts w:cstheme="minorHAnsi"/>
-          <w:iCs/>
-        </w:rPr>
-      </w:pPr>
-      <w:r>
-        <w:rPr>
-          <w:rFonts w:cstheme="minorHAnsi"/>
-          <w:b/>
-          <w:iCs/>
-          <w:color w:val="7030A0"/>
-        </w:rPr>
-        <w:t xml:space="preserve">Examiners </w:t>
-      </w:r>
-      <w:r>
-        <w:rPr>
-          <w:rFonts w:cstheme="minorHAnsi"/>
-          <w:iCs/>
-          <w:color w:val="000000"/>
-        </w:rPr>
-        <w:t>(Page 81): “… threshold of 2GeV</w:t>
-      </w:r>
-      <w:r>
-        <w:rPr>
-          <w:rFonts w:cstheme="minorHAnsi"/>
-          <w:b/>
-          <w:iCs/>
-          <w:color w:val="7030A0"/>
-        </w:rPr>
-        <w:t>.</w:t>
-      </w:r>
-      <w:r>
-        <w:rPr>
-          <w:rFonts w:cstheme="minorHAnsi"/>
-          <w:iCs/>
-          <w:color w:val="000000"/>
-        </w:rPr>
-        <w:t xml:space="preserve"> The …”</w:t>
-      </w:r>
-      <w:r>
-        <w:rPr>
-          <w:rFonts w:cstheme="minorHAnsi"/>
-          <w:iCs/>
-          <w:color w:val="000000"/>
-        </w:rPr>
-        <w:t xml:space="preserve"> </w:t>
-      </w:r>
-      <w:r>
-        <w:rPr>
-          <w:rFonts w:cstheme="minorHAnsi"/>
-          <w:iCs/>
-          <w:color w:val="7030A0"/>
-        </w:rPr>
-        <w:t>missing full stop.</w:t>
-      </w:r>
-    </w:p>
-    <w:p>
-      <w:pPr>
-        <w:pStyle w:val="ListParagraph"/>
-        <w:numPr>
-          <w:ilvl w:val="3"/>
-          <w:numId w:val="1"/>
-        </w:numPr>
-        <w:rPr>
-          <w:rFonts w:cstheme="minorHAnsi"/>
-          <w:iCs/>
-        </w:rPr>
-      </w:pPr>
-      <w:r>
-        <w:rPr>
-          <w:rFonts w:cstheme="minorHAnsi"/>
-          <w:b/>
-          <w:iCs/>
-          <w:color w:val="7030A0"/>
-        </w:rPr>
-        <w:t>Examiner</w:t>
-      </w:r>
-      <w:r>
-        <w:rPr>
-          <w:rFonts w:cstheme="minorHAnsi"/>
-          <w:b/>
-          <w:iCs/>
-          <w:color w:val="7030A0"/>
-        </w:rPr>
-        <w:t xml:space="preserve"> </w:t>
-      </w:r>
-      <w:proofErr w:type="gramStart"/>
-      <w:r>
-        <w:rPr>
-          <w:rFonts w:cstheme="minorHAnsi"/>
-          <w:b/>
-          <w:iCs/>
-          <w:color w:val="7030A0"/>
-        </w:rPr>
-        <w:t xml:space="preserve">2 </w:t>
-      </w:r>
-      <w:r>
-        <w:rPr>
-          <w:rFonts w:cstheme="minorHAnsi"/>
-          <w:iCs/>
-        </w:rPr>
-        <w:t xml:space="preserve"> (</w:t>
-      </w:r>
-      <w:proofErr w:type="gramEnd"/>
-      <w:r>
-        <w:rPr>
-          <w:rFonts w:cstheme="minorHAnsi"/>
-          <w:iCs/>
-        </w:rPr>
-        <w:t xml:space="preserve">Page </w:t>
-      </w:r>
-      <w:r>
-        <w:rPr>
-          <w:rFonts w:cstheme="minorHAnsi"/>
-          <w:iCs/>
-        </w:rPr>
-        <w:t>81</w:t>
-      </w:r>
-      <w:r>
-        <w:rPr>
-          <w:rFonts w:cstheme="minorHAnsi"/>
-          <w:iCs/>
-        </w:rPr>
-        <w:t xml:space="preserve">):  </w:t>
-      </w:r>
-      <w:r>
-        <w:rPr>
-          <w:rFonts w:cstheme="minorHAnsi"/>
-          <w:iCs/>
-        </w:rPr>
-        <w:t>“</w:t>
-      </w:r>
-      <w:r>
-        <w:rPr>
-          <w:rFonts w:cstheme="minorHAnsi"/>
-          <w:iCs/>
-          <w:u w:val="single"/>
-        </w:rPr>
-        <w:t>The focusing on recovering tracking efficiency below 3 GeV with the Hough Transform</w:t>
-      </w:r>
-      <w:r>
-        <w:rPr>
-          <w:rFonts w:cstheme="minorHAnsi"/>
-          <w:iCs/>
-        </w:rPr>
-        <w:t xml:space="preserve">.” </w:t>
-      </w:r>
-      <w:r>
-        <w:rPr>
-          <w:rFonts w:cstheme="minorHAnsi"/>
-          <w:iCs/>
-          <w:color w:val="7030A0"/>
-        </w:rPr>
-        <w:t>Phrasing</w:t>
-      </w:r>
-      <w:r>
-        <w:rPr>
-          <w:rFonts w:cstheme="minorHAnsi"/>
-          <w:iCs/>
-          <w:color w:val="7030A0"/>
-        </w:rPr>
-        <w:t>.</w:t>
-      </w:r>
-      <w:r>
-        <w:rPr>
-          <w:rFonts w:cstheme="minorHAnsi"/>
-          <w:iCs/>
-          <w:color w:val="7030A0"/>
-        </w:rPr>
-        <w:t xml:space="preserve"> </w:t>
-      </w:r>
-      <w:r>
-        <w:rPr>
-          <w:rFonts w:cstheme="minorHAnsi"/>
-          <w:b/>
-          <w:color w:val="0070C0"/>
-        </w:rPr>
-        <w:t>Rephrased</w:t>
-      </w:r>
-    </w:p>
-    <w:p>
-      <w:pPr>
-        <w:pStyle w:val="ListParagraph"/>
-        <w:numPr>
-          <w:ilvl w:val="3"/>
-          <w:numId w:val="1"/>
-        </w:numPr>
-        <w:rPr>
-          <w:rFonts w:cstheme="minorHAnsi"/>
-        </w:rPr>
-      </w:pPr>
-      <w:r>
-        <w:rPr>
-          <w:rFonts w:cstheme="minorHAnsi"/>
-          <w:b/>
-          <w:color w:val="7030A0"/>
-        </w:rPr>
-        <w:t>Examiners</w:t>
-      </w:r>
-      <w:r>
-        <w:rPr>
-          <w:rFonts w:cstheme="minorHAnsi"/>
-        </w:rPr>
-        <w:t xml:space="preserve"> (Page 82):  </w:t>
-      </w:r>
-      <w:r>
-        <w:rPr>
-          <w:rFonts w:cstheme="minorHAnsi"/>
-        </w:rPr>
-        <w:t>Figure 4.11 caption top/bottom -&gt; left/right.</w:t>
-      </w:r>
-    </w:p>
-    <w:p>
-      <w:pPr>
-        <w:pStyle w:val="ListParagraph"/>
-        <w:numPr>
-          <w:ilvl w:val="3"/>
-          <w:numId w:val="1"/>
-        </w:numPr>
-        <w:rPr>
-          <w:rFonts w:cstheme="minorHAnsi"/>
-          <w:iCs/>
-        </w:rPr>
-      </w:pPr>
-      <w:r>
-        <w:rPr>
-          <w:rFonts w:cstheme="minorHAnsi"/>
-          <w:b/>
-          <w:iCs/>
-          <w:color w:val="7030A0"/>
-        </w:rPr>
-        <w:t>Examiners</w:t>
-      </w:r>
-      <w:r>
-        <w:rPr>
-          <w:rFonts w:cstheme="minorHAnsi"/>
-          <w:iCs/>
-        </w:rPr>
-        <w:t xml:space="preserve"> (Page 82)</w:t>
-      </w:r>
-      <w:proofErr w:type="gramStart"/>
-      <w:r>
-        <w:rPr>
-          <w:rFonts w:cstheme="minorHAnsi"/>
-          <w:iCs/>
-        </w:rPr>
-        <w:t>:  “</w:t>
-      </w:r>
-      <w:proofErr w:type="gramEnd"/>
-      <w:r>
-        <w:rPr>
-          <w:rFonts w:cstheme="minorHAnsi"/>
-          <w:iCs/>
-        </w:rPr>
-        <w:t xml:space="preserve">The impact of multiple scattering on the Kalman Filter …” </w:t>
-      </w:r>
-      <w:r>
-        <w:rPr>
-          <w:rFonts w:cstheme="minorHAnsi"/>
-          <w:iCs/>
-          <w:color w:val="7030A0"/>
-        </w:rPr>
-        <w:t>Underlined by Examiner 1 – suspect for questions for viva, but I think these parts can be rephrased into a better form.</w:t>
-      </w:r>
-      <w:r>
-        <w:rPr>
-          <w:rFonts w:cstheme="minorHAnsi"/>
-          <w:iCs/>
-          <w:color w:val="7030A0"/>
-        </w:rPr>
-        <w:t xml:space="preserve"> </w:t>
-      </w:r>
-      <w:r>
-        <w:rPr>
-          <w:rFonts w:cstheme="minorHAnsi"/>
-          <w:b/>
-          <w:bCs/>
-          <w:iCs/>
-          <w:color w:val="0070C0"/>
-        </w:rPr>
-        <w:lastRenderedPageBreak/>
         <w:t>Also expressed 3GeV on Page 82 in terms of 1/GeV as Fig 4.11 plots eff against 1/</w:t>
       </w:r>
       <w:proofErr w:type="spellStart"/>
@@ -11729,7 +11729,7 @@
         </w:numPr>
         <w:rPr>
           <w:rFonts w:cstheme="minorHAnsi"/>
-          <w:i/>
+          <w:iCs/>
           <w:highlight w:val="yellow"/>
         </w:rPr>
       </w:pPr>
@@ -11737,7 +11737,7 @@
         <w:rPr>
           <w:rFonts w:cstheme="minorHAnsi"/>
           <w:b/>
-          <w:i/>
+          <w:iCs/>
           <w:color w:val="7030A0"/>
           <w:highlight w:val="yellow"/>
         </w:rPr>
@@ -11746,7 +11746,7 @@
       <w:r>
         <w:rPr>
           <w:rFonts w:cstheme="minorHAnsi"/>
-          <w:i/>
+          <w:iCs/>
           <w:highlight w:val="yellow"/>
         </w:rPr>
         <w:t xml:space="preserve"> (Page 88): </w:t>
@@ -11754,7 +11754,7 @@
       <w:r>
         <w:rPr>
           <w:rFonts w:cstheme="minorHAnsi"/>
-          <w:i/>
+          <w:iCs/>
           <w:highlight w:val="yellow"/>
         </w:rPr>
         <w:t xml:space="preserve"> </w:t>
@@ -11763,7 +11763,7 @@
         <w:rPr>
           <w:rFonts w:cstheme="minorHAnsi"/>
           <w:b/>
-          <w:i/>
+          <w:iCs/>
           <w:color w:val="7030A0"/>
           <w:highlight w:val="yellow"/>
         </w:rPr>
@@ -11772,7 +11772,7 @@
       <w:r>
         <w:rPr>
           <w:rFonts w:cstheme="minorHAnsi"/>
-          <w:i/>
+          <w:iCs/>
           <w:color w:val="7030A0"/>
           <w:highlight w:val="yellow"/>
         </w:rPr>
@@ -11782,7 +11782,7 @@
         <w:rPr>
           <w:rFonts w:cstheme="minorHAnsi"/>
           <w:b/>
-          <w:i/>
+          <w:iCs/>
           <w:color w:val="7030A0"/>
           <w:highlight w:val="yellow"/>
         </w:rPr>
@@ -11955,6 +11955,7 @@
           <w:rFonts w:cstheme="minorHAnsi"/>
           <w:iCs/>
         </w:rPr>
+        <w:lastRenderedPageBreak/>
         <w:t>Event Simulation:</w:t>
       </w:r>
     </w:p>
@@ -11975,7 +11976,6 @@
           <w:rFonts w:cstheme="minorHAnsi"/>
           <w:iCs/>
         </w:rPr>
-        <w:lastRenderedPageBreak/>
         <w:t>Event Generators</w:t>
       </w:r>
       <w:r>
@@ -13257,6 +13257,7 @@
           <w:iCs/>
           <w:color w:val="C00000"/>
         </w:rPr>
+        <w:lastRenderedPageBreak/>
         <w:t xml:space="preserve">Introduce forward referencing to the event selection definitions </w:t>
       </w:r>
       <w:r>
@@ -13298,7 +13299,6 @@
           <w:iCs/>
           <w:color w:val="0070C0"/>
         </w:rPr>
-        <w:lastRenderedPageBreak/>
         <w:t>“</w:t>
       </w:r>
       <w:r>
@@ -14569,6 +14569,7 @@
           <w:rPr>
             <w:rFonts w:ascii="Cambria Math" w:hAnsi="Cambria Math" w:cstheme="minorHAnsi"/>
           </w:rPr>
+          <w:lastRenderedPageBreak/>
           <m:t>t</m:t>
         </m:r>
         <m:acc>
@@ -14635,7 +14636,6 @@
           <w:iCs/>
           <w:color w:val="7030A0"/>
         </w:rPr>
-        <w:lastRenderedPageBreak/>
         <w:t xml:space="preserve">Examiners </w:t>
       </w:r>
       <w:r>
@@ -16584,6 +16584,7 @@
         <w:rPr>
           <w:rFonts w:cstheme="minorHAnsi"/>
         </w:rPr>
+        <w:lastRenderedPageBreak/>
         <w:t xml:space="preserve">Table 6.1 </w:t>
       </w:r>
       <w:proofErr w:type="gramStart"/>
@@ -16624,7 +16625,6 @@
           <w:b/>
           <w:color w:val="7030A0"/>
         </w:rPr>
-        <w:lastRenderedPageBreak/>
         <w:t xml:space="preserve">Examiner 2 </w:t>
       </w:r>
       <w:r>
@@ -22919,8 +22919,9 @@
           <w:color w:val="F79646" w:themeColor="accent6"/>
           <w:highlight w:val="yellow"/>
         </w:rPr>
-        <w:t>“</w:t>
-      </w:r>
+        <w:t xml:space="preserve">“basically everything starts on one big bin, then it </w:t>
+      </w:r>
+      <w:proofErr w:type="spellStart"/>
       <w:r>
         <w:rPr>
           <w:rFonts w:cstheme="minorHAnsi"/>
@@ -22929,8 +22930,9 @@
           <w:color w:val="F79646" w:themeColor="accent6"/>
           <w:highlight w:val="yellow"/>
         </w:rPr>
-        <w:t>basically everything starts on one big bin</w:t>
-      </w:r>
+        <w:t>it</w:t>
+      </w:r>
+      <w:proofErr w:type="spellEnd"/>
       <w:r>
         <w:rPr>
           <w:rFonts w:cstheme="minorHAnsi"/>
@@ -22939,7 +22941,7 @@
           <w:color w:val="F79646" w:themeColor="accent6"/>
           <w:highlight w:val="yellow"/>
         </w:rPr>
-        <w:t xml:space="preserve">, </w:t>
+        <w:t xml:space="preserve"> split at the median (unweighted), so on recursively until the error exceeds some value or the number of signal events/background events would go be below some value</w:t>
       </w:r>
       <w:r>
         <w:rPr>
@@ -22949,9 +22951,8 @@
           <w:color w:val="F79646" w:themeColor="accent6"/>
           <w:highlight w:val="yellow"/>
         </w:rPr>
-        <w:t xml:space="preserve">then it </w:t>
-      </w:r>
-      <w:proofErr w:type="spellStart"/>
+        <w:t>. so at least background event (after weighting) and no more than 10% statistical error in signal or background</w:t>
+      </w:r>
       <w:r>
         <w:rPr>
           <w:rFonts w:cstheme="minorHAnsi"/>
@@ -22960,84 +22961,93 @@
           <w:color w:val="F79646" w:themeColor="accent6"/>
           <w:highlight w:val="yellow"/>
         </w:rPr>
-        <w:t>it</w:t>
-      </w:r>
-      <w:proofErr w:type="spellEnd"/>
-      <w:r>
-        <w:rPr>
-          <w:rFonts w:cstheme="minorHAnsi"/>
-          <w:bCs/>
+        <w:t>”</w:t>
+      </w:r>
+    </w:p>
+    <w:p>
+      <w:pPr>
+        <w:pStyle w:val="ListParagraph"/>
+        <w:numPr>
+          <w:ilvl w:val="4"/>
+          <w:numId w:val="1"/>
+        </w:numPr>
+        <w:rPr>
+          <w:rFonts w:cstheme="minorHAnsi"/>
           <w:iCs/>
           <w:color w:val="F79646" w:themeColor="accent6"/>
           <w:highlight w:val="yellow"/>
         </w:rPr>
-        <w:t xml:space="preserve"> split at the median (unweighted)</w:t>
-      </w:r>
-      <w:r>
-        <w:rPr>
-          <w:rFonts w:cstheme="minorHAnsi"/>
-          <w:bCs/>
+      </w:pPr>
+      <w:r>
+        <w:rPr>
+          <w:rFonts w:cstheme="minorHAnsi"/>
           <w:iCs/>
           <w:color w:val="F79646" w:themeColor="accent6"/>
           <w:highlight w:val="yellow"/>
         </w:rPr>
-        <w:t xml:space="preserve">, </w:t>
-      </w:r>
-      <w:r>
-        <w:rPr>
-          <w:rFonts w:cstheme="minorHAnsi"/>
-          <w:bCs/>
+        <w:t># The recursive binning strategies will stop splitting once these limits: are reached</w:t>
+      </w:r>
+    </w:p>
+    <w:p>
+      <w:pPr>
+        <w:pStyle w:val="ListParagraph"/>
+        <w:numPr>
+          <w:ilvl w:val="5"/>
+          <w:numId w:val="1"/>
+        </w:numPr>
+        <w:rPr>
+          <w:rFonts w:cstheme="minorHAnsi"/>
           <w:iCs/>
           <w:color w:val="F79646" w:themeColor="accent6"/>
           <w:highlight w:val="yellow"/>
         </w:rPr>
-        <w:t>so on recursively until the error exceeds some value or the number of signal events/background events would go be below some value</w:t>
-      </w:r>
-      <w:r>
-        <w:rPr>
-          <w:rFonts w:cstheme="minorHAnsi"/>
-          <w:bCs/>
+      </w:pPr>
+      <w:proofErr w:type="spellStart"/>
+      <w:r>
+        <w:rPr>
+          <w:rFonts w:cstheme="minorHAnsi"/>
           <w:iCs/>
           <w:color w:val="F79646" w:themeColor="accent6"/>
           <w:highlight w:val="yellow"/>
         </w:rPr>
-        <w:t xml:space="preserve">. </w:t>
-      </w:r>
-      <w:r>
-        <w:rPr>
-          <w:rFonts w:cstheme="minorHAnsi"/>
-          <w:bCs/>
+        <w:t>min_signal_events</w:t>
+      </w:r>
+      <w:proofErr w:type="spellEnd"/>
+      <w:r>
+        <w:rPr>
+          <w:rFonts w:cstheme="minorHAnsi"/>
           <w:iCs/>
           <w:color w:val="F79646" w:themeColor="accent6"/>
           <w:highlight w:val="yellow"/>
         </w:rPr>
-        <w:t>so at least background event (after weighting) and no more than 10% statistical error in signal or background</w:t>
-      </w:r>
-      <w:r>
-        <w:rPr>
-          <w:rFonts w:cstheme="minorHAnsi"/>
-          <w:bCs/>
+        <w:t>: 0</w:t>
+      </w:r>
+    </w:p>
+    <w:p>
+      <w:pPr>
+        <w:pStyle w:val="ListParagraph"/>
+        <w:numPr>
+          <w:ilvl w:val="5"/>
+          <w:numId w:val="1"/>
+        </w:numPr>
+        <w:rPr>
+          <w:rFonts w:cstheme="minorHAnsi"/>
           <w:iCs/>
           <w:color w:val="F79646" w:themeColor="accent6"/>
           <w:highlight w:val="yellow"/>
         </w:rPr>
-        <w:t>”</w:t>
-      </w:r>
-    </w:p>
-    <w:p>
-      <w:pPr>
-        <w:pStyle w:val="ListParagraph"/>
-        <w:numPr>
-          <w:ilvl w:val="4"/>
-          <w:numId w:val="1"/>
-        </w:numPr>
+      </w:pPr>
+      <w:proofErr w:type="spellStart"/>
+      <w:r>
         <w:rPr>
           <w:rFonts w:cstheme="minorHAnsi"/>
           <w:iCs/>
           <w:color w:val="F79646" w:themeColor="accent6"/>
           <w:highlight w:val="yellow"/>
         </w:rPr>
-      </w:pPr>
+        <w:t>min_background_events</w:t>
+      </w:r>
+      <w:proofErr w:type="spellEnd"/>
       <w:r>
         <w:rPr>
           <w:rFonts w:cstheme="minorHAnsi"/>
@@ -23045,17 +23055,24 @@
           <w:color w:val="F79646" w:themeColor="accent6"/>
           <w:highlight w:val="yellow"/>
         </w:rPr>
-        <w:t># The recursive binning strategies will stop splitting once these limits</w:t>
-      </w:r>
-      <w:r>
+        <w:t>: 1</w:t>
+      </w:r>
+    </w:p>
+    <w:p>
+      <w:pPr>
+        <w:pStyle w:val="ListParagraph"/>
+        <w:numPr>
+          <w:ilvl w:val="5"/>
+          <w:numId w:val="1"/>
+        </w:numPr>
         <w:rPr>
           <w:rFonts w:cstheme="minorHAnsi"/>
           <w:iCs/>
           <w:color w:val="F79646" w:themeColor="accent6"/>
           <w:highlight w:val="yellow"/>
         </w:rPr>
-        <w:t>:</w:t>
-      </w:r>
+      </w:pPr>
+      <w:proofErr w:type="spellStart"/>
       <w:r>
         <w:rPr>
           <w:rFonts w:cstheme="minorHAnsi"/>
@@ -23063,34 +23080,34 @@
           <w:color w:val="F79646" w:themeColor="accent6"/>
           <w:highlight w:val="yellow"/>
         </w:rPr>
-        <w:t xml:space="preserve"> are reached</w:t>
-      </w:r>
-    </w:p>
-    <w:p>
-      <w:pPr>
-        <w:pStyle w:val="ListParagraph"/>
-        <w:numPr>
-          <w:ilvl w:val="5"/>
-          <w:numId w:val="1"/>
-        </w:numPr>
+        <w:t>max_signal_error</w:t>
+      </w:r>
+      <w:proofErr w:type="spellEnd"/>
+      <w:r>
         <w:rPr>
           <w:rFonts w:cstheme="minorHAnsi"/>
           <w:iCs/>
           <w:color w:val="F79646" w:themeColor="accent6"/>
           <w:highlight w:val="yellow"/>
         </w:rPr>
-      </w:pPr>
-      <w:proofErr w:type="spellStart"/>
-      <w:r>
+        <w:t>: 0.1</w:t>
+      </w:r>
+    </w:p>
+    <w:p>
+      <w:pPr>
+        <w:pStyle w:val="ListParagraph"/>
+        <w:numPr>
+          <w:ilvl w:val="5"/>
+          <w:numId w:val="1"/>
+        </w:numPr>
         <w:rPr>
           <w:rFonts w:cstheme="minorHAnsi"/>
           <w:iCs/>
           <w:color w:val="F79646" w:themeColor="accent6"/>
           <w:highlight w:val="yellow"/>
         </w:rPr>
-        <w:t>min_signal_events</w:t>
-      </w:r>
-      <w:proofErr w:type="spellEnd"/>
+      </w:pPr>
+      <w:proofErr w:type="spellStart"/>
       <w:r>
         <w:rPr>
           <w:rFonts w:cstheme="minorHAnsi"/>
@@ -23098,111 +23115,16 @@
           <w:color w:val="F79646" w:themeColor="accent6"/>
           <w:highlight w:val="yellow"/>
         </w:rPr>
-        <w:t>: 0</w:t>
-      </w:r>
-    </w:p>
-    <w:p>
-      <w:pPr>
-        <w:pStyle w:val="ListParagraph"/>
-        <w:numPr>
-          <w:ilvl w:val="5"/>
-          <w:numId w:val="1"/>
-        </w:numPr>
+        <w:t>max_background_error</w:t>
+      </w:r>
+      <w:proofErr w:type="spellEnd"/>
+      <w:r>
         <w:rPr>
           <w:rFonts w:cstheme="minorHAnsi"/>
           <w:iCs/>
           <w:color w:val="F79646" w:themeColor="accent6"/>
           <w:highlight w:val="yellow"/>
         </w:rPr>
-      </w:pPr>
-      <w:proofErr w:type="spellStart"/>
-      <w:r>
-        <w:rPr>
-          <w:rFonts w:cstheme="minorHAnsi"/>
-          <w:iCs/>
-          <w:color w:val="F79646" w:themeColor="accent6"/>
-          <w:highlight w:val="yellow"/>
-        </w:rPr>
-        <w:t>min_background_events</w:t>
-      </w:r>
-      <w:proofErr w:type="spellEnd"/>
-      <w:r>
-        <w:rPr>
-          <w:rFonts w:cstheme="minorHAnsi"/>
-          <w:iCs/>
-          <w:color w:val="F79646" w:themeColor="accent6"/>
-          <w:highlight w:val="yellow"/>
-        </w:rPr>
-        <w:t>: 1</w:t>
-      </w:r>
-    </w:p>
-    <w:p>
-      <w:pPr>
-        <w:pStyle w:val="ListParagraph"/>
-        <w:numPr>
-          <w:ilvl w:val="5"/>
-          <w:numId w:val="1"/>
-        </w:numPr>
-        <w:rPr>
-          <w:rFonts w:cstheme="minorHAnsi"/>
-          <w:iCs/>
-          <w:color w:val="F79646" w:themeColor="accent6"/>
-          <w:highlight w:val="yellow"/>
-        </w:rPr>
-      </w:pPr>
-      <w:proofErr w:type="spellStart"/>
-      <w:r>
-        <w:rPr>
-          <w:rFonts w:cstheme="minorHAnsi"/>
-          <w:iCs/>
-          <w:color w:val="F79646" w:themeColor="accent6"/>
-          <w:highlight w:val="yellow"/>
-        </w:rPr>
-        <w:t>max_signal_error</w:t>
-      </w:r>
-      <w:proofErr w:type="spellEnd"/>
-      <w:r>
-        <w:rPr>
-          <w:rFonts w:cstheme="minorHAnsi"/>
-          <w:iCs/>
-          <w:color w:val="F79646" w:themeColor="accent6"/>
-          <w:highlight w:val="yellow"/>
-        </w:rPr>
-        <w:t>: 0.1</w:t>
-      </w:r>
-    </w:p>
-    <w:p>
-      <w:pPr>
-        <w:pStyle w:val="ListParagraph"/>
-        <w:numPr>
-          <w:ilvl w:val="5"/>
-          <w:numId w:val="1"/>
-        </w:numPr>
-        <w:rPr>
-          <w:rFonts w:cstheme="minorHAnsi"/>
-          <w:iCs/>
-          <w:color w:val="F79646" w:themeColor="accent6"/>
-          <w:highlight w:val="yellow"/>
-        </w:rPr>
-      </w:pPr>
-      <w:proofErr w:type="spellStart"/>
-      <w:r>
-        <w:rPr>
-          <w:rFonts w:cstheme="minorHAnsi"/>
-          <w:iCs/>
-          <w:color w:val="F79646" w:themeColor="accent6"/>
-          <w:highlight w:val="yellow"/>
-        </w:rPr>
-        <w:t>max_background_error</w:t>
-      </w:r>
-      <w:proofErr w:type="spellEnd"/>
-      <w:r>
-        <w:rPr>
-          <w:rFonts w:cstheme="minorHAnsi"/>
-          <w:iCs/>
-          <w:color w:val="F79646" w:themeColor="accent6"/>
-          <w:highlight w:val="yellow"/>
-        </w:rPr>
         <w:t>: 0.1</w:t>
       </w:r>
     </w:p>
@@ -23644,8 +23566,6 @@
           <w:iCs/>
         </w:rPr>
       </w:pPr>
-      <w:bookmarkStart w:id="0" w:name="_GoBack"/>
-      <w:bookmarkEnd w:id="0"/>
       <w:r>
         <w:rPr>
           <w:rFonts w:cstheme="minorHAnsi"/>
@@ -36854,6 +36774,7 @@
   <w:style w:type="character" w:default="1" w:styleId="DefaultParagraphFont">
     <w:name w:val="Default Paragraph Font"/>
     <w:uiPriority w:val="1"/>
+    <w:semiHidden/>
     <w:unhideWhenUsed/>
   </w:style>
   <w:style w:type="table" w:default="1" w:styleId="TableNormal">
@@ -37349,7 +37270,7 @@
 </file>
 
 <file path=customXml/itemProps1.xml><?xml version="1.0" encoding="utf-8"?>
-<ds:datastoreItem xmlns:ds="http://schemas.openxmlformats.org/officeDocument/2006/customXml" ds:itemID="{8E4DFCE4-E1E9-EC45-8BA0-7E49E9395CBC}">
+<ds:datastoreItem xmlns:ds="http://schemas.openxmlformats.org/officeDocument/2006/customXml" ds:itemID="{1ED5767C-3190-5245-BAE9-C3E5A36DC20D}">
   <ds:schemaRefs>
     <ds:schemaRef ds:uri="http://schemas.openxmlformats.org/officeDocument/2006/bibliography"/>
   </ds:schemaRefs>

</xml_diff>

<commit_message>
Finalised descriptive text for Figure 4.16
</commit_message>
<xml_diff>
--- a/ThesisCorrections.docx
+++ b/ThesisCorrections.docx
@@ -11411,16 +11411,14 @@
         <w:rPr>
           <w:rFonts w:cstheme="minorHAnsi"/>
           <w:iCs/>
-          <w:highlight w:val="yellow"/>
-        </w:rPr>
-      </w:pPr>
-      <w:r>
-        <w:rPr>
-          <w:rFonts w:cstheme="minorHAnsi"/>
-          <w:b/>
-          <w:iCs/>
-          <w:color w:val="7030A0"/>
-          <w:highlight w:val="yellow"/>
+        </w:rPr>
+      </w:pPr>
+      <w:r>
+        <w:rPr>
+          <w:rFonts w:cstheme="minorHAnsi"/>
+          <w:b/>
+          <w:iCs/>
+          <w:color w:val="7030A0"/>
         </w:rPr>
         <w:t>Examiners</w:t>
       </w:r>
@@ -11428,7 +11426,6 @@
         <w:rPr>
           <w:rFonts w:cstheme="minorHAnsi"/>
           <w:iCs/>
-          <w:highlight w:val="yellow"/>
         </w:rPr>
         <w:t xml:space="preserve"> (Page 87-88): “</w:t>
       </w:r>
@@ -11436,7 +11433,6 @@
         <w:rPr>
           <w:rFonts w:cstheme="minorHAnsi"/>
           <w:iCs/>
-          <w:highlight w:val="yellow"/>
           <w:u w:val="single"/>
         </w:rPr>
         <w:t xml:space="preserve">The </w:t>
@@ -11447,7 +11443,6 @@
           <w:b/>
           <w:iCs/>
           <w:color w:val="7030A0"/>
-          <w:highlight w:val="yellow"/>
           <w:u w:val="single"/>
         </w:rPr>
         <w:t>resolutions</w:t>
@@ -11457,7 +11452,6 @@
           <w:rFonts w:cstheme="minorHAnsi"/>
           <w:iCs/>
           <w:color w:val="7030A0"/>
-          <w:highlight w:val="yellow"/>
           <w:u w:val="single"/>
         </w:rPr>
         <w:t xml:space="preserve"> </w:t>
@@ -11466,7 +11460,6 @@
         <w:rPr>
           <w:rFonts w:cstheme="minorHAnsi"/>
           <w:iCs/>
-          <w:highlight w:val="yellow"/>
           <w:u w:val="single"/>
         </w:rPr>
         <w:t xml:space="preserve">of both multiple scattering coefficients are superior across all </w:t>
@@ -11476,7 +11469,6 @@
         <w:rPr>
           <w:rFonts w:cstheme="minorHAnsi"/>
           <w:iCs/>
-          <w:highlight w:val="yellow"/>
           <w:u w:val="single"/>
         </w:rPr>
         <w:t>p</w:t>
@@ -11485,7 +11477,6 @@
         <w:rPr>
           <w:rFonts w:cstheme="minorHAnsi"/>
           <w:iCs/>
-          <w:highlight w:val="yellow"/>
           <w:u w:val="single"/>
           <w:vertAlign w:val="subscript"/>
         </w:rPr>
@@ -11496,7 +11487,6 @@
         <w:rPr>
           <w:rFonts w:cstheme="minorHAnsi"/>
           <w:iCs/>
-          <w:highlight w:val="yellow"/>
           <w:u w:val="single"/>
         </w:rPr>
         <w:t xml:space="preserve"> compared to when multiple scattering is not considered at all</w:t>
@@ -11505,7 +11495,6 @@
         <w:rPr>
           <w:rFonts w:cstheme="minorHAnsi"/>
           <w:iCs/>
-          <w:highlight w:val="yellow"/>
         </w:rPr>
         <w:t xml:space="preserve"> …” </w:t>
       </w:r>
@@ -11514,7 +11503,6 @@
           <w:rFonts w:cstheme="minorHAnsi"/>
           <w:iCs/>
           <w:color w:val="7030A0"/>
-          <w:highlight w:val="yellow"/>
         </w:rPr>
         <w:t>REALLY? Arrow</w:t>
       </w:r>
@@ -11523,7 +11511,6 @@
           <w:rFonts w:cstheme="minorHAnsi"/>
           <w:iCs/>
           <w:color w:val="7030A0"/>
-          <w:highlight w:val="yellow"/>
         </w:rPr>
         <w:t xml:space="preserve"> </w:t>
       </w:r>
@@ -11532,7 +11519,6 @@
           <w:rFonts w:cstheme="minorHAnsi"/>
           <w:iCs/>
           <w:color w:val="7030A0"/>
-          <w:highlight w:val="yellow"/>
         </w:rPr>
         <w:t>to top left plot of Figure</w:t>
       </w:r>
@@ -11541,7 +11527,6 @@
           <w:rFonts w:cstheme="minorHAnsi"/>
           <w:iCs/>
           <w:color w:val="7030A0"/>
-          <w:highlight w:val="yellow"/>
         </w:rPr>
         <w:t xml:space="preserve"> 4.16 for 1/</w:t>
       </w:r>
@@ -11551,7 +11536,6 @@
           <w:rFonts w:cstheme="minorHAnsi"/>
           <w:iCs/>
           <w:color w:val="7030A0"/>
-          <w:highlight w:val="yellow"/>
         </w:rPr>
         <w:t>p</w:t>
       </w:r>
@@ -11560,7 +11544,6 @@
           <w:rFonts w:cstheme="minorHAnsi"/>
           <w:iCs/>
           <w:color w:val="7030A0"/>
-          <w:highlight w:val="yellow"/>
           <w:vertAlign w:val="subscript"/>
         </w:rPr>
         <w:t>T</w:t>
@@ -11571,7 +11554,6 @@
           <w:rFonts w:cstheme="minorHAnsi"/>
           <w:iCs/>
           <w:color w:val="7030A0"/>
-          <w:highlight w:val="yellow"/>
         </w:rPr>
         <w:t xml:space="preserve"> resolution – clear that this is worse/similar for this helix parameter. The arrow </w:t>
       </w:r>
@@ -11580,7 +11562,6 @@
           <w:rFonts w:cstheme="minorHAnsi"/>
           <w:iCs/>
           <w:color w:val="7030A0"/>
-          <w:highlight w:val="yellow"/>
         </w:rPr>
         <w:t>to the top paragraph of page 88 (re., the worse 1/</w:t>
       </w:r>
@@ -11590,7 +11571,6 @@
           <w:rFonts w:cstheme="minorHAnsi"/>
           <w:iCs/>
           <w:color w:val="7030A0"/>
-          <w:highlight w:val="yellow"/>
         </w:rPr>
         <w:t>p</w:t>
       </w:r>
@@ -11599,7 +11579,6 @@
           <w:rFonts w:cstheme="minorHAnsi"/>
           <w:iCs/>
           <w:color w:val="7030A0"/>
-          <w:highlight w:val="yellow"/>
           <w:vertAlign w:val="subscript"/>
         </w:rPr>
         <w:t>T</w:t>
@@ -11610,7 +11589,6 @@
           <w:rFonts w:cstheme="minorHAnsi"/>
           <w:iCs/>
           <w:color w:val="7030A0"/>
-          <w:highlight w:val="yellow"/>
         </w:rPr>
         <w:t xml:space="preserve"> resolution in the range 0.181-0.261 is worse when multiple scattering is considered) has a tick! The latter paragraph is correct!</w:t>
       </w:r>
@@ -11619,7 +11597,6 @@
           <w:rFonts w:cstheme="minorHAnsi"/>
           <w:iCs/>
           <w:color w:val="7030A0"/>
-          <w:highlight w:val="yellow"/>
         </w:rPr>
         <w:t xml:space="preserve"> </w:t>
       </w:r>
@@ -11630,7 +11607,6 @@
           <w:bCs/>
           <w:iCs/>
           <w:color w:val="0070C0"/>
-          <w:highlight w:val="yellow"/>
         </w:rPr>
         <w:t>Rewritten to be consistent</w:t>
       </w:r>
@@ -11641,7 +11617,6 @@
           <w:bCs/>
           <w:iCs/>
           <w:color w:val="0070C0"/>
-          <w:highlight w:val="yellow"/>
         </w:rPr>
         <w:t xml:space="preserve"> and provide better explanation for </w:t>
       </w:r>
@@ -11652,7 +11627,6 @@
           <w:bCs/>
           <w:iCs/>
           <w:color w:val="0070C0"/>
-          <w:highlight w:val="yellow"/>
         </w:rPr>
         <w:t>the observed</w:t>
       </w:r>
@@ -11663,7 +11637,6 @@
           <w:bCs/>
           <w:iCs/>
           <w:color w:val="0070C0"/>
-          <w:highlight w:val="yellow"/>
         </w:rPr>
         <w:t xml:space="preserve"> resolutions</w:t>
       </w:r>
@@ -11674,7 +11647,6 @@
           <w:bCs/>
           <w:iCs/>
           <w:color w:val="0070C0"/>
-          <w:highlight w:val="yellow"/>
         </w:rPr>
         <w:t>.</w:t>
       </w:r>
@@ -38594,7 +38566,7 @@
 </file>
 
 <file path=customXml/itemProps1.xml><?xml version="1.0" encoding="utf-8"?>
-<ds:datastoreItem xmlns:ds="http://schemas.openxmlformats.org/officeDocument/2006/customXml" ds:itemID="{F4A8EF54-266D-0743-813F-FBCDF2BE3860}">
+<ds:datastoreItem xmlns:ds="http://schemas.openxmlformats.org/officeDocument/2006/customXml" ds:itemID="{56470446-0257-574C-8DEE-BB1695E79990}">
   <ds:schemaRefs>
     <ds:schemaRef ds:uri="http://schemas.openxmlformats.org/officeDocument/2006/bibliography"/>
   </ds:schemaRefs>

</xml_diff>

<commit_message>
Summary for TMTT and minor changes
</commit_message>
<xml_diff>
--- a/ThesisCorrections.docx
+++ b/ThesisCorrections.docx
@@ -126,6 +126,25 @@
           <w:color w:val="0070C0"/>
         </w:rPr>
       </w:pPr>
+      <w:r>
+        <w:rPr>
+          <w:rFonts w:cstheme="minorHAnsi"/>
+          <w:b/>
+          <w:bCs/>
+          <w:color w:val="0070C0"/>
+          <w:highlight w:val="yellow"/>
+        </w:rPr>
+        <w:t>Yellow highlight =</w:t>
+      </w:r>
+      <w:r>
+        <w:rPr>
+          <w:rFonts w:cstheme="minorHAnsi"/>
+          <w:b/>
+          <w:bCs/>
+          <w:color w:val="0070C0"/>
+        </w:rPr>
+        <w:t xml:space="preserve"> Outstanding changes.</w:t>
+      </w:r>
     </w:p>
     <w:p>
       <w:pPr>
@@ -261,6 +280,8 @@
         </w:rPr>
         <w:t xml:space="preserve">Add </w:t>
       </w:r>
+      <w:bookmarkStart w:id="0" w:name="_GoBack"/>
+      <w:bookmarkEnd w:id="0"/>
       <w:r>
         <w:rPr>
           <w:rFonts w:cstheme="minorHAnsi"/>
@@ -268,7 +289,7 @@
           <w:bCs/>
           <w:color w:val="FF0000"/>
         </w:rPr>
-        <w:t>Ian Tomalin, Sioni Summers, and Thomas James</w:t>
+        <w:t>Sioni Summers, and Thomas James</w:t>
       </w:r>
       <w:r>
         <w:rPr>
@@ -3216,13 +3237,13 @@
         </w:numPr>
         <w:rPr>
           <w:rFonts w:cstheme="minorHAnsi"/>
-          <w:i/>
-        </w:rPr>
-      </w:pPr>
-      <w:r>
-        <w:rPr>
-          <w:rFonts w:cstheme="minorHAnsi"/>
-          <w:i/>
+          <w:iCs/>
+        </w:rPr>
+      </w:pPr>
+      <w:r>
+        <w:rPr>
+          <w:rFonts w:cstheme="minorHAnsi"/>
+          <w:iCs/>
         </w:rPr>
         <w:t>LHC:</w:t>
       </w:r>
@@ -4843,13 +4864,15 @@
         </w:numPr>
         <w:rPr>
           <w:rFonts w:cstheme="minorHAnsi"/>
-        </w:rPr>
-      </w:pPr>
-      <w:r>
-        <w:rPr>
-          <w:rFonts w:cstheme="minorHAnsi"/>
-          <w:b/>
-          <w:color w:val="7030A0"/>
+          <w:highlight w:val="yellow"/>
+        </w:rPr>
+      </w:pPr>
+      <w:r>
+        <w:rPr>
+          <w:rFonts w:cstheme="minorHAnsi"/>
+          <w:b/>
+          <w:color w:val="7030A0"/>
+          <w:highlight w:val="yellow"/>
         </w:rPr>
         <w:t>Examiner</w:t>
       </w:r>
@@ -4858,24 +4881,28 @@
           <w:rFonts w:cstheme="minorHAnsi"/>
           <w:b/>
           <w:color w:val="7030A0"/>
+          <w:highlight w:val="yellow"/>
         </w:rPr>
         <w:t xml:space="preserve"> 1 </w:t>
       </w:r>
       <w:r>
         <w:rPr>
           <w:rFonts w:cstheme="minorHAnsi"/>
+          <w:highlight w:val="yellow"/>
         </w:rPr>
         <w:t>(Page 55)</w:t>
       </w:r>
       <w:r>
         <w:rPr>
           <w:rFonts w:cstheme="minorHAnsi"/>
+          <w:highlight w:val="yellow"/>
         </w:rPr>
         <w:t>:</w:t>
       </w:r>
       <w:r>
         <w:rPr>
           <w:rFonts w:cstheme="minorHAnsi"/>
+          <w:highlight w:val="yellow"/>
         </w:rPr>
         <w:t xml:space="preserve"> Nice to have performance plots of all detectors</w:t>
       </w:r>
@@ -4884,6 +4911,30 @@
       <w:pPr>
         <w:pStyle w:val="ListParagraph"/>
         <w:numPr>
+          <w:ilvl w:val="3"/>
+          <w:numId w:val="1"/>
+        </w:numPr>
+        <w:rPr>
+          <w:rFonts w:cstheme="minorHAnsi"/>
+          <w:highlight w:val="yellow"/>
+        </w:rPr>
+      </w:pPr>
+      <w:r>
+        <w:rPr>
+          <w:rFonts w:cstheme="minorHAnsi"/>
+          <w:b/>
+          <w:bCs/>
+          <w:iCs/>
+          <w:color w:val="0070C0"/>
+          <w:highlight w:val="yellow"/>
+        </w:rPr>
+        <w:t>Added efficiency/resolution plots for Chapter 5 for time being.</w:t>
+      </w:r>
+    </w:p>
+    <w:p>
+      <w:pPr>
+        <w:pStyle w:val="ListParagraph"/>
+        <w:numPr>
           <w:ilvl w:val="1"/>
           <w:numId w:val="1"/>
         </w:numPr>
@@ -5056,6 +5107,7 @@
           <w:b/>
           <w:color w:val="FF0000"/>
         </w:rPr>
+        <w:lastRenderedPageBreak/>
         <w:t xml:space="preserve">Page 56: </w:t>
       </w:r>
       <w:r>
@@ -5114,7 +5166,6 @@
         <w:rPr>
           <w:rFonts w:cstheme="minorHAnsi"/>
         </w:rPr>
-        <w:lastRenderedPageBreak/>
         <w:t>LHC and CMS Performance:</w:t>
       </w:r>
     </w:p>
@@ -6606,6 +6657,7 @@
           <w:rFonts w:cstheme="minorHAnsi"/>
           <w:iCs/>
         </w:rPr>
+        <w:lastRenderedPageBreak/>
         <w:t>Kalman Filter:</w:t>
       </w:r>
     </w:p>
@@ -6626,7 +6678,6 @@
           <w:b/>
           <w:color w:val="7030A0"/>
         </w:rPr>
-        <w:lastRenderedPageBreak/>
         <w:t>Examiners</w:t>
       </w:r>
       <w:r>
@@ -8150,6 +8201,7 @@
           <w:rFonts w:cstheme="minorHAnsi"/>
           <w:iCs/>
         </w:rPr>
+        <w:lastRenderedPageBreak/>
         <w:t xml:space="preserve">Linearised </w:t>
       </w:r>
       <w:r>
@@ -8178,7 +8230,6 @@
           <w:b/>
           <w:color w:val="7030A0"/>
         </w:rPr>
-        <w:lastRenderedPageBreak/>
         <w:t>Examiners</w:t>
       </w:r>
       <w:r>
@@ -9500,7 +9551,6 @@
           <w:color w:val="000000"/>
         </w:rPr>
       </w:pPr>
-      <w:bookmarkStart w:id="0" w:name="_GoBack"/>
       <w:r>
         <w:rPr>
           <w:rFonts w:cstheme="minorHAnsi"/>
@@ -9510,7 +9560,6 @@
         <w:t>Tracking at low transverse momenta studies:</w:t>
       </w:r>
     </w:p>
-    <w:bookmarkEnd w:id="0"/>
     <w:p>
       <w:pPr>
         <w:pStyle w:val="ListParagraph"/>
@@ -11041,6 +11090,7 @@
           <w:rFonts w:cstheme="minorHAnsi"/>
           <w:b/>
           <w:iCs/>
+          <w:highlight w:val="yellow"/>
         </w:rPr>
       </w:pPr>
       <w:r>
@@ -11050,9 +11100,21 @@
           <w:bCs/>
           <w:iCs/>
           <w:color w:val="0070C0"/>
+          <w:highlight w:val="yellow"/>
         </w:rPr>
         <w:t>Added.</w:t>
       </w:r>
+      <w:r>
+        <w:rPr>
+          <w:rFonts w:cstheme="minorHAnsi"/>
+          <w:b/>
+          <w:bCs/>
+          <w:iCs/>
+          <w:color w:val="0070C0"/>
+          <w:highlight w:val="yellow"/>
+        </w:rPr>
+        <w:t xml:space="preserve"> But positioning needs sorting out before final submission.</w:t>
+      </w:r>
     </w:p>
     <w:p>
       <w:pPr>
@@ -11082,7 +11144,19 @@
         <w:rPr>
           <w:rFonts w:cstheme="minorHAnsi"/>
         </w:rPr>
-        <w:t xml:space="preserve"> opening  paragraph: The event simulation and </w:t>
+        <w:t xml:space="preserve"> </w:t>
+      </w:r>
+      <w:r>
+        <w:rPr>
+          <w:rFonts w:cstheme="minorHAnsi"/>
+        </w:rPr>
+        <w:t>opening paragraph</w:t>
+      </w:r>
+      <w:r>
+        <w:rPr>
+          <w:rFonts w:cstheme="minorHAnsi"/>
+        </w:rPr>
+        <w:t xml:space="preserve">: The event simulation and </w:t>
       </w:r>
       <w:r>
         <w:rPr>
@@ -11314,7 +11388,17 @@
           <w:iCs/>
           <w:color w:val="0070C0"/>
         </w:rPr>
-        <w:t xml:space="preserve">Rephrased this and previous </w:t>
+        <w:t>Rephrased this</w:t>
+      </w:r>
+      <w:r>
+        <w:rPr>
+          <w:rFonts w:cstheme="minorHAnsi"/>
+          <w:b/>
+          <w:bCs/>
+          <w:iCs/>
+          <w:color w:val="0070C0"/>
+        </w:rPr>
+        <w:t>.</w:t>
       </w:r>
     </w:p>
     <w:p>
@@ -11663,6 +11747,15 @@
         </w:rPr>
         <w:t>Rephrased this</w:t>
       </w:r>
+      <w:r>
+        <w:rPr>
+          <w:rFonts w:cstheme="minorHAnsi"/>
+          <w:b/>
+          <w:bCs/>
+          <w:color w:val="0070C0"/>
+        </w:rPr>
+        <w:t>.</w:t>
+      </w:r>
     </w:p>
     <w:p>
       <w:pPr>
@@ -11702,7 +11795,7 @@
           <w:b/>
           <w:bCs/>
           <w:strike/>
-          <w:color w:val="0070C0"/>
+          <w:color w:val="FF0000"/>
           <w:u w:val="single" w:color="7030A0"/>
         </w:rPr>
         <w:t>s</w:t>
@@ -35354,7 +35447,7 @@
 </file>
 
 <file path=customXml/itemProps1.xml><?xml version="1.0" encoding="utf-8"?>
-<ds:datastoreItem xmlns:ds="http://schemas.openxmlformats.org/officeDocument/2006/customXml" ds:itemID="{37E0E486-22D6-744C-A217-9C3C148791AE}">
+<ds:datastoreItem xmlns:ds="http://schemas.openxmlformats.org/officeDocument/2006/customXml" ds:itemID="{CC08308B-97A1-7C4A-88DB-4151C4BCBF96}">
   <ds:schemaRefs>
     <ds:schemaRef ds:uri="http://schemas.openxmlformats.org/officeDocument/2006/bibliography"/>
   </ds:schemaRefs>

</xml_diff>

<commit_message>
Added NLO SF missing and fixed figure placement
</commit_message>
<xml_diff>
--- a/ThesisCorrections.docx
+++ b/ThesisCorrections.docx
@@ -4334,8 +4334,6 @@
           <w:iCs/>
         </w:rPr>
       </w:pPr>
-      <w:bookmarkStart w:id="0" w:name="_GoBack"/>
-      <w:bookmarkEnd w:id="0"/>
       <w:r>
         <w:rPr>
           <w:rFonts w:cstheme="minorHAnsi"/>
@@ -11218,43 +11216,6 @@
       <w:pPr>
         <w:pStyle w:val="ListParagraph"/>
         <w:numPr>
-          <w:ilvl w:val="1"/>
-          <w:numId w:val="4"/>
-        </w:numPr>
-        <w:rPr>
-          <w:rFonts w:cstheme="minorHAnsi"/>
-          <w:b/>
-          <w:iCs/>
-          <w:highlight w:val="yellow"/>
-        </w:rPr>
-      </w:pPr>
-      <w:r>
-        <w:rPr>
-          <w:rFonts w:cstheme="minorHAnsi"/>
-          <w:b/>
-          <w:bCs/>
-          <w:iCs/>
-          <w:color w:val="0070C0"/>
-          <w:highlight w:val="yellow"/>
-        </w:rPr>
-        <w:t>Added.</w:t>
-      </w:r>
-      <w:r>
-        <w:rPr>
-          <w:rFonts w:cstheme="minorHAnsi"/>
-          <w:b/>
-          <w:bCs/>
-          <w:iCs/>
-          <w:color w:val="0070C0"/>
-          <w:highlight w:val="yellow"/>
-        </w:rPr>
-        <w:t xml:space="preserve"> But positioning needs sorting out before final submission.</w:t>
-      </w:r>
-    </w:p>
-    <w:p>
-      <w:pPr>
-        <w:pStyle w:val="ListParagraph"/>
-        <w:numPr>
           <w:ilvl w:val="0"/>
           <w:numId w:val="1"/>
         </w:numPr>
@@ -11262,6 +11223,8 @@
           <w:rFonts w:cstheme="minorHAnsi"/>
         </w:rPr>
       </w:pPr>
+      <w:bookmarkStart w:id="0" w:name="_GoBack"/>
+      <w:bookmarkEnd w:id="0"/>
       <w:r>
         <w:rPr>
           <w:rFonts w:cstheme="minorHAnsi"/>
@@ -35536,7 +35499,7 @@
 </file>
 
 <file path=customXml/itemProps1.xml><?xml version="1.0" encoding="utf-8"?>
-<ds:datastoreItem xmlns:ds="http://schemas.openxmlformats.org/officeDocument/2006/customXml" ds:itemID="{DD7F4AFA-C8EC-9740-8EC8-5EB4582EF214}">
+<ds:datastoreItem xmlns:ds="http://schemas.openxmlformats.org/officeDocument/2006/customXml" ds:itemID="{D6A25D3F-FE29-4642-BA0A-744DB9D49C53}">
   <ds:schemaRefs>
     <ds:schemaRef ds:uri="http://schemas.openxmlformats.org/officeDocument/2006/bibliography"/>
   </ds:schemaRefs>

</xml_diff>

<commit_message>
Initial placeholder cross section normalisation text
</commit_message>
<xml_diff>
--- a/ThesisCorrections.docx
+++ b/ThesisCorrections.docx
@@ -433,7 +433,14 @@
         <w:rPr>
           <w:rFonts w:cstheme="minorHAnsi"/>
         </w:rPr>
-        <w:t>he top quark</w:t>
+        <w:t xml:space="preserve">he top </w:t>
+      </w:r>
+      <w:proofErr w:type="gramStart"/>
+      <w:r>
+        <w:rPr>
+          <w:rFonts w:cstheme="minorHAnsi"/>
+        </w:rPr>
+        <w:t>quark</w:t>
       </w:r>
       <w:r>
         <w:rPr>
@@ -443,6 +450,7 @@
         </w:rPr>
         <w:t>’s</w:t>
       </w:r>
+      <w:proofErr w:type="gramEnd"/>
       <w:r>
         <w:rPr>
           <w:rFonts w:cstheme="minorHAnsi"/>
@@ -801,7 +809,21 @@
         <w:rPr>
           <w:rFonts w:cstheme="minorHAnsi"/>
         </w:rPr>
-        <w:t xml:space="preserve">as U(1) </w:t>
+        <w:t xml:space="preserve">as </w:t>
+      </w:r>
+      <w:proofErr w:type="gramStart"/>
+      <w:r>
+        <w:rPr>
+          <w:rFonts w:cstheme="minorHAnsi"/>
+        </w:rPr>
+        <w:t>U(</w:t>
+      </w:r>
+      <w:proofErr w:type="gramEnd"/>
+      <w:r>
+        <w:rPr>
+          <w:rFonts w:cstheme="minorHAnsi"/>
+        </w:rPr>
+        <w:t xml:space="preserve">1) </w:t>
       </w:r>
       <w:r>
         <w:rPr>
@@ -1468,7 +1490,14 @@
         <w:rPr>
           <w:rFonts w:cstheme="minorHAnsi"/>
         </w:rPr>
-        <w:t>Brout, Engler, Higgs,</w:t>
+        <w:t xml:space="preserve">Brout, Engler, </w:t>
+      </w:r>
+      <w:proofErr w:type="gramStart"/>
+      <w:r>
+        <w:rPr>
+          <w:rFonts w:cstheme="minorHAnsi"/>
+        </w:rPr>
+        <w:t>Higgs,</w:t>
       </w:r>
       <w:r>
         <w:rPr>
@@ -1476,7 +1505,16 @@
           <w:b/>
           <w:color w:val="FF0000"/>
         </w:rPr>
-        <w:t>[insert space]</w:t>
+        <w:t>[</w:t>
+      </w:r>
+      <w:proofErr w:type="gramEnd"/>
+      <w:r>
+        <w:rPr>
+          <w:rFonts w:cstheme="minorHAnsi"/>
+          <w:b/>
+          <w:color w:val="FF0000"/>
+        </w:rPr>
+        <w:t>insert space]</w:t>
       </w:r>
       <w:r>
         <w:rPr>
@@ -1729,7 +1767,23 @@
           <w:rFonts w:cstheme="minorHAnsi"/>
           <w:i/>
         </w:rPr>
-        <w:t>colour confinement[ 31, 46, 53].”</w:t>
+        <w:t xml:space="preserve">colour </w:t>
+      </w:r>
+      <w:proofErr w:type="gramStart"/>
+      <w:r>
+        <w:rPr>
+          <w:rFonts w:cstheme="minorHAnsi"/>
+          <w:i/>
+        </w:rPr>
+        <w:t>confinement[</w:t>
+      </w:r>
+      <w:proofErr w:type="gramEnd"/>
+      <w:r>
+        <w:rPr>
+          <w:rFonts w:cstheme="minorHAnsi"/>
+          <w:i/>
+        </w:rPr>
+        <w:t xml:space="preserve"> 31, 46, 53].”</w:t>
       </w:r>
     </w:p>
     <w:p>
@@ -1878,6 +1932,7 @@
         </w:rPr>
         <w:t xml:space="preserve"> </w:t>
       </w:r>
+      <w:proofErr w:type="gramStart"/>
       <w:r>
         <w:rPr>
           <w:rFonts w:cstheme="minorHAnsi"/>
@@ -1886,6 +1941,7 @@
         </w:rPr>
         <w:t>As</w:t>
       </w:r>
+      <w:proofErr w:type="gramEnd"/>
       <w:r>
         <w:rPr>
           <w:rFonts w:cstheme="minorHAnsi"/>
@@ -2152,7 +2208,21 @@
         <w:rPr>
           <w:rFonts w:cstheme="minorHAnsi"/>
         </w:rPr>
-        <w:t>(Page 36) Inked lines between paragraphs two and three. No paragraph break?</w:t>
+        <w:t xml:space="preserve">(Page 36) Inked lines between paragraphs two and three. No paragraph </w:t>
+      </w:r>
+      <w:proofErr w:type="gramStart"/>
+      <w:r>
+        <w:rPr>
+          <w:rFonts w:cstheme="minorHAnsi"/>
+        </w:rPr>
+        <w:t>break</w:t>
+      </w:r>
+      <w:proofErr w:type="gramEnd"/>
+      <w:r>
+        <w:rPr>
+          <w:rFonts w:cstheme="minorHAnsi"/>
+        </w:rPr>
+        <w:t>?</w:t>
       </w:r>
       <w:r>
         <w:rPr>
@@ -2888,13 +2958,29 @@
           <w:b/>
           <w:color w:val="FF0000"/>
         </w:rPr>
-        <w:t>[insert space]</w:t>
-      </w:r>
-      <w:r>
-        <w:rPr>
-          <w:rFonts w:cstheme="minorHAnsi"/>
-        </w:rPr>
-        <w:t xml:space="preserve">  and …</w:t>
+        <w:t xml:space="preserve">[insert </w:t>
+      </w:r>
+      <w:proofErr w:type="gramStart"/>
+      <w:r>
+        <w:rPr>
+          <w:rFonts w:cstheme="minorHAnsi"/>
+          <w:b/>
+          <w:color w:val="FF0000"/>
+        </w:rPr>
+        <w:t>space]</w:t>
+      </w:r>
+      <w:r>
+        <w:rPr>
+          <w:rFonts w:cstheme="minorHAnsi"/>
+        </w:rPr>
+        <w:t xml:space="preserve">  and</w:t>
+      </w:r>
+      <w:proofErr w:type="gramEnd"/>
+      <w:r>
+        <w:rPr>
+          <w:rFonts w:cstheme="minorHAnsi"/>
+        </w:rPr>
+        <w:t xml:space="preserve"> …</w:t>
       </w:r>
       <w:r>
         <w:rPr>
@@ -3122,6 +3208,7 @@
         </w:rPr>
         <w:t>“</w:t>
       </w:r>
+      <w:proofErr w:type="gramStart"/>
       <w:r>
         <w:rPr>
           <w:rFonts w:cstheme="minorHAnsi"/>
@@ -3136,7 +3223,16 @@
           <w:iCs/>
           <w:color w:val="7030A0"/>
         </w:rPr>
-        <w:t>”[comment in margins next to hierarchy text]</w:t>
+        <w:t>”[</w:t>
+      </w:r>
+      <w:proofErr w:type="gramEnd"/>
+      <w:r>
+        <w:rPr>
+          <w:rFonts w:cstheme="minorHAnsi"/>
+          <w:iCs/>
+          <w:color w:val="7030A0"/>
+        </w:rPr>
+        <w:t>comment in margins next to hierarchy text]</w:t>
       </w:r>
       <w:r>
         <w:rPr>
@@ -3499,7 +3595,27 @@
           <w:bCs/>
           <w:color w:val="0070C0"/>
         </w:rPr>
-        <w:t>Just state CoM energy and design luminosity in opening paragraph, and have the further details in the “motivation” section.</w:t>
+        <w:t xml:space="preserve">Just state CoM energy and design luminosity in opening </w:t>
+      </w:r>
+      <w:proofErr w:type="gramStart"/>
+      <w:r>
+        <w:rPr>
+          <w:rFonts w:cstheme="minorHAnsi"/>
+          <w:b/>
+          <w:bCs/>
+          <w:color w:val="0070C0"/>
+        </w:rPr>
+        <w:t>paragraph, and</w:t>
+      </w:r>
+      <w:proofErr w:type="gramEnd"/>
+      <w:r>
+        <w:rPr>
+          <w:rFonts w:cstheme="minorHAnsi"/>
+          <w:b/>
+          <w:bCs/>
+          <w:color w:val="0070C0"/>
+        </w:rPr>
+        <w:t xml:space="preserve"> have the further details in the “motivation” section.</w:t>
       </w:r>
     </w:p>
     <w:p>
@@ -3777,7 +3893,17 @@
           <w:color w:val="7030A0"/>
           <w:u w:val="single"/>
         </w:rPr>
-        <w:t>This is due to η</w:t>
+        <w:t xml:space="preserve">This is due to </w:t>
+      </w:r>
+      <w:proofErr w:type="gramStart"/>
+      <w:r>
+        <w:rPr>
+          <w:rFonts w:cstheme="minorHAnsi"/>
+          <w:iCs/>
+          <w:color w:val="7030A0"/>
+          <w:u w:val="single"/>
+        </w:rPr>
+        <w:t>η</w:t>
       </w:r>
       <w:r>
         <w:rPr>
@@ -3787,6 +3913,7 @@
         </w:rPr>
         <w:t xml:space="preserve"> ?</w:t>
       </w:r>
+      <w:proofErr w:type="gramEnd"/>
       <w:r>
         <w:rPr>
           <w:rFonts w:cstheme="minorHAnsi"/>
@@ -3901,11 +4028,19 @@
         </w:rPr>
         <w:t xml:space="preserve"> </w:t>
       </w:r>
-      <w:r>
-        <w:rPr>
-          <w:rFonts w:cstheme="minorHAnsi"/>
-        </w:rPr>
-        <w:t>low  channel occupancy (&lt;1%)</w:t>
+      <w:proofErr w:type="gramStart"/>
+      <w:r>
+        <w:rPr>
+          <w:rFonts w:cstheme="minorHAnsi"/>
+        </w:rPr>
+        <w:t>low  channel</w:t>
+      </w:r>
+      <w:proofErr w:type="gramEnd"/>
+      <w:r>
+        <w:rPr>
+          <w:rFonts w:cstheme="minorHAnsi"/>
+        </w:rPr>
+        <w:t xml:space="preserve"> occupancy (&lt;1%)</w:t>
       </w:r>
       <w:r>
         <w:rPr>
@@ -4963,8 +5098,9 @@
           <w:iCs/>
           <w:color w:val="0070C0"/>
         </w:rPr>
-        <w:t>Added a number</w:t>
-      </w:r>
+        <w:t xml:space="preserve">Added a </w:t>
+      </w:r>
+      <w:proofErr w:type="gramStart"/>
       <w:r>
         <w:rPr>
           <w:rFonts w:cstheme="minorHAnsi"/>
@@ -4973,6 +5109,17 @@
           <w:iCs/>
           <w:color w:val="0070C0"/>
         </w:rPr>
+        <w:t>number</w:t>
+      </w:r>
+      <w:proofErr w:type="gramEnd"/>
+      <w:r>
+        <w:rPr>
+          <w:rFonts w:cstheme="minorHAnsi"/>
+          <w:b/>
+          <w:bCs/>
+          <w:iCs/>
+          <w:color w:val="0070C0"/>
+        </w:rPr>
         <w:t xml:space="preserve"> efficiency/resolution plots </w:t>
       </w:r>
       <w:r>
@@ -5192,7 +5339,21 @@
         <w:rPr>
           <w:rFonts w:cstheme="minorHAnsi"/>
         </w:rPr>
-        <w:t xml:space="preserve"> “…the High Level Trigger (HLT), as it</w:t>
+        <w:t xml:space="preserve"> “…the </w:t>
+      </w:r>
+      <w:proofErr w:type="gramStart"/>
+      <w:r>
+        <w:rPr>
+          <w:rFonts w:cstheme="minorHAnsi"/>
+        </w:rPr>
+        <w:t>High Level</w:t>
+      </w:r>
+      <w:proofErr w:type="gramEnd"/>
+      <w:r>
+        <w:rPr>
+          <w:rFonts w:cstheme="minorHAnsi"/>
+        </w:rPr>
+        <w:t xml:space="preserve"> Trigger (HLT), as it</w:t>
       </w:r>
       <w:r>
         <w:rPr>
@@ -5808,6 +5969,7 @@
         </w:rPr>
         <w:t>geometrical reduction factor</w:t>
       </w:r>
+      <w:proofErr w:type="gramStart"/>
       <w:r>
         <w:rPr>
           <w:rFonts w:cstheme="minorHAnsi"/>
@@ -5823,7 +5985,15 @@
           <w:rFonts w:cstheme="minorHAnsi"/>
           <w:iCs/>
         </w:rPr>
-        <w:t>.”</w:t>
+        <w:t>.</w:t>
+      </w:r>
+      <w:proofErr w:type="gramEnd"/>
+      <w:r>
+        <w:rPr>
+          <w:rFonts w:cstheme="minorHAnsi"/>
+          <w:iCs/>
+        </w:rPr>
+        <w:t>”</w:t>
       </w:r>
     </w:p>
     <w:p>
@@ -6538,7 +6708,14 @@
         <w:rPr>
           <w:rFonts w:cstheme="minorHAnsi"/>
         </w:rPr>
-        <w:t>“as previously demonstrated by the Phase-I Calorimeter Trigger Upgrade</w:t>
+        <w:t xml:space="preserve">“as previously demonstrated by the Phase-I Calorimeter Trigger </w:t>
+      </w:r>
+      <w:proofErr w:type="gramStart"/>
+      <w:r>
+        <w:rPr>
+          <w:rFonts w:cstheme="minorHAnsi"/>
+        </w:rPr>
+        <w:t>Upgrade</w:t>
       </w:r>
       <w:r>
         <w:rPr>
@@ -6558,7 +6735,16 @@
           <w:b/>
           <w:color w:val="FF0000"/>
         </w:rPr>
-        <w:t>[fix reference]</w:t>
+        <w:t>[</w:t>
+      </w:r>
+      <w:proofErr w:type="gramEnd"/>
+      <w:r>
+        <w:rPr>
+          <w:rFonts w:cstheme="minorHAnsi"/>
+          <w:b/>
+          <w:color w:val="FF0000"/>
+        </w:rPr>
+        <w:t>fix reference]</w:t>
       </w:r>
       <w:r>
         <w:rPr>
@@ -6710,7 +6896,14 @@
         <w:rPr>
           <w:rFonts w:cstheme="minorHAnsi"/>
         </w:rPr>
-        <w:t xml:space="preserve"> (Page 70): </w:t>
+        <w:t xml:space="preserve"> (Page 70)</w:t>
+      </w:r>
+      <w:proofErr w:type="gramStart"/>
+      <w:r>
+        <w:rPr>
+          <w:rFonts w:cstheme="minorHAnsi"/>
+        </w:rPr>
+        <w:t xml:space="preserve">: </w:t>
       </w:r>
       <w:r>
         <w:rPr>
@@ -6725,6 +6918,7 @@
         </w:rPr>
         <w:t>[</w:t>
       </w:r>
+      <w:proofErr w:type="gramEnd"/>
       <w:r>
         <w:rPr>
           <w:rFonts w:cstheme="minorHAnsi"/>
@@ -6787,7 +6981,14 @@
         <w:rPr>
           <w:rFonts w:cstheme="minorHAnsi"/>
         </w:rPr>
-        <w:t>):</w:t>
+        <w:t>)</w:t>
+      </w:r>
+      <w:proofErr w:type="gramStart"/>
+      <w:r>
+        <w:rPr>
+          <w:rFonts w:cstheme="minorHAnsi"/>
+        </w:rPr>
+        <w:t>:</w:t>
       </w:r>
       <w:r>
         <w:rPr>
@@ -6808,6 +7009,7 @@
         </w:rPr>
         <w:t>[</w:t>
       </w:r>
+      <w:proofErr w:type="gramEnd"/>
       <w:r>
         <w:rPr>
           <w:rFonts w:cstheme="minorHAnsi"/>
@@ -6940,103 +7142,9 @@
           <w:strike/>
           <w:color w:val="FF0000"/>
         </w:rPr>
-        <w:t xml:space="preserve">negatively impact the accuracy of the track parameters fitted to the genuine tracks </w:t>
-      </w:r>
-      <w:r>
-        <w:rPr>
-          <w:rFonts w:cstheme="minorHAnsi"/>
-          <w:b/>
-          <w:color w:val="FF0000"/>
-        </w:rPr>
-        <w:t xml:space="preserve"> </w:t>
-      </w:r>
-      <w:r>
-        <w:rPr>
-          <w:rFonts w:cstheme="minorHAnsi"/>
-          <w:b/>
-          <w:color w:val="FF0000"/>
-        </w:rPr>
-        <w:t xml:space="preserve">degrade </w:t>
-      </w:r>
-      <w:r>
-        <w:rPr>
-          <w:rFonts w:cstheme="minorHAnsi"/>
-          <w:b/>
-          <w:color w:val="FF0000"/>
-        </w:rPr>
-        <w:t xml:space="preserve">the </w:t>
-      </w:r>
-      <w:r>
-        <w:rPr>
-          <w:rFonts w:cstheme="minorHAnsi"/>
-          <w:b/>
-          <w:color w:val="FF0000"/>
-        </w:rPr>
-        <w:t xml:space="preserve">resolution of the helix parameters fitted to </w:t>
-      </w:r>
-      <w:r>
-        <w:rPr>
-          <w:rFonts w:cstheme="minorHAnsi"/>
-          <w:b/>
-          <w:color w:val="FF0000"/>
-        </w:rPr>
-        <w:t xml:space="preserve">reconstructed </w:t>
-      </w:r>
-      <w:r>
-        <w:rPr>
-          <w:rFonts w:cstheme="minorHAnsi"/>
-          <w:b/>
-          <w:color w:val="FF0000"/>
-        </w:rPr>
-        <w:t xml:space="preserve">tracks </w:t>
-      </w:r>
-      <w:r>
-        <w:rPr>
-          <w:rFonts w:cstheme="minorHAnsi"/>
-          <w:b/>
-          <w:color w:val="FF0000"/>
-        </w:rPr>
-        <w:t>associated with a particle.</w:t>
-      </w:r>
-      <w:r>
-        <w:rPr>
-          <w:rFonts w:cstheme="minorHAnsi"/>
-        </w:rPr>
-        <w:t>”</w:t>
-      </w:r>
-    </w:p>
-    <w:p>
-      <w:pPr>
-        <w:pStyle w:val="ListParagraph"/>
-        <w:numPr>
-          <w:ilvl w:val="2"/>
-          <w:numId w:val="1"/>
-        </w:numPr>
-        <w:rPr>
-          <w:rFonts w:cstheme="minorHAnsi"/>
-          <w:i/>
-        </w:rPr>
-      </w:pPr>
-      <w:r>
-        <w:rPr>
-          <w:rFonts w:cstheme="minorHAnsi"/>
-          <w:b/>
-          <w:color w:val="7030A0"/>
-        </w:rPr>
-        <w:t>Examiners</w:t>
-      </w:r>
-      <w:r>
-        <w:rPr>
-          <w:rFonts w:cstheme="minorHAnsi"/>
-        </w:rPr>
-        <w:t xml:space="preserve"> (Page 70):</w:t>
-      </w:r>
-      <w:r>
-        <w:rPr>
-          <w:rFonts w:cstheme="minorHAnsi"/>
-        </w:rPr>
-        <w:t xml:space="preserve"> “In addition, </w:t>
-      </w:r>
+        <w:t xml:space="preserve">negatively impact the accuracy of the track parameters fitted to the genuine </w:t>
+      </w:r>
+      <w:proofErr w:type="gramStart"/>
       <w:r>
         <w:rPr>
           <w:rFonts w:cstheme="minorHAnsi"/>
@@ -7044,7 +7152,111 @@
           <w:strike/>
           <w:color w:val="FF0000"/>
         </w:rPr>
-        <w:t>over half of the tracks</w:t>
+        <w:t xml:space="preserve">tracks </w:t>
+      </w:r>
+      <w:r>
+        <w:rPr>
+          <w:rFonts w:cstheme="minorHAnsi"/>
+          <w:b/>
+          <w:color w:val="FF0000"/>
+        </w:rPr>
+        <w:t xml:space="preserve"> </w:t>
+      </w:r>
+      <w:r>
+        <w:rPr>
+          <w:rFonts w:cstheme="minorHAnsi"/>
+          <w:b/>
+          <w:color w:val="FF0000"/>
+        </w:rPr>
+        <w:t>degrade</w:t>
+      </w:r>
+      <w:proofErr w:type="gramEnd"/>
+      <w:r>
+        <w:rPr>
+          <w:rFonts w:cstheme="minorHAnsi"/>
+          <w:b/>
+          <w:color w:val="FF0000"/>
+        </w:rPr>
+        <w:t xml:space="preserve"> </w:t>
+      </w:r>
+      <w:r>
+        <w:rPr>
+          <w:rFonts w:cstheme="minorHAnsi"/>
+          <w:b/>
+          <w:color w:val="FF0000"/>
+        </w:rPr>
+        <w:t xml:space="preserve">the </w:t>
+      </w:r>
+      <w:r>
+        <w:rPr>
+          <w:rFonts w:cstheme="minorHAnsi"/>
+          <w:b/>
+          <w:color w:val="FF0000"/>
+        </w:rPr>
+        <w:t xml:space="preserve">resolution of the helix parameters fitted to </w:t>
+      </w:r>
+      <w:r>
+        <w:rPr>
+          <w:rFonts w:cstheme="minorHAnsi"/>
+          <w:b/>
+          <w:color w:val="FF0000"/>
+        </w:rPr>
+        <w:t xml:space="preserve">reconstructed </w:t>
+      </w:r>
+      <w:r>
+        <w:rPr>
+          <w:rFonts w:cstheme="minorHAnsi"/>
+          <w:b/>
+          <w:color w:val="FF0000"/>
+        </w:rPr>
+        <w:t xml:space="preserve">tracks </w:t>
+      </w:r>
+      <w:r>
+        <w:rPr>
+          <w:rFonts w:cstheme="minorHAnsi"/>
+          <w:b/>
+          <w:color w:val="FF0000"/>
+        </w:rPr>
+        <w:t>associated with a particle.</w:t>
+      </w:r>
+      <w:r>
+        <w:rPr>
+          <w:rFonts w:cstheme="minorHAnsi"/>
+        </w:rPr>
+        <w:t>”</w:t>
+      </w:r>
+    </w:p>
+    <w:p>
+      <w:pPr>
+        <w:pStyle w:val="ListParagraph"/>
+        <w:numPr>
+          <w:ilvl w:val="2"/>
+          <w:numId w:val="1"/>
+        </w:numPr>
+        <w:rPr>
+          <w:rFonts w:cstheme="minorHAnsi"/>
+          <w:i/>
+        </w:rPr>
+      </w:pPr>
+      <w:r>
+        <w:rPr>
+          <w:rFonts w:cstheme="minorHAnsi"/>
+          <w:b/>
+          <w:color w:val="7030A0"/>
+        </w:rPr>
+        <w:t>Examiners</w:t>
+      </w:r>
+      <w:r>
+        <w:rPr>
+          <w:rFonts w:cstheme="minorHAnsi"/>
+        </w:rPr>
+        <w:t xml:space="preserve"> (Page 70):</w:t>
+      </w:r>
+      <w:r>
+        <w:rPr>
+          <w:rFonts w:cstheme="minorHAnsi"/>
+        </w:rPr>
+        <w:t xml:space="preserve"> “In addition, </w:t>
       </w:r>
       <w:r>
         <w:rPr>
@@ -7053,7 +7265,7 @@
           <w:strike/>
           <w:color w:val="FF0000"/>
         </w:rPr>
-        <w:t xml:space="preserve"> candidates found </w:t>
+        <w:t>over half of the tracks</w:t>
       </w:r>
       <w:r>
         <w:rPr>
@@ -7062,7 +7274,7 @@
           <w:strike/>
           <w:color w:val="FF0000"/>
         </w:rPr>
-        <w:t xml:space="preserve">by </w:t>
+        <w:t xml:space="preserve"> candidates found </w:t>
       </w:r>
       <w:r>
         <w:rPr>
@@ -7071,30 +7283,7 @@
           <w:strike/>
           <w:color w:val="FF0000"/>
         </w:rPr>
-        <w:t>the Hough Transform in simulation</w:t>
-      </w:r>
-      <w:r>
-        <w:rPr>
-          <w:rFonts w:cstheme="minorHAnsi"/>
-          <w:color w:val="FF0000"/>
-        </w:rPr>
-        <w:t xml:space="preserve"> </w:t>
-      </w:r>
-      <w:r>
-        <w:rPr>
-          <w:rFonts w:cstheme="minorHAnsi"/>
-          <w:b/>
-          <w:color w:val="FF0000"/>
-        </w:rPr>
-        <w:t xml:space="preserve">simulation studies indicated that approximately half of the track candidates created by the Hough Transform </w:t>
-      </w:r>
-      <w:r>
-        <w:rPr>
-          <w:rFonts w:cstheme="minorHAnsi"/>
-          <w:b/>
-          <w:color w:val="FF0000"/>
-        </w:rPr>
-        <w:t>did not</w:t>
+        <w:t xml:space="preserve">by </w:t>
       </w:r>
       <w:r>
         <w:rPr>
@@ -7103,7 +7292,30 @@
           <w:strike/>
           <w:color w:val="FF0000"/>
         </w:rPr>
-        <w:t xml:space="preserve"> correspond</w:t>
+        <w:t>the Hough Transform in simulation</w:t>
+      </w:r>
+      <w:r>
+        <w:rPr>
+          <w:rFonts w:cstheme="minorHAnsi"/>
+          <w:color w:val="FF0000"/>
+        </w:rPr>
+        <w:t xml:space="preserve"> </w:t>
+      </w:r>
+      <w:r>
+        <w:rPr>
+          <w:rFonts w:cstheme="minorHAnsi"/>
+          <w:b/>
+          <w:color w:val="FF0000"/>
+        </w:rPr>
+        <w:t xml:space="preserve">simulation studies indicated that approximately half of the track candidates created by the Hough Transform </w:t>
+      </w:r>
+      <w:r>
+        <w:rPr>
+          <w:rFonts w:cstheme="minorHAnsi"/>
+          <w:b/>
+          <w:color w:val="FF0000"/>
+        </w:rPr>
+        <w:t>did not</w:t>
       </w:r>
       <w:r>
         <w:rPr>
@@ -7112,54 +7324,7 @@
           <w:strike/>
           <w:color w:val="FF0000"/>
         </w:rPr>
-        <w:t xml:space="preserve"> to a genuine track </w:t>
-      </w:r>
-      <w:r>
-        <w:rPr>
-          <w:rFonts w:cstheme="minorHAnsi"/>
-          <w:b/>
-          <w:color w:val="FF0000"/>
-        </w:rPr>
-        <w:t xml:space="preserve">have stubs associated to the same particle in at least four tracker layers </w:t>
-      </w:r>
-      <w:r>
-        <w:rPr>
-          <w:rFonts w:cstheme="minorHAnsi"/>
-        </w:rPr>
-        <w:t>(i.e. were fake).”</w:t>
-      </w:r>
-    </w:p>
-    <w:p>
-      <w:pPr>
-        <w:pStyle w:val="ListParagraph"/>
-        <w:numPr>
-          <w:ilvl w:val="2"/>
-          <w:numId w:val="1"/>
-        </w:numPr>
-        <w:rPr>
-          <w:rFonts w:cstheme="minorHAnsi"/>
-          <w:i/>
-        </w:rPr>
-      </w:pPr>
-      <w:r>
-        <w:rPr>
-          <w:rFonts w:cstheme="minorHAnsi"/>
-          <w:b/>
-          <w:color w:val="7030A0"/>
-        </w:rPr>
-        <w:t>Examiners</w:t>
-      </w:r>
-      <w:r>
-        <w:rPr>
-          <w:rFonts w:cstheme="minorHAnsi"/>
-        </w:rPr>
-        <w:t xml:space="preserve"> (Page 70): “</w:t>
-      </w:r>
-      <w:r>
-        <w:rPr>
-          <w:rFonts w:cstheme="minorHAnsi"/>
-        </w:rPr>
-        <w:t xml:space="preserve">Therefore, a Kalman Filter was developed to precisely fir the track parameters given its ability to simultaneously </w:t>
+        <w:t xml:space="preserve"> correspond</w:t>
       </w:r>
       <w:r>
         <w:rPr>
@@ -7168,29 +7333,54 @@
           <w:strike/>
           <w:color w:val="FF0000"/>
         </w:rPr>
-        <w:t>filter</w:t>
-      </w:r>
-      <w:r>
-        <w:rPr>
-          <w:rFonts w:cstheme="minorHAnsi"/>
+        <w:t xml:space="preserve"> to a genuine track </w:t>
+      </w:r>
+      <w:r>
+        <w:rPr>
+          <w:rFonts w:cstheme="minorHAnsi"/>
+          <w:b/>
           <w:color w:val="FF0000"/>
         </w:rPr>
-        <w:t xml:space="preserve"> </w:t>
-      </w:r>
-      <w:r>
-        <w:rPr>
-          <w:rFonts w:cstheme="minorHAnsi"/>
-          <w:b/>
-          <w:color w:val="FF0000"/>
-        </w:rPr>
-        <w:t>remove</w:t>
-      </w:r>
-      <w:r>
-        <w:rPr>
-          <w:rFonts w:cstheme="minorHAnsi"/>
-          <w:color w:val="FF0000"/>
-        </w:rPr>
-        <w:t xml:space="preserve"> </w:t>
+        <w:t xml:space="preserve">have stubs associated to the same particle in at least four tracker layers </w:t>
+      </w:r>
+      <w:r>
+        <w:rPr>
+          <w:rFonts w:cstheme="minorHAnsi"/>
+        </w:rPr>
+        <w:t>(i.e. were fake).”</w:t>
+      </w:r>
+    </w:p>
+    <w:p>
+      <w:pPr>
+        <w:pStyle w:val="ListParagraph"/>
+        <w:numPr>
+          <w:ilvl w:val="2"/>
+          <w:numId w:val="1"/>
+        </w:numPr>
+        <w:rPr>
+          <w:rFonts w:cstheme="minorHAnsi"/>
+          <w:i/>
+        </w:rPr>
+      </w:pPr>
+      <w:r>
+        <w:rPr>
+          <w:rFonts w:cstheme="minorHAnsi"/>
+          <w:b/>
+          <w:color w:val="7030A0"/>
+        </w:rPr>
+        <w:t>Examiners</w:t>
+      </w:r>
+      <w:r>
+        <w:rPr>
+          <w:rFonts w:cstheme="minorHAnsi"/>
+        </w:rPr>
+        <w:t xml:space="preserve"> (Page 70): “</w:t>
+      </w:r>
+      <w:r>
+        <w:rPr>
+          <w:rFonts w:cstheme="minorHAnsi"/>
+        </w:rPr>
+        <w:t xml:space="preserve">Therefore, a Kalman Filter was developed to precisely fir the track parameters given its ability to simultaneously </w:t>
       </w:r>
       <w:r>
         <w:rPr>
@@ -7199,15 +7389,22 @@
           <w:strike/>
           <w:color w:val="FF0000"/>
         </w:rPr>
-        <w:t xml:space="preserve">out </w:t>
-      </w:r>
-      <w:r>
-        <w:rPr>
-          <w:rFonts w:cstheme="minorHAnsi"/>
-          <w:b/>
+        <w:t>filter</w:t>
+      </w:r>
+      <w:r>
+        <w:rPr>
+          <w:rFonts w:cstheme="minorHAnsi"/>
           <w:color w:val="FF0000"/>
         </w:rPr>
-        <w:t>these</w:t>
+        <w:t xml:space="preserve"> </w:t>
+      </w:r>
+      <w:r>
+        <w:rPr>
+          <w:rFonts w:cstheme="minorHAnsi"/>
+          <w:b/>
+          <w:color w:val="FF0000"/>
+        </w:rPr>
+        <w:t>remove</w:t>
       </w:r>
       <w:r>
         <w:rPr>
@@ -7223,39 +7420,19 @@
           <w:strike/>
           <w:color w:val="FF0000"/>
         </w:rPr>
-        <w:t>incompatible</w:t>
-      </w:r>
-      <w:r>
-        <w:rPr>
-          <w:rFonts w:cstheme="minorHAnsi"/>
+        <w:t xml:space="preserve">out </w:t>
+      </w:r>
+      <w:r>
+        <w:rPr>
+          <w:rFonts w:cstheme="minorHAnsi"/>
+          <w:b/>
           <w:color w:val="FF0000"/>
         </w:rPr>
-        <w:t xml:space="preserve"> </w:t>
-      </w:r>
-      <w:r>
-        <w:rPr>
-          <w:rFonts w:cstheme="minorHAnsi"/>
-          <w:b/>
-          <w:color w:val="FF0000"/>
-        </w:rPr>
-        <w:t xml:space="preserve">incorrectly associated </w:t>
-      </w:r>
-      <w:r>
-        <w:rPr>
-          <w:rFonts w:cstheme="minorHAnsi"/>
-        </w:rPr>
-        <w:t xml:space="preserve">stubs </w:t>
-      </w:r>
-      <w:r>
-        <w:rPr>
-          <w:rFonts w:cstheme="minorHAnsi"/>
-        </w:rPr>
-        <w:t>and</w:t>
-      </w:r>
-      <w:r>
-        <w:rPr>
-          <w:rFonts w:cstheme="minorHAnsi"/>
-          <w:b/>
+        <w:t>these</w:t>
+      </w:r>
+      <w:r>
+        <w:rPr>
+          <w:rFonts w:cstheme="minorHAnsi"/>
           <w:color w:val="FF0000"/>
         </w:rPr>
         <w:t xml:space="preserve"> </w:t>
@@ -7267,15 +7444,14 @@
           <w:strike/>
           <w:color w:val="FF0000"/>
         </w:rPr>
-        <w:t xml:space="preserve">perform the track fit </w:t>
-      </w:r>
-      <w:r>
-        <w:rPr>
-          <w:rFonts w:cstheme="minorHAnsi"/>
-          <w:b/>
+        <w:t>incompatible</w:t>
+      </w:r>
+      <w:r>
+        <w:rPr>
+          <w:rFonts w:cstheme="minorHAnsi"/>
           <w:color w:val="FF0000"/>
         </w:rPr>
-        <w:t xml:space="preserve">“fake” tracks </w:t>
+        <w:t xml:space="preserve"> </w:t>
       </w:r>
       <w:r>
         <w:rPr>
@@ -7283,11 +7459,25 @@
           <w:b/>
           <w:color w:val="FF0000"/>
         </w:rPr>
-        <w:t>while</w:t>
-      </w:r>
-      <w:r>
-        <w:rPr>
-          <w:rFonts w:cstheme="minorHAnsi"/>
+        <w:t xml:space="preserve">incorrectly associated </w:t>
+      </w:r>
+      <w:r>
+        <w:rPr>
+          <w:rFonts w:cstheme="minorHAnsi"/>
+        </w:rPr>
+        <w:t xml:space="preserve">stubs </w:t>
+      </w:r>
+      <w:r>
+        <w:rPr>
+          <w:rFonts w:cstheme="minorHAnsi"/>
+        </w:rPr>
+        <w:t>and</w:t>
+      </w:r>
+      <w:r>
+        <w:rPr>
+          <w:rFonts w:cstheme="minorHAnsi"/>
+          <w:b/>
+          <w:color w:val="FF0000"/>
         </w:rPr>
         <w:t xml:space="preserve"> </w:t>
       </w:r>
@@ -7295,107 +7485,89 @@
         <w:rPr>
           <w:rFonts w:cstheme="minorHAnsi"/>
           <w:b/>
-          <w:color w:val="FF0000"/>
-        </w:rPr>
-        <w:t xml:space="preserve">obtaining the best possible estimate of the </w:t>
-      </w:r>
-      <w:r>
-        <w:rPr>
-          <w:rFonts w:cstheme="minorHAnsi"/>
-          <w:b/>
-          <w:color w:val="FF0000"/>
-        </w:rPr>
-        <w:t xml:space="preserve">reconstructed </w:t>
-      </w:r>
-      <w:r>
-        <w:rPr>
-          <w:rFonts w:cstheme="minorHAnsi"/>
-          <w:b/>
-          <w:color w:val="FF0000"/>
-        </w:rPr>
-        <w:t xml:space="preserve">track’s helix </w:t>
-      </w:r>
-      <w:r>
-        <w:rPr>
-          <w:rFonts w:cstheme="minorHAnsi"/>
-          <w:b/>
-          <w:color w:val="FF0000"/>
-        </w:rPr>
-        <w:t>parameters</w:t>
-      </w:r>
-      <w:r>
-        <w:rPr>
-          <w:rFonts w:cstheme="minorHAnsi"/>
-        </w:rPr>
-        <w:t>.”</w:t>
-      </w:r>
-    </w:p>
-    <w:p>
-      <w:pPr>
-        <w:pStyle w:val="ListParagraph"/>
-        <w:numPr>
-          <w:ilvl w:val="2"/>
-          <w:numId w:val="1"/>
-        </w:numPr>
-        <w:rPr>
-          <w:rFonts w:cstheme="minorHAnsi"/>
-          <w:iCs/>
-        </w:rPr>
-      </w:pPr>
-      <w:r>
-        <w:rPr>
-          <w:rFonts w:cstheme="minorHAnsi"/>
-          <w:iCs/>
-        </w:rPr>
-        <w:t xml:space="preserve"> </w:t>
-      </w:r>
-      <w:r>
-        <w:rPr>
-          <w:rFonts w:cstheme="minorHAnsi"/>
-          <w:iCs/>
-        </w:rPr>
-        <w:t xml:space="preserve">“While the Kalman Filter is the optimal </w:t>
-      </w:r>
-      <w:r>
-        <w:rPr>
-          <w:rFonts w:cstheme="minorHAnsi"/>
-          <w:b/>
-          <w:iCs/>
           <w:strike/>
           <w:color w:val="FF0000"/>
         </w:rPr>
-        <w:t>linear</w:t>
-      </w:r>
-      <w:r>
-        <w:rPr>
-          <w:rFonts w:cstheme="minorHAnsi"/>
-          <w:iCs/>
+        <w:t xml:space="preserve">perform the track fit </w:t>
+      </w:r>
+      <w:r>
+        <w:rPr>
+          <w:rFonts w:cstheme="minorHAnsi"/>
+          <w:b/>
           <w:color w:val="FF0000"/>
         </w:rPr>
+        <w:t xml:space="preserve">“fake” tracks </w:t>
+      </w:r>
+      <w:r>
+        <w:rPr>
+          <w:rFonts w:cstheme="minorHAnsi"/>
+          <w:b/>
+          <w:color w:val="FF0000"/>
+        </w:rPr>
+        <w:t>while</w:t>
+      </w:r>
+      <w:r>
+        <w:rPr>
+          <w:rFonts w:cstheme="minorHAnsi"/>
+        </w:rPr>
         <w:t xml:space="preserve"> </w:t>
       </w:r>
       <w:r>
         <w:rPr>
           <w:rFonts w:cstheme="minorHAnsi"/>
-          <w:iCs/>
-        </w:rPr>
-        <w:t xml:space="preserve">filter </w:t>
-      </w:r>
-      <w:r>
-        <w:rPr>
-          <w:rFonts w:cstheme="minorHAnsi"/>
-          <w:b/>
-          <w:iCs/>
+          <w:b/>
           <w:color w:val="FF0000"/>
         </w:rPr>
-        <w:t>for linear systems</w:t>
-      </w:r>
-      <w:r>
-        <w:rPr>
-          <w:rFonts w:cstheme="minorHAnsi"/>
-          <w:iCs/>
+        <w:t xml:space="preserve">obtaining the best possible estimate of the </w:t>
+      </w:r>
+      <w:r>
+        <w:rPr>
+          <w:rFonts w:cstheme="minorHAnsi"/>
+          <w:b/>
           <w:color w:val="FF0000"/>
         </w:rPr>
+        <w:t xml:space="preserve">reconstructed </w:t>
+      </w:r>
+      <w:r>
+        <w:rPr>
+          <w:rFonts w:cstheme="minorHAnsi"/>
+          <w:b/>
+          <w:color w:val="FF0000"/>
+        </w:rPr>
+        <w:t xml:space="preserve">track’s helix </w:t>
+      </w:r>
+      <w:r>
+        <w:rPr>
+          <w:rFonts w:cstheme="minorHAnsi"/>
+          <w:b/>
+          <w:color w:val="FF0000"/>
+        </w:rPr>
+        <w:t>parameters</w:t>
+      </w:r>
+      <w:r>
+        <w:rPr>
+          <w:rFonts w:cstheme="minorHAnsi"/>
+        </w:rPr>
+        <w:t>.”</w:t>
+      </w:r>
+    </w:p>
+    <w:p>
+      <w:pPr>
+        <w:pStyle w:val="ListParagraph"/>
+        <w:numPr>
+          <w:ilvl w:val="2"/>
+          <w:numId w:val="1"/>
+        </w:numPr>
+        <w:rPr>
+          <w:rFonts w:cstheme="minorHAnsi"/>
+          <w:iCs/>
+        </w:rPr>
+      </w:pPr>
+      <w:r>
+        <w:rPr>
+          <w:rFonts w:cstheme="minorHAnsi"/>
+          <w:iCs/>
+        </w:rPr>
         <w:t xml:space="preserve"> </w:t>
       </w:r>
       <w:r>
@@ -7403,7 +7575,7 @@
           <w:rFonts w:cstheme="minorHAnsi"/>
           <w:iCs/>
         </w:rPr>
-        <w:t xml:space="preserve">and, </w:t>
+        <w:t xml:space="preserve">“While the Kalman Filter is the optimal </w:t>
       </w:r>
       <w:r>
         <w:rPr>
@@ -7413,7 +7585,7 @@
           <w:strike/>
           <w:color w:val="FF0000"/>
         </w:rPr>
-        <w:t>in certain circumstances,</w:t>
+        <w:t>linear</w:t>
       </w:r>
       <w:r>
         <w:rPr>
@@ -7428,7 +7600,31 @@
           <w:rFonts w:cstheme="minorHAnsi"/>
           <w:iCs/>
         </w:rPr>
-        <w:t xml:space="preserve">the optimal </w:t>
+        <w:t xml:space="preserve">filter </w:t>
+      </w:r>
+      <w:r>
+        <w:rPr>
+          <w:rFonts w:cstheme="minorHAnsi"/>
+          <w:b/>
+          <w:iCs/>
+          <w:color w:val="FF0000"/>
+        </w:rPr>
+        <w:t>for linear systems</w:t>
+      </w:r>
+      <w:r>
+        <w:rPr>
+          <w:rFonts w:cstheme="minorHAnsi"/>
+          <w:iCs/>
+          <w:color w:val="FF0000"/>
+        </w:rPr>
+        <w:t xml:space="preserve"> </w:t>
+      </w:r>
+      <w:r>
+        <w:rPr>
+          <w:rFonts w:cstheme="minorHAnsi"/>
+          <w:iCs/>
+        </w:rPr>
+        <w:t xml:space="preserve">and, </w:t>
       </w:r>
       <w:r>
         <w:rPr>
@@ -7438,65 +7634,22 @@
           <w:strike/>
           <w:color w:val="FF0000"/>
         </w:rPr>
-        <w:t>non-</w:t>
-      </w:r>
-      <w:r>
-        <w:rPr>
-          <w:rFonts w:cstheme="minorHAnsi"/>
-          <w:iCs/>
-        </w:rPr>
-        <w:t>linear filter</w:t>
-      </w:r>
-      <w:r>
-        <w:rPr>
-          <w:rFonts w:cstheme="minorHAnsi"/>
-          <w:iCs/>
+        <w:t>in certain circumstances,</w:t>
+      </w:r>
+      <w:r>
+        <w:rPr>
+          <w:rFonts w:cstheme="minorHAnsi"/>
+          <w:iCs/>
+          <w:color w:val="FF0000"/>
         </w:rPr>
         <w:t xml:space="preserve"> </w:t>
       </w:r>
       <w:r>
         <w:rPr>
           <w:rFonts w:cstheme="minorHAnsi"/>
-          <w:b/>
-          <w:iCs/>
-          <w:color w:val="FF0000"/>
-        </w:rPr>
-        <w:t>for non-linear systems</w:t>
-      </w:r>
-      <w:r>
-        <w:rPr>
-          <w:rFonts w:cstheme="minorHAnsi"/>
-          <w:iCs/>
-          <w:color w:val="FF0000"/>
-        </w:rPr>
-        <w:t xml:space="preserve"> </w:t>
-      </w:r>
-      <w:r>
-        <w:rPr>
-          <w:rFonts w:cstheme="minorHAnsi"/>
-          <w:iCs/>
-        </w:rPr>
-        <w:t>, it …”</w:t>
-      </w:r>
-    </w:p>
-    <w:p>
-      <w:pPr>
-        <w:pStyle w:val="ListParagraph"/>
-        <w:numPr>
-          <w:ilvl w:val="2"/>
-          <w:numId w:val="1"/>
-        </w:numPr>
-        <w:rPr>
-          <w:rFonts w:cstheme="minorHAnsi"/>
-          <w:iCs/>
-        </w:rPr>
-      </w:pPr>
-      <w:r>
-        <w:rPr>
-          <w:rFonts w:cstheme="minorHAnsi"/>
-          <w:iCs/>
-        </w:rPr>
-        <w:t>Or: “While the Kalman Filter is the optimal linear filter and</w:t>
+          <w:iCs/>
+        </w:rPr>
+        <w:t xml:space="preserve">the optimal </w:t>
       </w:r>
       <w:r>
         <w:rPr>
@@ -7506,7 +7659,83 @@
           <w:strike/>
           <w:color w:val="FF0000"/>
         </w:rPr>
-        <w:t xml:space="preserve">, in certain circumstances, the optimal non-linear filter, </w:t>
+        <w:t>non-</w:t>
+      </w:r>
+      <w:r>
+        <w:rPr>
+          <w:rFonts w:cstheme="minorHAnsi"/>
+          <w:iCs/>
+        </w:rPr>
+        <w:t>linear filter</w:t>
+      </w:r>
+      <w:r>
+        <w:rPr>
+          <w:rFonts w:cstheme="minorHAnsi"/>
+          <w:iCs/>
+        </w:rPr>
+        <w:t xml:space="preserve"> </w:t>
+      </w:r>
+      <w:r>
+        <w:rPr>
+          <w:rFonts w:cstheme="minorHAnsi"/>
+          <w:b/>
+          <w:iCs/>
+          <w:color w:val="FF0000"/>
+        </w:rPr>
+        <w:t xml:space="preserve">for non-linear </w:t>
+      </w:r>
+      <w:proofErr w:type="gramStart"/>
+      <w:r>
+        <w:rPr>
+          <w:rFonts w:cstheme="minorHAnsi"/>
+          <w:b/>
+          <w:iCs/>
+          <w:color w:val="FF0000"/>
+        </w:rPr>
+        <w:t>systems</w:t>
+      </w:r>
+      <w:r>
+        <w:rPr>
+          <w:rFonts w:cstheme="minorHAnsi"/>
+          <w:iCs/>
+          <w:color w:val="FF0000"/>
+        </w:rPr>
+        <w:t xml:space="preserve"> </w:t>
+      </w:r>
+      <w:r>
+        <w:rPr>
+          <w:rFonts w:cstheme="minorHAnsi"/>
+          <w:iCs/>
+        </w:rPr>
+        <w:t>,</w:t>
+      </w:r>
+      <w:proofErr w:type="gramEnd"/>
+      <w:r>
+        <w:rPr>
+          <w:rFonts w:cstheme="minorHAnsi"/>
+          <w:iCs/>
+        </w:rPr>
+        <w:t xml:space="preserve"> it …”</w:t>
+      </w:r>
+    </w:p>
+    <w:p>
+      <w:pPr>
+        <w:pStyle w:val="ListParagraph"/>
+        <w:numPr>
+          <w:ilvl w:val="2"/>
+          <w:numId w:val="1"/>
+        </w:numPr>
+        <w:rPr>
+          <w:rFonts w:cstheme="minorHAnsi"/>
+          <w:iCs/>
+        </w:rPr>
+      </w:pPr>
+      <w:r>
+        <w:rPr>
+          <w:rFonts w:cstheme="minorHAnsi"/>
+          <w:iCs/>
+        </w:rPr>
+        <w:t>Or: “While the Kalman Filter is the optimal linear filter and</w:t>
       </w:r>
       <w:r>
         <w:rPr>
@@ -7516,411 +7745,203 @@
           <w:strike/>
           <w:color w:val="FF0000"/>
         </w:rPr>
-        <w:t xml:space="preserve"> </w:t>
-      </w:r>
-      <w:r>
-        <w:rPr>
-          <w:rFonts w:cstheme="minorHAnsi"/>
-          <w:iCs/>
-        </w:rPr>
-        <w:t>it …”</w:t>
-      </w:r>
-    </w:p>
-    <w:p>
-      <w:pPr>
-        <w:pStyle w:val="ListParagraph"/>
-        <w:numPr>
-          <w:ilvl w:val="2"/>
-          <w:numId w:val="1"/>
-        </w:numPr>
-        <w:rPr>
-          <w:rFonts w:cstheme="minorHAnsi"/>
-          <w:iCs/>
-        </w:rPr>
-      </w:pPr>
-      <w:r>
-        <w:rPr>
-          <w:rFonts w:cstheme="minorHAnsi"/>
-          <w:iCs/>
-        </w:rPr>
-        <w:t xml:space="preserve">“Details of the mathematics involved in the Kalman formalism is given …” </w:t>
-      </w:r>
-      <w:r>
-        <w:rPr>
-          <w:rFonts w:cstheme="minorHAnsi"/>
-          <w:b/>
-          <w:iCs/>
-          <w:color w:val="0070C0"/>
-        </w:rPr>
-        <w:t>Rephrased a little bit</w:t>
-      </w:r>
-      <w:r>
-        <w:rPr>
-          <w:rFonts w:cstheme="minorHAnsi"/>
-          <w:b/>
-          <w:iCs/>
-          <w:color w:val="0070C0"/>
-        </w:rPr>
-        <w:t xml:space="preserve"> to flow better.</w:t>
-      </w:r>
-    </w:p>
-    <w:p>
-      <w:pPr>
-        <w:pStyle w:val="ListParagraph"/>
-        <w:numPr>
-          <w:ilvl w:val="1"/>
-          <w:numId w:val="1"/>
-        </w:numPr>
-        <w:rPr>
-          <w:rFonts w:cstheme="minorHAnsi"/>
-          <w:iCs/>
-        </w:rPr>
-      </w:pPr>
-      <w:r>
-        <w:rPr>
-          <w:rFonts w:cstheme="minorHAnsi"/>
-          <w:iCs/>
-        </w:rPr>
-        <w:t xml:space="preserve">Duplicate </w:t>
-      </w:r>
-      <w:r>
-        <w:rPr>
-          <w:rFonts w:cstheme="minorHAnsi"/>
-          <w:iCs/>
-        </w:rPr>
-        <w:t>Removal</w:t>
-      </w:r>
-    </w:p>
-    <w:p>
-      <w:pPr>
-        <w:pStyle w:val="ListParagraph"/>
-        <w:numPr>
-          <w:ilvl w:val="2"/>
-          <w:numId w:val="1"/>
-        </w:numPr>
-        <w:rPr>
-          <w:rFonts w:cstheme="minorHAnsi"/>
-        </w:rPr>
-      </w:pPr>
-      <w:r>
-        <w:rPr>
-          <w:rFonts w:cstheme="minorHAnsi"/>
-          <w:b/>
-          <w:color w:val="7030A0"/>
-        </w:rPr>
-        <w:t>Examiner</w:t>
-      </w:r>
-      <w:r>
-        <w:rPr>
-          <w:rFonts w:cstheme="minorHAnsi"/>
-          <w:b/>
-          <w:color w:val="7030A0"/>
-        </w:rPr>
-        <w:t xml:space="preserve"> 2</w:t>
-      </w:r>
-      <w:r>
-        <w:rPr>
-          <w:rFonts w:cstheme="minorHAnsi"/>
-        </w:rPr>
-        <w:t xml:space="preserve"> (Page </w:t>
-      </w:r>
-      <w:r>
-        <w:rPr>
-          <w:rFonts w:cstheme="minorHAnsi"/>
-        </w:rPr>
-        <w:t>72</w:t>
-      </w:r>
-      <w:r>
-        <w:rPr>
-          <w:rFonts w:cstheme="minorHAnsi"/>
-        </w:rPr>
-        <w:t xml:space="preserve">): </w:t>
-      </w:r>
-      <w:r>
-        <w:rPr>
-          <w:rFonts w:cstheme="minorHAnsi"/>
-          <w:i/>
-        </w:rPr>
-        <w:t xml:space="preserve"> </w:t>
-      </w:r>
-      <w:r>
-        <w:rPr>
-          <w:rFonts w:cstheme="minorHAnsi"/>
-        </w:rPr>
-        <w:t>[</w:t>
-      </w:r>
-      <w:r>
-        <w:rPr>
-          <w:rFonts w:cstheme="minorHAnsi"/>
-          <w:color w:val="7030A0"/>
-        </w:rPr>
-        <w:t>Underlined text - q</w:t>
-      </w:r>
-      <w:r>
-        <w:rPr>
-          <w:rFonts w:cstheme="minorHAnsi"/>
-          <w:color w:val="7030A0"/>
-        </w:rPr>
-        <w:t>uestion?</w:t>
-      </w:r>
-      <w:r>
-        <w:rPr>
-          <w:rFonts w:cstheme="minorHAnsi"/>
-        </w:rPr>
-        <w:t>] “</w:t>
-      </w:r>
-      <w:r>
-        <w:rPr>
-          <w:rFonts w:cstheme="minorHAnsi"/>
-          <w:color w:val="7030A0"/>
-          <w:u w:val="single"/>
-        </w:rPr>
-        <w:t>green and yellow HT cells</w:t>
-      </w:r>
-      <w:r>
-        <w:rPr>
-          <w:rFonts w:cstheme="minorHAnsi"/>
-        </w:rPr>
-        <w:t>”</w:t>
-      </w:r>
-      <w:r>
-        <w:rPr>
-          <w:rFonts w:cstheme="minorHAnsi"/>
-        </w:rPr>
-        <w:t xml:space="preserve"> </w:t>
-      </w:r>
-      <w:r>
-        <w:rPr>
-          <w:rFonts w:cstheme="minorHAnsi"/>
-          <w:b/>
-          <w:iCs/>
-          <w:color w:val="0070C0"/>
-        </w:rPr>
-        <w:t>There are two green and one yellow cell!</w:t>
-      </w:r>
-    </w:p>
-    <w:p>
-      <w:pPr>
-        <w:pStyle w:val="ListParagraph"/>
-        <w:numPr>
-          <w:ilvl w:val="2"/>
-          <w:numId w:val="1"/>
-        </w:numPr>
-        <w:rPr>
-          <w:rFonts w:cstheme="minorHAnsi"/>
-        </w:rPr>
-      </w:pPr>
-      <w:r>
-        <w:rPr>
-          <w:rFonts w:cstheme="minorHAnsi"/>
-          <w:b/>
-          <w:color w:val="7030A0"/>
-        </w:rPr>
-        <w:t>Examiners</w:t>
-      </w:r>
-      <w:r>
-        <w:rPr>
-          <w:rFonts w:cstheme="minorHAnsi"/>
-        </w:rPr>
-        <w:t xml:space="preserve"> (Page 72):  </w:t>
-      </w:r>
-      <w:r>
-        <w:rPr>
-          <w:rFonts w:cstheme="minorHAnsi"/>
-        </w:rPr>
-        <w:t xml:space="preserve">“…as the DR algorithm </w:t>
-      </w:r>
-      <w:r>
-        <w:rPr>
-          <w:rFonts w:cstheme="minorHAnsi"/>
-          <w:b/>
+        <w:t xml:space="preserve">, in certain circumstances, the optimal non-linear </w:t>
+      </w:r>
+      <w:proofErr w:type="gramStart"/>
+      <w:r>
+        <w:rPr>
+          <w:rFonts w:cstheme="minorHAnsi"/>
+          <w:b/>
+          <w:iCs/>
           <w:strike/>
           <w:color w:val="FF0000"/>
         </w:rPr>
-        <w:t>loses a few percent of efficiency</w:t>
-      </w:r>
-      <w:r>
-        <w:rPr>
-          <w:rFonts w:cstheme="minorHAnsi"/>
-        </w:rPr>
-        <w:t xml:space="preserve"> </w:t>
-      </w:r>
-      <w:r>
-        <w:rPr>
-          <w:rFonts w:cstheme="minorHAnsi"/>
-          <w:b/>
-          <w:color w:val="FF0000"/>
-        </w:rPr>
-        <w:t>rejects a small number of non-duplicated tracks</w:t>
-      </w:r>
-      <w:r>
-        <w:rPr>
-          <w:rFonts w:cstheme="minorHAnsi"/>
-        </w:rPr>
-        <w:t xml:space="preserve"> due to resolution effects</w:t>
-      </w:r>
-      <w:r>
-        <w:rPr>
-          <w:rFonts w:cstheme="minorHAnsi"/>
-        </w:rPr>
-        <w:t xml:space="preserve"> </w:t>
-      </w:r>
-      <w:r>
-        <w:rPr>
-          <w:rFonts w:cstheme="minorHAnsi"/>
-          <w:b/>
-          <w:color w:val="FF0000"/>
-        </w:rPr>
-        <w:t xml:space="preserve">resulting from the </w:t>
-      </w:r>
-      <w:r>
-        <w:rPr>
-          <w:rFonts w:cstheme="minorHAnsi"/>
-          <w:b/>
-          <w:color w:val="FF0000"/>
-        </w:rPr>
-        <w:t>discretised implementation of</w:t>
-      </w:r>
-      <w:r>
-        <w:rPr>
-          <w:rFonts w:cstheme="minorHAnsi"/>
-          <w:b/>
-          <w:color w:val="FF0000"/>
-        </w:rPr>
-        <w:t xml:space="preserve"> Hough Transform array</w:t>
-      </w:r>
-      <w:r>
-        <w:rPr>
-          <w:rFonts w:cstheme="minorHAnsi"/>
-          <w:b/>
-          <w:color w:val="FF0000"/>
-        </w:rPr>
-        <w:t>s</w:t>
-      </w:r>
-      <w:r>
-        <w:rPr>
-          <w:rFonts w:cstheme="minorHAnsi"/>
-        </w:rPr>
-        <w:t>, the …”</w:t>
-      </w:r>
-    </w:p>
-    <w:p>
-      <w:pPr>
-        <w:pStyle w:val="ListParagraph"/>
-        <w:numPr>
-          <w:ilvl w:val="0"/>
-          <w:numId w:val="1"/>
-        </w:numPr>
-        <w:rPr>
-          <w:rFonts w:cstheme="minorHAnsi"/>
-        </w:rPr>
-      </w:pPr>
-      <w:r>
-        <w:rPr>
-          <w:rFonts w:cstheme="minorHAnsi"/>
-        </w:rPr>
-        <w:t>Simulation Studies:</w:t>
-      </w:r>
-    </w:p>
-    <w:p>
-      <w:pPr>
-        <w:pStyle w:val="ListParagraph"/>
-        <w:numPr>
-          <w:ilvl w:val="1"/>
-          <w:numId w:val="1"/>
-        </w:numPr>
-        <w:rPr>
-          <w:rFonts w:cstheme="minorHAnsi"/>
-        </w:rPr>
-      </w:pPr>
-      <w:r>
-        <w:rPr>
-          <w:rFonts w:cstheme="minorHAnsi"/>
-          <w:b/>
-          <w:color w:val="7030A0"/>
-        </w:rPr>
-        <w:t>Examiners</w:t>
-      </w:r>
-      <w:r>
-        <w:rPr>
-          <w:rFonts w:cstheme="minorHAnsi"/>
-        </w:rPr>
-        <w:t xml:space="preserve"> (Page 72</w:t>
-      </w:r>
-      <w:r>
-        <w:rPr>
-          <w:rFonts w:cstheme="minorHAnsi"/>
-        </w:rPr>
-        <w:t>-73</w:t>
-      </w:r>
-      <w:r>
-        <w:rPr>
-          <w:rFonts w:cstheme="minorHAnsi"/>
-        </w:rPr>
-        <w:t xml:space="preserve">):  “…events  </w:t>
-      </w:r>
-      <w:r>
-        <w:rPr>
-          <w:rFonts w:cstheme="minorHAnsi"/>
-          <w:b/>
-          <w:color w:val="FF0000"/>
-        </w:rPr>
-        <w:t>with an average PU (</w:t>
-      </w:r>
-      <w:r>
-        <w:rPr>
-          <w:rFonts w:cstheme="minorHAnsi"/>
-        </w:rPr>
-        <w:t>&lt;PU&gt;</w:t>
-      </w:r>
-      <w:r>
-        <w:rPr>
-          <w:rFonts w:cstheme="minorHAnsi"/>
-          <w:b/>
-          <w:color w:val="FF0000"/>
-        </w:rPr>
-        <w:t xml:space="preserve">) </w:t>
-      </w:r>
-      <w:r>
-        <w:rPr>
-          <w:rFonts w:cstheme="minorHAnsi"/>
-        </w:rPr>
-        <w:t xml:space="preserve"> </w:t>
-      </w:r>
-      <w:r>
-        <w:rPr>
-          <w:rFonts w:cstheme="minorHAnsi"/>
-        </w:rPr>
-        <w:t xml:space="preserve">of 200 </w:t>
-      </w:r>
-      <w:r>
-        <w:rPr>
-          <w:rFonts w:cstheme="minorHAnsi"/>
-          <w:b/>
+        <w:t xml:space="preserve">filter, </w:t>
+      </w:r>
+      <w:r>
+        <w:rPr>
+          <w:rFonts w:cstheme="minorHAnsi"/>
+          <w:b/>
+          <w:iCs/>
           <w:strike/>
           <w:color w:val="FF0000"/>
         </w:rPr>
-        <w:t>events</w:t>
-      </w:r>
-      <w:r>
-        <w:rPr>
-          <w:rFonts w:cstheme="minorHAnsi"/>
-        </w:rPr>
         <w:t xml:space="preserve"> </w:t>
       </w:r>
       <w:r>
         <w:rPr>
           <w:rFonts w:cstheme="minorHAnsi"/>
-          <w:b/>
-          <w:color w:val="FF0000"/>
-        </w:rPr>
-        <w:t xml:space="preserve">interactions </w:t>
-      </w:r>
-      <w:r>
-        <w:rPr>
-          <w:rFonts w:cstheme="minorHAnsi"/>
-        </w:rPr>
-        <w:t>…</w:t>
+          <w:iCs/>
+        </w:rPr>
+        <w:t>it</w:t>
+      </w:r>
+      <w:proofErr w:type="gramEnd"/>
+      <w:r>
+        <w:rPr>
+          <w:rFonts w:cstheme="minorHAnsi"/>
+          <w:iCs/>
+        </w:rPr>
+        <w:t xml:space="preserve"> …”</w:t>
+      </w:r>
+    </w:p>
+    <w:p>
+      <w:pPr>
+        <w:pStyle w:val="ListParagraph"/>
+        <w:numPr>
+          <w:ilvl w:val="2"/>
+          <w:numId w:val="1"/>
+        </w:numPr>
+        <w:rPr>
+          <w:rFonts w:cstheme="minorHAnsi"/>
+          <w:iCs/>
+        </w:rPr>
+      </w:pPr>
+      <w:r>
+        <w:rPr>
+          <w:rFonts w:cstheme="minorHAnsi"/>
+          <w:iCs/>
+        </w:rPr>
+        <w:t xml:space="preserve">“Details of the mathematics involved in the Kalman formalism is given …” </w:t>
+      </w:r>
+      <w:r>
+        <w:rPr>
+          <w:rFonts w:cstheme="minorHAnsi"/>
+          <w:b/>
+          <w:iCs/>
+          <w:color w:val="0070C0"/>
+        </w:rPr>
+        <w:t>Rephrased a little bit</w:t>
+      </w:r>
+      <w:r>
+        <w:rPr>
+          <w:rFonts w:cstheme="minorHAnsi"/>
+          <w:b/>
+          <w:iCs/>
+          <w:color w:val="0070C0"/>
+        </w:rPr>
+        <w:t xml:space="preserve"> to flow better.</w:t>
+      </w:r>
+    </w:p>
+    <w:p>
+      <w:pPr>
+        <w:pStyle w:val="ListParagraph"/>
+        <w:numPr>
+          <w:ilvl w:val="1"/>
+          <w:numId w:val="1"/>
+        </w:numPr>
+        <w:rPr>
+          <w:rFonts w:cstheme="minorHAnsi"/>
+          <w:iCs/>
+        </w:rPr>
+      </w:pPr>
+      <w:r>
+        <w:rPr>
+          <w:rFonts w:cstheme="minorHAnsi"/>
+          <w:iCs/>
+        </w:rPr>
+        <w:t xml:space="preserve">Duplicate </w:t>
+      </w:r>
+      <w:r>
+        <w:rPr>
+          <w:rFonts w:cstheme="minorHAnsi"/>
+          <w:iCs/>
+        </w:rPr>
+        <w:t>Removal</w:t>
+      </w:r>
+    </w:p>
+    <w:p>
+      <w:pPr>
+        <w:pStyle w:val="ListParagraph"/>
+        <w:numPr>
+          <w:ilvl w:val="2"/>
+          <w:numId w:val="1"/>
+        </w:numPr>
+        <w:rPr>
+          <w:rFonts w:cstheme="minorHAnsi"/>
+        </w:rPr>
+      </w:pPr>
+      <w:r>
+        <w:rPr>
+          <w:rFonts w:cstheme="minorHAnsi"/>
+          <w:b/>
+          <w:color w:val="7030A0"/>
+        </w:rPr>
+        <w:t>Examiner</w:t>
+      </w:r>
+      <w:r>
+        <w:rPr>
+          <w:rFonts w:cstheme="minorHAnsi"/>
+          <w:b/>
+          <w:color w:val="7030A0"/>
+        </w:rPr>
+        <w:t xml:space="preserve"> 2</w:t>
+      </w:r>
+      <w:r>
+        <w:rPr>
+          <w:rFonts w:cstheme="minorHAnsi"/>
+        </w:rPr>
+        <w:t xml:space="preserve"> (Page </w:t>
+      </w:r>
+      <w:r>
+        <w:rPr>
+          <w:rFonts w:cstheme="minorHAnsi"/>
+        </w:rPr>
+        <w:t>72</w:t>
+      </w:r>
+      <w:r>
+        <w:rPr>
+          <w:rFonts w:cstheme="minorHAnsi"/>
+        </w:rPr>
+        <w:t>)</w:t>
+      </w:r>
+      <w:proofErr w:type="gramStart"/>
+      <w:r>
+        <w:rPr>
+          <w:rFonts w:cstheme="minorHAnsi"/>
+        </w:rPr>
+        <w:t xml:space="preserve">: </w:t>
+      </w:r>
+      <w:r>
+        <w:rPr>
+          <w:rFonts w:cstheme="minorHAnsi"/>
+          <w:i/>
+        </w:rPr>
+        <w:t xml:space="preserve"> </w:t>
+      </w:r>
+      <w:r>
+        <w:rPr>
+          <w:rFonts w:cstheme="minorHAnsi"/>
+        </w:rPr>
+        <w:t>[</w:t>
+      </w:r>
+      <w:proofErr w:type="gramEnd"/>
+      <w:r>
+        <w:rPr>
+          <w:rFonts w:cstheme="minorHAnsi"/>
+          <w:color w:val="7030A0"/>
+        </w:rPr>
+        <w:t>Underlined text - q</w:t>
+      </w:r>
+      <w:r>
+        <w:rPr>
+          <w:rFonts w:cstheme="minorHAnsi"/>
+          <w:color w:val="7030A0"/>
+        </w:rPr>
+        <w:t>uestion?</w:t>
+      </w:r>
+      <w:r>
+        <w:rPr>
+          <w:rFonts w:cstheme="minorHAnsi"/>
+        </w:rPr>
+        <w:t>] “</w:t>
+      </w:r>
+      <w:r>
+        <w:rPr>
+          <w:rFonts w:cstheme="minorHAnsi"/>
+          <w:color w:val="7030A0"/>
+          <w:u w:val="single"/>
+        </w:rPr>
+        <w:t>green and yellow HT cells</w:t>
       </w:r>
       <w:r>
         <w:rPr>
@@ -7928,12 +7949,27 @@
         </w:rPr>
         <w:t>”</w:t>
       </w:r>
-    </w:p>
-    <w:p>
-      <w:pPr>
-        <w:pStyle w:val="ListParagraph"/>
-        <w:numPr>
-          <w:ilvl w:val="1"/>
+      <w:r>
+        <w:rPr>
+          <w:rFonts w:cstheme="minorHAnsi"/>
+        </w:rPr>
+        <w:t xml:space="preserve"> </w:t>
+      </w:r>
+      <w:r>
+        <w:rPr>
+          <w:rFonts w:cstheme="minorHAnsi"/>
+          <w:b/>
+          <w:iCs/>
+          <w:color w:val="0070C0"/>
+        </w:rPr>
+        <w:t>There are two green and one yellow cell!</w:t>
+      </w:r>
+    </w:p>
+    <w:p>
+      <w:pPr>
+        <w:pStyle w:val="ListParagraph"/>
+        <w:numPr>
+          <w:ilvl w:val="2"/>
           <w:numId w:val="1"/>
         </w:numPr>
         <w:rPr>
@@ -7952,13 +7988,27 @@
         <w:rPr>
           <w:rFonts w:cstheme="minorHAnsi"/>
         </w:rPr>
-        <w:t xml:space="preserve"> (Page 73):  </w:t>
-      </w:r>
-      <w:r>
-        <w:rPr>
-          <w:rFonts w:cstheme="minorHAnsi"/>
-        </w:rPr>
-        <w:t xml:space="preserve">“It was found that </w:t>
+        <w:t xml:space="preserve"> (Page 72)</w:t>
+      </w:r>
+      <w:proofErr w:type="gramStart"/>
+      <w:r>
+        <w:rPr>
+          <w:rFonts w:cstheme="minorHAnsi"/>
+        </w:rPr>
+        <w:t xml:space="preserve">:  </w:t>
+      </w:r>
+      <w:r>
+        <w:rPr>
+          <w:rFonts w:cstheme="minorHAnsi"/>
+        </w:rPr>
+        <w:t>“</w:t>
+      </w:r>
+      <w:proofErr w:type="gramEnd"/>
+      <w:r>
+        <w:rPr>
+          <w:rFonts w:cstheme="minorHAnsi"/>
+        </w:rPr>
+        <w:t xml:space="preserve">…as the DR algorithm </w:t>
       </w:r>
       <w:r>
         <w:rPr>
@@ -7967,7 +8017,175 @@
           <w:strike/>
           <w:color w:val="FF0000"/>
         </w:rPr>
-        <w:t>running</w:t>
+        <w:t>loses a few percent of efficiency</w:t>
+      </w:r>
+      <w:r>
+        <w:rPr>
+          <w:rFonts w:cstheme="minorHAnsi"/>
+        </w:rPr>
+        <w:t xml:space="preserve"> </w:t>
+      </w:r>
+      <w:r>
+        <w:rPr>
+          <w:rFonts w:cstheme="minorHAnsi"/>
+          <w:b/>
+          <w:color w:val="FF0000"/>
+        </w:rPr>
+        <w:t>rejects a small number of non-duplicated tracks</w:t>
+      </w:r>
+      <w:r>
+        <w:rPr>
+          <w:rFonts w:cstheme="minorHAnsi"/>
+        </w:rPr>
+        <w:t xml:space="preserve"> due to resolution effects</w:t>
+      </w:r>
+      <w:r>
+        <w:rPr>
+          <w:rFonts w:cstheme="minorHAnsi"/>
+        </w:rPr>
+        <w:t xml:space="preserve"> </w:t>
+      </w:r>
+      <w:r>
+        <w:rPr>
+          <w:rFonts w:cstheme="minorHAnsi"/>
+          <w:b/>
+          <w:color w:val="FF0000"/>
+        </w:rPr>
+        <w:t xml:space="preserve">resulting from the </w:t>
+      </w:r>
+      <w:r>
+        <w:rPr>
+          <w:rFonts w:cstheme="minorHAnsi"/>
+          <w:b/>
+          <w:color w:val="FF0000"/>
+        </w:rPr>
+        <w:t>discretised implementation of</w:t>
+      </w:r>
+      <w:r>
+        <w:rPr>
+          <w:rFonts w:cstheme="minorHAnsi"/>
+          <w:b/>
+          <w:color w:val="FF0000"/>
+        </w:rPr>
+        <w:t xml:space="preserve"> Hough Transform array</w:t>
+      </w:r>
+      <w:r>
+        <w:rPr>
+          <w:rFonts w:cstheme="minorHAnsi"/>
+          <w:b/>
+          <w:color w:val="FF0000"/>
+        </w:rPr>
+        <w:t>s</w:t>
+      </w:r>
+      <w:r>
+        <w:rPr>
+          <w:rFonts w:cstheme="minorHAnsi"/>
+        </w:rPr>
+        <w:t>, the …”</w:t>
+      </w:r>
+    </w:p>
+    <w:p>
+      <w:pPr>
+        <w:pStyle w:val="ListParagraph"/>
+        <w:numPr>
+          <w:ilvl w:val="0"/>
+          <w:numId w:val="1"/>
+        </w:numPr>
+        <w:rPr>
+          <w:rFonts w:cstheme="minorHAnsi"/>
+        </w:rPr>
+      </w:pPr>
+      <w:r>
+        <w:rPr>
+          <w:rFonts w:cstheme="minorHAnsi"/>
+        </w:rPr>
+        <w:t>Simulation Studies:</w:t>
+      </w:r>
+    </w:p>
+    <w:p>
+      <w:pPr>
+        <w:pStyle w:val="ListParagraph"/>
+        <w:numPr>
+          <w:ilvl w:val="1"/>
+          <w:numId w:val="1"/>
+        </w:numPr>
+        <w:rPr>
+          <w:rFonts w:cstheme="minorHAnsi"/>
+        </w:rPr>
+      </w:pPr>
+      <w:r>
+        <w:rPr>
+          <w:rFonts w:cstheme="minorHAnsi"/>
+          <w:b/>
+          <w:color w:val="7030A0"/>
+        </w:rPr>
+        <w:t>Examiners</w:t>
+      </w:r>
+      <w:r>
+        <w:rPr>
+          <w:rFonts w:cstheme="minorHAnsi"/>
+        </w:rPr>
+        <w:t xml:space="preserve"> (Page 72</w:t>
+      </w:r>
+      <w:r>
+        <w:rPr>
+          <w:rFonts w:cstheme="minorHAnsi"/>
+        </w:rPr>
+        <w:t>-73</w:t>
+      </w:r>
+      <w:r>
+        <w:rPr>
+          <w:rFonts w:cstheme="minorHAnsi"/>
+        </w:rPr>
+        <w:t>)</w:t>
+      </w:r>
+      <w:proofErr w:type="gramStart"/>
+      <w:r>
+        <w:rPr>
+          <w:rFonts w:cstheme="minorHAnsi"/>
+        </w:rPr>
+        <w:t>:  “</w:t>
+      </w:r>
+      <w:proofErr w:type="gramEnd"/>
+      <w:r>
+        <w:rPr>
+          <w:rFonts w:cstheme="minorHAnsi"/>
+        </w:rPr>
+        <w:t xml:space="preserve">…events  </w:t>
+      </w:r>
+      <w:r>
+        <w:rPr>
+          <w:rFonts w:cstheme="minorHAnsi"/>
+          <w:b/>
+          <w:color w:val="FF0000"/>
+        </w:rPr>
+        <w:t>with an average PU (</w:t>
+      </w:r>
+      <w:r>
+        <w:rPr>
+          <w:rFonts w:cstheme="minorHAnsi"/>
+        </w:rPr>
+        <w:t>&lt;PU&gt;</w:t>
+      </w:r>
+      <w:r>
+        <w:rPr>
+          <w:rFonts w:cstheme="minorHAnsi"/>
+          <w:b/>
+          <w:color w:val="FF0000"/>
+        </w:rPr>
+        <w:t xml:space="preserve">) </w:t>
+      </w:r>
+      <w:r>
+        <w:rPr>
+          <w:rFonts w:cstheme="minorHAnsi"/>
+        </w:rPr>
+        <w:t xml:space="preserve"> </w:t>
+      </w:r>
+      <w:r>
+        <w:rPr>
+          <w:rFonts w:cstheme="minorHAnsi"/>
+        </w:rPr>
+        <w:t xml:space="preserve">of 200 </w:t>
       </w:r>
       <w:r>
         <w:rPr>
@@ -7976,7 +8194,7 @@
           <w:strike/>
           <w:color w:val="FF0000"/>
         </w:rPr>
-        <w:t xml:space="preserve"> the</w:t>
+        <w:t>events</w:t>
       </w:r>
       <w:r>
         <w:rPr>
@@ -7990,69 +8208,65 @@
           <w:b/>
           <w:color w:val="FF0000"/>
         </w:rPr>
-        <w:t>using</w:t>
-      </w:r>
-      <w:r>
-        <w:rPr>
-          <w:rFonts w:cstheme="minorHAnsi"/>
-          <w:color w:val="FF0000"/>
-        </w:rPr>
-        <w:t xml:space="preserve"> </w:t>
-      </w:r>
-      <w:r>
-        <w:rPr>
-          <w:rFonts w:cstheme="minorHAnsi"/>
-          <w:b/>
-          <w:color w:val="FF0000"/>
-        </w:rPr>
-        <w:t>a</w:t>
-      </w:r>
-      <w:r>
-        <w:rPr>
-          <w:rFonts w:cstheme="minorHAnsi"/>
-        </w:rPr>
-        <w:t xml:space="preserve"> SF </w:t>
-      </w:r>
-      <w:r>
-        <w:rPr>
-          <w:rFonts w:cstheme="minorHAnsi"/>
-          <w:b/>
-          <w:color w:val="FF0000"/>
-        </w:rPr>
-        <w:t xml:space="preserve">stage </w:t>
-      </w:r>
-      <w:r>
-        <w:rPr>
-          <w:rFonts w:cstheme="minorHAnsi"/>
-        </w:rPr>
-        <w:t>before the Kalman Filter</w:t>
-      </w:r>
-      <w:r>
-        <w:rPr>
-          <w:rFonts w:cstheme="minorHAnsi"/>
-        </w:rPr>
-        <w:t xml:space="preserve"> </w:t>
-      </w:r>
-      <w:r>
-        <w:rPr>
-          <w:rFonts w:cstheme="minorHAnsi"/>
-          <w:b/>
-          <w:color w:val="FF0000"/>
-        </w:rPr>
-        <w:t>stage</w:t>
-      </w:r>
-      <w:r>
-        <w:rPr>
-          <w:rFonts w:cstheme="minorHAnsi"/>
-          <w:color w:val="FF0000"/>
-        </w:rPr>
-        <w:t xml:space="preserve"> </w:t>
-      </w:r>
-      <w:r>
-        <w:rPr>
-          <w:rFonts w:cstheme="minorHAnsi"/>
-        </w:rPr>
-        <w:t xml:space="preserve">did not improve </w:t>
+        <w:t xml:space="preserve">interactions </w:t>
+      </w:r>
+      <w:r>
+        <w:rPr>
+          <w:rFonts w:cstheme="minorHAnsi"/>
+        </w:rPr>
+        <w:t>…</w:t>
+      </w:r>
+      <w:r>
+        <w:rPr>
+          <w:rFonts w:cstheme="minorHAnsi"/>
+        </w:rPr>
+        <w:t>”</w:t>
+      </w:r>
+    </w:p>
+    <w:p>
+      <w:pPr>
+        <w:pStyle w:val="ListParagraph"/>
+        <w:numPr>
+          <w:ilvl w:val="1"/>
+          <w:numId w:val="1"/>
+        </w:numPr>
+        <w:rPr>
+          <w:rFonts w:cstheme="minorHAnsi"/>
+        </w:rPr>
+      </w:pPr>
+      <w:r>
+        <w:rPr>
+          <w:rFonts w:cstheme="minorHAnsi"/>
+          <w:b/>
+          <w:color w:val="7030A0"/>
+        </w:rPr>
+        <w:t>Examiners</w:t>
+      </w:r>
+      <w:r>
+        <w:rPr>
+          <w:rFonts w:cstheme="minorHAnsi"/>
+        </w:rPr>
+        <w:t xml:space="preserve"> (Page 73)</w:t>
+      </w:r>
+      <w:proofErr w:type="gramStart"/>
+      <w:r>
+        <w:rPr>
+          <w:rFonts w:cstheme="minorHAnsi"/>
+        </w:rPr>
+        <w:t xml:space="preserve">:  </w:t>
+      </w:r>
+      <w:r>
+        <w:rPr>
+          <w:rFonts w:cstheme="minorHAnsi"/>
+        </w:rPr>
+        <w:t>“</w:t>
+      </w:r>
+      <w:proofErr w:type="gramEnd"/>
+      <w:r>
+        <w:rPr>
+          <w:rFonts w:cstheme="minorHAnsi"/>
+        </w:rPr>
+        <w:t xml:space="preserve">It was found that </w:t>
       </w:r>
       <w:r>
         <w:rPr>
@@ -8061,7 +8275,7 @@
           <w:strike/>
           <w:color w:val="FF0000"/>
         </w:rPr>
-        <w:t>it</w:t>
+        <w:t>running</w:t>
       </w:r>
       <w:r>
         <w:rPr>
@@ -8070,7 +8284,13 @@
           <w:strike/>
           <w:color w:val="FF0000"/>
         </w:rPr>
-        <w:t xml:space="preserve">s </w:t>
+        <w:t xml:space="preserve"> the</w:t>
+      </w:r>
+      <w:r>
+        <w:rPr>
+          <w:rFonts w:cstheme="minorHAnsi"/>
+        </w:rPr>
+        <w:t xml:space="preserve"> </w:t>
       </w:r>
       <w:r>
         <w:rPr>
@@ -8078,7 +8298,7 @@
           <w:b/>
           <w:color w:val="FF0000"/>
         </w:rPr>
-        <w:t>the overall</w:t>
+        <w:t>using</w:t>
       </w:r>
       <w:r>
         <w:rPr>
@@ -8093,7 +8313,13 @@
           <w:b/>
           <w:color w:val="FF0000"/>
         </w:rPr>
-        <w:t>performance</w:t>
+        <w:t>a</w:t>
+      </w:r>
+      <w:r>
+        <w:rPr>
+          <w:rFonts w:cstheme="minorHAnsi"/>
+        </w:rPr>
+        <w:t xml:space="preserve"> SF </w:t>
       </w:r>
       <w:r>
         <w:rPr>
@@ -8101,26 +8327,40 @@
           <w:b/>
           <w:color w:val="FF0000"/>
         </w:rPr>
-        <w:t xml:space="preserve"> of the system</w:t>
-      </w:r>
-      <w:r>
-        <w:rPr>
-          <w:rFonts w:cstheme="minorHAnsi"/>
+        <w:t xml:space="preserve">stage </w:t>
+      </w:r>
+      <w:r>
+        <w:rPr>
+          <w:rFonts w:cstheme="minorHAnsi"/>
+        </w:rPr>
+        <w:t>before the Kalman Filter</w:t>
+      </w:r>
+      <w:r>
+        <w:rPr>
+          <w:rFonts w:cstheme="minorHAnsi"/>
+        </w:rPr>
+        <w:t xml:space="preserve"> </w:t>
+      </w:r>
+      <w:r>
+        <w:rPr>
+          <w:rFonts w:cstheme="minorHAnsi"/>
+          <w:b/>
           <w:color w:val="FF0000"/>
         </w:rPr>
+        <w:t>stage</w:t>
+      </w:r>
+      <w:r>
+        <w:rPr>
+          <w:rFonts w:cstheme="minorHAnsi"/>
+          <w:color w:val="FF0000"/>
+        </w:rPr>
         <w:t xml:space="preserve"> </w:t>
       </w:r>
       <w:r>
         <w:rPr>
           <w:rFonts w:cstheme="minorHAnsi"/>
         </w:rPr>
-        <w:t xml:space="preserve">due to </w:t>
-      </w:r>
-      <w:r>
-        <w:rPr>
-          <w:rFonts w:cstheme="minorHAnsi"/>
-        </w:rPr>
-        <w:t xml:space="preserve">the </w:t>
+        <w:t xml:space="preserve">did not improve </w:t>
       </w:r>
       <w:r>
         <w:rPr>
@@ -8129,6 +8369,74 @@
           <w:strike/>
           <w:color w:val="FF0000"/>
         </w:rPr>
+        <w:t>it</w:t>
+      </w:r>
+      <w:r>
+        <w:rPr>
+          <w:rFonts w:cstheme="minorHAnsi"/>
+          <w:b/>
+          <w:strike/>
+          <w:color w:val="FF0000"/>
+        </w:rPr>
+        <w:t xml:space="preserve">s </w:t>
+      </w:r>
+      <w:r>
+        <w:rPr>
+          <w:rFonts w:cstheme="minorHAnsi"/>
+          <w:b/>
+          <w:color w:val="FF0000"/>
+        </w:rPr>
+        <w:t>the overall</w:t>
+      </w:r>
+      <w:r>
+        <w:rPr>
+          <w:rFonts w:cstheme="minorHAnsi"/>
+          <w:color w:val="FF0000"/>
+        </w:rPr>
+        <w:t xml:space="preserve"> </w:t>
+      </w:r>
+      <w:r>
+        <w:rPr>
+          <w:rFonts w:cstheme="minorHAnsi"/>
+          <w:b/>
+          <w:color w:val="FF0000"/>
+        </w:rPr>
+        <w:t>performance</w:t>
+      </w:r>
+      <w:r>
+        <w:rPr>
+          <w:rFonts w:cstheme="minorHAnsi"/>
+          <w:b/>
+          <w:color w:val="FF0000"/>
+        </w:rPr>
+        <w:t xml:space="preserve"> of the system</w:t>
+      </w:r>
+      <w:r>
+        <w:rPr>
+          <w:rFonts w:cstheme="minorHAnsi"/>
+          <w:color w:val="FF0000"/>
+        </w:rPr>
+        <w:t xml:space="preserve"> </w:t>
+      </w:r>
+      <w:r>
+        <w:rPr>
+          <w:rFonts w:cstheme="minorHAnsi"/>
+        </w:rPr>
+        <w:t xml:space="preserve">due to </w:t>
+      </w:r>
+      <w:r>
+        <w:rPr>
+          <w:rFonts w:cstheme="minorHAnsi"/>
+        </w:rPr>
+        <w:t xml:space="preserve">the </w:t>
+      </w:r>
+      <w:r>
+        <w:rPr>
+          <w:rFonts w:cstheme="minorHAnsi"/>
+          <w:b/>
+          <w:strike/>
+          <w:color w:val="FF0000"/>
+        </w:rPr>
         <w:t>efficiency</w:t>
       </w:r>
       <w:r>
@@ -8201,7 +8509,14 @@
         <w:rPr>
           <w:rFonts w:cstheme="minorHAnsi"/>
         </w:rPr>
-        <w:t xml:space="preserve"> (Page 74):  </w:t>
+        <w:t xml:space="preserve"> (Page 74)</w:t>
+      </w:r>
+      <w:proofErr w:type="gramStart"/>
+      <w:r>
+        <w:rPr>
+          <w:rFonts w:cstheme="minorHAnsi"/>
+        </w:rPr>
+        <w:t xml:space="preserve">:  </w:t>
       </w:r>
       <w:r>
         <w:rPr>
@@ -8209,6 +8524,7 @@
         </w:rPr>
         <w:t>“</w:t>
       </w:r>
+      <w:proofErr w:type="gramEnd"/>
       <w:r>
         <w:rPr>
           <w:rFonts w:cstheme="minorHAnsi"/>
@@ -8260,7 +8576,14 @@
         <w:rPr>
           <w:rFonts w:cstheme="minorHAnsi"/>
         </w:rPr>
-        <w:t xml:space="preserve"> (Page 74): </w:t>
+        <w:t xml:space="preserve"> (Page 74)</w:t>
+      </w:r>
+      <w:proofErr w:type="gramStart"/>
+      <w:r>
+        <w:rPr>
+          <w:rFonts w:cstheme="minorHAnsi"/>
+        </w:rPr>
+        <w:t xml:space="preserve">: </w:t>
       </w:r>
       <w:r>
         <w:rPr>
@@ -8274,7 +8597,15 @@
           <w:rFonts w:cstheme="minorHAnsi"/>
           <w:iCs/>
         </w:rPr>
-        <w:t xml:space="preserve">“… </w:t>
+        <w:t>“</w:t>
+      </w:r>
+      <w:proofErr w:type="gramEnd"/>
+      <w:r>
+        <w:rPr>
+          <w:rFonts w:cstheme="minorHAnsi"/>
+          <w:iCs/>
+        </w:rPr>
+        <w:t xml:space="preserve">… </w:t>
       </w:r>
       <w:r>
         <w:rPr>
@@ -8338,7 +8669,21 @@
         <w:rPr>
           <w:rFonts w:cstheme="minorHAnsi"/>
         </w:rPr>
-        <w:t xml:space="preserve"> (Page 74):  “A track is </w:t>
+        <w:t xml:space="preserve"> (Page 74)</w:t>
+      </w:r>
+      <w:proofErr w:type="gramStart"/>
+      <w:r>
+        <w:rPr>
+          <w:rFonts w:cstheme="minorHAnsi"/>
+        </w:rPr>
+        <w:t>:  “</w:t>
+      </w:r>
+      <w:proofErr w:type="gramEnd"/>
+      <w:r>
+        <w:rPr>
+          <w:rFonts w:cstheme="minorHAnsi"/>
+        </w:rPr>
+        <w:t xml:space="preserve">A track is </w:t>
       </w:r>
       <w:r>
         <w:rPr>
@@ -8443,7 +8788,21 @@
         <w:rPr>
           <w:rFonts w:cstheme="minorHAnsi"/>
         </w:rPr>
-        <w:t xml:space="preserve">):  “… a </w:t>
+        <w:t>)</w:t>
+      </w:r>
+      <w:proofErr w:type="gramStart"/>
+      <w:r>
+        <w:rPr>
+          <w:rFonts w:cstheme="minorHAnsi"/>
+        </w:rPr>
+        <w:t>:  “</w:t>
+      </w:r>
+      <w:proofErr w:type="gramEnd"/>
+      <w:r>
+        <w:rPr>
+          <w:rFonts w:cstheme="minorHAnsi"/>
+        </w:rPr>
+        <w:t xml:space="preserve">… a </w:t>
       </w:r>
       <w:r>
         <w:rPr>
@@ -8849,7 +9208,23 @@
           <w:rFonts w:cstheme="minorHAnsi"/>
           <w:iCs/>
         </w:rPr>
-        <w:t xml:space="preserve"> (Page 77):  “After this validation process</w:t>
+        <w:t xml:space="preserve"> (Page 77)</w:t>
+      </w:r>
+      <w:proofErr w:type="gramStart"/>
+      <w:r>
+        <w:rPr>
+          <w:rFonts w:cstheme="minorHAnsi"/>
+          <w:iCs/>
+        </w:rPr>
+        <w:t>:  “</w:t>
+      </w:r>
+      <w:proofErr w:type="gramEnd"/>
+      <w:r>
+        <w:rPr>
+          <w:rFonts w:cstheme="minorHAnsi"/>
+          <w:iCs/>
+        </w:rPr>
+        <w:t>After this validation process</w:t>
       </w:r>
       <w:r>
         <w:rPr>
@@ -8904,8 +9279,17 @@
           <w:rFonts w:cstheme="minorHAnsi"/>
           <w:iCs/>
         </w:rPr>
-        <w:t xml:space="preserve"> (Page 77):  [</w:t>
-      </w:r>
+        <w:t xml:space="preserve"> (Page 77)</w:t>
+      </w:r>
+      <w:proofErr w:type="gramStart"/>
+      <w:r>
+        <w:rPr>
+          <w:rFonts w:cstheme="minorHAnsi"/>
+          <w:iCs/>
+        </w:rPr>
+        <w:t>:  [</w:t>
+      </w:r>
+      <w:proofErr w:type="gramEnd"/>
       <w:r>
         <w:rPr>
           <w:rFonts w:cstheme="minorHAnsi"/>
@@ -8928,13 +9312,23 @@
         </w:rPr>
         <w:t xml:space="preserve"> </w:t>
       </w:r>
-      <w:r>
-        <w:rPr>
-          <w:rFonts w:cstheme="minorHAnsi"/>
-          <w:b/>
-          <w:color w:val="0070C0"/>
-        </w:rPr>
-        <w:t>Viva question, was asked, but rephrased a tad for clarity.</w:t>
+      <w:proofErr w:type="gramStart"/>
+      <w:r>
+        <w:rPr>
+          <w:rFonts w:cstheme="minorHAnsi"/>
+          <w:b/>
+          <w:color w:val="0070C0"/>
+        </w:rPr>
+        <w:t>Viva question,</w:t>
+      </w:r>
+      <w:proofErr w:type="gramEnd"/>
+      <w:r>
+        <w:rPr>
+          <w:rFonts w:cstheme="minorHAnsi"/>
+          <w:b/>
+          <w:color w:val="0070C0"/>
+        </w:rPr>
+        <w:t xml:space="preserve"> was asked, but rephrased a tad for clarity.</w:t>
       </w:r>
     </w:p>
     <w:p>
@@ -9053,6 +9447,7 @@
         </w:rPr>
         <w:t xml:space="preserve"> [</w:t>
       </w:r>
+      <w:proofErr w:type="gramStart"/>
       <w:r>
         <w:rPr>
           <w:rFonts w:cstheme="minorHAnsi"/>
@@ -9066,7 +9461,15 @@
           <w:rFonts w:cstheme="minorHAnsi"/>
           <w:iCs/>
         </w:rPr>
-        <w:t>]  Figure 4.9: Error Bars? Structure? What about biases?</w:t>
+        <w:t>]  Figure</w:t>
+      </w:r>
+      <w:proofErr w:type="gramEnd"/>
+      <w:r>
+        <w:rPr>
+          <w:rFonts w:cstheme="minorHAnsi"/>
+          <w:iCs/>
+        </w:rPr>
+        <w:t xml:space="preserve"> 4.9: Error Bars? Structure? What about biases?</w:t>
       </w:r>
       <w:r>
         <w:rPr>
@@ -9295,6 +9698,7 @@
         </w:rPr>
         <w:t xml:space="preserve"> (Page 78): [</w:t>
       </w:r>
+      <w:proofErr w:type="gramStart"/>
       <w:r>
         <w:rPr>
           <w:rFonts w:cstheme="minorHAnsi"/>
@@ -9308,7 +9712,15 @@
           <w:rFonts w:cstheme="minorHAnsi"/>
           <w:iCs/>
         </w:rPr>
-        <w:t>]  Figure 4.9: Error Bar circled.</w:t>
+        <w:t>]  Figure</w:t>
+      </w:r>
+      <w:proofErr w:type="gramEnd"/>
+      <w:r>
+        <w:rPr>
+          <w:rFonts w:cstheme="minorHAnsi"/>
+          <w:iCs/>
+        </w:rPr>
+        <w:t xml:space="preserve"> 4.9: Error Bar circled.</w:t>
       </w:r>
     </w:p>
     <w:p>
@@ -9371,8 +9783,17 @@
           <w:rFonts w:cstheme="minorHAnsi"/>
           <w:iCs/>
         </w:rPr>
-        <w:t xml:space="preserve"> (Page 78):  “</w:t>
-      </w:r>
+        <w:t xml:space="preserve"> (Page 78)</w:t>
+      </w:r>
+      <w:proofErr w:type="gramStart"/>
+      <w:r>
+        <w:rPr>
+          <w:rFonts w:cstheme="minorHAnsi"/>
+          <w:iCs/>
+        </w:rPr>
+        <w:t>:  “</w:t>
+      </w:r>
+      <w:proofErr w:type="gramEnd"/>
       <w:r>
         <w:rPr>
           <w:rFonts w:cstheme="minorHAnsi"/>
@@ -9463,8 +9884,16 @@
         <w:rPr>
           <w:rFonts w:cstheme="minorHAnsi"/>
         </w:rPr>
-        <w:t xml:space="preserve"> (Page 79):  “</w:t>
-      </w:r>
+        <w:t xml:space="preserve"> (Page 79)</w:t>
+      </w:r>
+      <w:proofErr w:type="gramStart"/>
+      <w:r>
+        <w:rPr>
+          <w:rFonts w:cstheme="minorHAnsi"/>
+        </w:rPr>
+        <w:t>:  “</w:t>
+      </w:r>
+      <w:proofErr w:type="gramEnd"/>
       <w:r>
         <w:rPr>
           <w:rFonts w:cstheme="minorHAnsi"/>
@@ -9809,7 +10238,23 @@
           <w:rFonts w:cstheme="minorHAnsi"/>
           <w:iCs/>
         </w:rPr>
-        <w:t>):  “… lower pT threshold of 2 GeV ... performance of the proposed track-finder system was studied.”, “… robustness studies…”</w:t>
+        <w:t>)</w:t>
+      </w:r>
+      <w:proofErr w:type="gramStart"/>
+      <w:r>
+        <w:rPr>
+          <w:rFonts w:cstheme="minorHAnsi"/>
+          <w:iCs/>
+        </w:rPr>
+        <w:t>:  “</w:t>
+      </w:r>
+      <w:proofErr w:type="gramEnd"/>
+      <w:r>
+        <w:rPr>
+          <w:rFonts w:cstheme="minorHAnsi"/>
+          <w:iCs/>
+        </w:rPr>
+        <w:t>… lower pT threshold of 2 GeV ... performance of the proposed track-finder system was studied.”, “… robustness studies…”</w:t>
       </w:r>
       <w:r>
         <w:rPr>
@@ -9932,14 +10377,32 @@
           <w:iCs/>
           <w:color w:val="7030A0"/>
         </w:rPr>
-        <w:t xml:space="preserve"> 2 </w:t>
-      </w:r>
-      <w:r>
-        <w:rPr>
-          <w:rFonts w:cstheme="minorHAnsi"/>
-          <w:iCs/>
-        </w:rPr>
-        <w:t xml:space="preserve"> (Page </w:t>
+        <w:t xml:space="preserve"> </w:t>
+      </w:r>
+      <w:proofErr w:type="gramStart"/>
+      <w:r>
+        <w:rPr>
+          <w:rFonts w:cstheme="minorHAnsi"/>
+          <w:b/>
+          <w:iCs/>
+          <w:color w:val="7030A0"/>
+        </w:rPr>
+        <w:t xml:space="preserve">2 </w:t>
+      </w:r>
+      <w:r>
+        <w:rPr>
+          <w:rFonts w:cstheme="minorHAnsi"/>
+          <w:iCs/>
+        </w:rPr>
+        <w:t xml:space="preserve"> (</w:t>
+      </w:r>
+      <w:proofErr w:type="gramEnd"/>
+      <w:r>
+        <w:rPr>
+          <w:rFonts w:cstheme="minorHAnsi"/>
+          <w:iCs/>
+        </w:rPr>
+        <w:t xml:space="preserve">Page </w:t>
       </w:r>
       <w:r>
         <w:rPr>
@@ -10068,7 +10531,23 @@
           <w:rFonts w:cstheme="minorHAnsi"/>
           <w:iCs/>
         </w:rPr>
-        <w:t xml:space="preserve"> (Page 82):  “The impact of multiple scattering on the Kalman Filter …” </w:t>
+        <w:t xml:space="preserve"> (Page 82)</w:t>
+      </w:r>
+      <w:proofErr w:type="gramStart"/>
+      <w:r>
+        <w:rPr>
+          <w:rFonts w:cstheme="minorHAnsi"/>
+          <w:iCs/>
+        </w:rPr>
+        <w:t>:  “</w:t>
+      </w:r>
+      <w:proofErr w:type="gramEnd"/>
+      <w:r>
+        <w:rPr>
+          <w:rFonts w:cstheme="minorHAnsi"/>
+          <w:iCs/>
+        </w:rPr>
+        <w:t xml:space="preserve">The impact of multiple scattering on the Kalman Filter …” </w:t>
       </w:r>
       <w:r>
         <w:rPr>
@@ -10104,7 +10583,29 @@
           <w:iCs/>
           <w:color w:val="0070C0"/>
         </w:rPr>
-        <w:t xml:space="preserve">. Also correct Fig4.11 x-axis label from 1/Pt to 1/pT. </w:t>
+        <w:t xml:space="preserve">. </w:t>
+      </w:r>
+      <w:proofErr w:type="gramStart"/>
+      <w:r>
+        <w:rPr>
+          <w:rFonts w:cstheme="minorHAnsi"/>
+          <w:b/>
+          <w:bCs/>
+          <w:iCs/>
+          <w:color w:val="0070C0"/>
+        </w:rPr>
+        <w:t>Also</w:t>
+      </w:r>
+      <w:proofErr w:type="gramEnd"/>
+      <w:r>
+        <w:rPr>
+          <w:rFonts w:cstheme="minorHAnsi"/>
+          <w:b/>
+          <w:bCs/>
+          <w:iCs/>
+          <w:color w:val="0070C0"/>
+        </w:rPr>
+        <w:t xml:space="preserve"> correct Fig4.11 x-axis label from 1/Pt to 1/pT. </w:t>
       </w:r>
     </w:p>
     <w:p>
@@ -10176,8 +10677,17 @@
           <w:rFonts w:cstheme="minorHAnsi"/>
           <w:iCs/>
         </w:rPr>
-        <w:t xml:space="preserve"> (Page 85):  [</w:t>
-      </w:r>
+        <w:t xml:space="preserve"> (Page 85)</w:t>
+      </w:r>
+      <w:proofErr w:type="gramStart"/>
+      <w:r>
+        <w:rPr>
+          <w:rFonts w:cstheme="minorHAnsi"/>
+          <w:iCs/>
+        </w:rPr>
+        <w:t>:  [</w:t>
+      </w:r>
+      <w:proofErr w:type="gramEnd"/>
       <w:r>
         <w:rPr>
           <w:rFonts w:cstheme="minorHAnsi"/>
@@ -10244,8 +10754,17 @@
           <w:rFonts w:cstheme="minorHAnsi"/>
           <w:iCs/>
         </w:rPr>
-        <w:t xml:space="preserve"> (Page 85):  [</w:t>
-      </w:r>
+        <w:t xml:space="preserve"> (Page 85)</w:t>
+      </w:r>
+      <w:proofErr w:type="gramStart"/>
+      <w:r>
+        <w:rPr>
+          <w:rFonts w:cstheme="minorHAnsi"/>
+          <w:iCs/>
+        </w:rPr>
+        <w:t>:  [</w:t>
+      </w:r>
+      <w:proofErr w:type="gramEnd"/>
       <w:r>
         <w:rPr>
           <w:rFonts w:cstheme="minorHAnsi"/>
@@ -10510,8 +11029,17 @@
           <w:rFonts w:cstheme="minorHAnsi"/>
           <w:iCs/>
         </w:rPr>
-        <w:t xml:space="preserve"> (Page 85):  [</w:t>
-      </w:r>
+        <w:t xml:space="preserve"> (Page 85)</w:t>
+      </w:r>
+      <w:proofErr w:type="gramStart"/>
+      <w:r>
+        <w:rPr>
+          <w:rFonts w:cstheme="minorHAnsi"/>
+          <w:iCs/>
+        </w:rPr>
+        <w:t>:  [</w:t>
+      </w:r>
+      <w:proofErr w:type="gramEnd"/>
       <w:r>
         <w:rPr>
           <w:rFonts w:cstheme="minorHAnsi"/>
@@ -10554,8 +11082,17 @@
           <w:rFonts w:cstheme="minorHAnsi"/>
           <w:iCs/>
         </w:rPr>
-        <w:t xml:space="preserve"> (Page 86):  [</w:t>
-      </w:r>
+        <w:t xml:space="preserve"> (Page 86)</w:t>
+      </w:r>
+      <w:proofErr w:type="gramStart"/>
+      <w:r>
+        <w:rPr>
+          <w:rFonts w:cstheme="minorHAnsi"/>
+          <w:iCs/>
+        </w:rPr>
+        <w:t>:  [</w:t>
+      </w:r>
+      <w:proofErr w:type="gramEnd"/>
       <w:r>
         <w:rPr>
           <w:rFonts w:cstheme="minorHAnsi"/>
@@ -10711,7 +11248,23 @@
           <w:rFonts w:cstheme="minorHAnsi"/>
           <w:iCs/>
         </w:rPr>
-        <w:t xml:space="preserve">(Page 86):  “… whole chain improves when multiple scattering is accounted for in the Kalman Filter …” </w:t>
+        <w:t>(Page 86)</w:t>
+      </w:r>
+      <w:proofErr w:type="gramStart"/>
+      <w:r>
+        <w:rPr>
+          <w:rFonts w:cstheme="minorHAnsi"/>
+          <w:iCs/>
+        </w:rPr>
+        <w:t>:  “</w:t>
+      </w:r>
+      <w:proofErr w:type="gramEnd"/>
+      <w:r>
+        <w:rPr>
+          <w:rFonts w:cstheme="minorHAnsi"/>
+          <w:iCs/>
+        </w:rPr>
+        <w:t xml:space="preserve">… whole chain improves when multiple scattering is accounted for in the Kalman Filter …” </w:t>
       </w:r>
       <w:r>
         <w:rPr>
@@ -11887,7 +12440,23 @@
           <w:rFonts w:cstheme="minorHAnsi"/>
           <w:color w:val="7030A0"/>
         </w:rPr>
-        <w:t>Phrasing (wrt  underlined part).</w:t>
+        <w:t>Phrasing (</w:t>
+      </w:r>
+      <w:proofErr w:type="gramStart"/>
+      <w:r>
+        <w:rPr>
+          <w:rFonts w:cstheme="minorHAnsi"/>
+          <w:color w:val="7030A0"/>
+        </w:rPr>
+        <w:t>wrt  underlined</w:t>
+      </w:r>
+      <w:proofErr w:type="gramEnd"/>
+      <w:r>
+        <w:rPr>
+          <w:rFonts w:cstheme="minorHAnsi"/>
+          <w:color w:val="7030A0"/>
+        </w:rPr>
+        <w:t xml:space="preserve"> part).</w:t>
       </w:r>
       <w:r>
         <w:rPr>
@@ -13034,7 +13603,23 @@
           <w:rFonts w:cstheme="minorHAnsi"/>
           <w:iCs/>
         </w:rPr>
-        <w:t xml:space="preserve">(Page 102): “The leading b-jet however, is not … from the W boson decay.” </w:t>
+        <w:t>(Page 102): “The leading b-</w:t>
+      </w:r>
+      <w:proofErr w:type="gramStart"/>
+      <w:r>
+        <w:rPr>
+          <w:rFonts w:cstheme="minorHAnsi"/>
+          <w:iCs/>
+        </w:rPr>
+        <w:t>jet</w:t>
+      </w:r>
+      <w:proofErr w:type="gramEnd"/>
+      <w:r>
+        <w:rPr>
+          <w:rFonts w:cstheme="minorHAnsi"/>
+          <w:iCs/>
+        </w:rPr>
+        <w:t xml:space="preserve"> however, is not … from the W boson decay.” </w:t>
       </w:r>
       <w:r>
         <w:rPr>
@@ -13095,12 +13680,14 @@
         </w:rPr>
         <w:t xml:space="preserve"> </w:t>
       </w:r>
+      <w:proofErr w:type="gramStart"/>
       <w:r>
         <w:rPr>
           <w:rFonts w:cstheme="minorHAnsi"/>
         </w:rPr>
         <w:t>GeV(</w:t>
       </w:r>
+      <w:proofErr w:type="gramEnd"/>
       <w:r>
         <w:rPr>
           <w:rFonts w:cstheme="minorHAnsi"/>
@@ -13152,11 +13739,19 @@
         </w:rPr>
         <w:t xml:space="preserve"> </w:t>
       </w:r>
-      <w:r>
-        <w:rPr>
-          <w:rFonts w:cstheme="minorHAnsi"/>
-        </w:rPr>
-        <w:t xml:space="preserve">GeV(20 GeV) respectively and be within eta &lt; </w:t>
+      <w:proofErr w:type="gramStart"/>
+      <w:r>
+        <w:rPr>
+          <w:rFonts w:cstheme="minorHAnsi"/>
+        </w:rPr>
+        <w:t>GeV(</w:t>
+      </w:r>
+      <w:proofErr w:type="gramEnd"/>
+      <w:r>
+        <w:rPr>
+          <w:rFonts w:cstheme="minorHAnsi"/>
+        </w:rPr>
+        <w:t xml:space="preserve">20 GeV) respectively and be within eta &lt; </w:t>
       </w:r>
       <w:r>
         <w:rPr>
@@ -13439,7 +14034,27 @@
           <w:iCs/>
           <w:color w:val="0070C0"/>
         </w:rPr>
-        <w:t>Meant that their variable shapes are similar without occupying the same analytical phase space “… background enriched control regions whose kinematic distributions are similar to the signal region's were …”</w:t>
+        <w:t xml:space="preserve">Meant that their variable shapes are similar without occupying the same analytical phase space “… background enriched control regions whose kinematic distributions are similar to the signal </w:t>
+      </w:r>
+      <w:proofErr w:type="gramStart"/>
+      <w:r>
+        <w:rPr>
+          <w:b/>
+          <w:bCs/>
+          <w:iCs/>
+          <w:color w:val="0070C0"/>
+        </w:rPr>
+        <w:t>region's</w:t>
+      </w:r>
+      <w:proofErr w:type="gramEnd"/>
+      <w:r>
+        <w:rPr>
+          <w:b/>
+          <w:bCs/>
+          <w:iCs/>
+          <w:color w:val="0070C0"/>
+        </w:rPr>
+        <w:t xml:space="preserve"> were …”</w:t>
       </w:r>
       <w:r>
         <w:rPr>
@@ -14707,7 +15322,29 @@
           <w:iCs/>
           <w:color w:val="0070C0"/>
         </w:rPr>
-        <w:t xml:space="preserve"> five sigma </w:t>
+        <w:t xml:space="preserve"> five </w:t>
+      </w:r>
+      <w:proofErr w:type="gramStart"/>
+      <w:r>
+        <w:rPr>
+          <w:rFonts w:cstheme="minorHAnsi"/>
+          <w:b/>
+          <w:bCs/>
+          <w:iCs/>
+          <w:color w:val="0070C0"/>
+        </w:rPr>
+        <w:t>sigma</w:t>
+      </w:r>
+      <w:proofErr w:type="gramEnd"/>
+      <w:r>
+        <w:rPr>
+          <w:rFonts w:cstheme="minorHAnsi"/>
+          <w:b/>
+          <w:bCs/>
+          <w:iCs/>
+          <w:color w:val="0070C0"/>
+        </w:rPr>
+        <w:t xml:space="preserve"> </w:t>
       </w:r>
       <w:r>
         <w:rPr>
@@ -14852,6 +15489,7 @@
         </w:rPr>
         <w:t xml:space="preserve">Page 105: </w:t>
       </w:r>
+      <w:proofErr w:type="gramStart"/>
       <w:r>
         <w:rPr>
           <w:rFonts w:cstheme="minorHAnsi"/>
@@ -14866,6 +15504,7 @@
         </w:rPr>
         <w:t>)</w:t>
       </w:r>
+      <w:proofErr w:type="gramEnd"/>
       <w:r>
         <w:rPr>
           <w:rFonts w:cstheme="minorHAnsi"/>
@@ -15451,13 +16090,27 @@
         <w:rPr>
           <w:rFonts w:cstheme="minorHAnsi"/>
         </w:rPr>
-        <w:t xml:space="preserve">Table 6.1 - </w:t>
-      </w:r>
-      <w:r>
-        <w:rPr>
-          <w:rFonts w:cstheme="minorHAnsi"/>
-        </w:rPr>
-        <w:t>!M and !E for Single Electron and Single Muon.</w:t>
+        <w:t xml:space="preserve">Table 6.1 </w:t>
+      </w:r>
+      <w:proofErr w:type="gramStart"/>
+      <w:r>
+        <w:rPr>
+          <w:rFonts w:cstheme="minorHAnsi"/>
+        </w:rPr>
+        <w:t xml:space="preserve">- </w:t>
+      </w:r>
+      <w:r>
+        <w:rPr>
+          <w:rFonts w:cstheme="minorHAnsi"/>
+        </w:rPr>
+        <w:t>!M</w:t>
+      </w:r>
+      <w:proofErr w:type="gramEnd"/>
+      <w:r>
+        <w:rPr>
+          <w:rFonts w:cstheme="minorHAnsi"/>
+        </w:rPr>
+        <w:t xml:space="preserve"> and !E for Single Electron and Single Muon.</w:t>
       </w:r>
     </w:p>
     <w:p>
@@ -15483,7 +16136,14 @@
         <w:rPr>
           <w:rFonts w:cstheme="minorHAnsi"/>
         </w:rPr>
-        <w:t>(Page 106): “… control region</w:t>
+        <w:t xml:space="preserve">(Page 106): “… control </w:t>
+      </w:r>
+      <w:proofErr w:type="gramStart"/>
+      <w:r>
+        <w:rPr>
+          <w:rFonts w:cstheme="minorHAnsi"/>
+        </w:rPr>
+        <w:t>region</w:t>
       </w:r>
       <w:r>
         <w:rPr>
@@ -15491,7 +16151,16 @@
           <w:b/>
           <w:color w:val="FF0000"/>
         </w:rPr>
-        <w:t>[missing space]</w:t>
+        <w:t>[</w:t>
+      </w:r>
+      <w:proofErr w:type="gramEnd"/>
+      <w:r>
+        <w:rPr>
+          <w:rFonts w:cstheme="minorHAnsi"/>
+          <w:b/>
+          <w:color w:val="FF0000"/>
+        </w:rPr>
+        <w:t>missing space]</w:t>
       </w:r>
       <w:r>
         <w:rPr>
@@ -16161,15 +16830,53 @@
           <w:iCs/>
           <w:color w:val="0070C0"/>
         </w:rPr>
-        <w:t xml:space="preserve"> “ - </w:t>
-      </w:r>
-      <w:r>
-        <w:rPr>
-          <w:b/>
-          <w:iCs/>
-          <w:color w:val="0070C0"/>
-        </w:rPr>
-        <w:t>a conversion veto - is applied for all working points. The photon to electron conversion veto tests if a pair of electron tracks originate from a common displaced vertex. Any electron which fails this criteria is rejected.</w:t>
+        <w:t xml:space="preserve"> </w:t>
+      </w:r>
+      <w:proofErr w:type="gramStart"/>
+      <w:r>
+        <w:rPr>
+          <w:rFonts w:cstheme="minorHAnsi"/>
+          <w:b/>
+          <w:iCs/>
+          <w:color w:val="0070C0"/>
+        </w:rPr>
+        <w:t>“ -</w:t>
+      </w:r>
+      <w:proofErr w:type="gramEnd"/>
+      <w:r>
+        <w:rPr>
+          <w:rFonts w:cstheme="minorHAnsi"/>
+          <w:b/>
+          <w:iCs/>
+          <w:color w:val="0070C0"/>
+        </w:rPr>
+        <w:t xml:space="preserve"> </w:t>
+      </w:r>
+      <w:r>
+        <w:rPr>
+          <w:b/>
+          <w:iCs/>
+          <w:color w:val="0070C0"/>
+        </w:rPr>
+        <w:t xml:space="preserve">a conversion veto - is applied for all working points. The photon to electron conversion veto tests if a pair of electron tracks originate from a common displaced vertex. Any electron which fails </w:t>
+      </w:r>
+      <w:proofErr w:type="gramStart"/>
+      <w:r>
+        <w:rPr>
+          <w:b/>
+          <w:iCs/>
+          <w:color w:val="0070C0"/>
+        </w:rPr>
+        <w:t>this criteria</w:t>
+      </w:r>
+      <w:proofErr w:type="gramEnd"/>
+      <w:r>
+        <w:rPr>
+          <w:b/>
+          <w:iCs/>
+          <w:color w:val="0070C0"/>
+        </w:rPr>
+        <w:t xml:space="preserve"> is rejected.</w:t>
       </w:r>
       <w:r>
         <w:rPr>
@@ -16781,13 +17488,27 @@
         <w:rPr>
           <w:rFonts w:cstheme="minorHAnsi"/>
         </w:rPr>
-        <w:t>(Page 113):</w:t>
-      </w:r>
-      <w:r>
-        <w:rPr>
-          <w:rFonts w:cstheme="minorHAnsi"/>
-        </w:rPr>
-        <w:t xml:space="preserve"> ): “… defined in </w:t>
+        <w:t>(Page 113)</w:t>
+      </w:r>
+      <w:proofErr w:type="gramStart"/>
+      <w:r>
+        <w:rPr>
+          <w:rFonts w:cstheme="minorHAnsi"/>
+        </w:rPr>
+        <w:t>:</w:t>
+      </w:r>
+      <w:r>
+        <w:rPr>
+          <w:rFonts w:cstheme="minorHAnsi"/>
+        </w:rPr>
+        <w:t xml:space="preserve"> )</w:t>
+      </w:r>
+      <w:proofErr w:type="gramEnd"/>
+      <w:r>
+        <w:rPr>
+          <w:rFonts w:cstheme="minorHAnsi"/>
+        </w:rPr>
+        <w:t xml:space="preserve">: “… defined in </w:t>
       </w:r>
       <w:r>
         <w:rPr>
@@ -17109,7 +17830,15 @@
           <w:rFonts w:cstheme="minorHAnsi"/>
           <w:iCs/>
         </w:rPr>
-        <w:t>(Page 114): “… only ttbarZ</w:t>
+        <w:t xml:space="preserve">(Page 114): “… only </w:t>
+      </w:r>
+      <w:proofErr w:type="gramStart"/>
+      <w:r>
+        <w:rPr>
+          <w:rFonts w:cstheme="minorHAnsi"/>
+          <w:iCs/>
+        </w:rPr>
+        <w:t>ttbarZ</w:t>
       </w:r>
       <w:r>
         <w:rPr>
@@ -17118,7 +17847,17 @@
           <w:iCs/>
           <w:color w:val="FF0000"/>
         </w:rPr>
-        <w:t>[missing space]</w:t>
+        <w:t>[</w:t>
+      </w:r>
+      <w:proofErr w:type="gramEnd"/>
+      <w:r>
+        <w:rPr>
+          <w:rFonts w:cstheme="minorHAnsi"/>
+          <w:b/>
+          <w:iCs/>
+          <w:color w:val="FF0000"/>
+        </w:rPr>
+        <w:t>missing space]</w:t>
       </w:r>
       <w:r>
         <w:rPr>
@@ -17163,7 +17902,15 @@
           <w:rFonts w:cstheme="minorHAnsi"/>
           <w:iCs/>
         </w:rPr>
-        <w:t>(Page 114): “…ttbarH</w:t>
+        <w:t>(Page 114): “…</w:t>
+      </w:r>
+      <w:proofErr w:type="gramStart"/>
+      <w:r>
+        <w:rPr>
+          <w:rFonts w:cstheme="minorHAnsi"/>
+          <w:iCs/>
+        </w:rPr>
+        <w:t>ttbarH</w:t>
       </w:r>
       <w:r>
         <w:rPr>
@@ -17172,7 +17919,17 @@
           <w:iCs/>
           <w:color w:val="FF0000"/>
         </w:rPr>
-        <w:t>[missing space]</w:t>
+        <w:t>[</w:t>
+      </w:r>
+      <w:proofErr w:type="gramEnd"/>
+      <w:r>
+        <w:rPr>
+          <w:rFonts w:cstheme="minorHAnsi"/>
+          <w:b/>
+          <w:iCs/>
+          <w:color w:val="FF0000"/>
+        </w:rPr>
+        <w:t>missing space]</w:t>
       </w:r>
       <w:r>
         <w:rPr>
@@ -17628,7 +18385,25 @@
           <w:iCs/>
           <w:color w:val="000000" w:themeColor="text1"/>
         </w:rPr>
-        <w:t xml:space="preserve"> corrective scale … ” </w:t>
+        <w:t xml:space="preserve"> corrective scale </w:t>
+      </w:r>
+      <w:proofErr w:type="gramStart"/>
+      <w:r>
+        <w:rPr>
+          <w:rFonts w:cstheme="minorHAnsi"/>
+          <w:iCs/>
+          <w:color w:val="000000" w:themeColor="text1"/>
+        </w:rPr>
+        <w:t>… ”</w:t>
+      </w:r>
+      <w:proofErr w:type="gramEnd"/>
+      <w:r>
+        <w:rPr>
+          <w:rFonts w:cstheme="minorHAnsi"/>
+          <w:iCs/>
+          <w:color w:val="000000" w:themeColor="text1"/>
+        </w:rPr>
+        <w:t xml:space="preserve"> </w:t>
       </w:r>
       <w:r>
         <w:rPr>
@@ -17968,6 +18743,7 @@
           <w:bCs/>
           <w:iCs/>
           <w:color w:val="0070C0"/>
+          <w:highlight w:val="yellow"/>
         </w:rPr>
       </w:pPr>
       <w:r>
@@ -17977,8 +18753,31 @@
           <w:bCs/>
           <w:iCs/>
           <w:color w:val="0070C0"/>
-        </w:rPr>
-        <w:t>Added tight/loose ID+Iso efficiency plots for electrons. Reconstruction plots are in Subsection 5.2.5 (Electrons).</w:t>
+          <w:highlight w:val="yellow"/>
+        </w:rPr>
+        <w:t xml:space="preserve">Added tight/loose ID+Iso efficiency plots for electrons. </w:t>
+      </w:r>
+      <w:r>
+        <w:rPr>
+          <w:rFonts w:cstheme="minorHAnsi"/>
+          <w:b/>
+          <w:bCs/>
+          <w:iCs/>
+          <w:color w:val="0070C0"/>
+          <w:highlight w:val="yellow"/>
+        </w:rPr>
+        <w:t xml:space="preserve"> No veto-ID plots are publicly available. </w:t>
+      </w:r>
+      <w:r>
+        <w:rPr>
+          <w:rFonts w:cstheme="minorHAnsi"/>
+          <w:b/>
+          <w:bCs/>
+          <w:iCs/>
+          <w:color w:val="0070C0"/>
+          <w:highlight w:val="yellow"/>
+        </w:rPr>
+        <w:t>Reconstruction plots are in Subsection 5.2.5 (Electrons).</w:t>
       </w:r>
     </w:p>
     <w:p>
@@ -17994,6 +18793,7 @@
           <w:bCs/>
           <w:iCs/>
           <w:color w:val="0070C0"/>
+          <w:highlight w:val="yellow"/>
         </w:rPr>
       </w:pPr>
       <w:r>
@@ -18003,8 +18803,31 @@
           <w:bCs/>
           <w:iCs/>
           <w:color w:val="0070C0"/>
-        </w:rPr>
-        <w:t>Added tight ID+Iso efficiency plots for muons. Loose ID plots are in Subsection 5.2.6 (Muons) as the loose ID is just the PF muon efficiency.</w:t>
+          <w:highlight w:val="yellow"/>
+        </w:rPr>
+        <w:t>Added tight ID+Iso efficiency plots for muons</w:t>
+      </w:r>
+      <w:r>
+        <w:rPr>
+          <w:rFonts w:cstheme="minorHAnsi"/>
+          <w:b/>
+          <w:bCs/>
+          <w:iCs/>
+          <w:color w:val="0070C0"/>
+          <w:highlight w:val="yellow"/>
+        </w:rPr>
+        <w:t xml:space="preserve"> for 2015</w:t>
+      </w:r>
+      <w:r>
+        <w:rPr>
+          <w:rFonts w:cstheme="minorHAnsi"/>
+          <w:b/>
+          <w:bCs/>
+          <w:iCs/>
+          <w:color w:val="0070C0"/>
+          <w:highlight w:val="yellow"/>
+        </w:rPr>
+        <w:t>. Loose ID plots are in Subsection 5.2.6 (Muons) as the loose ID is just the PF muon efficiency.</w:t>
       </w:r>
     </w:p>
     <w:p>
@@ -18093,7 +18916,17 @@
           <w:color w:val="7030A0"/>
           <w:vertAlign w:val="subscript"/>
         </w:rPr>
-        <w:t>-&gt;</w:t>
+        <w:t>-</w:t>
+      </w:r>
+      <w:proofErr w:type="gramStart"/>
+      <w:r>
+        <w:rPr>
+          <w:rFonts w:cstheme="minorHAnsi"/>
+          <w:iCs/>
+          <w:color w:val="7030A0"/>
+          <w:vertAlign w:val="subscript"/>
+        </w:rPr>
+        <w:t>&gt;</w:t>
       </w:r>
       <w:r>
         <w:rPr>
@@ -18111,6 +18944,7 @@
         </w:rPr>
         <w:t>ε</w:t>
       </w:r>
+      <w:proofErr w:type="gramEnd"/>
       <w:r>
         <w:rPr>
           <w:rFonts w:cstheme="minorHAnsi"/>
@@ -18614,6 +19448,7 @@
           <w:i/>
         </w:rPr>
       </w:pPr>
+      <w:proofErr w:type="gramStart"/>
       <w:r>
         <w:rPr>
           <w:rFonts w:cstheme="minorHAnsi"/>
@@ -18642,7 +19477,18 @@
           <w:iCs/>
           <w:color w:val="0070C0"/>
         </w:rPr>
-        <w:t>, added clarifying text.</w:t>
+        <w:t>,</w:t>
+      </w:r>
+      <w:proofErr w:type="gramEnd"/>
+      <w:r>
+        <w:rPr>
+          <w:rFonts w:cstheme="minorHAnsi"/>
+          <w:b/>
+          <w:bCs/>
+          <w:iCs/>
+          <w:color w:val="0070C0"/>
+        </w:rPr>
+        <w:t xml:space="preserve"> added clarifying text.</w:t>
       </w:r>
     </w:p>
     <w:p>
@@ -18659,8 +19505,6 @@
           <w:i/>
         </w:rPr>
       </w:pPr>
-      <w:bookmarkStart w:id="0" w:name="_GoBack"/>
-      <w:bookmarkEnd w:id="0"/>
       <w:r>
         <w:rPr>
           <w:rFonts w:cstheme="minorHAnsi"/>
@@ -19442,16 +20286,36 @@
           <w:iCs/>
           <w:color w:val="7030A0"/>
         </w:rPr>
-        <w:t>Only stat not system</w:t>
-      </w:r>
-      <w:r>
-        <w:rPr>
-          <w:rFonts w:cstheme="minorHAnsi"/>
-          <w:b/>
-          <w:iCs/>
-          <w:color w:val="0070C0"/>
-        </w:rPr>
-        <w:t>[amtic errors]</w:t>
+        <w:t xml:space="preserve">Only stat not </w:t>
+      </w:r>
+      <w:proofErr w:type="gramStart"/>
+      <w:r>
+        <w:rPr>
+          <w:rFonts w:cstheme="minorHAnsi"/>
+          <w:b/>
+          <w:iCs/>
+          <w:color w:val="7030A0"/>
+        </w:rPr>
+        <w:t>system</w:t>
+      </w:r>
+      <w:r>
+        <w:rPr>
+          <w:rFonts w:cstheme="minorHAnsi"/>
+          <w:b/>
+          <w:iCs/>
+          <w:color w:val="0070C0"/>
+        </w:rPr>
+        <w:t>[</w:t>
+      </w:r>
+      <w:proofErr w:type="gramEnd"/>
+      <w:r>
+        <w:rPr>
+          <w:rFonts w:cstheme="minorHAnsi"/>
+          <w:b/>
+          <w:iCs/>
+          <w:color w:val="0070C0"/>
+        </w:rPr>
+        <w:t>amtic errors]</w:t>
       </w:r>
     </w:p>
     <w:p>
@@ -19802,14 +20666,30 @@
           <w:rFonts w:cstheme="minorHAnsi"/>
           <w:iCs/>
         </w:rPr>
-        <w:t xml:space="preserve"> (Figs 7.5-7.7) </w:t>
-      </w:r>
-      <w:r>
-        <w:rPr>
-          <w:rFonts w:cstheme="minorHAnsi"/>
-          <w:iCs/>
-        </w:rPr>
-        <w:t xml:space="preserve"> to make things clearer.</w:t>
+        <w:t xml:space="preserve"> (Figs 7.5-7.7</w:t>
+      </w:r>
+      <w:proofErr w:type="gramStart"/>
+      <w:r>
+        <w:rPr>
+          <w:rFonts w:cstheme="minorHAnsi"/>
+          <w:iCs/>
+        </w:rPr>
+        <w:t xml:space="preserve">) </w:t>
+      </w:r>
+      <w:r>
+        <w:rPr>
+          <w:rFonts w:cstheme="minorHAnsi"/>
+          <w:iCs/>
+        </w:rPr>
+        <w:t xml:space="preserve"> to</w:t>
+      </w:r>
+      <w:proofErr w:type="gramEnd"/>
+      <w:r>
+        <w:rPr>
+          <w:rFonts w:cstheme="minorHAnsi"/>
+          <w:iCs/>
+        </w:rPr>
+        <w:t xml:space="preserve"> make things clearer.</w:t>
       </w:r>
     </w:p>
     <w:p>
@@ -20149,17 +21029,19 @@
         </w:numPr>
         <w:rPr>
           <w:rFonts w:cstheme="minorHAnsi"/>
-          <w:i/>
-        </w:rPr>
-      </w:pPr>
-      <w:r>
-        <w:rPr>
-          <w:rFonts w:cstheme="minorHAnsi"/>
-          <w:i/>
+          <w:iCs/>
+        </w:rPr>
+      </w:pPr>
+      <w:bookmarkStart w:id="0" w:name="_GoBack"/>
+      <w:r>
+        <w:rPr>
+          <w:rFonts w:cstheme="minorHAnsi"/>
+          <w:iCs/>
         </w:rPr>
         <w:t>Systematic Uncertainties:</w:t>
       </w:r>
     </w:p>
+    <w:bookmarkEnd w:id="0"/>
     <w:p>
       <w:pPr>
         <w:pStyle w:val="ListParagraph"/>
@@ -20855,14 +21737,14 @@
         <w:rPr>
           <w:rFonts w:cstheme="minorHAnsi"/>
           <w:b/>
-          <w:i/>
+          <w:iCs/>
           <w:color w:val="FF0000"/>
         </w:rPr>
       </w:pPr>
       <w:r>
         <w:rPr>
           <w:rFonts w:cstheme="minorHAnsi"/>
-          <w:i/>
+          <w:iCs/>
         </w:rPr>
         <w:t>Theoretical</w:t>
       </w:r>
@@ -20870,14 +21752,14 @@
         <w:rPr>
           <w:rFonts w:cstheme="minorHAnsi"/>
           <w:b/>
-          <w:i/>
+          <w:iCs/>
         </w:rPr>
         <w:t xml:space="preserve"> </w:t>
       </w:r>
       <w:r>
         <w:rPr>
           <w:rFonts w:cstheme="minorHAnsi"/>
-          <w:i/>
+          <w:iCs/>
         </w:rPr>
         <w:t>Uncertainties:</w:t>
       </w:r>
@@ -20892,14 +21774,14 @@
         <w:rPr>
           <w:rFonts w:cstheme="minorHAnsi"/>
           <w:b/>
-          <w:i/>
+          <w:iCs/>
           <w:color w:val="FF0000"/>
         </w:rPr>
       </w:pPr>
       <w:r>
         <w:rPr>
           <w:rFonts w:cstheme="minorHAnsi"/>
-          <w:i/>
+          <w:iCs/>
         </w:rPr>
         <w:t>Cross section normalisation:</w:t>
       </w:r>
@@ -21061,6 +21943,42 @@
       <w:pPr>
         <w:pStyle w:val="ListParagraph"/>
         <w:numPr>
+          <w:ilvl w:val="4"/>
+          <w:numId w:val="1"/>
+        </w:numPr>
+        <w:rPr>
+          <w:rFonts w:cstheme="minorHAnsi"/>
+          <w:b/>
+          <w:iCs/>
+          <w:color w:val="00B050"/>
+          <w:highlight w:val="yellow"/>
+        </w:rPr>
+      </w:pPr>
+      <w:r>
+        <w:rPr>
+          <w:rFonts w:cstheme="minorHAnsi"/>
+          <w:b/>
+          <w:iCs/>
+          <w:color w:val="00B050"/>
+          <w:highlight w:val="yellow"/>
+        </w:rPr>
+        <w:t>Added placeholder text</w:t>
+      </w:r>
+      <w:r>
+        <w:rPr>
+          <w:rFonts w:cstheme="minorHAnsi"/>
+          <w:b/>
+          <w:iCs/>
+          <w:color w:val="00B050"/>
+          <w:highlight w:val="yellow"/>
+        </w:rPr>
+        <w:t xml:space="preserve"> from informal offline discussions until more detailed formal feedback received.</w:t>
+      </w:r>
+    </w:p>
+    <w:p>
+      <w:pPr>
+        <w:pStyle w:val="ListParagraph"/>
+        <w:numPr>
           <w:ilvl w:val="1"/>
           <w:numId w:val="1"/>
         </w:numPr>
@@ -21358,7 +22276,23 @@
           <w:rFonts w:cstheme="minorHAnsi"/>
           <w:iCs/>
         </w:rPr>
-        <w:t xml:space="preserve">, the set of options …” ? above </w:t>
+        <w:t>, the set of options …</w:t>
+      </w:r>
+      <w:proofErr w:type="gramStart"/>
+      <w:r>
+        <w:rPr>
+          <w:rFonts w:cstheme="minorHAnsi"/>
+          <w:iCs/>
+        </w:rPr>
+        <w:t>” ?</w:t>
+      </w:r>
+      <w:proofErr w:type="gramEnd"/>
+      <w:r>
+        <w:rPr>
+          <w:rFonts w:cstheme="minorHAnsi"/>
+          <w:iCs/>
+        </w:rPr>
+        <w:t xml:space="preserve"> above </w:t>
       </w:r>
       <w:r>
         <w:rPr>
@@ -21512,6 +22446,7 @@
           <w:iCs/>
           <w:color w:val="7030A0"/>
         </w:rPr>
+        <w:lastRenderedPageBreak/>
         <w:t>Examiner</w:t>
       </w:r>
       <w:r>
@@ -21607,7 +22542,6 @@
           <w:b/>
           <w:color w:val="7030A0"/>
         </w:rPr>
-        <w:lastRenderedPageBreak/>
         <w:t>Examiner</w:t>
       </w:r>
       <w:r>
@@ -22514,6 +23448,7 @@
           <w:iCs/>
           <w:color w:val="0070C0"/>
         </w:rPr>
+        <w:lastRenderedPageBreak/>
         <w:t>Question a</w:t>
       </w:r>
       <w:r>
@@ -22565,7 +23500,6 @@
           <w:rFonts w:cstheme="minorHAnsi"/>
           <w:iCs/>
         </w:rPr>
-        <w:lastRenderedPageBreak/>
         <w:t>Statistical Methodology:</w:t>
       </w:r>
     </w:p>
@@ -22787,12 +23721,21 @@
           <w:iCs/>
         </w:rPr>
       </w:pPr>
-      <w:r>
-        <w:rPr>
-          <w:rFonts w:cstheme="minorHAnsi"/>
-          <w:iCs/>
-        </w:rPr>
-        <w:t>Page 158, swap last two references around.</w:t>
+      <w:proofErr w:type="gramStart"/>
+      <w:r>
+        <w:rPr>
+          <w:rFonts w:cstheme="minorHAnsi"/>
+          <w:iCs/>
+        </w:rPr>
+        <w:t>Page 158,</w:t>
+      </w:r>
+      <w:proofErr w:type="gramEnd"/>
+      <w:r>
+        <w:rPr>
+          <w:rFonts w:cstheme="minorHAnsi"/>
+          <w:iCs/>
+        </w:rPr>
+        <w:t xml:space="preserve"> swap last two references around.</w:t>
       </w:r>
     </w:p>
     <w:p>
@@ -23158,7 +24101,27 @@
           <w:iCs/>
           <w:color w:val="0070C0"/>
         </w:rPr>
-        <w:t>Part viva question and part further explanation I think?</w:t>
+        <w:t xml:space="preserve">Part viva question and part further </w:t>
+      </w:r>
+      <w:proofErr w:type="gramStart"/>
+      <w:r>
+        <w:rPr>
+          <w:rFonts w:cstheme="minorHAnsi"/>
+          <w:b/>
+          <w:iCs/>
+          <w:color w:val="0070C0"/>
+        </w:rPr>
+        <w:t>explanation</w:t>
+      </w:r>
+      <w:proofErr w:type="gramEnd"/>
+      <w:r>
+        <w:rPr>
+          <w:rFonts w:cstheme="minorHAnsi"/>
+          <w:b/>
+          <w:iCs/>
+          <w:color w:val="0070C0"/>
+        </w:rPr>
+        <w:t xml:space="preserve"> I think?</w:t>
       </w:r>
     </w:p>
     <w:p>
@@ -23226,7 +24189,25 @@
           <w:iCs/>
           <w:color w:val="7030A0"/>
         </w:rPr>
-        <w:t xml:space="preserve">“this concerns how to set a limit … but you don’t set a limit! </w:t>
+        <w:t>“</w:t>
+      </w:r>
+      <w:proofErr w:type="gramStart"/>
+      <w:r>
+        <w:rPr>
+          <w:rFonts w:cstheme="minorHAnsi"/>
+          <w:iCs/>
+          <w:color w:val="7030A0"/>
+        </w:rPr>
+        <w:t>this concerns</w:t>
+      </w:r>
+      <w:proofErr w:type="gramEnd"/>
+      <w:r>
+        <w:rPr>
+          <w:rFonts w:cstheme="minorHAnsi"/>
+          <w:iCs/>
+          <w:color w:val="7030A0"/>
+        </w:rPr>
+        <w:t xml:space="preserve"> how to set a limit … but you don’t set a limit! </w:t>
       </w:r>
       <w:r>
         <w:rPr>
@@ -23327,7 +24308,27 @@
           <w:iCs/>
           <w:color w:val="0070C0"/>
         </w:rPr>
-        <w:t>Subsection now discusses on how signal strength measurement is made and significances were obtained.</w:t>
+        <w:t xml:space="preserve">Subsection now discusses on how signal strength measurement is </w:t>
+      </w:r>
+      <w:proofErr w:type="gramStart"/>
+      <w:r>
+        <w:rPr>
+          <w:rFonts w:cstheme="minorHAnsi"/>
+          <w:b/>
+          <w:iCs/>
+          <w:color w:val="0070C0"/>
+        </w:rPr>
+        <w:t>made</w:t>
+      </w:r>
+      <w:proofErr w:type="gramEnd"/>
+      <w:r>
+        <w:rPr>
+          <w:rFonts w:cstheme="minorHAnsi"/>
+          <w:b/>
+          <w:iCs/>
+          <w:color w:val="0070C0"/>
+        </w:rPr>
+        <w:t xml:space="preserve"> and significances were obtained.</w:t>
       </w:r>
     </w:p>
     <w:p>
@@ -23426,14 +24427,25 @@
           <w:iCs/>
         </w:rPr>
       </w:pPr>
-      <w:r>
-        <w:rPr>
-          <w:rFonts w:cstheme="minorHAnsi"/>
-          <w:b/>
-          <w:iCs/>
-          <w:color w:val="7030A0"/>
-        </w:rPr>
-        <w:t xml:space="preserve">Also </w:t>
+      <w:proofErr w:type="gramStart"/>
+      <w:r>
+        <w:rPr>
+          <w:rFonts w:cstheme="minorHAnsi"/>
+          <w:b/>
+          <w:iCs/>
+          <w:color w:val="7030A0"/>
+        </w:rPr>
+        <w:t>Also</w:t>
+      </w:r>
+      <w:proofErr w:type="gramEnd"/>
+      <w:r>
+        <w:rPr>
+          <w:rFonts w:cstheme="minorHAnsi"/>
+          <w:b/>
+          <w:iCs/>
+          <w:color w:val="7030A0"/>
+        </w:rPr>
+        <w:t xml:space="preserve"> </w:t>
       </w:r>
       <w:r>
         <w:rPr>
@@ -23818,6 +24830,7 @@
           <w:iCs/>
           <w:color w:val="7030A0"/>
         </w:rPr>
+        <w:lastRenderedPageBreak/>
         <w:t>See correction above.</w:t>
       </w:r>
     </w:p>
@@ -23853,7 +24866,6 @@
           <w:rFonts w:cstheme="minorHAnsi"/>
           <w:iCs/>
         </w:rPr>
-        <w:lastRenderedPageBreak/>
         <w:t>Summary of the tZq analysis:</w:t>
       </w:r>
     </w:p>
@@ -23890,7 +24902,23 @@
           <w:rFonts w:cstheme="minorHAnsi"/>
           <w:iCs/>
         </w:rPr>
-        <w:t xml:space="preserve">Line by side of final paragraph. Underlined “ … </w:t>
+        <w:t xml:space="preserve">Line by side of final paragraph. Underlined </w:t>
+      </w:r>
+      <w:proofErr w:type="gramStart"/>
+      <w:r>
+        <w:rPr>
+          <w:rFonts w:cstheme="minorHAnsi"/>
+          <w:iCs/>
+        </w:rPr>
+        <w:t>“ …</w:t>
+      </w:r>
+      <w:proofErr w:type="gramEnd"/>
+      <w:r>
+        <w:rPr>
+          <w:rFonts w:cstheme="minorHAnsi"/>
+          <w:iCs/>
+        </w:rPr>
+        <w:t xml:space="preserve"> </w:t>
       </w:r>
       <w:r>
         <w:rPr>
@@ -24222,8 +25250,20 @@
           <w:iCs/>
           <w:color w:val="0070C0"/>
         </w:rPr>
-        <w:t>Added new text re. which uncertainty reductions would most improve the result.</w:t>
-      </w:r>
+        <w:t xml:space="preserve">Added new text re. which uncertainty reductions would most improve the </w:t>
+      </w:r>
+      <w:proofErr w:type="gramStart"/>
+      <w:r>
+        <w:rPr>
+          <w:rFonts w:cstheme="minorHAnsi"/>
+          <w:b/>
+          <w:bCs/>
+          <w:iCs/>
+          <w:color w:val="0070C0"/>
+        </w:rPr>
+        <w:t>result.</w:t>
+      </w:r>
+      <w:proofErr w:type="gramEnd"/>
     </w:p>
     <w:p>
       <w:pPr>
@@ -25476,7 +26516,23 @@
           <w:rFonts w:cstheme="minorHAnsi"/>
           <w:sz w:val="24"/>
         </w:rPr>
-        <w:t>Quantum number related to strong interactions. Isospin symmetry is a subset of flavour symmetry. QM description is similar to spin, wrt. how it couples. It is a dimensionless quantity that is not related to any actual spin!</w:t>
+        <w:t xml:space="preserve">Quantum number related to strong interactions. Isospin symmetry is a subset of flavour symmetry. QM description is similar to spin, wrt. how </w:t>
+      </w:r>
+      <w:proofErr w:type="gramStart"/>
+      <w:r>
+        <w:rPr>
+          <w:rFonts w:cstheme="minorHAnsi"/>
+          <w:sz w:val="24"/>
+        </w:rPr>
+        <w:t>it</w:t>
+      </w:r>
+      <w:proofErr w:type="gramEnd"/>
+      <w:r>
+        <w:rPr>
+          <w:rFonts w:cstheme="minorHAnsi"/>
+          <w:sz w:val="24"/>
+        </w:rPr>
+        <w:t xml:space="preserve"> couples. It is a dimensionless quantity that is not related to any actual spin!</w:t>
       </w:r>
     </w:p>
     <w:p>
@@ -25671,7 +26727,23 @@
           <w:rFonts w:cstheme="minorHAnsi"/>
           <w:sz w:val="24"/>
         </w:rPr>
-        <w:t>Massive fermions breaks chiral symmetry explicitly.</w:t>
+        <w:t xml:space="preserve">Massive fermions </w:t>
+      </w:r>
+      <w:proofErr w:type="gramStart"/>
+      <w:r>
+        <w:rPr>
+          <w:rFonts w:cstheme="minorHAnsi"/>
+          <w:sz w:val="24"/>
+        </w:rPr>
+        <w:t>breaks</w:t>
+      </w:r>
+      <w:proofErr w:type="gramEnd"/>
+      <w:r>
+        <w:rPr>
+          <w:rFonts w:cstheme="minorHAnsi"/>
+          <w:sz w:val="24"/>
+        </w:rPr>
+        <w:t xml:space="preserve"> chiral symmetry explicitly.</w:t>
       </w:r>
     </w:p>
     <w:p>
@@ -27330,14 +28402,30 @@
           <w:rFonts w:cstheme="minorHAnsi"/>
           <w:sz w:val="24"/>
         </w:rPr>
-        <w:t>Feature extraction used for image analysis. Traditionally used to identify lines in an image</w:t>
-      </w:r>
-      <w:r>
-        <w:rPr>
-          <w:rFonts w:cstheme="minorHAnsi"/>
-          <w:sz w:val="24"/>
-        </w:rPr>
-        <w:t>, but has been extended to arbitrary shapes.</w:t>
+        <w:t xml:space="preserve">Feature extraction used for image analysis. Traditionally used to identify lines in an </w:t>
+      </w:r>
+      <w:proofErr w:type="gramStart"/>
+      <w:r>
+        <w:rPr>
+          <w:rFonts w:cstheme="minorHAnsi"/>
+          <w:sz w:val="24"/>
+        </w:rPr>
+        <w:t>image</w:t>
+      </w:r>
+      <w:r>
+        <w:rPr>
+          <w:rFonts w:cstheme="minorHAnsi"/>
+          <w:sz w:val="24"/>
+        </w:rPr>
+        <w:t>, but</w:t>
+      </w:r>
+      <w:proofErr w:type="gramEnd"/>
+      <w:r>
+        <w:rPr>
+          <w:rFonts w:cstheme="minorHAnsi"/>
+          <w:sz w:val="24"/>
+        </w:rPr>
+        <w:t xml:space="preserve"> has been extended to arbitrary shapes.</w:t>
       </w:r>
     </w:p>
     <w:p>
@@ -28904,6 +29992,7 @@
           <w:sz w:val="24"/>
         </w:rPr>
       </w:pPr>
+      <w:proofErr w:type="gramStart"/>
       <w:r>
         <w:rPr>
           <w:rFonts w:cstheme="minorHAnsi"/>
@@ -28916,7 +30005,15 @@
           <w:rFonts w:cstheme="minorHAnsi"/>
           <w:sz w:val="24"/>
         </w:rPr>
-        <w:t xml:space="preserve">hus when noise is </w:t>
+        <w:t>hus</w:t>
+      </w:r>
+      <w:proofErr w:type="gramEnd"/>
+      <w:r>
+        <w:rPr>
+          <w:rFonts w:cstheme="minorHAnsi"/>
+          <w:sz w:val="24"/>
+        </w:rPr>
+        <w:t xml:space="preserve"> when noise is </w:t>
       </w:r>
       <w:r>
         <w:rPr>
@@ -30667,7 +31764,15 @@
         <w:t>The free parameters</w:t>
       </w:r>
       <w:r>
-        <w:t xml:space="preserve"> are expanded around their best values and orthogonal eigenvector sets of PDFs depending on their linear combinations of the parameters variations are obtained.</w:t>
+        <w:t xml:space="preserve"> are expanded around their best values and orthogonal eigenvector sets of PDFs depending on their linear combinations of the </w:t>
+      </w:r>
+      <w:proofErr w:type="gramStart"/>
+      <w:r>
+        <w:t>parameters</w:t>
+      </w:r>
+      <w:proofErr w:type="gramEnd"/>
+      <w:r>
+        <w:t xml:space="preserve"> variations are obtained.</w:t>
       </w:r>
     </w:p>
     <w:p>
@@ -32081,7 +33186,23 @@
           <w:rFonts w:cstheme="minorHAnsi"/>
           <w:sz w:val="24"/>
         </w:rPr>
-        <w:t xml:space="preserve">Boosting reduces bias, but is </w:t>
+        <w:t xml:space="preserve">Boosting reduces </w:t>
+      </w:r>
+      <w:proofErr w:type="gramStart"/>
+      <w:r>
+        <w:rPr>
+          <w:rFonts w:cstheme="minorHAnsi"/>
+          <w:sz w:val="24"/>
+        </w:rPr>
+        <w:t>bias, but</w:t>
+      </w:r>
+      <w:proofErr w:type="gramEnd"/>
+      <w:r>
+        <w:rPr>
+          <w:rFonts w:cstheme="minorHAnsi"/>
+          <w:sz w:val="24"/>
+        </w:rPr>
+        <w:t xml:space="preserve"> is </w:t>
       </w:r>
       <w:r>
         <w:rPr>
@@ -32568,7 +33689,23 @@
           <w:rFonts w:cstheme="minorHAnsi"/>
           <w:sz w:val="24"/>
         </w:rPr>
-        <w:t>Gaussian process is a set of random variables that the vector of the variables are distributed as a Gaussian.</w:t>
+        <w:t xml:space="preserve">Gaussian process is a set of random variables that the vector of the variables </w:t>
+      </w:r>
+      <w:proofErr w:type="gramStart"/>
+      <w:r>
+        <w:rPr>
+          <w:rFonts w:cstheme="minorHAnsi"/>
+          <w:sz w:val="24"/>
+        </w:rPr>
+        <w:t>are</w:t>
+      </w:r>
+      <w:proofErr w:type="gramEnd"/>
+      <w:r>
+        <w:rPr>
+          <w:rFonts w:cstheme="minorHAnsi"/>
+          <w:sz w:val="24"/>
+        </w:rPr>
+        <w:t xml:space="preserve"> distributed as a Gaussian.</w:t>
       </w:r>
     </w:p>
     <w:p>
@@ -32776,7 +33913,23 @@
           <w:rFonts w:cstheme="minorHAnsi"/>
           <w:sz w:val="24"/>
         </w:rPr>
-        <w:t>Log normal  = random variable whose logarithm follows a normal distribution.</w:t>
+        <w:t xml:space="preserve">Log </w:t>
+      </w:r>
+      <w:proofErr w:type="gramStart"/>
+      <w:r>
+        <w:rPr>
+          <w:rFonts w:cstheme="minorHAnsi"/>
+          <w:sz w:val="24"/>
+        </w:rPr>
+        <w:t>normal  =</w:t>
+      </w:r>
+      <w:proofErr w:type="gramEnd"/>
+      <w:r>
+        <w:rPr>
+          <w:rFonts w:cstheme="minorHAnsi"/>
+          <w:sz w:val="24"/>
+        </w:rPr>
+        <w:t xml:space="preserve"> random variable whose logarithm follows a normal distribution.</w:t>
       </w:r>
     </w:p>
     <w:p>
@@ -33389,7 +34542,15 @@
         </w:rPr>
       </w:pPr>
       <w:r>
-        <w:t>85(92)% efficient for electrons(muons).</w:t>
+        <w:t>85(</w:t>
+      </w:r>
+      <w:proofErr w:type="gramStart"/>
+      <w:r>
+        <w:t>92)%</w:t>
+      </w:r>
+      <w:proofErr w:type="gramEnd"/>
+      <w:r>
+        <w:t xml:space="preserve"> efficient for electrons(muons).</w:t>
       </w:r>
     </w:p>
     <w:p>
@@ -33421,7 +34582,15 @@
         </w:rPr>
       </w:pPr>
       <w:r>
-        <w:t>Eff improves by 12(8)% and NPL rejection ~2(8) times better.</w:t>
+        <w:t>Eff improves by 12(</w:t>
+      </w:r>
+      <w:proofErr w:type="gramStart"/>
+      <w:r>
+        <w:t>8)%</w:t>
+      </w:r>
+      <w:proofErr w:type="gramEnd"/>
+      <w:r>
+        <w:t xml:space="preserve"> and NPL rejection ~2(8) times better.</w:t>
       </w:r>
     </w:p>
     <w:p>
@@ -33469,7 +34638,15 @@
         </w:rPr>
       </w:pPr>
       <w:r>
-        <w:t>Alterative deep NN trained, but gives nearly identical results.</w:t>
+        <w:t xml:space="preserve">Alterative deep NN </w:t>
+      </w:r>
+      <w:proofErr w:type="gramStart"/>
+      <w:r>
+        <w:t>trained, but</w:t>
+      </w:r>
+      <w:proofErr w:type="gramEnd"/>
+      <w:r>
+        <w:t xml:space="preserve"> gives nearly identical results.</w:t>
       </w:r>
     </w:p>
     <w:p>
@@ -35578,7 +36755,7 @@
 </file>
 
 <file path=customXml/itemProps1.xml><?xml version="1.0" encoding="utf-8"?>
-<ds:datastoreItem xmlns:ds="http://schemas.openxmlformats.org/officeDocument/2006/customXml" ds:itemID="{A8FF5911-F245-0942-90FA-F2570C816426}">
+<ds:datastoreItem xmlns:ds="http://schemas.openxmlformats.org/officeDocument/2006/customXml" ds:itemID="{D18FE69F-790E-324C-A891-903DEB677B21}">
   <ds:schemaRefs>
     <ds:schemaRef ds:uri="http://schemas.openxmlformats.org/officeDocument/2006/bibliography"/>
   </ds:schemaRefs>

</xml_diff>

<commit_message>
Added lepton efficiency plots
</commit_message>
<xml_diff>
--- a/ThesisCorrections.docx
+++ b/ThesisCorrections.docx
@@ -7361,6 +7361,8 @@
           <w:rFonts w:cstheme="minorHAnsi"/>
         </w:rPr>
       </w:pPr>
+      <w:bookmarkStart w:id="0" w:name="_GoBack"/>
+      <w:bookmarkEnd w:id="0"/>
       <w:r>
         <w:rPr>
           <w:rFonts w:cstheme="minorHAnsi"/>
@@ -18546,13 +18548,13 @@
       <w:pPr>
         <w:rPr>
           <w:rFonts w:cstheme="minorHAnsi"/>
-          <w:i/>
-        </w:rPr>
-      </w:pPr>
-      <w:r>
-        <w:rPr>
-          <w:rFonts w:cstheme="minorHAnsi"/>
-          <w:i/>
+          <w:iCs/>
+        </w:rPr>
+      </w:pPr>
+      <w:r>
+        <w:rPr>
+          <w:rFonts w:cstheme="minorHAnsi"/>
+          <w:iCs/>
         </w:rPr>
         <w:t>Background Estimation:</w:t>
       </w:r>
@@ -19456,8 +19458,6 @@
           <w:color w:val="0070C0"/>
         </w:rPr>
       </w:pPr>
-      <w:bookmarkStart w:id="0" w:name="_GoBack"/>
-      <w:bookmarkEnd w:id="0"/>
       <w:r>
         <w:rPr>
           <w:rFonts w:cstheme="minorHAnsi"/>
@@ -20540,13 +20540,13 @@
         </w:numPr>
         <w:rPr>
           <w:rFonts w:cstheme="minorHAnsi"/>
-          <w:i/>
-        </w:rPr>
-      </w:pPr>
-      <w:r>
-        <w:rPr>
-          <w:rFonts w:cstheme="minorHAnsi"/>
-          <w:i/>
+          <w:iCs/>
+        </w:rPr>
+      </w:pPr>
+      <w:r>
+        <w:rPr>
+          <w:rFonts w:cstheme="minorHAnsi"/>
+          <w:iCs/>
         </w:rPr>
         <w:t>Signal Region Background Estimation:</w:t>
       </w:r>
@@ -25167,6 +25167,34 @@
           <w:iCs/>
           <w:color w:val="0070C0"/>
         </w:rPr>
+        <w:t xml:space="preserve"> and the CL</w:t>
+      </w:r>
+      <w:r>
+        <w:rPr>
+          <w:rFonts w:cstheme="minorHAnsi"/>
+          <w:b/>
+          <w:iCs/>
+          <w:color w:val="0070C0"/>
+          <w:vertAlign w:val="subscript"/>
+        </w:rPr>
+        <w:t>S</w:t>
+      </w:r>
+      <w:r>
+        <w:rPr>
+          <w:rFonts w:cstheme="minorHAnsi"/>
+          <w:b/>
+          <w:iCs/>
+          <w:color w:val="0070C0"/>
+        </w:rPr>
+        <w:t xml:space="preserve"> method not used for the result presented (previously submitted with short notice re. permission to present a measurement)</w:t>
+      </w:r>
+      <w:r>
+        <w:rPr>
+          <w:rFonts w:cstheme="minorHAnsi"/>
+          <w:b/>
+          <w:iCs/>
+          <w:color w:val="0070C0"/>
+        </w:rPr>
         <w:t>, rephrased 8.1 paragraph accordingly.</w:t>
       </w:r>
     </w:p>
@@ -25361,7 +25389,47 @@
           <w:iCs/>
           <w:color w:val="0070C0"/>
         </w:rPr>
-        <w:t>Changed subsection title to “…” to better reflect that limits are not being set, but a measurement and its significance was made.</w:t>
+        <w:t xml:space="preserve">Changed subsection title to </w:t>
+      </w:r>
+      <w:r>
+        <w:rPr>
+          <w:rFonts w:cstheme="minorHAnsi"/>
+          <w:b/>
+          <w:bCs/>
+          <w:iCs/>
+          <w:color w:val="0070C0"/>
+        </w:rPr>
+        <w:t>“</w:t>
+      </w:r>
+      <w:r>
+        <w:rPr>
+          <w:rFonts w:cstheme="minorHAnsi"/>
+          <w:b/>
+          <w:bCs/>
+          <w:iCs/>
+          <w:color w:val="0070C0"/>
+        </w:rPr>
+        <w:t>﻿Signal Strength Modifier Calculation and Significance</w:t>
+      </w:r>
+      <w:r>
+        <w:rPr>
+          <w:rFonts w:cstheme="minorHAnsi"/>
+          <w:b/>
+          <w:bCs/>
+          <w:iCs/>
+          <w:color w:val="0070C0"/>
+        </w:rPr>
+        <w:t>”</w:t>
+      </w:r>
+      <w:r>
+        <w:rPr>
+          <w:rFonts w:cstheme="minorHAnsi"/>
+          <w:b/>
+          <w:bCs/>
+          <w:iCs/>
+          <w:color w:val="0070C0"/>
+        </w:rPr>
+        <w:t xml:space="preserve"> to better reflect that limits are not being set, but a measurement and its significance was made.</w:t>
       </w:r>
     </w:p>
     <w:p>
@@ -25433,6 +25501,58 @@
       <w:pPr>
         <w:pStyle w:val="ListParagraph"/>
         <w:numPr>
+          <w:ilvl w:val="3"/>
+          <w:numId w:val="1"/>
+        </w:numPr>
+        <w:rPr>
+          <w:rFonts w:cstheme="minorHAnsi"/>
+          <w:iCs/>
+          <w:color w:val="0070C0"/>
+        </w:rPr>
+      </w:pPr>
+      <w:r>
+        <w:rPr>
+          <w:rFonts w:cstheme="minorHAnsi"/>
+          <w:b/>
+          <w:iCs/>
+          <w:color w:val="0070C0"/>
+        </w:rPr>
+        <w:t xml:space="preserve">No longer </w:t>
+      </w:r>
+      <w:proofErr w:type="gramStart"/>
+      <w:r>
+        <w:rPr>
+          <w:rFonts w:cstheme="minorHAnsi"/>
+          <w:b/>
+          <w:iCs/>
+          <w:color w:val="0070C0"/>
+        </w:rPr>
+        <w:t>relevant, but</w:t>
+      </w:r>
+      <w:proofErr w:type="gramEnd"/>
+      <w:r>
+        <w:rPr>
+          <w:rFonts w:cstheme="minorHAnsi"/>
+          <w:b/>
+          <w:iCs/>
+          <w:color w:val="0070C0"/>
+        </w:rPr>
+        <w:t xml:space="preserve"> did found the </w:t>
+      </w:r>
+      <w:r>
+        <w:rPr>
+          <w:rFonts w:cstheme="minorHAnsi"/>
+          <w:b/>
+          <w:iCs/>
+          <w:color w:val="0070C0"/>
+        </w:rPr>
+        <w:t>appropriate reference!</w:t>
+      </w:r>
+    </w:p>
+    <w:p>
+      <w:pPr>
+        <w:pStyle w:val="ListParagraph"/>
+        <w:numPr>
           <w:ilvl w:val="2"/>
           <w:numId w:val="1"/>
         </w:numPr>
@@ -25678,25 +25798,126 @@
         </w:rPr>
         <w:t xml:space="preserve">Part viva question and part further </w:t>
       </w:r>
+      <w:r>
+        <w:rPr>
+          <w:rFonts w:cstheme="minorHAnsi"/>
+          <w:b/>
+          <w:iCs/>
+          <w:color w:val="0070C0"/>
+        </w:rPr>
+        <w:t>explanation,</w:t>
+      </w:r>
+      <w:r>
+        <w:rPr>
+          <w:rFonts w:cstheme="minorHAnsi"/>
+          <w:b/>
+          <w:iCs/>
+          <w:color w:val="0070C0"/>
+        </w:rPr>
+        <w:t xml:space="preserve"> I think?</w:t>
+      </w:r>
+    </w:p>
+    <w:p>
+      <w:pPr>
+        <w:pStyle w:val="ListParagraph"/>
+        <w:numPr>
+          <w:ilvl w:val="3"/>
+          <w:numId w:val="1"/>
+        </w:numPr>
+        <w:rPr>
+          <w:rFonts w:cstheme="minorHAnsi"/>
+          <w:iCs/>
+        </w:rPr>
+      </w:pPr>
+      <w:r>
+        <w:rPr>
+          <w:rFonts w:cstheme="minorHAnsi"/>
+          <w:b/>
+          <w:iCs/>
+          <w:color w:val="0070C0"/>
+        </w:rPr>
+        <w:t>Rewritten</w:t>
+      </w:r>
+      <w:r>
+        <w:rPr>
+          <w:rFonts w:cstheme="minorHAnsi"/>
+          <w:b/>
+          <w:iCs/>
+          <w:color w:val="0070C0"/>
+        </w:rPr>
+        <w:t>.</w:t>
+      </w:r>
+    </w:p>
+    <w:p>
+      <w:pPr>
+        <w:pStyle w:val="ListParagraph"/>
+        <w:numPr>
+          <w:ilvl w:val="2"/>
+          <w:numId w:val="1"/>
+        </w:numPr>
+        <w:rPr>
+          <w:rFonts w:cstheme="minorHAnsi"/>
+          <w:iCs/>
+        </w:rPr>
+      </w:pPr>
+      <w:r>
+        <w:rPr>
+          <w:rFonts w:cstheme="minorHAnsi"/>
+          <w:b/>
+          <w:iCs/>
+          <w:color w:val="7030A0"/>
+        </w:rPr>
+        <w:t xml:space="preserve">Examiner 2 </w:t>
+      </w:r>
+      <w:r>
+        <w:rPr>
+          <w:rFonts w:cstheme="minorHAnsi"/>
+          <w:iCs/>
+        </w:rPr>
+        <w:t xml:space="preserve">(Page 159): (Bottom of the page) </w:t>
+      </w:r>
+      <w:r>
+        <w:rPr>
+          <w:rFonts w:cstheme="minorHAnsi"/>
+          <w:iCs/>
+          <w:color w:val="7030A0"/>
+        </w:rPr>
+        <w:t>“</w:t>
+      </w:r>
       <w:proofErr w:type="gramStart"/>
       <w:r>
         <w:rPr>
           <w:rFonts w:cstheme="minorHAnsi"/>
-          <w:b/>
-          <w:iCs/>
-          <w:color w:val="0070C0"/>
-        </w:rPr>
-        <w:t>explanation</w:t>
+          <w:iCs/>
+          <w:color w:val="7030A0"/>
+        </w:rPr>
+        <w:t>this concerns</w:t>
       </w:r>
       <w:proofErr w:type="gramEnd"/>
       <w:r>
         <w:rPr>
           <w:rFonts w:cstheme="minorHAnsi"/>
-          <w:b/>
-          <w:iCs/>
-          <w:color w:val="0070C0"/>
-        </w:rPr>
-        <w:t xml:space="preserve"> I think?</w:t>
+          <w:iCs/>
+          <w:color w:val="7030A0"/>
+        </w:rPr>
+        <w:t xml:space="preserve"> how to set a limit … but you don’t set a limit! </w:t>
+      </w:r>
+      <w:r>
+        <w:rPr>
+          <w:rFonts w:cstheme="minorHAnsi"/>
+          <w:iCs/>
+          <w:color w:val="7030A0"/>
+          <w:u w:val="single"/>
+        </w:rPr>
+        <w:t>Explain how significances are obtained</w:t>
+      </w:r>
+      <w:r>
+        <w:rPr>
+          <w:rFonts w:cstheme="minorHAnsi"/>
+          <w:iCs/>
+          <w:color w:val="7030A0"/>
+        </w:rPr>
+        <w:t xml:space="preserve"> (briefly).”</w:t>
       </w:r>
     </w:p>
     <w:p>
@@ -25727,6 +25948,258 @@
           <w:iCs/>
           <w:color w:val="0070C0"/>
         </w:rPr>
+        <w:t xml:space="preserve"> </w:t>
+      </w:r>
+      <w:r>
+        <w:rPr>
+          <w:rFonts w:cstheme="minorHAnsi"/>
+          <w:b/>
+          <w:iCs/>
+          <w:color w:val="0070C0"/>
+        </w:rPr>
+        <w:t>entire subsection to reflect that limits weren’t set.</w:t>
+      </w:r>
+    </w:p>
+    <w:p>
+      <w:pPr>
+        <w:pStyle w:val="ListParagraph"/>
+        <w:numPr>
+          <w:ilvl w:val="4"/>
+          <w:numId w:val="1"/>
+        </w:numPr>
+        <w:rPr>
+          <w:rFonts w:cstheme="minorHAnsi"/>
+          <w:iCs/>
+        </w:rPr>
+      </w:pPr>
+      <w:r>
+        <w:rPr>
+          <w:rFonts w:cstheme="minorHAnsi"/>
+          <w:b/>
+          <w:iCs/>
+          <w:color w:val="0070C0"/>
+        </w:rPr>
+        <w:t>Test statistic and text moved from 8.1.2 to 8.1.1 and rewritten a tad.</w:t>
+      </w:r>
+    </w:p>
+    <w:p>
+      <w:pPr>
+        <w:pStyle w:val="ListParagraph"/>
+        <w:numPr>
+          <w:ilvl w:val="4"/>
+          <w:numId w:val="1"/>
+        </w:numPr>
+        <w:rPr>
+          <w:rFonts w:cstheme="minorHAnsi"/>
+          <w:iCs/>
+        </w:rPr>
+      </w:pPr>
+      <w:r>
+        <w:rPr>
+          <w:rFonts w:cstheme="minorHAnsi"/>
+          <w:b/>
+          <w:iCs/>
+          <w:color w:val="0070C0"/>
+        </w:rPr>
+        <w:t xml:space="preserve">Subsection now discusses on how signal strength measurement is </w:t>
+      </w:r>
+      <w:r>
+        <w:rPr>
+          <w:rFonts w:cstheme="minorHAnsi"/>
+          <w:b/>
+          <w:iCs/>
+          <w:color w:val="0070C0"/>
+        </w:rPr>
+        <w:t>made,</w:t>
+      </w:r>
+      <w:r>
+        <w:rPr>
+          <w:rFonts w:cstheme="minorHAnsi"/>
+          <w:b/>
+          <w:iCs/>
+          <w:color w:val="0070C0"/>
+        </w:rPr>
+        <w:t xml:space="preserve"> and significances were obtained.</w:t>
+      </w:r>
+    </w:p>
+    <w:p>
+      <w:pPr>
+        <w:pStyle w:val="ListParagraph"/>
+        <w:numPr>
+          <w:ilvl w:val="0"/>
+          <w:numId w:val="1"/>
+        </w:numPr>
+        <w:rPr>
+          <w:rFonts w:cstheme="minorHAnsi"/>
+        </w:rPr>
+      </w:pPr>
+      <w:r>
+        <w:rPr>
+          <w:rFonts w:cstheme="minorHAnsi"/>
+        </w:rPr>
+        <w:t>Statistical Analysis Results:</w:t>
+      </w:r>
+    </w:p>
+    <w:p>
+      <w:pPr>
+        <w:pStyle w:val="ListParagraph"/>
+        <w:numPr>
+          <w:ilvl w:val="1"/>
+          <w:numId w:val="1"/>
+        </w:numPr>
+        <w:rPr>
+          <w:rFonts w:cstheme="minorHAnsi"/>
+          <w:iCs/>
+        </w:rPr>
+      </w:pPr>
+      <w:r>
+        <w:rPr>
+          <w:rFonts w:cstheme="minorHAnsi"/>
+          <w:b/>
+          <w:iCs/>
+          <w:color w:val="7030A0"/>
+        </w:rPr>
+        <w:lastRenderedPageBreak/>
+        <w:t xml:space="preserve">Examiner 1 </w:t>
+      </w:r>
+      <w:r>
+        <w:rPr>
+          <w:rFonts w:cstheme="minorHAnsi"/>
+          <w:iCs/>
+        </w:rPr>
+        <w:t>(Page 1</w:t>
+      </w:r>
+      <w:r>
+        <w:rPr>
+          <w:rFonts w:cstheme="minorHAnsi"/>
+          <w:iCs/>
+        </w:rPr>
+        <w:t>60</w:t>
+      </w:r>
+      <w:r>
+        <w:rPr>
+          <w:rFonts w:cstheme="minorHAnsi"/>
+          <w:iCs/>
+        </w:rPr>
+        <w:t>): “At 95% CL”</w:t>
+      </w:r>
+      <w:r>
+        <w:rPr>
+          <w:rFonts w:cstheme="minorHAnsi"/>
+          <w:iCs/>
+        </w:rPr>
+        <w:t xml:space="preserve"> </w:t>
+      </w:r>
+      <w:r>
+        <w:rPr>
+          <w:rFonts w:cstheme="minorHAnsi"/>
+          <w:b/>
+          <w:iCs/>
+          <w:color w:val="7030A0"/>
+        </w:rPr>
+        <w:t>circled by examiner</w:t>
+      </w:r>
+      <w:r>
+        <w:rPr>
+          <w:rFonts w:cstheme="minorHAnsi"/>
+          <w:iCs/>
+        </w:rPr>
+        <w:t>. Squiggly line next to paragraph.</w:t>
+      </w:r>
+    </w:p>
+    <w:p>
+      <w:pPr>
+        <w:pStyle w:val="ListParagraph"/>
+        <w:numPr>
+          <w:ilvl w:val="2"/>
+          <w:numId w:val="1"/>
+        </w:numPr>
+        <w:rPr>
+          <w:rFonts w:cstheme="minorHAnsi"/>
+          <w:iCs/>
+        </w:rPr>
+      </w:pPr>
+      <w:proofErr w:type="gramStart"/>
+      <w:r>
+        <w:rPr>
+          <w:rFonts w:cstheme="minorHAnsi"/>
+          <w:b/>
+          <w:iCs/>
+          <w:color w:val="7030A0"/>
+        </w:rPr>
+        <w:t>Also</w:t>
+      </w:r>
+      <w:proofErr w:type="gramEnd"/>
+      <w:r>
+        <w:rPr>
+          <w:rFonts w:cstheme="minorHAnsi"/>
+          <w:b/>
+          <w:iCs/>
+          <w:color w:val="7030A0"/>
+        </w:rPr>
+        <w:t xml:space="preserve"> </w:t>
+      </w:r>
+      <w:r>
+        <w:rPr>
+          <w:rFonts w:cstheme="minorHAnsi"/>
+          <w:b/>
+          <w:iCs/>
+          <w:color w:val="7030A0"/>
+        </w:rPr>
+        <w:t xml:space="preserve">Examiner 2 </w:t>
+      </w:r>
+      <w:r>
+        <w:rPr>
+          <w:rFonts w:cstheme="minorHAnsi"/>
+          <w:iCs/>
+        </w:rPr>
+        <w:t>(Page 160):</w:t>
+      </w:r>
+      <w:r>
+        <w:rPr>
+          <w:rFonts w:cstheme="minorHAnsi"/>
+          <w:iCs/>
+        </w:rPr>
+        <w:t xml:space="preserve"> “At 95% CL”</w:t>
+      </w:r>
+      <w:r>
+        <w:rPr>
+          <w:rFonts w:cstheme="minorHAnsi"/>
+          <w:b/>
+          <w:iCs/>
+          <w:color w:val="7030A0"/>
+        </w:rPr>
+        <w:t xml:space="preserve"> circled by examiner</w:t>
+      </w:r>
+      <w:r>
+        <w:rPr>
+          <w:rFonts w:cstheme="minorHAnsi"/>
+          <w:iCs/>
+        </w:rPr>
+        <w:t>, annotated “</w:t>
+      </w:r>
+      <w:r>
+        <w:rPr>
+          <w:rFonts w:cstheme="minorHAnsi"/>
+          <w:b/>
+          <w:iCs/>
+          <w:color w:val="7030A0"/>
+          <w:u w:val="double"/>
+        </w:rPr>
+        <w:t>Q</w:t>
+      </w:r>
+      <w:r>
+        <w:rPr>
+          <w:rFonts w:cstheme="minorHAnsi"/>
+          <w:iCs/>
+        </w:rPr>
+        <w:t>”</w:t>
+      </w:r>
+      <w:r>
+        <w:rPr>
+          <w:rFonts w:cstheme="minorHAnsi"/>
+          <w:iCs/>
+        </w:rPr>
         <w:t>.</w:t>
       </w:r>
     </w:p>
@@ -25739,6 +26212,60 @@
         </w:numPr>
         <w:rPr>
           <w:rFonts w:cstheme="minorHAnsi"/>
+          <w:b/>
+          <w:bCs/>
+          <w:iCs/>
+          <w:color w:val="0070C0"/>
+        </w:rPr>
+      </w:pPr>
+      <w:r>
+        <w:rPr>
+          <w:rFonts w:cstheme="minorHAnsi"/>
+          <w:b/>
+          <w:bCs/>
+          <w:iCs/>
+          <w:color w:val="0070C0"/>
+        </w:rPr>
+        <w:t xml:space="preserve">Limits were not set! Thus 95% comment leftover from before unblinding occurred does not make sense. </w:t>
+      </w:r>
+      <w:r>
+        <w:rPr>
+          <w:rFonts w:cstheme="minorHAnsi"/>
+          <w:b/>
+          <w:bCs/>
+          <w:iCs/>
+          <w:color w:val="0070C0"/>
+        </w:rPr>
+        <w:t>Removed “At 95% CL” from sentence.</w:t>
+      </w:r>
+    </w:p>
+    <w:p>
+      <w:pPr>
+        <w:pStyle w:val="ListParagraph"/>
+        <w:numPr>
+          <w:ilvl w:val="1"/>
+          <w:numId w:val="1"/>
+        </w:numPr>
+        <w:rPr>
+          <w:rFonts w:cstheme="minorHAnsi"/>
+        </w:rPr>
+      </w:pPr>
+      <w:r>
+        <w:rPr>
+          <w:rFonts w:cstheme="minorHAnsi"/>
+        </w:rPr>
+        <w:t>Post-fit BDT Discriminant Distributions:</w:t>
+      </w:r>
+    </w:p>
+    <w:p>
+      <w:pPr>
+        <w:pStyle w:val="ListParagraph"/>
+        <w:numPr>
+          <w:ilvl w:val="2"/>
+          <w:numId w:val="1"/>
+        </w:numPr>
+        <w:rPr>
+          <w:rFonts w:cstheme="minorHAnsi"/>
           <w:iCs/>
         </w:rPr>
       </w:pPr>
@@ -25756,50 +26283,61 @@
           <w:rFonts w:cstheme="minorHAnsi"/>
           <w:iCs/>
         </w:rPr>
-        <w:t xml:space="preserve">(Page 159): (Bottom of the page) </w:t>
-      </w:r>
-      <w:r>
-        <w:rPr>
-          <w:rFonts w:cstheme="minorHAnsi"/>
-          <w:iCs/>
-          <w:color w:val="7030A0"/>
-        </w:rPr>
-        <w:t>“</w:t>
-      </w:r>
-      <w:proofErr w:type="gramStart"/>
-      <w:r>
-        <w:rPr>
-          <w:rFonts w:cstheme="minorHAnsi"/>
-          <w:iCs/>
-          <w:color w:val="7030A0"/>
-        </w:rPr>
-        <w:t>this concerns</w:t>
-      </w:r>
-      <w:proofErr w:type="gramEnd"/>
-      <w:r>
-        <w:rPr>
-          <w:rFonts w:cstheme="minorHAnsi"/>
-          <w:iCs/>
-          <w:color w:val="7030A0"/>
-        </w:rPr>
-        <w:t xml:space="preserve"> how to set a limit … but you don’t set a limit! </w:t>
-      </w:r>
-      <w:r>
-        <w:rPr>
-          <w:rFonts w:cstheme="minorHAnsi"/>
-          <w:iCs/>
-          <w:color w:val="7030A0"/>
-          <w:u w:val="single"/>
-        </w:rPr>
-        <w:t>Explain how significances are obtained</w:t>
-      </w:r>
-      <w:r>
-        <w:rPr>
-          <w:rFonts w:cstheme="minorHAnsi"/>
-          <w:iCs/>
-          <w:color w:val="7030A0"/>
-        </w:rPr>
-        <w:t xml:space="preserve"> (briefly).”</w:t>
+        <w:t>(Page 16</w:t>
+      </w:r>
+      <w:r>
+        <w:rPr>
+          <w:rFonts w:cstheme="minorHAnsi"/>
+          <w:iCs/>
+        </w:rPr>
+        <w:t>1</w:t>
+      </w:r>
+      <w:r>
+        <w:rPr>
+          <w:rFonts w:cstheme="minorHAnsi"/>
+          <w:iCs/>
+        </w:rPr>
+        <w:t>):</w:t>
+      </w:r>
+      <w:r>
+        <w:rPr>
+          <w:rFonts w:cstheme="minorHAnsi"/>
+          <w:iCs/>
+        </w:rPr>
+        <w:t xml:space="preserve"> Figure 8.1 – “</w:t>
+      </w:r>
+      <w:r>
+        <w:rPr>
+          <w:rFonts w:cstheme="minorHAnsi"/>
+          <w:iCs/>
+          <w:color w:val="7030A0"/>
+        </w:rPr>
+        <w:t xml:space="preserve">under </w:t>
+      </w:r>
+      <w:proofErr w:type="spellStart"/>
+      <w:r>
+        <w:rPr>
+          <w:rFonts w:cstheme="minorHAnsi"/>
+          <w:iCs/>
+          <w:color w:val="7030A0"/>
+        </w:rPr>
+        <w:t>s+b</w:t>
+      </w:r>
+      <w:proofErr w:type="spellEnd"/>
+      <w:r>
+        <w:rPr>
+          <w:rFonts w:cstheme="minorHAnsi"/>
+          <w:iCs/>
+          <w:color w:val="7030A0"/>
+        </w:rPr>
+        <w:t xml:space="preserve"> hypothesis</w:t>
+      </w:r>
+      <w:r>
+        <w:rPr>
+          <w:rFonts w:cstheme="minorHAnsi"/>
+          <w:iCs/>
+        </w:rPr>
+        <w:t>?”</w:t>
       </w:r>
     </w:p>
     <w:p>
@@ -25812,98 +26350,17 @@
         <w:rPr>
           <w:rFonts w:cstheme="minorHAnsi"/>
           <w:iCs/>
-        </w:rPr>
-      </w:pPr>
-      <w:r>
-        <w:rPr>
-          <w:rFonts w:cstheme="minorHAnsi"/>
-          <w:b/>
-          <w:iCs/>
-          <w:color w:val="0070C0"/>
-        </w:rPr>
-        <w:t>Rewritten</w:t>
-      </w:r>
-      <w:r>
-        <w:rPr>
-          <w:rFonts w:cstheme="minorHAnsi"/>
-          <w:b/>
-          <w:iCs/>
-          <w:color w:val="0070C0"/>
-        </w:rPr>
-        <w:t xml:space="preserve"> </w:t>
-      </w:r>
-      <w:r>
-        <w:rPr>
-          <w:rFonts w:cstheme="minorHAnsi"/>
-          <w:b/>
-          <w:iCs/>
-          <w:color w:val="0070C0"/>
-        </w:rPr>
-        <w:t>entire subsection to reflect that limits weren’t set.</w:t>
-      </w:r>
-    </w:p>
-    <w:p>
-      <w:pPr>
-        <w:pStyle w:val="ListParagraph"/>
-        <w:numPr>
-          <w:ilvl w:val="4"/>
-          <w:numId w:val="1"/>
-        </w:numPr>
-        <w:rPr>
-          <w:rFonts w:cstheme="minorHAnsi"/>
-          <w:iCs/>
-        </w:rPr>
-      </w:pPr>
-      <w:r>
-        <w:rPr>
-          <w:rFonts w:cstheme="minorHAnsi"/>
-          <w:b/>
-          <w:iCs/>
-          <w:color w:val="0070C0"/>
-        </w:rPr>
-        <w:t>Test statistic and text moved from 8.1.2 to 8.1.1 and rewritten a tad.</w:t>
-      </w:r>
-    </w:p>
-    <w:p>
-      <w:pPr>
-        <w:pStyle w:val="ListParagraph"/>
-        <w:numPr>
-          <w:ilvl w:val="4"/>
-          <w:numId w:val="1"/>
-        </w:numPr>
-        <w:rPr>
-          <w:rFonts w:cstheme="minorHAnsi"/>
-          <w:iCs/>
-        </w:rPr>
-      </w:pPr>
-      <w:r>
-        <w:rPr>
-          <w:rFonts w:cstheme="minorHAnsi"/>
-          <w:b/>
-          <w:iCs/>
-          <w:color w:val="0070C0"/>
-        </w:rPr>
-        <w:t xml:space="preserve">Subsection now discusses on how signal strength measurement is </w:t>
-      </w:r>
-      <w:proofErr w:type="gramStart"/>
-      <w:r>
-        <w:rPr>
-          <w:rFonts w:cstheme="minorHAnsi"/>
-          <w:b/>
-          <w:iCs/>
-          <w:color w:val="0070C0"/>
-        </w:rPr>
-        <w:t>made</w:t>
-      </w:r>
-      <w:proofErr w:type="gramEnd"/>
-      <w:r>
-        <w:rPr>
-          <w:rFonts w:cstheme="minorHAnsi"/>
-          <w:b/>
-          <w:iCs/>
-          <w:color w:val="0070C0"/>
-        </w:rPr>
-        <w:t xml:space="preserve"> and significances were obtained.</w:t>
+          <w:color w:val="0070C0"/>
+        </w:rPr>
+      </w:pPr>
+      <w:r>
+        <w:rPr>
+          <w:rFonts w:cstheme="minorHAnsi"/>
+          <w:b/>
+          <w:iCs/>
+          <w:color w:val="0070C0"/>
+        </w:rPr>
+        <w:t>Added clarification in Figure caption.</w:t>
       </w:r>
     </w:p>
     <w:p>
@@ -25921,7 +26378,21 @@
         <w:rPr>
           <w:rFonts w:cstheme="minorHAnsi"/>
         </w:rPr>
-        <w:t>Statistical Analysis Results:</w:t>
+        <w:t xml:space="preserve">Discussion of other searches for </w:t>
+      </w:r>
+      <w:proofErr w:type="spellStart"/>
+      <w:r>
+        <w:rPr>
+          <w:rFonts w:cstheme="minorHAnsi"/>
+        </w:rPr>
+        <w:t>tZq</w:t>
+      </w:r>
+      <w:proofErr w:type="spellEnd"/>
+      <w:r>
+        <w:rPr>
+          <w:rFonts w:cstheme="minorHAnsi"/>
+        </w:rPr>
+        <w:t xml:space="preserve"> at the Large Hadron Collider:</w:t>
       </w:r>
     </w:p>
     <w:p>
@@ -25933,7 +26404,9 @@
         </w:numPr>
         <w:rPr>
           <w:rFonts w:cstheme="minorHAnsi"/>
-          <w:iCs/>
+          <w:b/>
+          <w:iCs/>
+          <w:color w:val="7030A0"/>
         </w:rPr>
       </w:pPr>
       <w:r>
@@ -25950,44 +26423,114 @@
           <w:rFonts w:cstheme="minorHAnsi"/>
           <w:iCs/>
         </w:rPr>
-        <w:t>(Page 1</w:t>
-      </w:r>
-      <w:r>
-        <w:rPr>
-          <w:rFonts w:cstheme="minorHAnsi"/>
-          <w:iCs/>
-        </w:rPr>
-        <w:t>60</w:t>
-      </w:r>
-      <w:r>
-        <w:rPr>
-          <w:rFonts w:cstheme="minorHAnsi"/>
-          <w:iCs/>
-        </w:rPr>
-        <w:t>): “At 95% CL”</w:t>
-      </w:r>
-      <w:r>
-        <w:rPr>
-          <w:rFonts w:cstheme="minorHAnsi"/>
-          <w:iCs/>
-        </w:rPr>
-        <w:t xml:space="preserve"> </w:t>
-      </w:r>
-      <w:r>
-        <w:rPr>
-          <w:rFonts w:cstheme="minorHAnsi"/>
-          <w:b/>
-          <w:iCs/>
-          <w:color w:val="7030A0"/>
-        </w:rPr>
-        <w:t>circled by examiner</w:t>
-      </w:r>
-      <w:r>
-        <w:rPr>
-          <w:rFonts w:cstheme="minorHAnsi"/>
-          <w:iCs/>
-        </w:rPr>
-        <w:t>. Squiggly line next to paragraph.</w:t>
+        <w:t>(Page 163):</w:t>
+      </w:r>
+      <w:r>
+        <w:rPr>
+          <w:rFonts w:cstheme="minorHAnsi"/>
+          <w:iCs/>
+        </w:rPr>
+        <w:t xml:space="preserve"> Figure 8.2 </w:t>
+      </w:r>
+      <w:r>
+        <w:rPr>
+          <w:rFonts w:cstheme="minorHAnsi"/>
+          <w:b/>
+          <w:iCs/>
+          <w:color w:val="7030A0"/>
+        </w:rPr>
+        <w:t xml:space="preserve">“Critical conclusions [discuss in detail]”. </w:t>
+      </w:r>
+      <w:r>
+        <w:rPr>
+          <w:rFonts w:cstheme="minorHAnsi"/>
+          <w:b/>
+          <w:iCs/>
+          <w:color w:val="0070C0"/>
+        </w:rPr>
+        <w:t>Discussed</w:t>
+      </w:r>
+      <w:r>
+        <w:rPr>
+          <w:rFonts w:cstheme="minorHAnsi"/>
+          <w:b/>
+          <w:iCs/>
+          <w:color w:val="0070C0"/>
+        </w:rPr>
+        <w:t xml:space="preserve"> the impact of the systematics in </w:t>
+      </w:r>
+      <w:r>
+        <w:rPr>
+          <w:rFonts w:cstheme="minorHAnsi"/>
+          <w:b/>
+          <w:iCs/>
+          <w:color w:val="0070C0"/>
+        </w:rPr>
+        <w:t xml:space="preserve">further </w:t>
+      </w:r>
+      <w:r>
+        <w:rPr>
+          <w:rFonts w:cstheme="minorHAnsi"/>
+          <w:b/>
+          <w:iCs/>
+          <w:color w:val="0070C0"/>
+        </w:rPr>
+        <w:t>detail!</w:t>
+      </w:r>
+    </w:p>
+    <w:p>
+      <w:pPr>
+        <w:pStyle w:val="ListParagraph"/>
+        <w:numPr>
+          <w:ilvl w:val="1"/>
+          <w:numId w:val="1"/>
+        </w:numPr>
+        <w:rPr>
+          <w:rFonts w:cstheme="minorHAnsi"/>
+          <w:b/>
+          <w:iCs/>
+          <w:color w:val="7030A0"/>
+        </w:rPr>
+      </w:pPr>
+      <w:r>
+        <w:rPr>
+          <w:rFonts w:cstheme="minorHAnsi"/>
+          <w:b/>
+          <w:iCs/>
+          <w:color w:val="7030A0"/>
+        </w:rPr>
+        <w:t xml:space="preserve">Examiner 2 </w:t>
+      </w:r>
+      <w:r>
+        <w:rPr>
+          <w:rFonts w:cstheme="minorHAnsi"/>
+          <w:iCs/>
+        </w:rPr>
+        <w:t>(Page 163): Figure 8.2</w:t>
+      </w:r>
+      <w:r>
+        <w:rPr>
+          <w:rFonts w:cstheme="minorHAnsi"/>
+          <w:iCs/>
+        </w:rPr>
+        <w:t xml:space="preserve"> “</w:t>
+      </w:r>
+      <w:r>
+        <w:rPr>
+          <w:rFonts w:cstheme="minorHAnsi"/>
+          <w:b/>
+          <w:iCs/>
+          <w:color w:val="7030A0"/>
+          <w:u w:val="double"/>
+        </w:rPr>
+        <w:t>DISCUSS</w:t>
+      </w:r>
+      <w:r>
+        <w:rPr>
+          <w:rFonts w:cstheme="minorHAnsi"/>
+          <w:iCs/>
+        </w:rPr>
+        <w:t>”</w:t>
       </w:r>
     </w:p>
     <w:p>
@@ -25999,444 +26542,17 @@
         </w:numPr>
         <w:rPr>
           <w:rFonts w:cstheme="minorHAnsi"/>
-          <w:iCs/>
-        </w:rPr>
-      </w:pPr>
-      <w:proofErr w:type="gramStart"/>
-      <w:r>
-        <w:rPr>
-          <w:rFonts w:cstheme="minorHAnsi"/>
-          <w:b/>
-          <w:iCs/>
-          <w:color w:val="7030A0"/>
-        </w:rPr>
-        <w:lastRenderedPageBreak/>
-        <w:t>Also</w:t>
-      </w:r>
-      <w:proofErr w:type="gramEnd"/>
-      <w:r>
-        <w:rPr>
-          <w:rFonts w:cstheme="minorHAnsi"/>
-          <w:b/>
-          <w:iCs/>
-          <w:color w:val="7030A0"/>
-        </w:rPr>
-        <w:t xml:space="preserve"> </w:t>
-      </w:r>
-      <w:r>
-        <w:rPr>
-          <w:rFonts w:cstheme="minorHAnsi"/>
-          <w:b/>
-          <w:iCs/>
-          <w:color w:val="7030A0"/>
-        </w:rPr>
-        <w:t xml:space="preserve">Examiner 2 </w:t>
-      </w:r>
-      <w:r>
-        <w:rPr>
-          <w:rFonts w:cstheme="minorHAnsi"/>
-          <w:iCs/>
-        </w:rPr>
-        <w:t>(Page 160):</w:t>
-      </w:r>
-      <w:r>
-        <w:rPr>
-          <w:rFonts w:cstheme="minorHAnsi"/>
-          <w:iCs/>
-        </w:rPr>
-        <w:t xml:space="preserve"> “At 95% CL”</w:t>
-      </w:r>
-      <w:r>
-        <w:rPr>
-          <w:rFonts w:cstheme="minorHAnsi"/>
-          <w:b/>
-          <w:iCs/>
-          <w:color w:val="7030A0"/>
-        </w:rPr>
-        <w:t xml:space="preserve"> circled by examiner</w:t>
-      </w:r>
-      <w:r>
-        <w:rPr>
-          <w:rFonts w:cstheme="minorHAnsi"/>
-          <w:iCs/>
-        </w:rPr>
-        <w:t>, annotated “</w:t>
-      </w:r>
-      <w:r>
-        <w:rPr>
-          <w:rFonts w:cstheme="minorHAnsi"/>
-          <w:b/>
-          <w:iCs/>
-          <w:color w:val="7030A0"/>
-          <w:u w:val="double"/>
-        </w:rPr>
-        <w:t>Q</w:t>
-      </w:r>
-      <w:r>
-        <w:rPr>
-          <w:rFonts w:cstheme="minorHAnsi"/>
-          <w:iCs/>
-        </w:rPr>
-        <w:t>”</w:t>
-      </w:r>
-      <w:r>
-        <w:rPr>
-          <w:rFonts w:cstheme="minorHAnsi"/>
-          <w:iCs/>
-        </w:rPr>
-        <w:t>.</w:t>
-      </w:r>
-    </w:p>
-    <w:p>
-      <w:pPr>
-        <w:pStyle w:val="ListParagraph"/>
-        <w:numPr>
-          <w:ilvl w:val="2"/>
-          <w:numId w:val="1"/>
-        </w:numPr>
-        <w:rPr>
-          <w:rFonts w:cstheme="minorHAnsi"/>
-          <w:b/>
-          <w:bCs/>
-          <w:iCs/>
-          <w:color w:val="0070C0"/>
-        </w:rPr>
-      </w:pPr>
-      <w:r>
-        <w:rPr>
-          <w:rFonts w:cstheme="minorHAnsi"/>
-          <w:b/>
-          <w:bCs/>
-          <w:iCs/>
-          <w:color w:val="0070C0"/>
-        </w:rPr>
-        <w:t xml:space="preserve">Limits were not set! Thus 95% comment leftover from before unblinding occurred does not make sense. </w:t>
-      </w:r>
-      <w:r>
-        <w:rPr>
-          <w:rFonts w:cstheme="minorHAnsi"/>
-          <w:b/>
-          <w:bCs/>
-          <w:iCs/>
-          <w:color w:val="0070C0"/>
-        </w:rPr>
-        <w:t>Removed “At 95% CL” from sentence.</w:t>
-      </w:r>
-    </w:p>
-    <w:p>
-      <w:pPr>
-        <w:pStyle w:val="ListParagraph"/>
-        <w:numPr>
-          <w:ilvl w:val="1"/>
-          <w:numId w:val="1"/>
-        </w:numPr>
-        <w:rPr>
-          <w:rFonts w:cstheme="minorHAnsi"/>
-        </w:rPr>
-      </w:pPr>
-      <w:r>
-        <w:rPr>
-          <w:rFonts w:cstheme="minorHAnsi"/>
-        </w:rPr>
-        <w:t>Post-fit BDT Discriminant Distributions:</w:t>
-      </w:r>
-    </w:p>
-    <w:p>
-      <w:pPr>
-        <w:pStyle w:val="ListParagraph"/>
-        <w:numPr>
-          <w:ilvl w:val="2"/>
-          <w:numId w:val="1"/>
-        </w:numPr>
-        <w:rPr>
-          <w:rFonts w:cstheme="minorHAnsi"/>
-          <w:iCs/>
-        </w:rPr>
-      </w:pPr>
-      <w:r>
-        <w:rPr>
-          <w:rFonts w:cstheme="minorHAnsi"/>
-          <w:b/>
-          <w:iCs/>
-          <w:color w:val="7030A0"/>
-        </w:rPr>
-        <w:t xml:space="preserve">Examiner 2 </w:t>
-      </w:r>
-      <w:r>
-        <w:rPr>
-          <w:rFonts w:cstheme="minorHAnsi"/>
-          <w:iCs/>
-        </w:rPr>
-        <w:t>(Page 16</w:t>
-      </w:r>
-      <w:r>
-        <w:rPr>
-          <w:rFonts w:cstheme="minorHAnsi"/>
-          <w:iCs/>
-        </w:rPr>
-        <w:t>1</w:t>
-      </w:r>
-      <w:r>
-        <w:rPr>
-          <w:rFonts w:cstheme="minorHAnsi"/>
-          <w:iCs/>
-        </w:rPr>
-        <w:t>):</w:t>
-      </w:r>
-      <w:r>
-        <w:rPr>
-          <w:rFonts w:cstheme="minorHAnsi"/>
-          <w:iCs/>
-        </w:rPr>
-        <w:t xml:space="preserve"> Figure 8.1 – “</w:t>
-      </w:r>
-      <w:r>
-        <w:rPr>
-          <w:rFonts w:cstheme="minorHAnsi"/>
-          <w:iCs/>
-          <w:color w:val="7030A0"/>
-        </w:rPr>
-        <w:t xml:space="preserve">under </w:t>
-      </w:r>
-      <w:proofErr w:type="spellStart"/>
-      <w:r>
-        <w:rPr>
-          <w:rFonts w:cstheme="minorHAnsi"/>
-          <w:iCs/>
-          <w:color w:val="7030A0"/>
-        </w:rPr>
-        <w:t>s+b</w:t>
-      </w:r>
-      <w:proofErr w:type="spellEnd"/>
-      <w:r>
-        <w:rPr>
-          <w:rFonts w:cstheme="minorHAnsi"/>
-          <w:iCs/>
-          <w:color w:val="7030A0"/>
-        </w:rPr>
-        <w:t xml:space="preserve"> hypothesis</w:t>
-      </w:r>
-      <w:r>
-        <w:rPr>
-          <w:rFonts w:cstheme="minorHAnsi"/>
-          <w:iCs/>
-        </w:rPr>
-        <w:t>?”</w:t>
-      </w:r>
-    </w:p>
-    <w:p>
-      <w:pPr>
-        <w:pStyle w:val="ListParagraph"/>
-        <w:numPr>
-          <w:ilvl w:val="3"/>
-          <w:numId w:val="1"/>
-        </w:numPr>
-        <w:rPr>
-          <w:rFonts w:cstheme="minorHAnsi"/>
-          <w:iCs/>
-          <w:color w:val="0070C0"/>
-        </w:rPr>
-      </w:pPr>
-      <w:r>
-        <w:rPr>
-          <w:rFonts w:cstheme="minorHAnsi"/>
-          <w:b/>
-          <w:iCs/>
-          <w:color w:val="0070C0"/>
-        </w:rPr>
-        <w:t>Added clarification in Figure caption.</w:t>
-      </w:r>
-    </w:p>
-    <w:p>
-      <w:pPr>
-        <w:pStyle w:val="ListParagraph"/>
-        <w:numPr>
-          <w:ilvl w:val="0"/>
-          <w:numId w:val="1"/>
-        </w:numPr>
-        <w:rPr>
-          <w:rFonts w:cstheme="minorHAnsi"/>
-        </w:rPr>
-      </w:pPr>
-      <w:r>
-        <w:rPr>
-          <w:rFonts w:cstheme="minorHAnsi"/>
-        </w:rPr>
-        <w:t xml:space="preserve">Discussion of other searches for </w:t>
-      </w:r>
-      <w:proofErr w:type="spellStart"/>
-      <w:r>
-        <w:rPr>
-          <w:rFonts w:cstheme="minorHAnsi"/>
-        </w:rPr>
-        <w:t>tZq</w:t>
-      </w:r>
-      <w:proofErr w:type="spellEnd"/>
-      <w:r>
-        <w:rPr>
-          <w:rFonts w:cstheme="minorHAnsi"/>
-        </w:rPr>
-        <w:t xml:space="preserve"> at the Large Hadron Collider:</w:t>
-      </w:r>
-    </w:p>
-    <w:p>
-      <w:pPr>
-        <w:pStyle w:val="ListParagraph"/>
-        <w:numPr>
-          <w:ilvl w:val="1"/>
-          <w:numId w:val="1"/>
-        </w:numPr>
-        <w:rPr>
-          <w:rFonts w:cstheme="minorHAnsi"/>
-          <w:b/>
-          <w:iCs/>
-          <w:color w:val="7030A0"/>
-        </w:rPr>
-      </w:pPr>
-      <w:r>
-        <w:rPr>
-          <w:rFonts w:cstheme="minorHAnsi"/>
-          <w:b/>
-          <w:iCs/>
-          <w:color w:val="7030A0"/>
-        </w:rPr>
-        <w:t xml:space="preserve">Examiner 1 </w:t>
-      </w:r>
-      <w:r>
-        <w:rPr>
-          <w:rFonts w:cstheme="minorHAnsi"/>
-          <w:iCs/>
-        </w:rPr>
-        <w:t>(Page 163):</w:t>
-      </w:r>
-      <w:r>
-        <w:rPr>
-          <w:rFonts w:cstheme="minorHAnsi"/>
-          <w:iCs/>
-        </w:rPr>
-        <w:t xml:space="preserve"> Figure 8.2 </w:t>
-      </w:r>
-      <w:r>
-        <w:rPr>
-          <w:rFonts w:cstheme="minorHAnsi"/>
-          <w:b/>
-          <w:iCs/>
-          <w:color w:val="7030A0"/>
-        </w:rPr>
-        <w:t xml:space="preserve">“Critical conclusions [discuss in detail]”. </w:t>
-      </w:r>
-      <w:r>
-        <w:rPr>
-          <w:rFonts w:cstheme="minorHAnsi"/>
-          <w:b/>
-          <w:iCs/>
-          <w:color w:val="0070C0"/>
-        </w:rPr>
-        <w:t>Discussed</w:t>
-      </w:r>
-      <w:r>
-        <w:rPr>
-          <w:rFonts w:cstheme="minorHAnsi"/>
-          <w:b/>
-          <w:iCs/>
-          <w:color w:val="0070C0"/>
-        </w:rPr>
-        <w:t xml:space="preserve"> the impact of the systematics in </w:t>
-      </w:r>
-      <w:r>
-        <w:rPr>
-          <w:rFonts w:cstheme="minorHAnsi"/>
-          <w:b/>
-          <w:iCs/>
-          <w:color w:val="0070C0"/>
-        </w:rPr>
-        <w:t xml:space="preserve">further </w:t>
-      </w:r>
-      <w:r>
-        <w:rPr>
-          <w:rFonts w:cstheme="minorHAnsi"/>
-          <w:b/>
-          <w:iCs/>
-          <w:color w:val="0070C0"/>
-        </w:rPr>
-        <w:t>detail!</w:t>
-      </w:r>
-    </w:p>
-    <w:p>
-      <w:pPr>
-        <w:pStyle w:val="ListParagraph"/>
-        <w:numPr>
-          <w:ilvl w:val="1"/>
-          <w:numId w:val="1"/>
-        </w:numPr>
-        <w:rPr>
-          <w:rFonts w:cstheme="minorHAnsi"/>
-          <w:b/>
-          <w:iCs/>
-          <w:color w:val="7030A0"/>
-        </w:rPr>
-      </w:pPr>
-      <w:r>
-        <w:rPr>
-          <w:rFonts w:cstheme="minorHAnsi"/>
-          <w:b/>
-          <w:iCs/>
-          <w:color w:val="7030A0"/>
-        </w:rPr>
-        <w:t xml:space="preserve">Examiner 2 </w:t>
-      </w:r>
-      <w:r>
-        <w:rPr>
-          <w:rFonts w:cstheme="minorHAnsi"/>
-          <w:iCs/>
-        </w:rPr>
-        <w:t>(Page 163): Figure 8.2</w:t>
-      </w:r>
-      <w:r>
-        <w:rPr>
-          <w:rFonts w:cstheme="minorHAnsi"/>
-          <w:iCs/>
-        </w:rPr>
-        <w:t xml:space="preserve"> “</w:t>
-      </w:r>
-      <w:r>
-        <w:rPr>
-          <w:rFonts w:cstheme="minorHAnsi"/>
-          <w:b/>
-          <w:iCs/>
-          <w:color w:val="7030A0"/>
-          <w:u w:val="double"/>
-        </w:rPr>
-        <w:t>DISCUSS</w:t>
-      </w:r>
-      <w:r>
-        <w:rPr>
-          <w:rFonts w:cstheme="minorHAnsi"/>
-          <w:iCs/>
-        </w:rPr>
-        <w:t>”</w:t>
-      </w:r>
-    </w:p>
-    <w:p>
-      <w:pPr>
-        <w:pStyle w:val="ListParagraph"/>
-        <w:numPr>
-          <w:ilvl w:val="2"/>
-          <w:numId w:val="1"/>
-        </w:numPr>
-        <w:rPr>
-          <w:rFonts w:cstheme="minorHAnsi"/>
-          <w:b/>
-          <w:iCs/>
-          <w:color w:val="7030A0"/>
-        </w:rPr>
-      </w:pPr>
-      <w:r>
-        <w:rPr>
-          <w:rFonts w:cstheme="minorHAnsi"/>
-          <w:b/>
-          <w:iCs/>
-          <w:color w:val="7030A0"/>
+          <w:b/>
+          <w:iCs/>
+          <w:color w:val="0070C0"/>
+        </w:rPr>
+      </w:pPr>
+      <w:r>
+        <w:rPr>
+          <w:rFonts w:cstheme="minorHAnsi"/>
+          <w:b/>
+          <w:iCs/>
+          <w:color w:val="0070C0"/>
         </w:rPr>
         <w:t>See correction above.</w:t>
       </w:r>
@@ -27192,6 +27308,7 @@
         <w:rPr>
           <w:rFonts w:cstheme="minorHAnsi"/>
         </w:rPr>
+        <w:lastRenderedPageBreak/>
         <w:t>Fix ordering in text – it starts from the list of tables/plots currently.</w:t>
       </w:r>
     </w:p>
@@ -27224,7 +27341,6 @@
           <w:iCs/>
           <w:color w:val="7030A0"/>
         </w:rPr>
-        <w:lastRenderedPageBreak/>
         <w:t>Examiner 2</w:t>
       </w:r>
       <w:r>
@@ -39580,7 +39696,7 @@
 </file>
 
 <file path=customXml/itemProps1.xml><?xml version="1.0" encoding="utf-8"?>
-<ds:datastoreItem xmlns:ds="http://schemas.openxmlformats.org/officeDocument/2006/customXml" ds:itemID="{00E44547-8B9C-4C43-AB54-F6E6059C3153}">
+<ds:datastoreItem xmlns:ds="http://schemas.openxmlformats.org/officeDocument/2006/customXml" ds:itemID="{7A05A0E2-F6FE-FF4F-AD8D-A2C5CBF1EDAF}">
   <ds:schemaRefs>
     <ds:schemaRef ds:uri="http://schemas.openxmlformats.org/officeDocument/2006/bibliography"/>
   </ds:schemaRefs>

</xml_diff>